<commit_message>
used inline elements to style my site using strong, span and a tags to link to other pages
</commit_message>
<xml_diff>
--- a/Notes.docx
+++ b/Notes.docx
@@ -4109,7 +4109,7 @@
           </mc:Choice>
           <mc:Fallback>
             <w:pict>
-              <v:rect w14:anchorId="4677E0CD" id="Rectangle 2" o:spid="_x0000_s1026" alt="The same wireframe with each box identified with an HTML element. Complete description in the following text." style="width:24pt;height:24pt;visibility:visible;mso-wrap-style:square;mso-left-percent:-10001;mso-top-percent:-10001;mso-position-horizontal:absolute;mso-position-horizontal-relative:char;mso-position-vertical:absolute;mso-position-vertical-relative:line;mso-left-percent:-10001;mso-top-percent:-10001;v-text-anchor:top" o:gfxdata="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" filled="f" stroked="f">
+              <v:rect w14:anchorId="46B0F067" id="Rectangle 2" o:spid="_x0000_s1026" alt="The same wireframe with each box identified with an HTML element. Complete description in the following text." style="width:24pt;height:24pt;visibility:visible;mso-wrap-style:square;mso-left-percent:-10001;mso-top-percent:-10001;mso-position-horizontal:absolute;mso-position-horizontal-relative:char;mso-position-vertical:absolute;mso-position-vertical-relative:line;mso-left-percent:-10001;mso-top-percent:-10001;v-text-anchor:top" o:gfxdata="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" filled="f" stroked="f">
                 <o:lock v:ext="edit" aspectratio="t"/>
                 <w10:anchorlock/>
               </v:rect>
@@ -5057,8 +5057,6 @@
         </w:rPr>
         <w:t>&gt;</w:t>
       </w:r>
-      <w:bookmarkStart w:id="0" w:name="_GoBack"/>
-      <w:bookmarkEnd w:id="0"/>
     </w:p>
     <w:p>
       <w:pPr>
@@ -6890,6 +6888,2293 @@
           <w:szCs w:val="16"/>
         </w:rPr>
       </w:pPr>
+    </w:p>
+    <w:p>
+      <w:pPr>
+        <w:spacing w:after="0"/>
+        <w:rPr>
+          <w:sz w:val="16"/>
+          <w:szCs w:val="16"/>
+        </w:rPr>
+      </w:pPr>
+    </w:p>
+    <w:p>
+      <w:pPr>
+        <w:pBdr>
+          <w:top w:val="single" w:sz="6" w:space="7" w:color="C7CDD1"/>
+          <w:left w:val="single" w:sz="6" w:space="7" w:color="C7CDD1"/>
+          <w:bottom w:val="single" w:sz="6" w:space="7" w:color="C7CDD1"/>
+          <w:right w:val="single" w:sz="6" w:space="7" w:color="C7CDD1"/>
+        </w:pBdr>
+        <w:shd w:val="clear" w:color="auto" w:fill="F5F5F5"/>
+        <w:tabs>
+          <w:tab w:val="left" w:pos="916"/>
+          <w:tab w:val="left" w:pos="1832"/>
+          <w:tab w:val="left" w:pos="2748"/>
+          <w:tab w:val="left" w:pos="3664"/>
+          <w:tab w:val="left" w:pos="4580"/>
+          <w:tab w:val="left" w:pos="5496"/>
+          <w:tab w:val="left" w:pos="6412"/>
+          <w:tab w:val="left" w:pos="7328"/>
+          <w:tab w:val="left" w:pos="8244"/>
+          <w:tab w:val="left" w:pos="9160"/>
+          <w:tab w:val="left" w:pos="10076"/>
+          <w:tab w:val="left" w:pos="10992"/>
+          <w:tab w:val="left" w:pos="11908"/>
+          <w:tab w:val="left" w:pos="12824"/>
+          <w:tab w:val="left" w:pos="13740"/>
+          <w:tab w:val="left" w:pos="14656"/>
+        </w:tabs>
+        <w:wordWrap w:val="0"/>
+        <w:spacing w:after="180" w:line="240" w:lineRule="auto"/>
+        <w:rPr>
+          <w:rFonts w:ascii="Consolas" w:eastAsia="Times New Roman" w:hAnsi="Consolas" w:cs="Courier New"/>
+          <w:color w:val="2D3B45"/>
+          <w:sz w:val="20"/>
+          <w:szCs w:val="20"/>
+        </w:rPr>
+      </w:pPr>
+      <w:r>
+        <w:rPr>
+          <w:rFonts w:ascii="Consolas" w:eastAsia="Times New Roman" w:hAnsi="Consolas" w:cs="Courier New"/>
+          <w:color w:val="2D3B45"/>
+          <w:sz w:val="20"/>
+          <w:szCs w:val="20"/>
+        </w:rPr>
+        <w:t>&lt;a&gt;Clickable content&lt;/a&gt;</w:t>
+      </w:r>
+    </w:p>
+    <w:p>
+      <w:pPr>
+        <w:pBdr>
+          <w:top w:val="single" w:sz="6" w:space="7" w:color="C7CDD1"/>
+          <w:left w:val="single" w:sz="6" w:space="7" w:color="C7CDD1"/>
+          <w:bottom w:val="single" w:sz="6" w:space="7" w:color="C7CDD1"/>
+          <w:right w:val="single" w:sz="6" w:space="7" w:color="C7CDD1"/>
+        </w:pBdr>
+        <w:shd w:val="clear" w:color="auto" w:fill="FFFFFF"/>
+        <w:tabs>
+          <w:tab w:val="left" w:pos="916"/>
+          <w:tab w:val="left" w:pos="1832"/>
+          <w:tab w:val="left" w:pos="2748"/>
+          <w:tab w:val="left" w:pos="3664"/>
+          <w:tab w:val="left" w:pos="4580"/>
+          <w:tab w:val="left" w:pos="5496"/>
+          <w:tab w:val="left" w:pos="6412"/>
+          <w:tab w:val="left" w:pos="7328"/>
+          <w:tab w:val="left" w:pos="8244"/>
+          <w:tab w:val="left" w:pos="9160"/>
+          <w:tab w:val="left" w:pos="10076"/>
+          <w:tab w:val="left" w:pos="10992"/>
+          <w:tab w:val="left" w:pos="11908"/>
+          <w:tab w:val="left" w:pos="12824"/>
+          <w:tab w:val="left" w:pos="13740"/>
+          <w:tab w:val="left" w:pos="14656"/>
+        </w:tabs>
+        <w:wordWrap w:val="0"/>
+        <w:spacing w:after="180" w:line="240" w:lineRule="auto"/>
+        <w:rPr>
+          <w:rFonts w:ascii="Consolas" w:eastAsia="Times New Roman" w:hAnsi="Consolas" w:cs="Courier New"/>
+          <w:color w:val="000000"/>
+          <w:sz w:val="20"/>
+          <w:szCs w:val="20"/>
+        </w:rPr>
+      </w:pPr>
+      <w:r>
+        <w:rPr>
+          <w:rFonts w:ascii="Consolas" w:eastAsia="Times New Roman" w:hAnsi="Consolas" w:cs="Courier New"/>
+          <w:color w:val="A65700"/>
+          <w:sz w:val="20"/>
+          <w:szCs w:val="20"/>
+        </w:rPr>
+        <w:t>&lt;</w:t>
+      </w:r>
+      <w:r>
+        <w:rPr>
+          <w:rFonts w:ascii="Consolas" w:eastAsia="Times New Roman" w:hAnsi="Consolas" w:cs="Courier New"/>
+          <w:b/>
+          <w:bCs/>
+          <w:color w:val="800000"/>
+          <w:sz w:val="20"/>
+          <w:szCs w:val="20"/>
+        </w:rPr>
+        <w:t>a</w:t>
+      </w:r>
+      <w:r>
+        <w:rPr>
+          <w:rFonts w:ascii="Consolas" w:eastAsia="Times New Roman" w:hAnsi="Consolas" w:cs="Courier New"/>
+          <w:color w:val="274796"/>
+          <w:sz w:val="20"/>
+          <w:szCs w:val="20"/>
+        </w:rPr>
+        <w:t xml:space="preserve"> </w:t>
+      </w:r>
+      <w:proofErr w:type="spellStart"/>
+      <w:r>
+        <w:rPr>
+          <w:rFonts w:ascii="Consolas" w:eastAsia="Times New Roman" w:hAnsi="Consolas" w:cs="Courier New"/>
+          <w:color w:val="074726"/>
+          <w:sz w:val="20"/>
+          <w:szCs w:val="20"/>
+        </w:rPr>
+        <w:t>href</w:t>
+      </w:r>
+      <w:proofErr w:type="spellEnd"/>
+      <w:r>
+        <w:rPr>
+          <w:rFonts w:ascii="Consolas" w:eastAsia="Times New Roman" w:hAnsi="Consolas" w:cs="Courier New"/>
+          <w:color w:val="808030"/>
+          <w:sz w:val="20"/>
+          <w:szCs w:val="20"/>
+        </w:rPr>
+        <w:t>=</w:t>
+      </w:r>
+      <w:r>
+        <w:rPr>
+          <w:rFonts w:ascii="Consolas" w:eastAsia="Times New Roman" w:hAnsi="Consolas" w:cs="Courier New"/>
+          <w:color w:val="0000E6"/>
+          <w:sz w:val="20"/>
+          <w:szCs w:val="20"/>
+        </w:rPr>
+        <w:t>"https://www.google.com"</w:t>
+      </w:r>
+      <w:r>
+        <w:rPr>
+          <w:rFonts w:ascii="Consolas" w:eastAsia="Times New Roman" w:hAnsi="Consolas" w:cs="Courier New"/>
+          <w:color w:val="A65700"/>
+          <w:sz w:val="20"/>
+          <w:szCs w:val="20"/>
+        </w:rPr>
+        <w:t>&gt;</w:t>
+      </w:r>
+      <w:r>
+        <w:rPr>
+          <w:rFonts w:ascii="Consolas" w:eastAsia="Times New Roman" w:hAnsi="Consolas" w:cs="Courier New"/>
+          <w:color w:val="000000"/>
+          <w:sz w:val="20"/>
+          <w:szCs w:val="20"/>
+        </w:rPr>
+        <w:t>Google</w:t>
+      </w:r>
+      <w:r>
+        <w:rPr>
+          <w:rFonts w:ascii="Consolas" w:eastAsia="Times New Roman" w:hAnsi="Consolas" w:cs="Courier New"/>
+          <w:color w:val="A65700"/>
+          <w:sz w:val="20"/>
+          <w:szCs w:val="20"/>
+        </w:rPr>
+        <w:t>&lt;/</w:t>
+      </w:r>
+      <w:r>
+        <w:rPr>
+          <w:rFonts w:ascii="Consolas" w:eastAsia="Times New Roman" w:hAnsi="Consolas" w:cs="Courier New"/>
+          <w:b/>
+          <w:bCs/>
+          <w:color w:val="800000"/>
+          <w:sz w:val="20"/>
+          <w:szCs w:val="20"/>
+        </w:rPr>
+        <w:t>a</w:t>
+      </w:r>
+      <w:r>
+        <w:rPr>
+          <w:rFonts w:ascii="Consolas" w:eastAsia="Times New Roman" w:hAnsi="Consolas" w:cs="Courier New"/>
+          <w:color w:val="A65700"/>
+          <w:sz w:val="20"/>
+          <w:szCs w:val="20"/>
+        </w:rPr>
+        <w:t>&gt;</w:t>
+      </w:r>
+      <w:r>
+        <w:rPr>
+          <w:rFonts w:ascii="Consolas" w:eastAsia="Times New Roman" w:hAnsi="Consolas" w:cs="Courier New"/>
+          <w:color w:val="000000"/>
+          <w:sz w:val="20"/>
+          <w:szCs w:val="20"/>
+        </w:rPr>
+        <w:t>.</w:t>
+      </w:r>
+    </w:p>
+    <w:p>
+      <w:pPr>
+        <w:spacing w:after="0"/>
+        <w:rPr>
+          <w:sz w:val="20"/>
+          <w:szCs w:val="20"/>
+        </w:rPr>
+      </w:pPr>
+    </w:p>
+    <w:p>
+      <w:pPr>
+        <w:pStyle w:val="HTMLPreformatted"/>
+        <w:pBdr>
+          <w:top w:val="single" w:sz="6" w:space="7" w:color="C7CDD1"/>
+          <w:left w:val="single" w:sz="6" w:space="7" w:color="C7CDD1"/>
+          <w:bottom w:val="single" w:sz="6" w:space="7" w:color="C7CDD1"/>
+          <w:right w:val="single" w:sz="6" w:space="7" w:color="C7CDD1"/>
+        </w:pBdr>
+        <w:shd w:val="clear" w:color="auto" w:fill="FFFFFF"/>
+        <w:wordWrap w:val="0"/>
+        <w:spacing w:after="180"/>
+        <w:rPr>
+          <w:rFonts w:ascii="Consolas" w:hAnsi="Consolas"/>
+          <w:color w:val="000000"/>
+        </w:rPr>
+      </w:pPr>
+      <w:r>
+        <w:rPr>
+          <w:rFonts w:ascii="Consolas" w:hAnsi="Consolas"/>
+          <w:color w:val="A65700"/>
+        </w:rPr>
+        <w:t>&lt;</w:t>
+      </w:r>
+      <w:r>
+        <w:rPr>
+          <w:rFonts w:ascii="Consolas" w:hAnsi="Consolas"/>
+          <w:b/>
+          <w:bCs/>
+          <w:color w:val="800000"/>
+        </w:rPr>
+        <w:t>a</w:t>
+      </w:r>
+      <w:r>
+        <w:rPr>
+          <w:rFonts w:ascii="Consolas" w:hAnsi="Consolas"/>
+          <w:color w:val="274796"/>
+        </w:rPr>
+        <w:t xml:space="preserve"> </w:t>
+      </w:r>
+      <w:proofErr w:type="spellStart"/>
+      <w:r>
+        <w:rPr>
+          <w:rFonts w:ascii="Consolas" w:hAnsi="Consolas"/>
+          <w:color w:val="074726"/>
+        </w:rPr>
+        <w:t>href</w:t>
+      </w:r>
+      <w:proofErr w:type="spellEnd"/>
+      <w:r>
+        <w:rPr>
+          <w:rFonts w:ascii="Consolas" w:hAnsi="Consolas"/>
+          <w:color w:val="808030"/>
+        </w:rPr>
+        <w:t>=</w:t>
+      </w:r>
+      <w:r>
+        <w:rPr>
+          <w:rFonts w:ascii="Consolas" w:hAnsi="Consolas"/>
+          <w:color w:val="0000E6"/>
+        </w:rPr>
+        <w:t>"https://www.google.com"</w:t>
+      </w:r>
+      <w:r>
+        <w:rPr>
+          <w:rFonts w:ascii="Consolas" w:hAnsi="Consolas"/>
+          <w:color w:val="A65700"/>
+        </w:rPr>
+        <w:t>&gt;</w:t>
+      </w:r>
+    </w:p>
+    <w:p>
+      <w:pPr>
+        <w:pBdr>
+          <w:top w:val="single" w:sz="6" w:space="7" w:color="C7CDD1"/>
+          <w:left w:val="single" w:sz="6" w:space="7" w:color="C7CDD1"/>
+          <w:bottom w:val="single" w:sz="6" w:space="7" w:color="C7CDD1"/>
+          <w:right w:val="single" w:sz="6" w:space="7" w:color="C7CDD1"/>
+        </w:pBdr>
+        <w:shd w:val="clear" w:color="auto" w:fill="FFFFFF"/>
+        <w:tabs>
+          <w:tab w:val="left" w:pos="916"/>
+          <w:tab w:val="left" w:pos="1832"/>
+          <w:tab w:val="left" w:pos="2748"/>
+          <w:tab w:val="left" w:pos="3664"/>
+          <w:tab w:val="left" w:pos="4580"/>
+          <w:tab w:val="left" w:pos="5496"/>
+          <w:tab w:val="left" w:pos="6412"/>
+          <w:tab w:val="left" w:pos="7328"/>
+          <w:tab w:val="left" w:pos="8244"/>
+          <w:tab w:val="left" w:pos="9160"/>
+          <w:tab w:val="left" w:pos="10076"/>
+          <w:tab w:val="left" w:pos="10992"/>
+          <w:tab w:val="left" w:pos="11908"/>
+          <w:tab w:val="left" w:pos="12824"/>
+          <w:tab w:val="left" w:pos="13740"/>
+          <w:tab w:val="left" w:pos="14656"/>
+        </w:tabs>
+        <w:wordWrap w:val="0"/>
+        <w:spacing w:after="180" w:line="240" w:lineRule="auto"/>
+        <w:rPr>
+          <w:rFonts w:ascii="Consolas" w:eastAsia="Times New Roman" w:hAnsi="Consolas" w:cs="Courier New"/>
+          <w:color w:val="000000"/>
+          <w:sz w:val="20"/>
+          <w:szCs w:val="20"/>
+        </w:rPr>
+      </w:pPr>
+      <w:r>
+        <w:rPr>
+          <w:rFonts w:ascii="Consolas" w:eastAsia="Times New Roman" w:hAnsi="Consolas" w:cs="Courier New"/>
+          <w:color w:val="000000"/>
+          <w:sz w:val="20"/>
+          <w:szCs w:val="20"/>
+        </w:rPr>
+        <w:t xml:space="preserve">  </w:t>
+      </w:r>
+      <w:r>
+        <w:rPr>
+          <w:rFonts w:ascii="Consolas" w:eastAsia="Times New Roman" w:hAnsi="Consolas" w:cs="Courier New"/>
+          <w:color w:val="A65700"/>
+          <w:sz w:val="20"/>
+          <w:szCs w:val="20"/>
+        </w:rPr>
+        <w:t>&lt;</w:t>
+      </w:r>
+      <w:proofErr w:type="spellStart"/>
+      <w:r>
+        <w:rPr>
+          <w:rFonts w:ascii="Consolas" w:eastAsia="Times New Roman" w:hAnsi="Consolas" w:cs="Courier New"/>
+          <w:b/>
+          <w:bCs/>
+          <w:color w:val="800000"/>
+          <w:sz w:val="20"/>
+          <w:szCs w:val="20"/>
+        </w:rPr>
+        <w:t>img</w:t>
+      </w:r>
+      <w:proofErr w:type="spellEnd"/>
+      <w:r>
+        <w:rPr>
+          <w:rFonts w:ascii="Consolas" w:eastAsia="Times New Roman" w:hAnsi="Consolas" w:cs="Courier New"/>
+          <w:color w:val="274796"/>
+          <w:sz w:val="20"/>
+          <w:szCs w:val="20"/>
+        </w:rPr>
+        <w:t xml:space="preserve"> </w:t>
+      </w:r>
+      <w:proofErr w:type="spellStart"/>
+      <w:r>
+        <w:rPr>
+          <w:rFonts w:ascii="Consolas" w:eastAsia="Times New Roman" w:hAnsi="Consolas" w:cs="Courier New"/>
+          <w:color w:val="074726"/>
+          <w:sz w:val="20"/>
+          <w:szCs w:val="20"/>
+        </w:rPr>
+        <w:t>src</w:t>
+      </w:r>
+      <w:proofErr w:type="spellEnd"/>
+      <w:r>
+        <w:rPr>
+          <w:rFonts w:ascii="Consolas" w:eastAsia="Times New Roman" w:hAnsi="Consolas" w:cs="Courier New"/>
+          <w:color w:val="808030"/>
+          <w:sz w:val="20"/>
+          <w:szCs w:val="20"/>
+        </w:rPr>
+        <w:t>=</w:t>
+      </w:r>
+      <w:r>
+        <w:rPr>
+          <w:rFonts w:ascii="Consolas" w:eastAsia="Times New Roman" w:hAnsi="Consolas" w:cs="Courier New"/>
+          <w:color w:val="0000E6"/>
+          <w:sz w:val="20"/>
+          <w:szCs w:val="20"/>
+        </w:rPr>
+        <w:t>"images/portrait.jpg"</w:t>
+      </w:r>
+      <w:r>
+        <w:rPr>
+          <w:rFonts w:ascii="Consolas" w:eastAsia="Times New Roman" w:hAnsi="Consolas" w:cs="Courier New"/>
+          <w:color w:val="274796"/>
+          <w:sz w:val="20"/>
+          <w:szCs w:val="20"/>
+        </w:rPr>
+        <w:t xml:space="preserve"> </w:t>
+      </w:r>
+      <w:r>
+        <w:rPr>
+          <w:rFonts w:ascii="Consolas" w:eastAsia="Times New Roman" w:hAnsi="Consolas" w:cs="Courier New"/>
+          <w:color w:val="A65700"/>
+          <w:sz w:val="20"/>
+          <w:szCs w:val="20"/>
+        </w:rPr>
+        <w:t>/&gt;</w:t>
+      </w:r>
+    </w:p>
+    <w:p>
+      <w:pPr>
+        <w:pBdr>
+          <w:top w:val="single" w:sz="6" w:space="7" w:color="C7CDD1"/>
+          <w:left w:val="single" w:sz="6" w:space="7" w:color="C7CDD1"/>
+          <w:bottom w:val="single" w:sz="6" w:space="7" w:color="C7CDD1"/>
+          <w:right w:val="single" w:sz="6" w:space="7" w:color="C7CDD1"/>
+        </w:pBdr>
+        <w:shd w:val="clear" w:color="auto" w:fill="FFFFFF"/>
+        <w:tabs>
+          <w:tab w:val="left" w:pos="916"/>
+          <w:tab w:val="left" w:pos="1832"/>
+          <w:tab w:val="left" w:pos="2748"/>
+          <w:tab w:val="left" w:pos="3664"/>
+          <w:tab w:val="left" w:pos="4580"/>
+          <w:tab w:val="left" w:pos="5496"/>
+          <w:tab w:val="left" w:pos="6412"/>
+          <w:tab w:val="left" w:pos="7328"/>
+          <w:tab w:val="left" w:pos="8244"/>
+          <w:tab w:val="left" w:pos="9160"/>
+          <w:tab w:val="left" w:pos="10076"/>
+          <w:tab w:val="left" w:pos="10992"/>
+          <w:tab w:val="left" w:pos="11908"/>
+          <w:tab w:val="left" w:pos="12824"/>
+          <w:tab w:val="left" w:pos="13740"/>
+          <w:tab w:val="left" w:pos="14656"/>
+        </w:tabs>
+        <w:wordWrap w:val="0"/>
+        <w:spacing w:after="180" w:line="240" w:lineRule="auto"/>
+        <w:rPr>
+          <w:rFonts w:ascii="Consolas" w:eastAsia="Times New Roman" w:hAnsi="Consolas" w:cs="Courier New"/>
+          <w:color w:val="000000"/>
+          <w:sz w:val="20"/>
+          <w:szCs w:val="20"/>
+        </w:rPr>
+      </w:pPr>
+      <w:r>
+        <w:rPr>
+          <w:rFonts w:ascii="Consolas" w:eastAsia="Times New Roman" w:hAnsi="Consolas" w:cs="Courier New"/>
+          <w:color w:val="A65700"/>
+          <w:sz w:val="20"/>
+          <w:szCs w:val="20"/>
+        </w:rPr>
+        <w:t>&lt;/</w:t>
+      </w:r>
+      <w:r>
+        <w:rPr>
+          <w:rFonts w:ascii="Consolas" w:eastAsia="Times New Roman" w:hAnsi="Consolas" w:cs="Courier New"/>
+          <w:b/>
+          <w:bCs/>
+          <w:color w:val="800000"/>
+          <w:sz w:val="20"/>
+          <w:szCs w:val="20"/>
+        </w:rPr>
+        <w:t>a</w:t>
+      </w:r>
+      <w:r>
+        <w:rPr>
+          <w:rFonts w:ascii="Consolas" w:eastAsia="Times New Roman" w:hAnsi="Consolas" w:cs="Courier New"/>
+          <w:color w:val="A65700"/>
+          <w:sz w:val="20"/>
+          <w:szCs w:val="20"/>
+        </w:rPr>
+        <w:t>&gt;</w:t>
+      </w:r>
+    </w:p>
+    <w:p>
+      <w:pPr>
+        <w:pBdr>
+          <w:top w:val="single" w:sz="6" w:space="7" w:color="C7CDD1"/>
+          <w:left w:val="single" w:sz="6" w:space="7" w:color="C7CDD1"/>
+          <w:bottom w:val="single" w:sz="6" w:space="7" w:color="C7CDD1"/>
+          <w:right w:val="single" w:sz="6" w:space="7" w:color="C7CDD1"/>
+        </w:pBdr>
+        <w:shd w:val="clear" w:color="auto" w:fill="FFFFFF"/>
+        <w:tabs>
+          <w:tab w:val="left" w:pos="916"/>
+          <w:tab w:val="left" w:pos="1832"/>
+          <w:tab w:val="left" w:pos="2748"/>
+          <w:tab w:val="left" w:pos="3664"/>
+          <w:tab w:val="left" w:pos="4580"/>
+          <w:tab w:val="left" w:pos="5496"/>
+          <w:tab w:val="left" w:pos="6412"/>
+          <w:tab w:val="left" w:pos="7328"/>
+          <w:tab w:val="left" w:pos="8244"/>
+          <w:tab w:val="left" w:pos="9160"/>
+          <w:tab w:val="left" w:pos="10076"/>
+          <w:tab w:val="left" w:pos="10992"/>
+          <w:tab w:val="left" w:pos="11908"/>
+          <w:tab w:val="left" w:pos="12824"/>
+          <w:tab w:val="left" w:pos="13740"/>
+          <w:tab w:val="left" w:pos="14656"/>
+        </w:tabs>
+        <w:wordWrap w:val="0"/>
+        <w:spacing w:after="180" w:line="240" w:lineRule="auto"/>
+        <w:rPr>
+          <w:rFonts w:ascii="Consolas" w:eastAsia="Times New Roman" w:hAnsi="Consolas" w:cs="Courier New"/>
+          <w:color w:val="000000"/>
+          <w:sz w:val="20"/>
+          <w:szCs w:val="20"/>
+        </w:rPr>
+      </w:pPr>
+      <w:r>
+        <w:rPr>
+          <w:rFonts w:ascii="Consolas" w:eastAsia="Times New Roman" w:hAnsi="Consolas" w:cs="Courier New"/>
+          <w:color w:val="A65700"/>
+          <w:sz w:val="20"/>
+          <w:szCs w:val="20"/>
+        </w:rPr>
+        <w:lastRenderedPageBreak/>
+        <w:t>&lt;</w:t>
+      </w:r>
+      <w:r>
+        <w:rPr>
+          <w:rFonts w:ascii="Consolas" w:eastAsia="Times New Roman" w:hAnsi="Consolas" w:cs="Courier New"/>
+          <w:b/>
+          <w:bCs/>
+          <w:color w:val="800000"/>
+          <w:sz w:val="20"/>
+          <w:szCs w:val="20"/>
+        </w:rPr>
+        <w:t>a</w:t>
+      </w:r>
+      <w:r>
+        <w:rPr>
+          <w:rFonts w:ascii="Consolas" w:eastAsia="Times New Roman" w:hAnsi="Consolas" w:cs="Courier New"/>
+          <w:color w:val="274796"/>
+          <w:sz w:val="20"/>
+          <w:szCs w:val="20"/>
+        </w:rPr>
+        <w:t xml:space="preserve"> </w:t>
+      </w:r>
+      <w:proofErr w:type="spellStart"/>
+      <w:r>
+        <w:rPr>
+          <w:rFonts w:ascii="Consolas" w:eastAsia="Times New Roman" w:hAnsi="Consolas" w:cs="Courier New"/>
+          <w:color w:val="074726"/>
+          <w:sz w:val="20"/>
+          <w:szCs w:val="20"/>
+        </w:rPr>
+        <w:t>href</w:t>
+      </w:r>
+      <w:proofErr w:type="spellEnd"/>
+      <w:r>
+        <w:rPr>
+          <w:rFonts w:ascii="Consolas" w:eastAsia="Times New Roman" w:hAnsi="Consolas" w:cs="Courier New"/>
+          <w:color w:val="808030"/>
+          <w:sz w:val="20"/>
+          <w:szCs w:val="20"/>
+        </w:rPr>
+        <w:t>=</w:t>
+      </w:r>
+      <w:r>
+        <w:rPr>
+          <w:rFonts w:ascii="Consolas" w:eastAsia="Times New Roman" w:hAnsi="Consolas" w:cs="Courier New"/>
+          <w:color w:val="0000E6"/>
+          <w:sz w:val="20"/>
+          <w:szCs w:val="20"/>
+        </w:rPr>
+        <w:t>"https://www.google.com"</w:t>
+      </w:r>
+      <w:r>
+        <w:rPr>
+          <w:rFonts w:ascii="Consolas" w:eastAsia="Times New Roman" w:hAnsi="Consolas" w:cs="Courier New"/>
+          <w:color w:val="274796"/>
+          <w:sz w:val="20"/>
+          <w:szCs w:val="20"/>
+        </w:rPr>
+        <w:t xml:space="preserve"> </w:t>
+      </w:r>
+      <w:r>
+        <w:rPr>
+          <w:rFonts w:ascii="Consolas" w:eastAsia="Times New Roman" w:hAnsi="Consolas" w:cs="Courier New"/>
+          <w:color w:val="074726"/>
+          <w:sz w:val="20"/>
+          <w:szCs w:val="20"/>
+          <w:shd w:val="clear" w:color="auto" w:fill="FFFF99"/>
+        </w:rPr>
+        <w:t>target</w:t>
+      </w:r>
+      <w:r>
+        <w:rPr>
+          <w:rFonts w:ascii="Consolas" w:eastAsia="Times New Roman" w:hAnsi="Consolas" w:cs="Courier New"/>
+          <w:color w:val="808030"/>
+          <w:sz w:val="20"/>
+          <w:szCs w:val="20"/>
+          <w:shd w:val="clear" w:color="auto" w:fill="FFFF99"/>
+        </w:rPr>
+        <w:t>=</w:t>
+      </w:r>
+      <w:r>
+        <w:rPr>
+          <w:rFonts w:ascii="Consolas" w:eastAsia="Times New Roman" w:hAnsi="Consolas" w:cs="Courier New"/>
+          <w:color w:val="0000E6"/>
+          <w:sz w:val="20"/>
+          <w:szCs w:val="20"/>
+          <w:shd w:val="clear" w:color="auto" w:fill="FFFF99"/>
+        </w:rPr>
+        <w:t>"_blank"</w:t>
+      </w:r>
+      <w:r>
+        <w:rPr>
+          <w:rFonts w:ascii="Consolas" w:eastAsia="Times New Roman" w:hAnsi="Consolas" w:cs="Courier New"/>
+          <w:color w:val="A65700"/>
+          <w:sz w:val="20"/>
+          <w:szCs w:val="20"/>
+        </w:rPr>
+        <w:t>&gt;</w:t>
+      </w:r>
+      <w:r>
+        <w:rPr>
+          <w:rFonts w:ascii="Consolas" w:eastAsia="Times New Roman" w:hAnsi="Consolas" w:cs="Courier New"/>
+          <w:color w:val="000000"/>
+          <w:sz w:val="20"/>
+          <w:szCs w:val="20"/>
+        </w:rPr>
+        <w:t>Google</w:t>
+      </w:r>
+      <w:r>
+        <w:rPr>
+          <w:rFonts w:ascii="Consolas" w:eastAsia="Times New Roman" w:hAnsi="Consolas" w:cs="Courier New"/>
+          <w:color w:val="A65700"/>
+          <w:sz w:val="20"/>
+          <w:szCs w:val="20"/>
+        </w:rPr>
+        <w:t>&lt;/</w:t>
+      </w:r>
+      <w:r>
+        <w:rPr>
+          <w:rFonts w:ascii="Consolas" w:eastAsia="Times New Roman" w:hAnsi="Consolas" w:cs="Courier New"/>
+          <w:b/>
+          <w:bCs/>
+          <w:color w:val="800000"/>
+          <w:sz w:val="20"/>
+          <w:szCs w:val="20"/>
+        </w:rPr>
+        <w:t>a</w:t>
+      </w:r>
+      <w:r>
+        <w:rPr>
+          <w:rFonts w:ascii="Consolas" w:eastAsia="Times New Roman" w:hAnsi="Consolas" w:cs="Courier New"/>
+          <w:color w:val="A65700"/>
+          <w:sz w:val="20"/>
+          <w:szCs w:val="20"/>
+        </w:rPr>
+        <w:t>&gt;</w:t>
+      </w:r>
+    </w:p>
+    <w:p>
+      <w:pPr>
+        <w:spacing w:after="0"/>
+        <w:rPr>
+          <w:rFonts w:ascii="Verdana" w:hAnsi="Verdana"/>
+          <w:color w:val="2D3B45"/>
+          <w:sz w:val="20"/>
+          <w:szCs w:val="20"/>
+          <w:shd w:val="clear" w:color="auto" w:fill="FDFDFD"/>
+        </w:rPr>
+      </w:pPr>
+      <w:r>
+        <w:rPr>
+          <w:rFonts w:ascii="Verdana" w:hAnsi="Verdana"/>
+          <w:color w:val="2D3B45"/>
+          <w:sz w:val="20"/>
+          <w:szCs w:val="20"/>
+          <w:shd w:val="clear" w:color="auto" w:fill="FDFDFD"/>
+        </w:rPr>
+        <w:t>_blank and _self.</w:t>
+      </w:r>
+      <w:r>
+        <w:rPr>
+          <w:rFonts w:ascii="Verdana" w:hAnsi="Verdana"/>
+          <w:color w:val="2D3B45"/>
+          <w:sz w:val="20"/>
+          <w:szCs w:val="20"/>
+          <w:shd w:val="clear" w:color="auto" w:fill="FDFDFD"/>
+        </w:rPr>
+        <w:tab/>
+      </w:r>
+      <w:r>
+        <w:rPr>
+          <w:rFonts w:ascii="Verdana" w:hAnsi="Verdana"/>
+          <w:color w:val="2D3B45"/>
+          <w:sz w:val="20"/>
+          <w:szCs w:val="20"/>
+          <w:shd w:val="clear" w:color="auto" w:fill="FDFDFD"/>
+        </w:rPr>
+        <w:t xml:space="preserve"> _blank will open the link in a new browser tab while _self will open in the same tab, replacing the current page.</w:t>
+      </w:r>
+    </w:p>
+    <w:p>
+      <w:pPr>
+        <w:spacing w:after="0"/>
+        <w:rPr>
+          <w:sz w:val="20"/>
+          <w:szCs w:val="20"/>
+        </w:rPr>
+      </w:pPr>
+    </w:p>
+    <w:p>
+      <w:pPr>
+        <w:spacing w:before="240" w:after="240" w:line="240" w:lineRule="auto"/>
+        <w:outlineLvl w:val="2"/>
+        <w:rPr>
+          <w:rFonts w:ascii="Arial" w:eastAsia="Times New Roman" w:hAnsi="Arial" w:cs="Arial"/>
+          <w:color w:val="B22222"/>
+          <w:sz w:val="36"/>
+          <w:szCs w:val="36"/>
+        </w:rPr>
+      </w:pPr>
+      <w:r>
+        <w:rPr>
+          <w:rFonts w:ascii="Arial" w:eastAsia="Times New Roman" w:hAnsi="Arial" w:cs="Arial"/>
+          <w:color w:val="B22222"/>
+          <w:sz w:val="36"/>
+          <w:szCs w:val="36"/>
+        </w:rPr>
+        <w:t>Internal Links</w:t>
+      </w:r>
+    </w:p>
+    <w:p>
+      <w:pPr>
+        <w:pBdr>
+          <w:top w:val="single" w:sz="6" w:space="7" w:color="C7CDD1"/>
+          <w:left w:val="single" w:sz="6" w:space="7" w:color="C7CDD1"/>
+          <w:bottom w:val="single" w:sz="6" w:space="7" w:color="C7CDD1"/>
+          <w:right w:val="single" w:sz="6" w:space="7" w:color="C7CDD1"/>
+        </w:pBdr>
+        <w:shd w:val="clear" w:color="auto" w:fill="FFFFFF"/>
+        <w:tabs>
+          <w:tab w:val="left" w:pos="916"/>
+          <w:tab w:val="left" w:pos="1832"/>
+          <w:tab w:val="left" w:pos="2748"/>
+          <w:tab w:val="left" w:pos="3664"/>
+          <w:tab w:val="left" w:pos="4580"/>
+          <w:tab w:val="left" w:pos="5496"/>
+          <w:tab w:val="left" w:pos="6412"/>
+          <w:tab w:val="left" w:pos="7328"/>
+          <w:tab w:val="left" w:pos="8244"/>
+          <w:tab w:val="left" w:pos="9160"/>
+          <w:tab w:val="left" w:pos="10076"/>
+          <w:tab w:val="left" w:pos="10992"/>
+          <w:tab w:val="left" w:pos="11908"/>
+          <w:tab w:val="left" w:pos="12824"/>
+          <w:tab w:val="left" w:pos="13740"/>
+          <w:tab w:val="left" w:pos="14656"/>
+        </w:tabs>
+        <w:wordWrap w:val="0"/>
+        <w:spacing w:after="180" w:line="240" w:lineRule="auto"/>
+        <w:rPr>
+          <w:rFonts w:ascii="Consolas" w:eastAsia="Times New Roman" w:hAnsi="Consolas" w:cs="Courier New"/>
+          <w:color w:val="000000"/>
+          <w:sz w:val="20"/>
+          <w:szCs w:val="20"/>
+        </w:rPr>
+      </w:pPr>
+      <w:r>
+        <w:rPr>
+          <w:rFonts w:ascii="Consolas" w:eastAsia="Times New Roman" w:hAnsi="Consolas" w:cs="Courier New"/>
+          <w:color w:val="A65700"/>
+          <w:sz w:val="20"/>
+          <w:szCs w:val="20"/>
+        </w:rPr>
+        <w:t>&lt;</w:t>
+      </w:r>
+      <w:r>
+        <w:rPr>
+          <w:rFonts w:ascii="Consolas" w:eastAsia="Times New Roman" w:hAnsi="Consolas" w:cs="Courier New"/>
+          <w:b/>
+          <w:bCs/>
+          <w:color w:val="800000"/>
+          <w:sz w:val="20"/>
+          <w:szCs w:val="20"/>
+        </w:rPr>
+        <w:t>a</w:t>
+      </w:r>
+      <w:r>
+        <w:rPr>
+          <w:rFonts w:ascii="Consolas" w:eastAsia="Times New Roman" w:hAnsi="Consolas" w:cs="Courier New"/>
+          <w:color w:val="274796"/>
+          <w:sz w:val="20"/>
+          <w:szCs w:val="20"/>
+        </w:rPr>
+        <w:t xml:space="preserve"> </w:t>
+      </w:r>
+      <w:proofErr w:type="spellStart"/>
+      <w:r>
+        <w:rPr>
+          <w:rFonts w:ascii="Consolas" w:eastAsia="Times New Roman" w:hAnsi="Consolas" w:cs="Courier New"/>
+          <w:color w:val="074726"/>
+          <w:sz w:val="20"/>
+          <w:szCs w:val="20"/>
+        </w:rPr>
+        <w:t>href</w:t>
+      </w:r>
+      <w:proofErr w:type="spellEnd"/>
+      <w:r>
+        <w:rPr>
+          <w:rFonts w:ascii="Consolas" w:eastAsia="Times New Roman" w:hAnsi="Consolas" w:cs="Courier New"/>
+          <w:color w:val="808030"/>
+          <w:sz w:val="20"/>
+          <w:szCs w:val="20"/>
+        </w:rPr>
+        <w:t>=</w:t>
+      </w:r>
+      <w:r>
+        <w:rPr>
+          <w:rFonts w:ascii="Consolas" w:eastAsia="Times New Roman" w:hAnsi="Consolas" w:cs="Courier New"/>
+          <w:color w:val="0000E6"/>
+          <w:sz w:val="20"/>
+          <w:szCs w:val="20"/>
+        </w:rPr>
+        <w:t>"about.html"</w:t>
+      </w:r>
+      <w:r>
+        <w:rPr>
+          <w:rFonts w:ascii="Consolas" w:eastAsia="Times New Roman" w:hAnsi="Consolas" w:cs="Courier New"/>
+          <w:color w:val="A65700"/>
+          <w:sz w:val="20"/>
+          <w:szCs w:val="20"/>
+        </w:rPr>
+        <w:t>&gt;</w:t>
+      </w:r>
+      <w:r>
+        <w:rPr>
+          <w:rFonts w:ascii="Consolas" w:eastAsia="Times New Roman" w:hAnsi="Consolas" w:cs="Courier New"/>
+          <w:color w:val="000000"/>
+          <w:sz w:val="20"/>
+          <w:szCs w:val="20"/>
+        </w:rPr>
+        <w:t>About Us</w:t>
+      </w:r>
+      <w:r>
+        <w:rPr>
+          <w:rFonts w:ascii="Consolas" w:eastAsia="Times New Roman" w:hAnsi="Consolas" w:cs="Courier New"/>
+          <w:color w:val="A65700"/>
+          <w:sz w:val="20"/>
+          <w:szCs w:val="20"/>
+        </w:rPr>
+        <w:t>&lt;/</w:t>
+      </w:r>
+      <w:r>
+        <w:rPr>
+          <w:rFonts w:ascii="Consolas" w:eastAsia="Times New Roman" w:hAnsi="Consolas" w:cs="Courier New"/>
+          <w:b/>
+          <w:bCs/>
+          <w:color w:val="800000"/>
+          <w:sz w:val="20"/>
+          <w:szCs w:val="20"/>
+        </w:rPr>
+        <w:t>a</w:t>
+      </w:r>
+      <w:r>
+        <w:rPr>
+          <w:rFonts w:ascii="Consolas" w:eastAsia="Times New Roman" w:hAnsi="Consolas" w:cs="Courier New"/>
+          <w:color w:val="A65700"/>
+          <w:sz w:val="20"/>
+          <w:szCs w:val="20"/>
+        </w:rPr>
+        <w:t>&gt;</w:t>
+      </w:r>
+    </w:p>
+    <w:p>
+      <w:pPr>
+        <w:pBdr>
+          <w:top w:val="single" w:sz="6" w:space="7" w:color="C7CDD1"/>
+          <w:left w:val="single" w:sz="6" w:space="7" w:color="C7CDD1"/>
+          <w:bottom w:val="single" w:sz="6" w:space="7" w:color="C7CDD1"/>
+          <w:right w:val="single" w:sz="6" w:space="7" w:color="C7CDD1"/>
+        </w:pBdr>
+        <w:shd w:val="clear" w:color="auto" w:fill="FFFFFF"/>
+        <w:tabs>
+          <w:tab w:val="left" w:pos="916"/>
+          <w:tab w:val="left" w:pos="1832"/>
+          <w:tab w:val="left" w:pos="2748"/>
+          <w:tab w:val="left" w:pos="3664"/>
+          <w:tab w:val="left" w:pos="4580"/>
+          <w:tab w:val="left" w:pos="5496"/>
+          <w:tab w:val="left" w:pos="6412"/>
+          <w:tab w:val="left" w:pos="7328"/>
+          <w:tab w:val="left" w:pos="8244"/>
+          <w:tab w:val="left" w:pos="9160"/>
+          <w:tab w:val="left" w:pos="10076"/>
+          <w:tab w:val="left" w:pos="10992"/>
+          <w:tab w:val="left" w:pos="11908"/>
+          <w:tab w:val="left" w:pos="12824"/>
+          <w:tab w:val="left" w:pos="13740"/>
+          <w:tab w:val="left" w:pos="14656"/>
+        </w:tabs>
+        <w:wordWrap w:val="0"/>
+        <w:spacing w:after="180" w:line="240" w:lineRule="auto"/>
+        <w:rPr>
+          <w:rFonts w:ascii="Consolas" w:eastAsia="Times New Roman" w:hAnsi="Consolas" w:cs="Courier New"/>
+          <w:color w:val="000000"/>
+          <w:sz w:val="20"/>
+          <w:szCs w:val="20"/>
+        </w:rPr>
+      </w:pPr>
+      <w:r>
+        <w:rPr>
+          <w:rFonts w:ascii="Consolas" w:eastAsia="Times New Roman" w:hAnsi="Consolas" w:cs="Courier New"/>
+          <w:color w:val="A65700"/>
+          <w:sz w:val="20"/>
+          <w:szCs w:val="20"/>
+        </w:rPr>
+        <w:t>&lt;</w:t>
+      </w:r>
+      <w:r>
+        <w:rPr>
+          <w:rFonts w:ascii="Consolas" w:eastAsia="Times New Roman" w:hAnsi="Consolas" w:cs="Courier New"/>
+          <w:b/>
+          <w:bCs/>
+          <w:color w:val="800000"/>
+          <w:sz w:val="20"/>
+          <w:szCs w:val="20"/>
+        </w:rPr>
+        <w:t>a</w:t>
+      </w:r>
+      <w:r>
+        <w:rPr>
+          <w:rFonts w:ascii="Consolas" w:eastAsia="Times New Roman" w:hAnsi="Consolas" w:cs="Courier New"/>
+          <w:color w:val="274796"/>
+          <w:sz w:val="20"/>
+          <w:szCs w:val="20"/>
+        </w:rPr>
+        <w:t xml:space="preserve"> </w:t>
+      </w:r>
+      <w:proofErr w:type="spellStart"/>
+      <w:r>
+        <w:rPr>
+          <w:rFonts w:ascii="Consolas" w:eastAsia="Times New Roman" w:hAnsi="Consolas" w:cs="Courier New"/>
+          <w:color w:val="074726"/>
+          <w:sz w:val="20"/>
+          <w:szCs w:val="20"/>
+        </w:rPr>
+        <w:t>href</w:t>
+      </w:r>
+      <w:proofErr w:type="spellEnd"/>
+      <w:r>
+        <w:rPr>
+          <w:rFonts w:ascii="Consolas" w:eastAsia="Times New Roman" w:hAnsi="Consolas" w:cs="Courier New"/>
+          <w:color w:val="808030"/>
+          <w:sz w:val="20"/>
+          <w:szCs w:val="20"/>
+        </w:rPr>
+        <w:t>=</w:t>
+      </w:r>
+      <w:r>
+        <w:rPr>
+          <w:rFonts w:ascii="Consolas" w:eastAsia="Times New Roman" w:hAnsi="Consolas" w:cs="Courier New"/>
+          <w:color w:val="0000E6"/>
+          <w:sz w:val="20"/>
+          <w:szCs w:val="20"/>
+        </w:rPr>
+        <w:t>"products/desktop-computer.html"</w:t>
+      </w:r>
+      <w:r>
+        <w:rPr>
+          <w:rFonts w:ascii="Consolas" w:eastAsia="Times New Roman" w:hAnsi="Consolas" w:cs="Courier New"/>
+          <w:color w:val="A65700"/>
+          <w:sz w:val="20"/>
+          <w:szCs w:val="20"/>
+        </w:rPr>
+        <w:t>&gt;</w:t>
+      </w:r>
+      <w:r>
+        <w:rPr>
+          <w:rFonts w:ascii="Consolas" w:eastAsia="Times New Roman" w:hAnsi="Consolas" w:cs="Courier New"/>
+          <w:color w:val="000000"/>
+          <w:sz w:val="20"/>
+          <w:szCs w:val="20"/>
+        </w:rPr>
+        <w:t>Featured Product</w:t>
+      </w:r>
+      <w:r>
+        <w:rPr>
+          <w:rFonts w:ascii="Consolas" w:eastAsia="Times New Roman" w:hAnsi="Consolas" w:cs="Courier New"/>
+          <w:color w:val="A65700"/>
+          <w:sz w:val="20"/>
+          <w:szCs w:val="20"/>
+        </w:rPr>
+        <w:t>&lt;/</w:t>
+      </w:r>
+      <w:r>
+        <w:rPr>
+          <w:rFonts w:ascii="Consolas" w:eastAsia="Times New Roman" w:hAnsi="Consolas" w:cs="Courier New"/>
+          <w:b/>
+          <w:bCs/>
+          <w:color w:val="800000"/>
+          <w:sz w:val="20"/>
+          <w:szCs w:val="20"/>
+        </w:rPr>
+        <w:t>a</w:t>
+      </w:r>
+      <w:r>
+        <w:rPr>
+          <w:rFonts w:ascii="Consolas" w:eastAsia="Times New Roman" w:hAnsi="Consolas" w:cs="Courier New"/>
+          <w:color w:val="A65700"/>
+          <w:sz w:val="20"/>
+          <w:szCs w:val="20"/>
+        </w:rPr>
+        <w:t>&gt;</w:t>
+      </w:r>
+    </w:p>
+    <w:p>
+      <w:pPr>
+        <w:pStyle w:val="Heading3"/>
+        <w:spacing w:before="240" w:beforeAutospacing="0" w:after="240" w:afterAutospacing="0"/>
+        <w:rPr>
+          <w:rFonts w:ascii="Arial" w:hAnsi="Arial" w:cs="Arial"/>
+          <w:b w:val="0"/>
+          <w:bCs w:val="0"/>
+          <w:color w:val="B22222"/>
+          <w:sz w:val="36"/>
+          <w:szCs w:val="36"/>
+        </w:rPr>
+      </w:pPr>
+      <w:r>
+        <w:rPr>
+          <w:rFonts w:ascii="Arial" w:hAnsi="Arial" w:cs="Arial"/>
+          <w:b w:val="0"/>
+          <w:bCs w:val="0"/>
+          <w:color w:val="B22222"/>
+          <w:sz w:val="36"/>
+          <w:szCs w:val="36"/>
+        </w:rPr>
+        <w:t>Bookmarks</w:t>
+      </w:r>
+    </w:p>
+    <w:p>
+      <w:pPr>
+        <w:pBdr>
+          <w:top w:val="single" w:sz="6" w:space="7" w:color="C7CDD1"/>
+          <w:left w:val="single" w:sz="6" w:space="7" w:color="C7CDD1"/>
+          <w:bottom w:val="single" w:sz="6" w:space="7" w:color="C7CDD1"/>
+          <w:right w:val="single" w:sz="6" w:space="7" w:color="C7CDD1"/>
+        </w:pBdr>
+        <w:shd w:val="clear" w:color="auto" w:fill="FFFFFF"/>
+        <w:tabs>
+          <w:tab w:val="left" w:pos="916"/>
+          <w:tab w:val="left" w:pos="1832"/>
+          <w:tab w:val="left" w:pos="2748"/>
+          <w:tab w:val="left" w:pos="3664"/>
+          <w:tab w:val="left" w:pos="4580"/>
+          <w:tab w:val="left" w:pos="5496"/>
+          <w:tab w:val="left" w:pos="6412"/>
+          <w:tab w:val="left" w:pos="7328"/>
+          <w:tab w:val="left" w:pos="8244"/>
+          <w:tab w:val="left" w:pos="9160"/>
+          <w:tab w:val="left" w:pos="10076"/>
+          <w:tab w:val="left" w:pos="10992"/>
+          <w:tab w:val="left" w:pos="11908"/>
+          <w:tab w:val="left" w:pos="12824"/>
+          <w:tab w:val="left" w:pos="13740"/>
+          <w:tab w:val="left" w:pos="14656"/>
+        </w:tabs>
+        <w:wordWrap w:val="0"/>
+        <w:spacing w:after="0" w:line="240" w:lineRule="auto"/>
+        <w:rPr>
+          <w:rFonts w:ascii="Consolas" w:eastAsia="Times New Roman" w:hAnsi="Consolas" w:cs="Courier New"/>
+          <w:color w:val="000000"/>
+          <w:sz w:val="20"/>
+          <w:szCs w:val="20"/>
+        </w:rPr>
+      </w:pPr>
+      <w:r>
+        <w:rPr>
+          <w:rFonts w:ascii="Consolas" w:eastAsia="Times New Roman" w:hAnsi="Consolas" w:cs="Courier New"/>
+          <w:color w:val="A65700"/>
+          <w:sz w:val="20"/>
+          <w:szCs w:val="20"/>
+        </w:rPr>
+        <w:t>&lt;</w:t>
+      </w:r>
+      <w:r>
+        <w:rPr>
+          <w:rFonts w:ascii="Consolas" w:eastAsia="Times New Roman" w:hAnsi="Consolas" w:cs="Courier New"/>
+          <w:b/>
+          <w:bCs/>
+          <w:color w:val="800000"/>
+          <w:sz w:val="20"/>
+          <w:szCs w:val="20"/>
+        </w:rPr>
+        <w:t>body</w:t>
+      </w:r>
+      <w:r>
+        <w:rPr>
+          <w:rFonts w:ascii="Consolas" w:eastAsia="Times New Roman" w:hAnsi="Consolas" w:cs="Courier New"/>
+          <w:color w:val="A65700"/>
+          <w:sz w:val="20"/>
+          <w:szCs w:val="20"/>
+        </w:rPr>
+        <w:t>&gt;</w:t>
+      </w:r>
+    </w:p>
+    <w:p>
+      <w:pPr>
+        <w:pBdr>
+          <w:top w:val="single" w:sz="6" w:space="7" w:color="C7CDD1"/>
+          <w:left w:val="single" w:sz="6" w:space="7" w:color="C7CDD1"/>
+          <w:bottom w:val="single" w:sz="6" w:space="7" w:color="C7CDD1"/>
+          <w:right w:val="single" w:sz="6" w:space="7" w:color="C7CDD1"/>
+        </w:pBdr>
+        <w:shd w:val="clear" w:color="auto" w:fill="FFFFFF"/>
+        <w:tabs>
+          <w:tab w:val="left" w:pos="916"/>
+          <w:tab w:val="left" w:pos="1832"/>
+          <w:tab w:val="left" w:pos="2748"/>
+          <w:tab w:val="left" w:pos="3664"/>
+          <w:tab w:val="left" w:pos="4580"/>
+          <w:tab w:val="left" w:pos="5496"/>
+          <w:tab w:val="left" w:pos="6412"/>
+          <w:tab w:val="left" w:pos="7328"/>
+          <w:tab w:val="left" w:pos="8244"/>
+          <w:tab w:val="left" w:pos="9160"/>
+          <w:tab w:val="left" w:pos="10076"/>
+          <w:tab w:val="left" w:pos="10992"/>
+          <w:tab w:val="left" w:pos="11908"/>
+          <w:tab w:val="left" w:pos="12824"/>
+          <w:tab w:val="left" w:pos="13740"/>
+          <w:tab w:val="left" w:pos="14656"/>
+        </w:tabs>
+        <w:wordWrap w:val="0"/>
+        <w:spacing w:after="0" w:line="240" w:lineRule="auto"/>
+        <w:rPr>
+          <w:rFonts w:ascii="Consolas" w:eastAsia="Times New Roman" w:hAnsi="Consolas" w:cs="Courier New"/>
+          <w:color w:val="000000"/>
+          <w:sz w:val="20"/>
+          <w:szCs w:val="20"/>
+        </w:rPr>
+      </w:pPr>
+      <w:r>
+        <w:rPr>
+          <w:rFonts w:ascii="Consolas" w:eastAsia="Times New Roman" w:hAnsi="Consolas" w:cs="Courier New"/>
+          <w:color w:val="000000"/>
+          <w:sz w:val="20"/>
+          <w:szCs w:val="20"/>
+        </w:rPr>
+        <w:t xml:space="preserve">        </w:t>
+      </w:r>
+      <w:r>
+        <w:rPr>
+          <w:rFonts w:ascii="Consolas" w:eastAsia="Times New Roman" w:hAnsi="Consolas" w:cs="Courier New"/>
+          <w:color w:val="A65700"/>
+          <w:sz w:val="20"/>
+          <w:szCs w:val="20"/>
+        </w:rPr>
+        <w:t>&lt;</w:t>
+      </w:r>
+      <w:r>
+        <w:rPr>
+          <w:rFonts w:ascii="Consolas" w:eastAsia="Times New Roman" w:hAnsi="Consolas" w:cs="Courier New"/>
+          <w:b/>
+          <w:bCs/>
+          <w:color w:val="800000"/>
+          <w:sz w:val="20"/>
+          <w:szCs w:val="20"/>
+        </w:rPr>
+        <w:t>h1</w:t>
+      </w:r>
+      <w:r>
+        <w:rPr>
+          <w:rFonts w:ascii="Consolas" w:eastAsia="Times New Roman" w:hAnsi="Consolas" w:cs="Courier New"/>
+          <w:color w:val="A65700"/>
+          <w:sz w:val="20"/>
+          <w:szCs w:val="20"/>
+        </w:rPr>
+        <w:t>&gt;</w:t>
+      </w:r>
+      <w:r>
+        <w:rPr>
+          <w:rFonts w:ascii="Consolas" w:eastAsia="Times New Roman" w:hAnsi="Consolas" w:cs="Courier New"/>
+          <w:color w:val="000000"/>
+          <w:sz w:val="20"/>
+          <w:szCs w:val="20"/>
+        </w:rPr>
+        <w:t>Bookmark Links in HTML</w:t>
+      </w:r>
+      <w:r>
+        <w:rPr>
+          <w:rFonts w:ascii="Consolas" w:eastAsia="Times New Roman" w:hAnsi="Consolas" w:cs="Courier New"/>
+          <w:color w:val="A65700"/>
+          <w:sz w:val="20"/>
+          <w:szCs w:val="20"/>
+        </w:rPr>
+        <w:t>&lt;/</w:t>
+      </w:r>
+      <w:r>
+        <w:rPr>
+          <w:rFonts w:ascii="Consolas" w:eastAsia="Times New Roman" w:hAnsi="Consolas" w:cs="Courier New"/>
+          <w:b/>
+          <w:bCs/>
+          <w:color w:val="800000"/>
+          <w:sz w:val="20"/>
+          <w:szCs w:val="20"/>
+        </w:rPr>
+        <w:t>h1</w:t>
+      </w:r>
+      <w:r>
+        <w:rPr>
+          <w:rFonts w:ascii="Consolas" w:eastAsia="Times New Roman" w:hAnsi="Consolas" w:cs="Courier New"/>
+          <w:color w:val="A65700"/>
+          <w:sz w:val="20"/>
+          <w:szCs w:val="20"/>
+        </w:rPr>
+        <w:t>&gt;</w:t>
+      </w:r>
+    </w:p>
+    <w:p>
+      <w:pPr>
+        <w:pBdr>
+          <w:top w:val="single" w:sz="6" w:space="7" w:color="C7CDD1"/>
+          <w:left w:val="single" w:sz="6" w:space="7" w:color="C7CDD1"/>
+          <w:bottom w:val="single" w:sz="6" w:space="7" w:color="C7CDD1"/>
+          <w:right w:val="single" w:sz="6" w:space="7" w:color="C7CDD1"/>
+        </w:pBdr>
+        <w:shd w:val="clear" w:color="auto" w:fill="FFFFFF"/>
+        <w:tabs>
+          <w:tab w:val="left" w:pos="916"/>
+          <w:tab w:val="left" w:pos="1832"/>
+          <w:tab w:val="left" w:pos="2748"/>
+          <w:tab w:val="left" w:pos="3664"/>
+          <w:tab w:val="left" w:pos="4580"/>
+          <w:tab w:val="left" w:pos="5496"/>
+          <w:tab w:val="left" w:pos="6412"/>
+          <w:tab w:val="left" w:pos="7328"/>
+          <w:tab w:val="left" w:pos="8244"/>
+          <w:tab w:val="left" w:pos="9160"/>
+          <w:tab w:val="left" w:pos="10076"/>
+          <w:tab w:val="left" w:pos="10992"/>
+          <w:tab w:val="left" w:pos="11908"/>
+          <w:tab w:val="left" w:pos="12824"/>
+          <w:tab w:val="left" w:pos="13740"/>
+          <w:tab w:val="left" w:pos="14656"/>
+        </w:tabs>
+        <w:wordWrap w:val="0"/>
+        <w:spacing w:after="0" w:line="240" w:lineRule="auto"/>
+        <w:rPr>
+          <w:rFonts w:ascii="Consolas" w:eastAsia="Times New Roman" w:hAnsi="Consolas" w:cs="Courier New"/>
+          <w:color w:val="000000"/>
+          <w:sz w:val="20"/>
+          <w:szCs w:val="20"/>
+        </w:rPr>
+      </w:pPr>
+    </w:p>
+    <w:p>
+      <w:pPr>
+        <w:pBdr>
+          <w:top w:val="single" w:sz="6" w:space="7" w:color="C7CDD1"/>
+          <w:left w:val="single" w:sz="6" w:space="7" w:color="C7CDD1"/>
+          <w:bottom w:val="single" w:sz="6" w:space="7" w:color="C7CDD1"/>
+          <w:right w:val="single" w:sz="6" w:space="7" w:color="C7CDD1"/>
+        </w:pBdr>
+        <w:shd w:val="clear" w:color="auto" w:fill="FFFFFF"/>
+        <w:tabs>
+          <w:tab w:val="left" w:pos="916"/>
+          <w:tab w:val="left" w:pos="1832"/>
+          <w:tab w:val="left" w:pos="2748"/>
+          <w:tab w:val="left" w:pos="3664"/>
+          <w:tab w:val="left" w:pos="4580"/>
+          <w:tab w:val="left" w:pos="5496"/>
+          <w:tab w:val="left" w:pos="6412"/>
+          <w:tab w:val="left" w:pos="7328"/>
+          <w:tab w:val="left" w:pos="8244"/>
+          <w:tab w:val="left" w:pos="9160"/>
+          <w:tab w:val="left" w:pos="10076"/>
+          <w:tab w:val="left" w:pos="10992"/>
+          <w:tab w:val="left" w:pos="11908"/>
+          <w:tab w:val="left" w:pos="12824"/>
+          <w:tab w:val="left" w:pos="13740"/>
+          <w:tab w:val="left" w:pos="14656"/>
+        </w:tabs>
+        <w:wordWrap w:val="0"/>
+        <w:spacing w:after="0" w:line="240" w:lineRule="auto"/>
+        <w:rPr>
+          <w:rFonts w:ascii="Consolas" w:eastAsia="Times New Roman" w:hAnsi="Consolas" w:cs="Courier New"/>
+          <w:color w:val="000000"/>
+          <w:sz w:val="20"/>
+          <w:szCs w:val="20"/>
+        </w:rPr>
+      </w:pPr>
+      <w:r>
+        <w:rPr>
+          <w:rFonts w:ascii="Consolas" w:eastAsia="Times New Roman" w:hAnsi="Consolas" w:cs="Courier New"/>
+          <w:color w:val="000000"/>
+          <w:sz w:val="20"/>
+          <w:szCs w:val="20"/>
+        </w:rPr>
+        <w:t xml:space="preserve">        </w:t>
+      </w:r>
+      <w:r>
+        <w:rPr>
+          <w:rFonts w:ascii="Consolas" w:eastAsia="Times New Roman" w:hAnsi="Consolas" w:cs="Courier New"/>
+          <w:color w:val="A65700"/>
+          <w:sz w:val="20"/>
+          <w:szCs w:val="20"/>
+        </w:rPr>
+        <w:t>&lt;</w:t>
+      </w:r>
+      <w:r>
+        <w:rPr>
+          <w:rFonts w:ascii="Consolas" w:eastAsia="Times New Roman" w:hAnsi="Consolas" w:cs="Courier New"/>
+          <w:b/>
+          <w:bCs/>
+          <w:color w:val="800000"/>
+          <w:sz w:val="20"/>
+          <w:szCs w:val="20"/>
+        </w:rPr>
+        <w:t>p</w:t>
+      </w:r>
+      <w:r>
+        <w:rPr>
+          <w:rFonts w:ascii="Consolas" w:eastAsia="Times New Roman" w:hAnsi="Consolas" w:cs="Courier New"/>
+          <w:color w:val="A65700"/>
+          <w:sz w:val="20"/>
+          <w:szCs w:val="20"/>
+        </w:rPr>
+        <w:t>&gt;</w:t>
+      </w:r>
+      <w:r>
+        <w:rPr>
+          <w:rFonts w:ascii="Consolas" w:eastAsia="Times New Roman" w:hAnsi="Consolas" w:cs="Courier New"/>
+          <w:color w:val="A65700"/>
+          <w:sz w:val="20"/>
+          <w:szCs w:val="20"/>
+          <w:shd w:val="clear" w:color="auto" w:fill="FFFF99"/>
+        </w:rPr>
+        <w:t>&lt;</w:t>
+      </w:r>
+      <w:r>
+        <w:rPr>
+          <w:rFonts w:ascii="Consolas" w:eastAsia="Times New Roman" w:hAnsi="Consolas" w:cs="Courier New"/>
+          <w:b/>
+          <w:bCs/>
+          <w:color w:val="800000"/>
+          <w:sz w:val="20"/>
+          <w:szCs w:val="20"/>
+          <w:shd w:val="clear" w:color="auto" w:fill="FFFF99"/>
+        </w:rPr>
+        <w:t>a</w:t>
+      </w:r>
+      <w:r>
+        <w:rPr>
+          <w:rFonts w:ascii="Consolas" w:eastAsia="Times New Roman" w:hAnsi="Consolas" w:cs="Courier New"/>
+          <w:color w:val="274796"/>
+          <w:sz w:val="20"/>
+          <w:szCs w:val="20"/>
+          <w:shd w:val="clear" w:color="auto" w:fill="FFFF99"/>
+        </w:rPr>
+        <w:t xml:space="preserve"> </w:t>
+      </w:r>
+      <w:proofErr w:type="spellStart"/>
+      <w:r>
+        <w:rPr>
+          <w:rFonts w:ascii="Consolas" w:eastAsia="Times New Roman" w:hAnsi="Consolas" w:cs="Courier New"/>
+          <w:color w:val="074726"/>
+          <w:sz w:val="20"/>
+          <w:szCs w:val="20"/>
+          <w:shd w:val="clear" w:color="auto" w:fill="FFFF99"/>
+        </w:rPr>
+        <w:t>href</w:t>
+      </w:r>
+      <w:proofErr w:type="spellEnd"/>
+      <w:r>
+        <w:rPr>
+          <w:rFonts w:ascii="Consolas" w:eastAsia="Times New Roman" w:hAnsi="Consolas" w:cs="Courier New"/>
+          <w:color w:val="808030"/>
+          <w:sz w:val="20"/>
+          <w:szCs w:val="20"/>
+          <w:shd w:val="clear" w:color="auto" w:fill="FFFF99"/>
+        </w:rPr>
+        <w:t>=</w:t>
+      </w:r>
+      <w:r>
+        <w:rPr>
+          <w:rFonts w:ascii="Consolas" w:eastAsia="Times New Roman" w:hAnsi="Consolas" w:cs="Courier New"/>
+          <w:color w:val="0000E6"/>
+          <w:sz w:val="20"/>
+          <w:szCs w:val="20"/>
+          <w:shd w:val="clear" w:color="auto" w:fill="FFFF99"/>
+        </w:rPr>
+        <w:t>"#target"</w:t>
+      </w:r>
+      <w:r>
+        <w:rPr>
+          <w:rFonts w:ascii="Consolas" w:eastAsia="Times New Roman" w:hAnsi="Consolas" w:cs="Courier New"/>
+          <w:color w:val="A65700"/>
+          <w:sz w:val="20"/>
+          <w:szCs w:val="20"/>
+          <w:shd w:val="clear" w:color="auto" w:fill="FFFF99"/>
+        </w:rPr>
+        <w:t>&gt;</w:t>
+      </w:r>
+      <w:r>
+        <w:rPr>
+          <w:rFonts w:ascii="Consolas" w:eastAsia="Times New Roman" w:hAnsi="Consolas" w:cs="Courier New"/>
+          <w:color w:val="000000"/>
+          <w:sz w:val="20"/>
+          <w:szCs w:val="20"/>
+        </w:rPr>
+        <w:t xml:space="preserve">This is the </w:t>
+      </w:r>
+      <w:proofErr w:type="gramStart"/>
+      <w:r>
+        <w:rPr>
+          <w:rFonts w:ascii="Consolas" w:eastAsia="Times New Roman" w:hAnsi="Consolas" w:cs="Courier New"/>
+          <w:color w:val="000000"/>
+          <w:sz w:val="20"/>
+          <w:szCs w:val="20"/>
+        </w:rPr>
+        <w:t>question</w:t>
+      </w:r>
+      <w:r>
+        <w:rPr>
+          <w:rFonts w:ascii="Consolas" w:eastAsia="Times New Roman" w:hAnsi="Consolas" w:cs="Courier New"/>
+          <w:color w:val="008C00"/>
+          <w:sz w:val="20"/>
+          <w:szCs w:val="20"/>
+        </w:rPr>
+        <w:t>.</w:t>
+      </w:r>
+      <w:r>
+        <w:rPr>
+          <w:rFonts w:ascii="Consolas" w:eastAsia="Times New Roman" w:hAnsi="Consolas" w:cs="Courier New"/>
+          <w:color w:val="A65700"/>
+          <w:sz w:val="20"/>
+          <w:szCs w:val="20"/>
+          <w:shd w:val="clear" w:color="auto" w:fill="FFFF99"/>
+        </w:rPr>
+        <w:t>&lt;</w:t>
+      </w:r>
+      <w:proofErr w:type="gramEnd"/>
+      <w:r>
+        <w:rPr>
+          <w:rFonts w:ascii="Consolas" w:eastAsia="Times New Roman" w:hAnsi="Consolas" w:cs="Courier New"/>
+          <w:color w:val="A65700"/>
+          <w:sz w:val="20"/>
+          <w:szCs w:val="20"/>
+          <w:shd w:val="clear" w:color="auto" w:fill="FFFF99"/>
+        </w:rPr>
+        <w:t>/</w:t>
+      </w:r>
+      <w:r>
+        <w:rPr>
+          <w:rFonts w:ascii="Consolas" w:eastAsia="Times New Roman" w:hAnsi="Consolas" w:cs="Courier New"/>
+          <w:b/>
+          <w:bCs/>
+          <w:color w:val="800000"/>
+          <w:sz w:val="20"/>
+          <w:szCs w:val="20"/>
+          <w:shd w:val="clear" w:color="auto" w:fill="FFFF99"/>
+        </w:rPr>
+        <w:t>a</w:t>
+      </w:r>
+      <w:r>
+        <w:rPr>
+          <w:rFonts w:ascii="Consolas" w:eastAsia="Times New Roman" w:hAnsi="Consolas" w:cs="Courier New"/>
+          <w:color w:val="A65700"/>
+          <w:sz w:val="20"/>
+          <w:szCs w:val="20"/>
+          <w:shd w:val="clear" w:color="auto" w:fill="FFFF99"/>
+        </w:rPr>
+        <w:t>&gt;</w:t>
+      </w:r>
+      <w:r>
+        <w:rPr>
+          <w:rFonts w:ascii="Consolas" w:eastAsia="Times New Roman" w:hAnsi="Consolas" w:cs="Courier New"/>
+          <w:color w:val="A65700"/>
+          <w:sz w:val="20"/>
+          <w:szCs w:val="20"/>
+        </w:rPr>
+        <w:t>&lt;/</w:t>
+      </w:r>
+      <w:r>
+        <w:rPr>
+          <w:rFonts w:ascii="Consolas" w:eastAsia="Times New Roman" w:hAnsi="Consolas" w:cs="Courier New"/>
+          <w:b/>
+          <w:bCs/>
+          <w:color w:val="800000"/>
+          <w:sz w:val="20"/>
+          <w:szCs w:val="20"/>
+        </w:rPr>
+        <w:t>p</w:t>
+      </w:r>
+      <w:r>
+        <w:rPr>
+          <w:rFonts w:ascii="Consolas" w:eastAsia="Times New Roman" w:hAnsi="Consolas" w:cs="Courier New"/>
+          <w:color w:val="A65700"/>
+          <w:sz w:val="20"/>
+          <w:szCs w:val="20"/>
+        </w:rPr>
+        <w:t>&gt;</w:t>
+      </w:r>
+    </w:p>
+    <w:p>
+      <w:pPr>
+        <w:pBdr>
+          <w:top w:val="single" w:sz="6" w:space="7" w:color="C7CDD1"/>
+          <w:left w:val="single" w:sz="6" w:space="7" w:color="C7CDD1"/>
+          <w:bottom w:val="single" w:sz="6" w:space="7" w:color="C7CDD1"/>
+          <w:right w:val="single" w:sz="6" w:space="7" w:color="C7CDD1"/>
+        </w:pBdr>
+        <w:shd w:val="clear" w:color="auto" w:fill="FFFFFF"/>
+        <w:tabs>
+          <w:tab w:val="left" w:pos="916"/>
+          <w:tab w:val="left" w:pos="1832"/>
+          <w:tab w:val="left" w:pos="2748"/>
+          <w:tab w:val="left" w:pos="3664"/>
+          <w:tab w:val="left" w:pos="4580"/>
+          <w:tab w:val="left" w:pos="5496"/>
+          <w:tab w:val="left" w:pos="6412"/>
+          <w:tab w:val="left" w:pos="7328"/>
+          <w:tab w:val="left" w:pos="8244"/>
+          <w:tab w:val="left" w:pos="9160"/>
+          <w:tab w:val="left" w:pos="10076"/>
+          <w:tab w:val="left" w:pos="10992"/>
+          <w:tab w:val="left" w:pos="11908"/>
+          <w:tab w:val="left" w:pos="12824"/>
+          <w:tab w:val="left" w:pos="13740"/>
+          <w:tab w:val="left" w:pos="14656"/>
+        </w:tabs>
+        <w:wordWrap w:val="0"/>
+        <w:spacing w:after="0" w:line="240" w:lineRule="auto"/>
+        <w:rPr>
+          <w:rFonts w:ascii="Consolas" w:eastAsia="Times New Roman" w:hAnsi="Consolas" w:cs="Courier New"/>
+          <w:color w:val="000000"/>
+          <w:sz w:val="20"/>
+          <w:szCs w:val="20"/>
+        </w:rPr>
+      </w:pPr>
+    </w:p>
+    <w:p>
+      <w:pPr>
+        <w:pBdr>
+          <w:top w:val="single" w:sz="6" w:space="7" w:color="C7CDD1"/>
+          <w:left w:val="single" w:sz="6" w:space="7" w:color="C7CDD1"/>
+          <w:bottom w:val="single" w:sz="6" w:space="7" w:color="C7CDD1"/>
+          <w:right w:val="single" w:sz="6" w:space="7" w:color="C7CDD1"/>
+        </w:pBdr>
+        <w:shd w:val="clear" w:color="auto" w:fill="FFFFFF"/>
+        <w:tabs>
+          <w:tab w:val="left" w:pos="916"/>
+          <w:tab w:val="left" w:pos="1832"/>
+          <w:tab w:val="left" w:pos="2748"/>
+          <w:tab w:val="left" w:pos="3664"/>
+          <w:tab w:val="left" w:pos="4580"/>
+          <w:tab w:val="left" w:pos="5496"/>
+          <w:tab w:val="left" w:pos="6412"/>
+          <w:tab w:val="left" w:pos="7328"/>
+          <w:tab w:val="left" w:pos="8244"/>
+          <w:tab w:val="left" w:pos="9160"/>
+          <w:tab w:val="left" w:pos="10076"/>
+          <w:tab w:val="left" w:pos="10992"/>
+          <w:tab w:val="left" w:pos="11908"/>
+          <w:tab w:val="left" w:pos="12824"/>
+          <w:tab w:val="left" w:pos="13740"/>
+          <w:tab w:val="left" w:pos="14656"/>
+        </w:tabs>
+        <w:wordWrap w:val="0"/>
+        <w:spacing w:after="0" w:line="240" w:lineRule="auto"/>
+        <w:rPr>
+          <w:rFonts w:ascii="Consolas" w:eastAsia="Times New Roman" w:hAnsi="Consolas" w:cs="Courier New"/>
+          <w:color w:val="000000"/>
+          <w:sz w:val="20"/>
+          <w:szCs w:val="20"/>
+        </w:rPr>
+      </w:pPr>
+      <w:r>
+        <w:rPr>
+          <w:rFonts w:ascii="Consolas" w:eastAsia="Times New Roman" w:hAnsi="Consolas" w:cs="Courier New"/>
+          <w:color w:val="000000"/>
+          <w:sz w:val="20"/>
+          <w:szCs w:val="20"/>
+        </w:rPr>
+        <w:t xml:space="preserve">        </w:t>
+      </w:r>
+      <w:r>
+        <w:rPr>
+          <w:rFonts w:ascii="Consolas" w:eastAsia="Times New Roman" w:hAnsi="Consolas" w:cs="Courier New"/>
+          <w:color w:val="A65700"/>
+          <w:sz w:val="20"/>
+          <w:szCs w:val="20"/>
+        </w:rPr>
+        <w:t>&lt;</w:t>
+      </w:r>
+      <w:r>
+        <w:rPr>
+          <w:rFonts w:ascii="Consolas" w:eastAsia="Times New Roman" w:hAnsi="Consolas" w:cs="Courier New"/>
+          <w:b/>
+          <w:bCs/>
+          <w:color w:val="800000"/>
+          <w:sz w:val="20"/>
+          <w:szCs w:val="20"/>
+        </w:rPr>
+        <w:t>figure</w:t>
+      </w:r>
+      <w:r>
+        <w:rPr>
+          <w:rFonts w:ascii="Consolas" w:eastAsia="Times New Roman" w:hAnsi="Consolas" w:cs="Courier New"/>
+          <w:color w:val="A65700"/>
+          <w:sz w:val="20"/>
+          <w:szCs w:val="20"/>
+        </w:rPr>
+        <w:t>&gt;&lt;</w:t>
+      </w:r>
+      <w:proofErr w:type="spellStart"/>
+      <w:r>
+        <w:rPr>
+          <w:rFonts w:ascii="Consolas" w:eastAsia="Times New Roman" w:hAnsi="Consolas" w:cs="Courier New"/>
+          <w:b/>
+          <w:bCs/>
+          <w:color w:val="800000"/>
+          <w:sz w:val="20"/>
+          <w:szCs w:val="20"/>
+        </w:rPr>
+        <w:t>img</w:t>
+      </w:r>
+      <w:proofErr w:type="spellEnd"/>
+      <w:r>
+        <w:rPr>
+          <w:rFonts w:ascii="Consolas" w:eastAsia="Times New Roman" w:hAnsi="Consolas" w:cs="Courier New"/>
+          <w:color w:val="274796"/>
+          <w:sz w:val="20"/>
+          <w:szCs w:val="20"/>
+        </w:rPr>
+        <w:t xml:space="preserve"> </w:t>
+      </w:r>
+      <w:r>
+        <w:rPr>
+          <w:rFonts w:ascii="Consolas" w:eastAsia="Times New Roman" w:hAnsi="Consolas" w:cs="Courier New"/>
+          <w:color w:val="074726"/>
+          <w:sz w:val="20"/>
+          <w:szCs w:val="20"/>
+        </w:rPr>
+        <w:t>src</w:t>
+      </w:r>
+      <w:r>
+        <w:rPr>
+          <w:rFonts w:ascii="Consolas" w:eastAsia="Times New Roman" w:hAnsi="Consolas" w:cs="Courier New"/>
+          <w:color w:val="808030"/>
+          <w:sz w:val="20"/>
+          <w:szCs w:val="20"/>
+        </w:rPr>
+        <w:t>=</w:t>
+      </w:r>
+      <w:r>
+        <w:rPr>
+          <w:rFonts w:ascii="Consolas" w:eastAsia="Times New Roman" w:hAnsi="Consolas" w:cs="Courier New"/>
+          <w:color w:val="0000E6"/>
+          <w:sz w:val="20"/>
+          <w:szCs w:val="20"/>
+        </w:rPr>
+        <w:t>"https://cdn.pixabay.com/photo/2018/06/24/20/32/ivy-3495403_1280.jpg"</w:t>
+      </w:r>
+      <w:r>
+        <w:rPr>
+          <w:rFonts w:ascii="Consolas" w:eastAsia="Times New Roman" w:hAnsi="Consolas" w:cs="Courier New"/>
+          <w:color w:val="274796"/>
+          <w:sz w:val="20"/>
+          <w:szCs w:val="20"/>
+        </w:rPr>
+        <w:t xml:space="preserve"> </w:t>
+      </w:r>
+      <w:r>
+        <w:rPr>
+          <w:rFonts w:ascii="Consolas" w:eastAsia="Times New Roman" w:hAnsi="Consolas" w:cs="Courier New"/>
+          <w:color w:val="074726"/>
+          <w:sz w:val="20"/>
+          <w:szCs w:val="20"/>
+        </w:rPr>
+        <w:t>alt</w:t>
+      </w:r>
+      <w:r>
+        <w:rPr>
+          <w:rFonts w:ascii="Consolas" w:eastAsia="Times New Roman" w:hAnsi="Consolas" w:cs="Courier New"/>
+          <w:color w:val="808030"/>
+          <w:sz w:val="20"/>
+          <w:szCs w:val="20"/>
+        </w:rPr>
+        <w:t>=</w:t>
+      </w:r>
+      <w:r>
+        <w:rPr>
+          <w:rFonts w:ascii="Consolas" w:eastAsia="Times New Roman" w:hAnsi="Consolas" w:cs="Courier New"/>
+          <w:color w:val="0000E6"/>
+          <w:sz w:val="20"/>
+          <w:szCs w:val="20"/>
+        </w:rPr>
+        <w:t>""</w:t>
+      </w:r>
+      <w:r>
+        <w:rPr>
+          <w:rFonts w:ascii="Consolas" w:eastAsia="Times New Roman" w:hAnsi="Consolas" w:cs="Courier New"/>
+          <w:color w:val="274796"/>
+          <w:sz w:val="20"/>
+          <w:szCs w:val="20"/>
+        </w:rPr>
+        <w:t xml:space="preserve"> </w:t>
+      </w:r>
+      <w:r>
+        <w:rPr>
+          <w:rFonts w:ascii="Consolas" w:eastAsia="Times New Roman" w:hAnsi="Consolas" w:cs="Courier New"/>
+          <w:color w:val="A65700"/>
+          <w:sz w:val="20"/>
+          <w:szCs w:val="20"/>
+        </w:rPr>
+        <w:t>/&gt;&lt;/</w:t>
+      </w:r>
+      <w:r>
+        <w:rPr>
+          <w:rFonts w:ascii="Consolas" w:eastAsia="Times New Roman" w:hAnsi="Consolas" w:cs="Courier New"/>
+          <w:b/>
+          <w:bCs/>
+          <w:color w:val="800000"/>
+          <w:sz w:val="20"/>
+          <w:szCs w:val="20"/>
+        </w:rPr>
+        <w:t>figure</w:t>
+      </w:r>
+      <w:r>
+        <w:rPr>
+          <w:rFonts w:ascii="Consolas" w:eastAsia="Times New Roman" w:hAnsi="Consolas" w:cs="Courier New"/>
+          <w:color w:val="A65700"/>
+          <w:sz w:val="20"/>
+          <w:szCs w:val="20"/>
+        </w:rPr>
+        <w:t>&gt;</w:t>
+      </w:r>
+    </w:p>
+    <w:p>
+      <w:pPr>
+        <w:pBdr>
+          <w:top w:val="single" w:sz="6" w:space="7" w:color="C7CDD1"/>
+          <w:left w:val="single" w:sz="6" w:space="7" w:color="C7CDD1"/>
+          <w:bottom w:val="single" w:sz="6" w:space="7" w:color="C7CDD1"/>
+          <w:right w:val="single" w:sz="6" w:space="7" w:color="C7CDD1"/>
+        </w:pBdr>
+        <w:shd w:val="clear" w:color="auto" w:fill="FFFFFF"/>
+        <w:tabs>
+          <w:tab w:val="left" w:pos="916"/>
+          <w:tab w:val="left" w:pos="1832"/>
+          <w:tab w:val="left" w:pos="2748"/>
+          <w:tab w:val="left" w:pos="3664"/>
+          <w:tab w:val="left" w:pos="4580"/>
+          <w:tab w:val="left" w:pos="5496"/>
+          <w:tab w:val="left" w:pos="6412"/>
+          <w:tab w:val="left" w:pos="7328"/>
+          <w:tab w:val="left" w:pos="8244"/>
+          <w:tab w:val="left" w:pos="9160"/>
+          <w:tab w:val="left" w:pos="10076"/>
+          <w:tab w:val="left" w:pos="10992"/>
+          <w:tab w:val="left" w:pos="11908"/>
+          <w:tab w:val="left" w:pos="12824"/>
+          <w:tab w:val="left" w:pos="13740"/>
+          <w:tab w:val="left" w:pos="14656"/>
+        </w:tabs>
+        <w:wordWrap w:val="0"/>
+        <w:spacing w:after="0" w:line="240" w:lineRule="auto"/>
+        <w:rPr>
+          <w:rFonts w:ascii="Consolas" w:eastAsia="Times New Roman" w:hAnsi="Consolas" w:cs="Courier New"/>
+          <w:color w:val="000000"/>
+          <w:sz w:val="20"/>
+          <w:szCs w:val="20"/>
+        </w:rPr>
+      </w:pPr>
+    </w:p>
+    <w:p>
+      <w:pPr>
+        <w:pStyle w:val="HTMLPreformatted"/>
+        <w:pBdr>
+          <w:top w:val="single" w:sz="6" w:space="7" w:color="C7CDD1"/>
+          <w:left w:val="single" w:sz="6" w:space="7" w:color="C7CDD1"/>
+          <w:bottom w:val="single" w:sz="6" w:space="7" w:color="C7CDD1"/>
+          <w:right w:val="single" w:sz="6" w:space="7" w:color="C7CDD1"/>
+        </w:pBdr>
+        <w:shd w:val="clear" w:color="auto" w:fill="FFFFFF"/>
+        <w:wordWrap w:val="0"/>
+        <w:rPr>
+          <w:rFonts w:ascii="Consolas" w:hAnsi="Consolas"/>
+          <w:color w:val="000000"/>
+        </w:rPr>
+      </w:pPr>
+      <w:r>
+        <w:rPr>
+          <w:rFonts w:ascii="Consolas" w:hAnsi="Consolas"/>
+          <w:color w:val="000000"/>
+        </w:rPr>
+        <w:t xml:space="preserve">        </w:t>
+      </w:r>
+      <w:r>
+        <w:rPr>
+          <w:rFonts w:ascii="Consolas" w:hAnsi="Consolas"/>
+          <w:color w:val="A65700"/>
+          <w:shd w:val="clear" w:color="auto" w:fill="FFFF99"/>
+        </w:rPr>
+        <w:t>&lt;</w:t>
+      </w:r>
+      <w:r>
+        <w:rPr>
+          <w:rFonts w:ascii="Consolas" w:hAnsi="Consolas"/>
+          <w:b/>
+          <w:bCs/>
+          <w:color w:val="800000"/>
+          <w:shd w:val="clear" w:color="auto" w:fill="FFFF99"/>
+        </w:rPr>
+        <w:t>p</w:t>
+      </w:r>
+      <w:r>
+        <w:rPr>
+          <w:rFonts w:ascii="Consolas" w:hAnsi="Consolas"/>
+          <w:color w:val="274796"/>
+          <w:shd w:val="clear" w:color="auto" w:fill="FFFF99"/>
+        </w:rPr>
+        <w:t xml:space="preserve"> </w:t>
+      </w:r>
+      <w:r>
+        <w:rPr>
+          <w:rFonts w:ascii="Consolas" w:hAnsi="Consolas"/>
+          <w:color w:val="074726"/>
+          <w:shd w:val="clear" w:color="auto" w:fill="FFFF99"/>
+        </w:rPr>
+        <w:t>id</w:t>
+      </w:r>
+      <w:r>
+        <w:rPr>
+          <w:rFonts w:ascii="Consolas" w:hAnsi="Consolas"/>
+          <w:color w:val="808030"/>
+          <w:shd w:val="clear" w:color="auto" w:fill="FFFF99"/>
+        </w:rPr>
+        <w:t>=</w:t>
+      </w:r>
+      <w:r>
+        <w:rPr>
+          <w:rFonts w:ascii="Consolas" w:hAnsi="Consolas"/>
+          <w:color w:val="0000E6"/>
+          <w:shd w:val="clear" w:color="auto" w:fill="FFFF99"/>
+        </w:rPr>
+        <w:t>"target"</w:t>
+      </w:r>
+      <w:r>
+        <w:rPr>
+          <w:rFonts w:ascii="Consolas" w:hAnsi="Consolas"/>
+          <w:color w:val="A65700"/>
+          <w:shd w:val="clear" w:color="auto" w:fill="FFFF99"/>
+        </w:rPr>
+        <w:t>&gt;</w:t>
+      </w:r>
+      <w:r>
+        <w:rPr>
+          <w:rFonts w:ascii="Consolas" w:hAnsi="Consolas"/>
+          <w:color w:val="000000"/>
+        </w:rPr>
+        <w:t xml:space="preserve">This is the </w:t>
+      </w:r>
+      <w:proofErr w:type="gramStart"/>
+      <w:r>
+        <w:rPr>
+          <w:rFonts w:ascii="Consolas" w:hAnsi="Consolas"/>
+          <w:color w:val="000000"/>
+        </w:rPr>
+        <w:t>target</w:t>
+      </w:r>
+      <w:r>
+        <w:rPr>
+          <w:rFonts w:ascii="Consolas" w:hAnsi="Consolas"/>
+          <w:color w:val="008C00"/>
+        </w:rPr>
+        <w:t>.</w:t>
+      </w:r>
+      <w:r>
+        <w:rPr>
+          <w:rFonts w:ascii="Consolas" w:hAnsi="Consolas"/>
+          <w:color w:val="A65700"/>
+        </w:rPr>
+        <w:t>&lt;</w:t>
+      </w:r>
+      <w:proofErr w:type="gramEnd"/>
+      <w:r>
+        <w:rPr>
+          <w:rFonts w:ascii="Consolas" w:hAnsi="Consolas"/>
+          <w:color w:val="A65700"/>
+        </w:rPr>
+        <w:t>/</w:t>
+      </w:r>
+      <w:r>
+        <w:rPr>
+          <w:rFonts w:ascii="Consolas" w:hAnsi="Consolas"/>
+          <w:b/>
+          <w:bCs/>
+          <w:color w:val="800000"/>
+        </w:rPr>
+        <w:t>p</w:t>
+      </w:r>
+      <w:r>
+        <w:rPr>
+          <w:rFonts w:ascii="Consolas" w:hAnsi="Consolas"/>
+          <w:color w:val="A65700"/>
+        </w:rPr>
+        <w:t>&gt;</w:t>
+      </w:r>
+    </w:p>
+    <w:p>
+      <w:pPr>
+        <w:pBdr>
+          <w:top w:val="single" w:sz="6" w:space="7" w:color="C7CDD1"/>
+          <w:left w:val="single" w:sz="6" w:space="7" w:color="C7CDD1"/>
+          <w:bottom w:val="single" w:sz="6" w:space="7" w:color="C7CDD1"/>
+          <w:right w:val="single" w:sz="6" w:space="7" w:color="C7CDD1"/>
+        </w:pBdr>
+        <w:shd w:val="clear" w:color="auto" w:fill="FFFFFF"/>
+        <w:tabs>
+          <w:tab w:val="left" w:pos="916"/>
+          <w:tab w:val="left" w:pos="1832"/>
+          <w:tab w:val="left" w:pos="2748"/>
+          <w:tab w:val="left" w:pos="3664"/>
+          <w:tab w:val="left" w:pos="4580"/>
+          <w:tab w:val="left" w:pos="5496"/>
+          <w:tab w:val="left" w:pos="6412"/>
+          <w:tab w:val="left" w:pos="7328"/>
+          <w:tab w:val="left" w:pos="8244"/>
+          <w:tab w:val="left" w:pos="9160"/>
+          <w:tab w:val="left" w:pos="10076"/>
+          <w:tab w:val="left" w:pos="10992"/>
+          <w:tab w:val="left" w:pos="11908"/>
+          <w:tab w:val="left" w:pos="12824"/>
+          <w:tab w:val="left" w:pos="13740"/>
+          <w:tab w:val="left" w:pos="14656"/>
+        </w:tabs>
+        <w:wordWrap w:val="0"/>
+        <w:spacing w:after="0" w:line="240" w:lineRule="auto"/>
+        <w:rPr>
+          <w:rFonts w:ascii="Consolas" w:eastAsia="Times New Roman" w:hAnsi="Consolas" w:cs="Courier New"/>
+          <w:color w:val="000000"/>
+          <w:sz w:val="20"/>
+          <w:szCs w:val="20"/>
+        </w:rPr>
+      </w:pPr>
+      <w:r>
+        <w:rPr>
+          <w:rFonts w:ascii="Consolas" w:eastAsia="Times New Roman" w:hAnsi="Consolas" w:cs="Courier New"/>
+          <w:color w:val="000000"/>
+          <w:sz w:val="20"/>
+          <w:szCs w:val="20"/>
+        </w:rPr>
+        <w:t xml:space="preserve">        </w:t>
+      </w:r>
+    </w:p>
+    <w:p>
+      <w:pPr>
+        <w:pBdr>
+          <w:top w:val="single" w:sz="6" w:space="7" w:color="C7CDD1"/>
+          <w:left w:val="single" w:sz="6" w:space="7" w:color="C7CDD1"/>
+          <w:bottom w:val="single" w:sz="6" w:space="7" w:color="C7CDD1"/>
+          <w:right w:val="single" w:sz="6" w:space="7" w:color="C7CDD1"/>
+        </w:pBdr>
+        <w:shd w:val="clear" w:color="auto" w:fill="FFFFFF"/>
+        <w:tabs>
+          <w:tab w:val="left" w:pos="916"/>
+          <w:tab w:val="left" w:pos="1832"/>
+          <w:tab w:val="left" w:pos="2748"/>
+          <w:tab w:val="left" w:pos="3664"/>
+          <w:tab w:val="left" w:pos="4580"/>
+          <w:tab w:val="left" w:pos="5496"/>
+          <w:tab w:val="left" w:pos="6412"/>
+          <w:tab w:val="left" w:pos="7328"/>
+          <w:tab w:val="left" w:pos="8244"/>
+          <w:tab w:val="left" w:pos="9160"/>
+          <w:tab w:val="left" w:pos="10076"/>
+          <w:tab w:val="left" w:pos="10992"/>
+          <w:tab w:val="left" w:pos="11908"/>
+          <w:tab w:val="left" w:pos="12824"/>
+          <w:tab w:val="left" w:pos="13740"/>
+          <w:tab w:val="left" w:pos="14656"/>
+        </w:tabs>
+        <w:wordWrap w:val="0"/>
+        <w:spacing w:after="0" w:line="240" w:lineRule="auto"/>
+        <w:rPr>
+          <w:rFonts w:ascii="Consolas" w:eastAsia="Times New Roman" w:hAnsi="Consolas" w:cs="Courier New"/>
+          <w:color w:val="000000"/>
+          <w:sz w:val="20"/>
+          <w:szCs w:val="20"/>
+        </w:rPr>
+      </w:pPr>
+      <w:r>
+        <w:rPr>
+          <w:rFonts w:ascii="Consolas" w:eastAsia="Times New Roman" w:hAnsi="Consolas" w:cs="Courier New"/>
+          <w:color w:val="000000"/>
+          <w:sz w:val="20"/>
+          <w:szCs w:val="20"/>
+        </w:rPr>
+        <w:t xml:space="preserve">        </w:t>
+      </w:r>
+      <w:r>
+        <w:rPr>
+          <w:rFonts w:ascii="Consolas" w:eastAsia="Times New Roman" w:hAnsi="Consolas" w:cs="Courier New"/>
+          <w:color w:val="A65700"/>
+          <w:sz w:val="20"/>
+          <w:szCs w:val="20"/>
+        </w:rPr>
+        <w:t>&lt;</w:t>
+      </w:r>
+      <w:r>
+        <w:rPr>
+          <w:rFonts w:ascii="Consolas" w:eastAsia="Times New Roman" w:hAnsi="Consolas" w:cs="Courier New"/>
+          <w:b/>
+          <w:bCs/>
+          <w:color w:val="800000"/>
+          <w:sz w:val="20"/>
+          <w:szCs w:val="20"/>
+        </w:rPr>
+        <w:t>figure</w:t>
+      </w:r>
+      <w:r>
+        <w:rPr>
+          <w:rFonts w:ascii="Consolas" w:eastAsia="Times New Roman" w:hAnsi="Consolas" w:cs="Courier New"/>
+          <w:color w:val="A65700"/>
+          <w:sz w:val="20"/>
+          <w:szCs w:val="20"/>
+        </w:rPr>
+        <w:t>&gt;&lt;</w:t>
+      </w:r>
+      <w:proofErr w:type="spellStart"/>
+      <w:r>
+        <w:rPr>
+          <w:rFonts w:ascii="Consolas" w:eastAsia="Times New Roman" w:hAnsi="Consolas" w:cs="Courier New"/>
+          <w:b/>
+          <w:bCs/>
+          <w:color w:val="800000"/>
+          <w:sz w:val="20"/>
+          <w:szCs w:val="20"/>
+        </w:rPr>
+        <w:t>img</w:t>
+      </w:r>
+      <w:proofErr w:type="spellEnd"/>
+      <w:r>
+        <w:rPr>
+          <w:rFonts w:ascii="Consolas" w:eastAsia="Times New Roman" w:hAnsi="Consolas" w:cs="Courier New"/>
+          <w:color w:val="274796"/>
+          <w:sz w:val="20"/>
+          <w:szCs w:val="20"/>
+        </w:rPr>
+        <w:t xml:space="preserve"> </w:t>
+      </w:r>
+      <w:r>
+        <w:rPr>
+          <w:rFonts w:ascii="Consolas" w:eastAsia="Times New Roman" w:hAnsi="Consolas" w:cs="Courier New"/>
+          <w:color w:val="074726"/>
+          <w:sz w:val="20"/>
+          <w:szCs w:val="20"/>
+        </w:rPr>
+        <w:t>src</w:t>
+      </w:r>
+      <w:r>
+        <w:rPr>
+          <w:rFonts w:ascii="Consolas" w:eastAsia="Times New Roman" w:hAnsi="Consolas" w:cs="Courier New"/>
+          <w:color w:val="808030"/>
+          <w:sz w:val="20"/>
+          <w:szCs w:val="20"/>
+        </w:rPr>
+        <w:t>=</w:t>
+      </w:r>
+      <w:r>
+        <w:rPr>
+          <w:rFonts w:ascii="Consolas" w:eastAsia="Times New Roman" w:hAnsi="Consolas" w:cs="Courier New"/>
+          <w:color w:val="0000E6"/>
+          <w:sz w:val="20"/>
+          <w:szCs w:val="20"/>
+        </w:rPr>
+        <w:t>"https://cdn.pixabay.com/photo/2018/06/18/06/43/nature-3481966_1280.jpg"</w:t>
+      </w:r>
+      <w:r>
+        <w:rPr>
+          <w:rFonts w:ascii="Consolas" w:eastAsia="Times New Roman" w:hAnsi="Consolas" w:cs="Courier New"/>
+          <w:color w:val="274796"/>
+          <w:sz w:val="20"/>
+          <w:szCs w:val="20"/>
+        </w:rPr>
+        <w:t xml:space="preserve"> </w:t>
+      </w:r>
+      <w:r>
+        <w:rPr>
+          <w:rFonts w:ascii="Consolas" w:eastAsia="Times New Roman" w:hAnsi="Consolas" w:cs="Courier New"/>
+          <w:color w:val="074726"/>
+          <w:sz w:val="20"/>
+          <w:szCs w:val="20"/>
+        </w:rPr>
+        <w:t>alt</w:t>
+      </w:r>
+      <w:r>
+        <w:rPr>
+          <w:rFonts w:ascii="Consolas" w:eastAsia="Times New Roman" w:hAnsi="Consolas" w:cs="Courier New"/>
+          <w:color w:val="808030"/>
+          <w:sz w:val="20"/>
+          <w:szCs w:val="20"/>
+        </w:rPr>
+        <w:t>=</w:t>
+      </w:r>
+      <w:r>
+        <w:rPr>
+          <w:rFonts w:ascii="Consolas" w:eastAsia="Times New Roman" w:hAnsi="Consolas" w:cs="Courier New"/>
+          <w:color w:val="0000E6"/>
+          <w:sz w:val="20"/>
+          <w:szCs w:val="20"/>
+        </w:rPr>
+        <w:t>""</w:t>
+      </w:r>
+      <w:r>
+        <w:rPr>
+          <w:rFonts w:ascii="Consolas" w:eastAsia="Times New Roman" w:hAnsi="Consolas" w:cs="Courier New"/>
+          <w:color w:val="274796"/>
+          <w:sz w:val="20"/>
+          <w:szCs w:val="20"/>
+        </w:rPr>
+        <w:t xml:space="preserve"> </w:t>
+      </w:r>
+      <w:r>
+        <w:rPr>
+          <w:rFonts w:ascii="Consolas" w:eastAsia="Times New Roman" w:hAnsi="Consolas" w:cs="Courier New"/>
+          <w:color w:val="A65700"/>
+          <w:sz w:val="20"/>
+          <w:szCs w:val="20"/>
+        </w:rPr>
+        <w:t>/&gt;&lt;/</w:t>
+      </w:r>
+      <w:r>
+        <w:rPr>
+          <w:rFonts w:ascii="Consolas" w:eastAsia="Times New Roman" w:hAnsi="Consolas" w:cs="Courier New"/>
+          <w:b/>
+          <w:bCs/>
+          <w:color w:val="800000"/>
+          <w:sz w:val="20"/>
+          <w:szCs w:val="20"/>
+        </w:rPr>
+        <w:t>figure</w:t>
+      </w:r>
+      <w:r>
+        <w:rPr>
+          <w:rFonts w:ascii="Consolas" w:eastAsia="Times New Roman" w:hAnsi="Consolas" w:cs="Courier New"/>
+          <w:color w:val="A65700"/>
+          <w:sz w:val="20"/>
+          <w:szCs w:val="20"/>
+        </w:rPr>
+        <w:t>&gt;</w:t>
+      </w:r>
+    </w:p>
+    <w:p>
+      <w:pPr>
+        <w:pBdr>
+          <w:top w:val="single" w:sz="6" w:space="7" w:color="C7CDD1"/>
+          <w:left w:val="single" w:sz="6" w:space="7" w:color="C7CDD1"/>
+          <w:bottom w:val="single" w:sz="6" w:space="7" w:color="C7CDD1"/>
+          <w:right w:val="single" w:sz="6" w:space="7" w:color="C7CDD1"/>
+        </w:pBdr>
+        <w:shd w:val="clear" w:color="auto" w:fill="FFFFFF"/>
+        <w:tabs>
+          <w:tab w:val="left" w:pos="916"/>
+          <w:tab w:val="left" w:pos="1832"/>
+          <w:tab w:val="left" w:pos="2748"/>
+          <w:tab w:val="left" w:pos="3664"/>
+          <w:tab w:val="left" w:pos="4580"/>
+          <w:tab w:val="left" w:pos="5496"/>
+          <w:tab w:val="left" w:pos="6412"/>
+          <w:tab w:val="left" w:pos="7328"/>
+          <w:tab w:val="left" w:pos="8244"/>
+          <w:tab w:val="left" w:pos="9160"/>
+          <w:tab w:val="left" w:pos="10076"/>
+          <w:tab w:val="left" w:pos="10992"/>
+          <w:tab w:val="left" w:pos="11908"/>
+          <w:tab w:val="left" w:pos="12824"/>
+          <w:tab w:val="left" w:pos="13740"/>
+          <w:tab w:val="left" w:pos="14656"/>
+        </w:tabs>
+        <w:wordWrap w:val="0"/>
+        <w:spacing w:after="0" w:line="240" w:lineRule="auto"/>
+        <w:rPr>
+          <w:rFonts w:ascii="Consolas" w:eastAsia="Times New Roman" w:hAnsi="Consolas" w:cs="Courier New"/>
+          <w:color w:val="000000"/>
+          <w:sz w:val="20"/>
+          <w:szCs w:val="20"/>
+        </w:rPr>
+      </w:pPr>
+      <w:r>
+        <w:rPr>
+          <w:rFonts w:ascii="Consolas" w:eastAsia="Times New Roman" w:hAnsi="Consolas" w:cs="Courier New"/>
+          <w:color w:val="000000"/>
+          <w:sz w:val="20"/>
+          <w:szCs w:val="20"/>
+        </w:rPr>
+        <w:t xml:space="preserve">    </w:t>
+      </w:r>
+    </w:p>
+    <w:p>
+      <w:pPr>
+        <w:pBdr>
+          <w:top w:val="single" w:sz="6" w:space="7" w:color="C7CDD1"/>
+          <w:left w:val="single" w:sz="6" w:space="7" w:color="C7CDD1"/>
+          <w:bottom w:val="single" w:sz="6" w:space="7" w:color="C7CDD1"/>
+          <w:right w:val="single" w:sz="6" w:space="7" w:color="C7CDD1"/>
+        </w:pBdr>
+        <w:shd w:val="clear" w:color="auto" w:fill="FFFFFF"/>
+        <w:tabs>
+          <w:tab w:val="left" w:pos="916"/>
+          <w:tab w:val="left" w:pos="1832"/>
+          <w:tab w:val="left" w:pos="2748"/>
+          <w:tab w:val="left" w:pos="3664"/>
+          <w:tab w:val="left" w:pos="4580"/>
+          <w:tab w:val="left" w:pos="5496"/>
+          <w:tab w:val="left" w:pos="6412"/>
+          <w:tab w:val="left" w:pos="7328"/>
+          <w:tab w:val="left" w:pos="8244"/>
+          <w:tab w:val="left" w:pos="9160"/>
+          <w:tab w:val="left" w:pos="10076"/>
+          <w:tab w:val="left" w:pos="10992"/>
+          <w:tab w:val="left" w:pos="11908"/>
+          <w:tab w:val="left" w:pos="12824"/>
+          <w:tab w:val="left" w:pos="13740"/>
+          <w:tab w:val="left" w:pos="14656"/>
+        </w:tabs>
+        <w:wordWrap w:val="0"/>
+        <w:spacing w:after="0" w:line="240" w:lineRule="auto"/>
+        <w:rPr>
+          <w:rFonts w:ascii="Consolas" w:eastAsia="Times New Roman" w:hAnsi="Consolas" w:cs="Courier New"/>
+          <w:color w:val="000000"/>
+          <w:sz w:val="20"/>
+          <w:szCs w:val="20"/>
+        </w:rPr>
+      </w:pPr>
+      <w:r>
+        <w:rPr>
+          <w:rFonts w:ascii="Consolas" w:eastAsia="Times New Roman" w:hAnsi="Consolas" w:cs="Courier New"/>
+          <w:color w:val="000000"/>
+          <w:sz w:val="20"/>
+          <w:szCs w:val="20"/>
+        </w:rPr>
+        <w:t xml:space="preserve">    </w:t>
+      </w:r>
+      <w:r>
+        <w:rPr>
+          <w:rFonts w:ascii="Consolas" w:eastAsia="Times New Roman" w:hAnsi="Consolas" w:cs="Courier New"/>
+          <w:color w:val="A65700"/>
+          <w:sz w:val="20"/>
+          <w:szCs w:val="20"/>
+        </w:rPr>
+        <w:t>&lt;/</w:t>
+      </w:r>
+      <w:r>
+        <w:rPr>
+          <w:rFonts w:ascii="Consolas" w:eastAsia="Times New Roman" w:hAnsi="Consolas" w:cs="Courier New"/>
+          <w:b/>
+          <w:bCs/>
+          <w:color w:val="800000"/>
+          <w:sz w:val="20"/>
+          <w:szCs w:val="20"/>
+        </w:rPr>
+        <w:t>body</w:t>
+      </w:r>
+      <w:r>
+        <w:rPr>
+          <w:rFonts w:ascii="Consolas" w:eastAsia="Times New Roman" w:hAnsi="Consolas" w:cs="Courier New"/>
+          <w:color w:val="A65700"/>
+          <w:sz w:val="20"/>
+          <w:szCs w:val="20"/>
+        </w:rPr>
+        <w:t>&gt;</w:t>
+      </w:r>
+    </w:p>
+    <w:p>
+      <w:pPr>
+        <w:spacing w:after="0"/>
+        <w:rPr>
+          <w:sz w:val="20"/>
+          <w:szCs w:val="20"/>
+        </w:rPr>
+      </w:pPr>
+      <w:bookmarkStart w:id="0" w:name="_GoBack"/>
+      <w:bookmarkEnd w:id="0"/>
     </w:p>
     <w:sectPr>
       <w:pgSz w:w="12240" w:h="15840"/>
@@ -7456,6 +9741,25 @@
     <w:name w:val="Normal"/>
     <w:qFormat/>
   </w:style>
+  <w:style w:type="paragraph" w:styleId="Heading3">
+    <w:name w:val="heading 3"/>
+    <w:basedOn w:val="Normal"/>
+    <w:link w:val="Heading3Char"/>
+    <w:uiPriority w:val="9"/>
+    <w:qFormat/>
+    <w:rsid w:val="006246FD"/>
+    <w:pPr>
+      <w:spacing w:before="100" w:beforeAutospacing="1" w:after="100" w:afterAutospacing="1" w:line="240" w:lineRule="auto"/>
+      <w:outlineLvl w:val="2"/>
+    </w:pPr>
+    <w:rPr>
+      <w:rFonts w:ascii="Times New Roman" w:eastAsia="Times New Roman" w:hAnsi="Times New Roman" w:cs="Times New Roman"/>
+      <w:b/>
+      <w:bCs/>
+      <w:sz w:val="27"/>
+      <w:szCs w:val="27"/>
+    </w:rPr>
+  </w:style>
   <w:style w:type="character" w:default="1" w:styleId="DefaultParagraphFont">
     <w:name w:val="Default Paragraph Font"/>
     <w:uiPriority w:val="1"/>
@@ -7504,7 +9808,6 @@
     <w:basedOn w:val="Normal"/>
     <w:link w:val="HTMLPreformattedChar"/>
     <w:uiPriority w:val="99"/>
-    <w:semiHidden/>
     <w:unhideWhenUsed/>
     <w:rsid w:val="00885F74"/>
     <w:pPr>
@@ -7539,12 +9842,25 @@
     <w:basedOn w:val="DefaultParagraphFont"/>
     <w:link w:val="HTMLPreformatted"/>
     <w:uiPriority w:val="99"/>
-    <w:semiHidden/>
     <w:rsid w:val="00885F74"/>
     <w:rPr>
       <w:rFonts w:ascii="Courier New" w:eastAsia="Times New Roman" w:hAnsi="Courier New" w:cs="Courier New"/>
       <w:sz w:val="20"/>
       <w:szCs w:val="20"/>
+    </w:rPr>
+  </w:style>
+  <w:style w:type="character" w:customStyle="1" w:styleId="Heading3Char">
+    <w:name w:val="Heading 3 Char"/>
+    <w:basedOn w:val="DefaultParagraphFont"/>
+    <w:link w:val="Heading3"/>
+    <w:uiPriority w:val="9"/>
+    <w:rsid w:val="006246FD"/>
+    <w:rPr>
+      <w:rFonts w:ascii="Times New Roman" w:eastAsia="Times New Roman" w:hAnsi="Times New Roman" w:cs="Times New Roman"/>
+      <w:b/>
+      <w:bCs/>
+      <w:sz w:val="27"/>
+      <w:szCs w:val="27"/>
     </w:rPr>
   </w:style>
 </w:styles>

</xml_diff>

<commit_message>
start code along 5
</commit_message>
<xml_diff>
--- a/Notes.docx
+++ b/Notes.docx
@@ -4109,7 +4109,7 @@
           </mc:Choice>
           <mc:Fallback>
             <w:pict>
-              <v:rect w14:anchorId="46B0F067" id="Rectangle 2" o:spid="_x0000_s1026" alt="The same wireframe with each box identified with an HTML element. Complete description in the following text." style="width:24pt;height:24pt;visibility:visible;mso-wrap-style:square;mso-left-percent:-10001;mso-top-percent:-10001;mso-position-horizontal:absolute;mso-position-horizontal-relative:char;mso-position-vertical:absolute;mso-position-vertical-relative:line;mso-left-percent:-10001;mso-top-percent:-10001;v-text-anchor:top" o:gfxdata="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" filled="f" stroked="f">
+              <v:rect w14:anchorId="5DBD40B8" id="Rectangle 2" o:spid="_x0000_s1026" alt="The same wireframe with each box identified with an HTML element. Complete description in the following text." style="width:24pt;height:24pt;visibility:visible;mso-wrap-style:square;mso-left-percent:-10001;mso-top-percent:-10001;mso-position-horizontal:absolute;mso-position-horizontal-relative:char;mso-position-vertical:absolute;mso-position-vertical-relative:line;mso-left-percent:-10001;mso-top-percent:-10001;v-text-anchor:top" o:gfxdata="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" filled="f" stroked="f">
                 <o:lock v:ext="edit" aspectratio="t"/>
                 <w10:anchorlock/>
               </v:rect>
@@ -6926,7 +6926,7 @@
           <w:tab w:val="left" w:pos="14656"/>
         </w:tabs>
         <w:wordWrap w:val="0"/>
-        <w:spacing w:after="180" w:line="240" w:lineRule="auto"/>
+        <w:spacing w:after="0" w:line="240" w:lineRule="auto"/>
         <w:rPr>
           <w:rFonts w:ascii="Consolas" w:eastAsia="Times New Roman" w:hAnsi="Consolas" w:cs="Courier New"/>
           <w:color w:val="2D3B45"/>
@@ -6972,7 +6972,7 @@
           <w:tab w:val="left" w:pos="14656"/>
         </w:tabs>
         <w:wordWrap w:val="0"/>
-        <w:spacing w:after="180" w:line="240" w:lineRule="auto"/>
+        <w:spacing w:after="0" w:line="240" w:lineRule="auto"/>
         <w:rPr>
           <w:rFonts w:ascii="Consolas" w:eastAsia="Times New Roman" w:hAnsi="Consolas" w:cs="Courier New"/>
           <w:color w:val="000000"/>
@@ -7115,7 +7115,6 @@
         </w:pBdr>
         <w:shd w:val="clear" w:color="auto" w:fill="FFFFFF"/>
         <w:wordWrap w:val="0"/>
-        <w:spacing w:after="180"/>
         <w:rPr>
           <w:rFonts w:ascii="Consolas" w:hAnsi="Consolas"/>
           <w:color w:val="000000"/>
@@ -7203,7 +7202,7 @@
           <w:tab w:val="left" w:pos="14656"/>
         </w:tabs>
         <w:wordWrap w:val="0"/>
-        <w:spacing w:after="180" w:line="240" w:lineRule="auto"/>
+        <w:spacing w:after="0" w:line="240" w:lineRule="auto"/>
         <w:rPr>
           <w:rFonts w:ascii="Consolas" w:eastAsia="Times New Roman" w:hAnsi="Consolas" w:cs="Courier New"/>
           <w:color w:val="000000"/>
@@ -7327,7 +7326,7 @@
           <w:tab w:val="left" w:pos="14656"/>
         </w:tabs>
         <w:wordWrap w:val="0"/>
-        <w:spacing w:after="180" w:line="240" w:lineRule="auto"/>
+        <w:spacing w:after="0" w:line="240" w:lineRule="auto"/>
         <w:rPr>
           <w:rFonts w:ascii="Consolas" w:eastAsia="Times New Roman" w:hAnsi="Consolas" w:cs="Courier New"/>
           <w:color w:val="000000"/>
@@ -7393,22 +7392,21 @@
           <w:tab w:val="left" w:pos="14656"/>
         </w:tabs>
         <w:wordWrap w:val="0"/>
-        <w:spacing w:after="180" w:line="240" w:lineRule="auto"/>
-        <w:rPr>
-          <w:rFonts w:ascii="Consolas" w:eastAsia="Times New Roman" w:hAnsi="Consolas" w:cs="Courier New"/>
-          <w:color w:val="000000"/>
-          <w:sz w:val="20"/>
-          <w:szCs w:val="20"/>
-        </w:rPr>
-      </w:pPr>
-      <w:r>
-        <w:rPr>
-          <w:rFonts w:ascii="Consolas" w:eastAsia="Times New Roman" w:hAnsi="Consolas" w:cs="Courier New"/>
-          <w:color w:val="A65700"/>
-          <w:sz w:val="20"/>
-          <w:szCs w:val="20"/>
-        </w:rPr>
-        <w:lastRenderedPageBreak/>
+        <w:spacing w:after="0" w:line="240" w:lineRule="auto"/>
+        <w:rPr>
+          <w:rFonts w:ascii="Consolas" w:eastAsia="Times New Roman" w:hAnsi="Consolas" w:cs="Courier New"/>
+          <w:color w:val="000000"/>
+          <w:sz w:val="20"/>
+          <w:szCs w:val="20"/>
+        </w:rPr>
+      </w:pPr>
+      <w:r>
+        <w:rPr>
+          <w:rFonts w:ascii="Consolas" w:eastAsia="Times New Roman" w:hAnsi="Consolas" w:cs="Courier New"/>
+          <w:color w:val="A65700"/>
+          <w:sz w:val="20"/>
+          <w:szCs w:val="20"/>
+        </w:rPr>
         <w:t>&lt;</w:t>
       </w:r>
       <w:r>
@@ -7600,22 +7598,23 @@
     </w:p>
     <w:p>
       <w:pPr>
-        <w:spacing w:before="240" w:after="240" w:line="240" w:lineRule="auto"/>
+        <w:spacing w:before="240" w:after="0" w:line="240" w:lineRule="auto"/>
         <w:outlineLvl w:val="2"/>
         <w:rPr>
           <w:rFonts w:ascii="Arial" w:eastAsia="Times New Roman" w:hAnsi="Arial" w:cs="Arial"/>
           <w:color w:val="B22222"/>
-          <w:sz w:val="36"/>
-          <w:szCs w:val="36"/>
+          <w:sz w:val="20"/>
+          <w:szCs w:val="20"/>
         </w:rPr>
       </w:pPr>
       <w:r>
         <w:rPr>
           <w:rFonts w:ascii="Arial" w:eastAsia="Times New Roman" w:hAnsi="Arial" w:cs="Arial"/>
           <w:color w:val="B22222"/>
-          <w:sz w:val="36"/>
-          <w:szCs w:val="36"/>
-        </w:rPr>
+          <w:sz w:val="20"/>
+          <w:szCs w:val="20"/>
+        </w:rPr>
+        <w:lastRenderedPageBreak/>
         <w:t>Internal Links</w:t>
       </w:r>
     </w:p>
@@ -7647,7 +7646,7 @@
           <w:tab w:val="left" w:pos="14656"/>
         </w:tabs>
         <w:wordWrap w:val="0"/>
-        <w:spacing w:after="180" w:line="240" w:lineRule="auto"/>
+        <w:spacing w:after="0" w:line="240" w:lineRule="auto"/>
         <w:rPr>
           <w:rFonts w:ascii="Consolas" w:eastAsia="Times New Roman" w:hAnsi="Consolas" w:cs="Courier New"/>
           <w:color w:val="000000"/>
@@ -7789,7 +7788,7 @@
           <w:tab w:val="left" w:pos="14656"/>
         </w:tabs>
         <w:wordWrap w:val="0"/>
-        <w:spacing w:after="180" w:line="240" w:lineRule="auto"/>
+        <w:spacing w:after="0" w:line="240" w:lineRule="auto"/>
         <w:rPr>
           <w:rFonts w:ascii="Consolas" w:eastAsia="Times New Roman" w:hAnsi="Consolas" w:cs="Courier New"/>
           <w:color w:val="000000"/>
@@ -7906,14 +7905,14 @@
     <w:p>
       <w:pPr>
         <w:pStyle w:val="Heading3"/>
-        <w:spacing w:before="240" w:beforeAutospacing="0" w:after="240" w:afterAutospacing="0"/>
+        <w:spacing w:before="240" w:beforeAutospacing="0" w:after="0" w:afterAutospacing="0"/>
         <w:rPr>
           <w:rFonts w:ascii="Arial" w:hAnsi="Arial" w:cs="Arial"/>
           <w:b w:val="0"/>
           <w:bCs w:val="0"/>
           <w:color w:val="B22222"/>
-          <w:sz w:val="36"/>
-          <w:szCs w:val="36"/>
+          <w:sz w:val="20"/>
+          <w:szCs w:val="20"/>
         </w:rPr>
       </w:pPr>
       <w:r>
@@ -7922,8 +7921,8 @@
           <w:b w:val="0"/>
           <w:bCs w:val="0"/>
           <w:color w:val="B22222"/>
-          <w:sz w:val="36"/>
-          <w:szCs w:val="36"/>
+          <w:sz w:val="20"/>
+          <w:szCs w:val="20"/>
         </w:rPr>
         <w:t>Bookmarks</w:t>
       </w:r>
@@ -9075,7 +9074,7 @@
         <w:spacing w:after="0" w:line="240" w:lineRule="auto"/>
         <w:rPr>
           <w:rFonts w:ascii="Consolas" w:eastAsia="Times New Roman" w:hAnsi="Consolas" w:cs="Courier New"/>
-          <w:color w:val="000000"/>
+          <w:color w:val="A65700"/>
           <w:sz w:val="20"/>
           <w:szCs w:val="20"/>
         </w:rPr>
@@ -9088,6 +9087,35 @@
           <w:szCs w:val="20"/>
         </w:rPr>
         <w:t xml:space="preserve">    </w:t>
+      </w:r>
+      <w:r>
+        <w:rPr>
+          <w:rFonts w:ascii="Consolas" w:eastAsia="Times New Roman" w:hAnsi="Consolas" w:cs="Courier New"/>
+          <w:color w:val="A65700"/>
+          <w:sz w:val="20"/>
+          <w:szCs w:val="20"/>
+        </w:rPr>
+        <w:t>&lt;/</w:t>
+      </w:r>
+      <w:r>
+        <w:rPr>
+          <w:rFonts w:ascii="Consolas" w:eastAsia="Times New Roman" w:hAnsi="Consolas" w:cs="Courier New"/>
+          <w:b/>
+          <w:bCs/>
+          <w:color w:val="800000"/>
+          <w:sz w:val="20"/>
+          <w:szCs w:val="20"/>
+        </w:rPr>
+        <w:t>body</w:t>
+      </w:r>
+      <w:r>
+        <w:rPr>
+          <w:rFonts w:ascii="Consolas" w:eastAsia="Times New Roman" w:hAnsi="Consolas" w:cs="Courier New"/>
+          <w:color w:val="A65700"/>
+          <w:sz w:val="20"/>
+          <w:szCs w:val="20"/>
+        </w:rPr>
+        <w:t>&gt;</w:t>
       </w:r>
     </w:p>
     <w:p>
@@ -9126,24 +9154,109 @@
           <w:szCs w:val="20"/>
         </w:rPr>
       </w:pPr>
-      <w:r>
-        <w:rPr>
-          <w:rFonts w:ascii="Consolas" w:eastAsia="Times New Roman" w:hAnsi="Consolas" w:cs="Courier New"/>
-          <w:color w:val="000000"/>
-          <w:sz w:val="20"/>
-          <w:szCs w:val="20"/>
-        </w:rPr>
-        <w:t xml:space="preserve">    </w:t>
-      </w:r>
-      <w:r>
-        <w:rPr>
-          <w:rFonts w:ascii="Consolas" w:eastAsia="Times New Roman" w:hAnsi="Consolas" w:cs="Courier New"/>
-          <w:color w:val="A65700"/>
-          <w:sz w:val="20"/>
-          <w:szCs w:val="20"/>
-        </w:rPr>
-        <w:t>&lt;/</w:t>
-      </w:r>
+    </w:p>
+    <w:p>
+      <w:pPr>
+        <w:pStyle w:val="Heading2"/>
+        <w:pBdr>
+          <w:bottom w:val="single" w:sz="6" w:space="0" w:color="DCDCDC"/>
+        </w:pBdr>
+        <w:spacing w:before="90" w:after="90"/>
+        <w:rPr>
+          <w:rFonts w:ascii="Arial" w:hAnsi="Arial" w:cs="Arial"/>
+          <w:b/>
+          <w:bCs/>
+          <w:color w:val="B22222"/>
+          <w:sz w:val="20"/>
+          <w:szCs w:val="20"/>
+        </w:rPr>
+      </w:pPr>
+      <w:r>
+        <w:rPr>
+          <w:rFonts w:ascii="Arial" w:hAnsi="Arial" w:cs="Arial"/>
+          <w:b/>
+          <w:bCs/>
+          <w:color w:val="B22222"/>
+          <w:sz w:val="20"/>
+          <w:szCs w:val="20"/>
+        </w:rPr>
+        <w:t>Common Image Attributes</w:t>
+      </w:r>
+    </w:p>
+    <w:p>
+      <w:pPr>
+        <w:pStyle w:val="Heading3"/>
+        <w:spacing w:before="0" w:beforeAutospacing="0" w:after="0" w:afterAutospacing="0"/>
+        <w:jc w:val="both"/>
+        <w:rPr>
+          <w:rFonts w:ascii="Arial" w:hAnsi="Arial" w:cs="Arial"/>
+          <w:b w:val="0"/>
+          <w:bCs w:val="0"/>
+          <w:color w:val="B22222"/>
+          <w:sz w:val="20"/>
+          <w:szCs w:val="20"/>
+        </w:rPr>
+      </w:pPr>
+      <w:r>
+        <w:rPr>
+          <w:rFonts w:ascii="Arial" w:hAnsi="Arial" w:cs="Arial"/>
+          <w:b w:val="0"/>
+          <w:bCs w:val="0"/>
+          <w:color w:val="B22222"/>
+          <w:sz w:val="20"/>
+          <w:szCs w:val="20"/>
+        </w:rPr>
+        <w:t>SRC Attribute</w:t>
+      </w:r>
+    </w:p>
+    <w:p>
+      <w:pPr>
+        <w:pBdr>
+          <w:top w:val="single" w:sz="6" w:space="7" w:color="C7CDD1"/>
+          <w:left w:val="single" w:sz="6" w:space="7" w:color="C7CDD1"/>
+          <w:bottom w:val="single" w:sz="6" w:space="7" w:color="C7CDD1"/>
+          <w:right w:val="single" w:sz="6" w:space="7" w:color="C7CDD1"/>
+        </w:pBdr>
+        <w:shd w:val="clear" w:color="auto" w:fill="FFFFFF"/>
+        <w:tabs>
+          <w:tab w:val="left" w:pos="916"/>
+          <w:tab w:val="left" w:pos="1832"/>
+          <w:tab w:val="left" w:pos="2748"/>
+          <w:tab w:val="left" w:pos="3664"/>
+          <w:tab w:val="left" w:pos="4580"/>
+          <w:tab w:val="left" w:pos="5496"/>
+          <w:tab w:val="left" w:pos="6412"/>
+          <w:tab w:val="left" w:pos="7328"/>
+          <w:tab w:val="left" w:pos="8244"/>
+          <w:tab w:val="left" w:pos="9160"/>
+          <w:tab w:val="left" w:pos="10076"/>
+          <w:tab w:val="left" w:pos="10992"/>
+          <w:tab w:val="left" w:pos="11908"/>
+          <w:tab w:val="left" w:pos="12824"/>
+          <w:tab w:val="left" w:pos="13740"/>
+          <w:tab w:val="left" w:pos="14656"/>
+        </w:tabs>
+        <w:wordWrap w:val="0"/>
+        <w:spacing w:after="0" w:line="240" w:lineRule="auto"/>
+        <w:jc w:val="both"/>
+        <w:rPr>
+          <w:rFonts w:ascii="Consolas" w:eastAsia="Times New Roman" w:hAnsi="Consolas" w:cs="Courier New"/>
+          <w:color w:val="000000"/>
+          <w:sz w:val="20"/>
+          <w:szCs w:val="20"/>
+        </w:rPr>
+      </w:pPr>
+      <w:r>
+        <w:rPr>
+          <w:rFonts w:ascii="Consolas" w:eastAsia="Times New Roman" w:hAnsi="Consolas" w:cs="Courier New"/>
+          <w:color w:val="A65700"/>
+          <w:sz w:val="20"/>
+          <w:szCs w:val="20"/>
+          <w:shd w:val="clear" w:color="auto" w:fill="FFFF99"/>
+        </w:rPr>
+        <w:t>&lt;</w:t>
+      </w:r>
+      <w:proofErr w:type="spellStart"/>
       <w:r>
         <w:rPr>
           <w:rFonts w:ascii="Consolas" w:eastAsia="Times New Roman" w:hAnsi="Consolas" w:cs="Courier New"/>
@@ -9152,17 +9265,2003 @@
           <w:color w:val="800000"/>
           <w:sz w:val="20"/>
           <w:szCs w:val="20"/>
-        </w:rPr>
-        <w:t>body</w:t>
-      </w:r>
-      <w:r>
-        <w:rPr>
-          <w:rFonts w:ascii="Consolas" w:eastAsia="Times New Roman" w:hAnsi="Consolas" w:cs="Courier New"/>
-          <w:color w:val="A65700"/>
-          <w:sz w:val="20"/>
-          <w:szCs w:val="20"/>
-        </w:rPr>
-        <w:t>&gt;</w:t>
+          <w:shd w:val="clear" w:color="auto" w:fill="FFFF99"/>
+        </w:rPr>
+        <w:t>img</w:t>
+      </w:r>
+      <w:proofErr w:type="spellEnd"/>
+      <w:r>
+        <w:rPr>
+          <w:rFonts w:ascii="Consolas" w:eastAsia="Times New Roman" w:hAnsi="Consolas" w:cs="Courier New"/>
+          <w:color w:val="274796"/>
+          <w:sz w:val="20"/>
+          <w:szCs w:val="20"/>
+          <w:shd w:val="clear" w:color="auto" w:fill="FFFF99"/>
+        </w:rPr>
+        <w:t xml:space="preserve"> </w:t>
+      </w:r>
+      <w:r>
+        <w:rPr>
+          <w:rFonts w:ascii="Consolas" w:eastAsia="Times New Roman" w:hAnsi="Consolas" w:cs="Courier New"/>
+          <w:color w:val="074726"/>
+          <w:sz w:val="20"/>
+          <w:szCs w:val="20"/>
+          <w:shd w:val="clear" w:color="auto" w:fill="FFFF99"/>
+        </w:rPr>
+        <w:t>src</w:t>
+      </w:r>
+      <w:r>
+        <w:rPr>
+          <w:rFonts w:ascii="Consolas" w:eastAsia="Times New Roman" w:hAnsi="Consolas" w:cs="Courier New"/>
+          <w:color w:val="808030"/>
+          <w:sz w:val="20"/>
+          <w:szCs w:val="20"/>
+          <w:shd w:val="clear" w:color="auto" w:fill="FFFF99"/>
+        </w:rPr>
+        <w:t>=</w:t>
+      </w:r>
+      <w:r>
+        <w:rPr>
+          <w:rFonts w:ascii="Consolas" w:eastAsia="Times New Roman" w:hAnsi="Consolas" w:cs="Courier New"/>
+          <w:color w:val="0000E6"/>
+          <w:sz w:val="20"/>
+          <w:szCs w:val="20"/>
+          <w:shd w:val="clear" w:color="auto" w:fill="FFFF99"/>
+        </w:rPr>
+        <w:t>"https://cdn.pixabay.com/photo/2017/06/21/00/22/dog-2425528_960_720.jpg"</w:t>
+      </w:r>
+      <w:r>
+        <w:rPr>
+          <w:rFonts w:ascii="Consolas" w:eastAsia="Times New Roman" w:hAnsi="Consolas" w:cs="Courier New"/>
+          <w:color w:val="274796"/>
+          <w:sz w:val="20"/>
+          <w:szCs w:val="20"/>
+          <w:shd w:val="clear" w:color="auto" w:fill="FFFF99"/>
+        </w:rPr>
+        <w:t xml:space="preserve"> </w:t>
+      </w:r>
+      <w:r>
+        <w:rPr>
+          <w:rFonts w:ascii="Consolas" w:eastAsia="Times New Roman" w:hAnsi="Consolas" w:cs="Courier New"/>
+          <w:color w:val="A65700"/>
+          <w:sz w:val="20"/>
+          <w:szCs w:val="20"/>
+          <w:shd w:val="clear" w:color="auto" w:fill="FFFF99"/>
+        </w:rPr>
+        <w:t>/&gt;</w:t>
+      </w:r>
+    </w:p>
+    <w:p>
+      <w:pPr>
+        <w:pStyle w:val="Heading3"/>
+        <w:spacing w:before="0" w:beforeAutospacing="0" w:after="0" w:afterAutospacing="0"/>
+        <w:jc w:val="both"/>
+        <w:rPr>
+          <w:rFonts w:ascii="Arial" w:hAnsi="Arial" w:cs="Arial"/>
+          <w:b w:val="0"/>
+          <w:bCs w:val="0"/>
+          <w:color w:val="B22222"/>
+          <w:sz w:val="20"/>
+          <w:szCs w:val="20"/>
+        </w:rPr>
+      </w:pPr>
+      <w:r>
+        <w:rPr>
+          <w:rFonts w:ascii="Arial" w:hAnsi="Arial" w:cs="Arial"/>
+          <w:b w:val="0"/>
+          <w:bCs w:val="0"/>
+          <w:color w:val="B22222"/>
+          <w:sz w:val="20"/>
+          <w:szCs w:val="20"/>
+        </w:rPr>
+        <w:t>ALT Attribute</w:t>
+      </w:r>
+    </w:p>
+    <w:p>
+      <w:pPr>
+        <w:pBdr>
+          <w:top w:val="single" w:sz="6" w:space="7" w:color="C7CDD1"/>
+          <w:left w:val="single" w:sz="6" w:space="7" w:color="C7CDD1"/>
+          <w:bottom w:val="single" w:sz="6" w:space="7" w:color="C7CDD1"/>
+          <w:right w:val="single" w:sz="6" w:space="7" w:color="C7CDD1"/>
+        </w:pBdr>
+        <w:shd w:val="clear" w:color="auto" w:fill="FFFFFF"/>
+        <w:tabs>
+          <w:tab w:val="left" w:pos="916"/>
+          <w:tab w:val="left" w:pos="1832"/>
+          <w:tab w:val="left" w:pos="2748"/>
+          <w:tab w:val="left" w:pos="3664"/>
+          <w:tab w:val="left" w:pos="4580"/>
+          <w:tab w:val="left" w:pos="5496"/>
+          <w:tab w:val="left" w:pos="6412"/>
+          <w:tab w:val="left" w:pos="7328"/>
+          <w:tab w:val="left" w:pos="8244"/>
+          <w:tab w:val="left" w:pos="9160"/>
+          <w:tab w:val="left" w:pos="10076"/>
+          <w:tab w:val="left" w:pos="10992"/>
+          <w:tab w:val="left" w:pos="11908"/>
+          <w:tab w:val="left" w:pos="12824"/>
+          <w:tab w:val="left" w:pos="13740"/>
+          <w:tab w:val="left" w:pos="14656"/>
+        </w:tabs>
+        <w:wordWrap w:val="0"/>
+        <w:spacing w:after="0" w:line="240" w:lineRule="auto"/>
+        <w:jc w:val="both"/>
+        <w:rPr>
+          <w:rFonts w:ascii="Consolas" w:eastAsia="Times New Roman" w:hAnsi="Consolas" w:cs="Courier New"/>
+          <w:color w:val="000000"/>
+          <w:sz w:val="20"/>
+          <w:szCs w:val="20"/>
+        </w:rPr>
+      </w:pPr>
+      <w:r>
+        <w:rPr>
+          <w:rFonts w:ascii="Consolas" w:eastAsia="Times New Roman" w:hAnsi="Consolas" w:cs="Courier New"/>
+          <w:color w:val="A65700"/>
+          <w:sz w:val="20"/>
+          <w:szCs w:val="20"/>
+        </w:rPr>
+        <w:t>&lt;</w:t>
+      </w:r>
+      <w:proofErr w:type="spellStart"/>
+      <w:r>
+        <w:rPr>
+          <w:rFonts w:ascii="Consolas" w:eastAsia="Times New Roman" w:hAnsi="Consolas" w:cs="Courier New"/>
+          <w:b/>
+          <w:bCs/>
+          <w:color w:val="800000"/>
+          <w:sz w:val="20"/>
+          <w:szCs w:val="20"/>
+        </w:rPr>
+        <w:t>img</w:t>
+      </w:r>
+      <w:proofErr w:type="spellEnd"/>
+      <w:r>
+        <w:rPr>
+          <w:rFonts w:ascii="Consolas" w:eastAsia="Times New Roman" w:hAnsi="Consolas" w:cs="Courier New"/>
+          <w:color w:val="274796"/>
+          <w:sz w:val="20"/>
+          <w:szCs w:val="20"/>
+        </w:rPr>
+        <w:t xml:space="preserve"> </w:t>
+      </w:r>
+      <w:r>
+        <w:rPr>
+          <w:rFonts w:ascii="Consolas" w:eastAsia="Times New Roman" w:hAnsi="Consolas" w:cs="Courier New"/>
+          <w:color w:val="074726"/>
+          <w:sz w:val="20"/>
+          <w:szCs w:val="20"/>
+        </w:rPr>
+        <w:t>src</w:t>
+      </w:r>
+      <w:r>
+        <w:rPr>
+          <w:rFonts w:ascii="Consolas" w:eastAsia="Times New Roman" w:hAnsi="Consolas" w:cs="Courier New"/>
+          <w:color w:val="808030"/>
+          <w:sz w:val="20"/>
+          <w:szCs w:val="20"/>
+        </w:rPr>
+        <w:t>=</w:t>
+      </w:r>
+      <w:r>
+        <w:rPr>
+          <w:rFonts w:ascii="Consolas" w:eastAsia="Times New Roman" w:hAnsi="Consolas" w:cs="Courier New"/>
+          <w:color w:val="0000E6"/>
+          <w:sz w:val="20"/>
+          <w:szCs w:val="20"/>
+        </w:rPr>
+        <w:t>"https://cdn.pixabay.com/photo/2017/06/21/00/22/dog-2425528_960_720.jpg"</w:t>
+      </w:r>
+      <w:r>
+        <w:rPr>
+          <w:rFonts w:ascii="Consolas" w:eastAsia="Times New Roman" w:hAnsi="Consolas" w:cs="Courier New"/>
+          <w:color w:val="274796"/>
+          <w:sz w:val="20"/>
+          <w:szCs w:val="20"/>
+        </w:rPr>
+        <w:t xml:space="preserve"> </w:t>
+      </w:r>
+      <w:r>
+        <w:rPr>
+          <w:rFonts w:ascii="Consolas" w:eastAsia="Times New Roman" w:hAnsi="Consolas" w:cs="Courier New"/>
+          <w:color w:val="074726"/>
+          <w:sz w:val="20"/>
+          <w:szCs w:val="20"/>
+          <w:shd w:val="clear" w:color="auto" w:fill="FFFF99"/>
+        </w:rPr>
+        <w:t>alt</w:t>
+      </w:r>
+      <w:r>
+        <w:rPr>
+          <w:rFonts w:ascii="Consolas" w:eastAsia="Times New Roman" w:hAnsi="Consolas" w:cs="Courier New"/>
+          <w:color w:val="808030"/>
+          <w:sz w:val="20"/>
+          <w:szCs w:val="20"/>
+          <w:shd w:val="clear" w:color="auto" w:fill="FFFF99"/>
+        </w:rPr>
+        <w:t>=</w:t>
+      </w:r>
+      <w:r>
+        <w:rPr>
+          <w:rFonts w:ascii="Consolas" w:eastAsia="Times New Roman" w:hAnsi="Consolas" w:cs="Courier New"/>
+          <w:color w:val="0000E6"/>
+          <w:sz w:val="20"/>
+          <w:szCs w:val="20"/>
+          <w:shd w:val="clear" w:color="auto" w:fill="FFFF99"/>
+        </w:rPr>
+        <w:t>"Photo of a puppy and a kitten."</w:t>
+      </w:r>
+      <w:r>
+        <w:rPr>
+          <w:rFonts w:ascii="Consolas" w:eastAsia="Times New Roman" w:hAnsi="Consolas" w:cs="Courier New"/>
+          <w:color w:val="274796"/>
+          <w:sz w:val="20"/>
+          <w:szCs w:val="20"/>
+          <w:shd w:val="clear" w:color="auto" w:fill="FFFF99"/>
+        </w:rPr>
+        <w:t xml:space="preserve"> </w:t>
+      </w:r>
+      <w:r>
+        <w:rPr>
+          <w:rFonts w:ascii="Consolas" w:eastAsia="Times New Roman" w:hAnsi="Consolas" w:cs="Courier New"/>
+          <w:color w:val="A65700"/>
+          <w:sz w:val="20"/>
+          <w:szCs w:val="20"/>
+        </w:rPr>
+        <w:t>/&gt;</w:t>
+      </w:r>
+    </w:p>
+    <w:p>
+      <w:pPr>
+        <w:spacing w:after="0"/>
+        <w:rPr>
+          <w:sz w:val="20"/>
+          <w:szCs w:val="20"/>
+        </w:rPr>
+      </w:pPr>
+    </w:p>
+    <w:p>
+      <w:pPr>
+        <w:pStyle w:val="Heading3"/>
+        <w:spacing w:before="0" w:beforeAutospacing="0" w:after="0" w:afterAutospacing="0"/>
+        <w:rPr>
+          <w:rFonts w:ascii="Arial" w:hAnsi="Arial" w:cs="Arial"/>
+          <w:b w:val="0"/>
+          <w:bCs w:val="0"/>
+          <w:color w:val="B22222"/>
+          <w:sz w:val="20"/>
+          <w:szCs w:val="20"/>
+        </w:rPr>
+      </w:pPr>
+      <w:r>
+        <w:rPr>
+          <w:rFonts w:ascii="Arial" w:hAnsi="Arial" w:cs="Arial"/>
+          <w:b w:val="0"/>
+          <w:bCs w:val="0"/>
+          <w:color w:val="B22222"/>
+          <w:sz w:val="20"/>
+          <w:szCs w:val="20"/>
+        </w:rPr>
+        <w:t>STYLE Attribute</w:t>
+      </w:r>
+    </w:p>
+    <w:p>
+      <w:pPr>
+        <w:pBdr>
+          <w:top w:val="single" w:sz="6" w:space="7" w:color="C7CDD1"/>
+          <w:left w:val="single" w:sz="6" w:space="7" w:color="C7CDD1"/>
+          <w:bottom w:val="single" w:sz="6" w:space="7" w:color="C7CDD1"/>
+          <w:right w:val="single" w:sz="6" w:space="7" w:color="C7CDD1"/>
+        </w:pBdr>
+        <w:shd w:val="clear" w:color="auto" w:fill="FFFFFF"/>
+        <w:tabs>
+          <w:tab w:val="left" w:pos="916"/>
+          <w:tab w:val="left" w:pos="1832"/>
+          <w:tab w:val="left" w:pos="2748"/>
+          <w:tab w:val="left" w:pos="3664"/>
+          <w:tab w:val="left" w:pos="4580"/>
+          <w:tab w:val="left" w:pos="5496"/>
+          <w:tab w:val="left" w:pos="6412"/>
+          <w:tab w:val="left" w:pos="7328"/>
+          <w:tab w:val="left" w:pos="8244"/>
+          <w:tab w:val="left" w:pos="9160"/>
+          <w:tab w:val="left" w:pos="10076"/>
+          <w:tab w:val="left" w:pos="10992"/>
+          <w:tab w:val="left" w:pos="11908"/>
+          <w:tab w:val="left" w:pos="12824"/>
+          <w:tab w:val="left" w:pos="13740"/>
+          <w:tab w:val="left" w:pos="14656"/>
+        </w:tabs>
+        <w:wordWrap w:val="0"/>
+        <w:spacing w:after="0" w:line="240" w:lineRule="auto"/>
+        <w:rPr>
+          <w:rFonts w:ascii="Consolas" w:eastAsia="Times New Roman" w:hAnsi="Consolas" w:cs="Courier New"/>
+          <w:color w:val="000000"/>
+          <w:sz w:val="20"/>
+          <w:szCs w:val="20"/>
+        </w:rPr>
+      </w:pPr>
+      <w:r>
+        <w:rPr>
+          <w:rFonts w:ascii="Consolas" w:eastAsia="Times New Roman" w:hAnsi="Consolas" w:cs="Courier New"/>
+          <w:color w:val="A65700"/>
+          <w:sz w:val="20"/>
+          <w:szCs w:val="20"/>
+        </w:rPr>
+        <w:t>&lt;</w:t>
+      </w:r>
+      <w:proofErr w:type="spellStart"/>
+      <w:r>
+        <w:rPr>
+          <w:rFonts w:ascii="Consolas" w:eastAsia="Times New Roman" w:hAnsi="Consolas" w:cs="Courier New"/>
+          <w:b/>
+          <w:bCs/>
+          <w:color w:val="800000"/>
+          <w:sz w:val="20"/>
+          <w:szCs w:val="20"/>
+        </w:rPr>
+        <w:t>img</w:t>
+      </w:r>
+      <w:proofErr w:type="spellEnd"/>
+      <w:r>
+        <w:rPr>
+          <w:rFonts w:ascii="Consolas" w:eastAsia="Times New Roman" w:hAnsi="Consolas" w:cs="Courier New"/>
+          <w:color w:val="274796"/>
+          <w:sz w:val="20"/>
+          <w:szCs w:val="20"/>
+        </w:rPr>
+        <w:t xml:space="preserve"> </w:t>
+      </w:r>
+      <w:r>
+        <w:rPr>
+          <w:rFonts w:ascii="Consolas" w:eastAsia="Times New Roman" w:hAnsi="Consolas" w:cs="Courier New"/>
+          <w:color w:val="074726"/>
+          <w:sz w:val="20"/>
+          <w:szCs w:val="20"/>
+        </w:rPr>
+        <w:t>src</w:t>
+      </w:r>
+      <w:r>
+        <w:rPr>
+          <w:rFonts w:ascii="Consolas" w:eastAsia="Times New Roman" w:hAnsi="Consolas" w:cs="Courier New"/>
+          <w:color w:val="808030"/>
+          <w:sz w:val="20"/>
+          <w:szCs w:val="20"/>
+        </w:rPr>
+        <w:t>=</w:t>
+      </w:r>
+      <w:r>
+        <w:rPr>
+          <w:rFonts w:ascii="Consolas" w:eastAsia="Times New Roman" w:hAnsi="Consolas" w:cs="Courier New"/>
+          <w:color w:val="0000E6"/>
+          <w:sz w:val="20"/>
+          <w:szCs w:val="20"/>
+        </w:rPr>
+        <w:t>"https://cdn.pixabay.com/photo/2017/06/21/00/22/dog-2425528_960_720.jpg"</w:t>
+      </w:r>
+      <w:r>
+        <w:rPr>
+          <w:rFonts w:ascii="Consolas" w:eastAsia="Times New Roman" w:hAnsi="Consolas" w:cs="Courier New"/>
+          <w:color w:val="274796"/>
+          <w:sz w:val="20"/>
+          <w:szCs w:val="20"/>
+        </w:rPr>
+        <w:t xml:space="preserve"> </w:t>
+      </w:r>
+    </w:p>
+    <w:p>
+      <w:pPr>
+        <w:pBdr>
+          <w:top w:val="single" w:sz="6" w:space="7" w:color="C7CDD1"/>
+          <w:left w:val="single" w:sz="6" w:space="7" w:color="C7CDD1"/>
+          <w:bottom w:val="single" w:sz="6" w:space="7" w:color="C7CDD1"/>
+          <w:right w:val="single" w:sz="6" w:space="7" w:color="C7CDD1"/>
+        </w:pBdr>
+        <w:shd w:val="clear" w:color="auto" w:fill="FFFFFF"/>
+        <w:tabs>
+          <w:tab w:val="left" w:pos="916"/>
+          <w:tab w:val="left" w:pos="1832"/>
+          <w:tab w:val="left" w:pos="2748"/>
+          <w:tab w:val="left" w:pos="3664"/>
+          <w:tab w:val="left" w:pos="4580"/>
+          <w:tab w:val="left" w:pos="5496"/>
+          <w:tab w:val="left" w:pos="6412"/>
+          <w:tab w:val="left" w:pos="7328"/>
+          <w:tab w:val="left" w:pos="8244"/>
+          <w:tab w:val="left" w:pos="9160"/>
+          <w:tab w:val="left" w:pos="10076"/>
+          <w:tab w:val="left" w:pos="10992"/>
+          <w:tab w:val="left" w:pos="11908"/>
+          <w:tab w:val="left" w:pos="12824"/>
+          <w:tab w:val="left" w:pos="13740"/>
+          <w:tab w:val="left" w:pos="14656"/>
+        </w:tabs>
+        <w:wordWrap w:val="0"/>
+        <w:spacing w:after="0" w:line="240" w:lineRule="auto"/>
+        <w:rPr>
+          <w:rFonts w:ascii="Consolas" w:eastAsia="Times New Roman" w:hAnsi="Consolas" w:cs="Courier New"/>
+          <w:color w:val="A65700"/>
+          <w:sz w:val="20"/>
+          <w:szCs w:val="20"/>
+        </w:rPr>
+      </w:pPr>
+      <w:r>
+        <w:rPr>
+          <w:rFonts w:ascii="Consolas" w:eastAsia="Times New Roman" w:hAnsi="Consolas" w:cs="Courier New"/>
+          <w:color w:val="074726"/>
+          <w:sz w:val="20"/>
+          <w:szCs w:val="20"/>
+        </w:rPr>
+        <w:t>alt</w:t>
+      </w:r>
+      <w:r>
+        <w:rPr>
+          <w:rFonts w:ascii="Consolas" w:eastAsia="Times New Roman" w:hAnsi="Consolas" w:cs="Courier New"/>
+          <w:color w:val="808030"/>
+          <w:sz w:val="20"/>
+          <w:szCs w:val="20"/>
+        </w:rPr>
+        <w:t>=</w:t>
+      </w:r>
+      <w:r>
+        <w:rPr>
+          <w:rFonts w:ascii="Consolas" w:eastAsia="Times New Roman" w:hAnsi="Consolas" w:cs="Courier New"/>
+          <w:color w:val="0000E6"/>
+          <w:sz w:val="20"/>
+          <w:szCs w:val="20"/>
+        </w:rPr>
+        <w:t>"Photo of a puppy and a kitten."</w:t>
+      </w:r>
+      <w:r>
+        <w:rPr>
+          <w:rFonts w:ascii="Consolas" w:eastAsia="Times New Roman" w:hAnsi="Consolas" w:cs="Courier New"/>
+          <w:color w:val="274796"/>
+          <w:sz w:val="20"/>
+          <w:szCs w:val="20"/>
+        </w:rPr>
+        <w:t xml:space="preserve"> </w:t>
+      </w:r>
+      <w:r>
+        <w:rPr>
+          <w:rFonts w:ascii="Consolas" w:eastAsia="Times New Roman" w:hAnsi="Consolas" w:cs="Courier New"/>
+          <w:color w:val="074726"/>
+          <w:sz w:val="20"/>
+          <w:szCs w:val="20"/>
+          <w:shd w:val="clear" w:color="auto" w:fill="FFFF99"/>
+        </w:rPr>
+        <w:t>style</w:t>
+      </w:r>
+      <w:r>
+        <w:rPr>
+          <w:rFonts w:ascii="Consolas" w:eastAsia="Times New Roman" w:hAnsi="Consolas" w:cs="Courier New"/>
+          <w:color w:val="808030"/>
+          <w:sz w:val="20"/>
+          <w:szCs w:val="20"/>
+          <w:shd w:val="clear" w:color="auto" w:fill="FFFF99"/>
+        </w:rPr>
+        <w:t>=</w:t>
+      </w:r>
+      <w:r>
+        <w:rPr>
+          <w:rFonts w:ascii="Consolas" w:eastAsia="Times New Roman" w:hAnsi="Consolas" w:cs="Courier New"/>
+          <w:color w:val="0000E6"/>
+          <w:sz w:val="20"/>
+          <w:szCs w:val="20"/>
+          <w:shd w:val="clear" w:color="auto" w:fill="FFFF99"/>
+        </w:rPr>
+        <w:t>"</w:t>
+      </w:r>
+      <w:r>
+        <w:rPr>
+          <w:rFonts w:ascii="Consolas" w:eastAsia="Times New Roman" w:hAnsi="Consolas" w:cs="Courier New"/>
+          <w:b/>
+          <w:bCs/>
+          <w:color w:val="BB7977"/>
+          <w:sz w:val="20"/>
+          <w:szCs w:val="20"/>
+          <w:shd w:val="clear" w:color="auto" w:fill="FFFF99"/>
+        </w:rPr>
+        <w:t>border</w:t>
+      </w:r>
+      <w:r>
+        <w:rPr>
+          <w:rFonts w:ascii="Consolas" w:eastAsia="Times New Roman" w:hAnsi="Consolas" w:cs="Courier New"/>
+          <w:color w:val="808030"/>
+          <w:sz w:val="20"/>
+          <w:szCs w:val="20"/>
+          <w:shd w:val="clear" w:color="auto" w:fill="FFFF99"/>
+        </w:rPr>
+        <w:t>:</w:t>
+      </w:r>
+      <w:r>
+        <w:rPr>
+          <w:rFonts w:ascii="Consolas" w:eastAsia="Times New Roman" w:hAnsi="Consolas" w:cs="Courier New"/>
+          <w:color w:val="274796"/>
+          <w:sz w:val="20"/>
+          <w:szCs w:val="20"/>
+          <w:shd w:val="clear" w:color="auto" w:fill="FFFF99"/>
+        </w:rPr>
+        <w:t xml:space="preserve"> </w:t>
+      </w:r>
+      <w:r>
+        <w:rPr>
+          <w:rFonts w:ascii="Consolas" w:eastAsia="Times New Roman" w:hAnsi="Consolas" w:cs="Courier New"/>
+          <w:color w:val="074726"/>
+          <w:sz w:val="20"/>
+          <w:szCs w:val="20"/>
+          <w:shd w:val="clear" w:color="auto" w:fill="FFFF99"/>
+        </w:rPr>
+        <w:t>thick</w:t>
+      </w:r>
+      <w:r>
+        <w:rPr>
+          <w:rFonts w:ascii="Consolas" w:eastAsia="Times New Roman" w:hAnsi="Consolas" w:cs="Courier New"/>
+          <w:color w:val="274796"/>
+          <w:sz w:val="20"/>
+          <w:szCs w:val="20"/>
+          <w:shd w:val="clear" w:color="auto" w:fill="FFFF99"/>
+        </w:rPr>
+        <w:t xml:space="preserve"> </w:t>
+      </w:r>
+      <w:r>
+        <w:rPr>
+          <w:rFonts w:ascii="Consolas" w:eastAsia="Times New Roman" w:hAnsi="Consolas" w:cs="Courier New"/>
+          <w:color w:val="797997"/>
+          <w:sz w:val="20"/>
+          <w:szCs w:val="20"/>
+          <w:shd w:val="clear" w:color="auto" w:fill="FFFF99"/>
+        </w:rPr>
+        <w:t>red</w:t>
+      </w:r>
+      <w:r>
+        <w:rPr>
+          <w:rFonts w:ascii="Consolas" w:eastAsia="Times New Roman" w:hAnsi="Consolas" w:cs="Courier New"/>
+          <w:color w:val="274796"/>
+          <w:sz w:val="20"/>
+          <w:szCs w:val="20"/>
+          <w:shd w:val="clear" w:color="auto" w:fill="FFFF99"/>
+        </w:rPr>
+        <w:t xml:space="preserve"> </w:t>
+      </w:r>
+      <w:r>
+        <w:rPr>
+          <w:rFonts w:ascii="Consolas" w:eastAsia="Times New Roman" w:hAnsi="Consolas" w:cs="Courier New"/>
+          <w:color w:val="074726"/>
+          <w:sz w:val="20"/>
+          <w:szCs w:val="20"/>
+          <w:shd w:val="clear" w:color="auto" w:fill="FFFF99"/>
+        </w:rPr>
+        <w:t>solid</w:t>
+      </w:r>
+      <w:r>
+        <w:rPr>
+          <w:rFonts w:ascii="Consolas" w:eastAsia="Times New Roman" w:hAnsi="Consolas" w:cs="Courier New"/>
+          <w:color w:val="800080"/>
+          <w:sz w:val="20"/>
+          <w:szCs w:val="20"/>
+          <w:shd w:val="clear" w:color="auto" w:fill="FFFF99"/>
+        </w:rPr>
+        <w:t>;</w:t>
+      </w:r>
+      <w:r>
+        <w:rPr>
+          <w:rFonts w:ascii="Consolas" w:eastAsia="Times New Roman" w:hAnsi="Consolas" w:cs="Courier New"/>
+          <w:color w:val="0000E6"/>
+          <w:sz w:val="20"/>
+          <w:szCs w:val="20"/>
+          <w:shd w:val="clear" w:color="auto" w:fill="FFFF99"/>
+        </w:rPr>
+        <w:t>"</w:t>
+      </w:r>
+      <w:r>
+        <w:rPr>
+          <w:rFonts w:ascii="Consolas" w:eastAsia="Times New Roman" w:hAnsi="Consolas" w:cs="Courier New"/>
+          <w:color w:val="274796"/>
+          <w:sz w:val="20"/>
+          <w:szCs w:val="20"/>
+        </w:rPr>
+        <w:t xml:space="preserve"> </w:t>
+      </w:r>
+      <w:r>
+        <w:rPr>
+          <w:rFonts w:ascii="Consolas" w:eastAsia="Times New Roman" w:hAnsi="Consolas" w:cs="Courier New"/>
+          <w:color w:val="A65700"/>
+          <w:sz w:val="20"/>
+          <w:szCs w:val="20"/>
+        </w:rPr>
+        <w:t>/&gt;</w:t>
+      </w:r>
+    </w:p>
+    <w:p>
+      <w:pPr>
+        <w:pBdr>
+          <w:top w:val="single" w:sz="6" w:space="7" w:color="C7CDD1"/>
+          <w:left w:val="single" w:sz="6" w:space="7" w:color="C7CDD1"/>
+          <w:bottom w:val="single" w:sz="6" w:space="7" w:color="C7CDD1"/>
+          <w:right w:val="single" w:sz="6" w:space="7" w:color="C7CDD1"/>
+        </w:pBdr>
+        <w:shd w:val="clear" w:color="auto" w:fill="FFFFFF"/>
+        <w:tabs>
+          <w:tab w:val="left" w:pos="916"/>
+          <w:tab w:val="left" w:pos="1832"/>
+          <w:tab w:val="left" w:pos="2748"/>
+          <w:tab w:val="left" w:pos="3664"/>
+          <w:tab w:val="left" w:pos="4580"/>
+          <w:tab w:val="left" w:pos="5496"/>
+          <w:tab w:val="left" w:pos="6412"/>
+          <w:tab w:val="left" w:pos="7328"/>
+          <w:tab w:val="left" w:pos="8244"/>
+          <w:tab w:val="left" w:pos="9160"/>
+          <w:tab w:val="left" w:pos="10076"/>
+          <w:tab w:val="left" w:pos="10992"/>
+          <w:tab w:val="left" w:pos="11908"/>
+          <w:tab w:val="left" w:pos="12824"/>
+          <w:tab w:val="left" w:pos="13740"/>
+          <w:tab w:val="left" w:pos="14656"/>
+        </w:tabs>
+        <w:wordWrap w:val="0"/>
+        <w:spacing w:after="0" w:line="240" w:lineRule="auto"/>
+        <w:rPr>
+          <w:rFonts w:ascii="Consolas" w:eastAsia="Times New Roman" w:hAnsi="Consolas" w:cs="Courier New"/>
+          <w:color w:val="000000"/>
+          <w:sz w:val="20"/>
+          <w:szCs w:val="20"/>
+        </w:rPr>
+      </w:pPr>
+    </w:p>
+    <w:p>
+      <w:pPr>
+        <w:pBdr>
+          <w:top w:val="single" w:sz="6" w:space="7" w:color="C7CDD1"/>
+          <w:left w:val="single" w:sz="6" w:space="7" w:color="C7CDD1"/>
+          <w:bottom w:val="single" w:sz="6" w:space="7" w:color="C7CDD1"/>
+          <w:right w:val="single" w:sz="6" w:space="7" w:color="C7CDD1"/>
+        </w:pBdr>
+        <w:shd w:val="clear" w:color="auto" w:fill="FFFFFF"/>
+        <w:tabs>
+          <w:tab w:val="left" w:pos="916"/>
+          <w:tab w:val="left" w:pos="1832"/>
+          <w:tab w:val="left" w:pos="2748"/>
+          <w:tab w:val="left" w:pos="3664"/>
+          <w:tab w:val="left" w:pos="4580"/>
+          <w:tab w:val="left" w:pos="5496"/>
+          <w:tab w:val="left" w:pos="6412"/>
+          <w:tab w:val="left" w:pos="7328"/>
+          <w:tab w:val="left" w:pos="8244"/>
+          <w:tab w:val="left" w:pos="9160"/>
+          <w:tab w:val="left" w:pos="10076"/>
+          <w:tab w:val="left" w:pos="10992"/>
+          <w:tab w:val="left" w:pos="11908"/>
+          <w:tab w:val="left" w:pos="12824"/>
+          <w:tab w:val="left" w:pos="13740"/>
+          <w:tab w:val="left" w:pos="14656"/>
+        </w:tabs>
+        <w:wordWrap w:val="0"/>
+        <w:spacing w:after="0" w:line="240" w:lineRule="auto"/>
+        <w:rPr>
+          <w:rFonts w:ascii="Consolas" w:eastAsia="Times New Roman" w:hAnsi="Consolas" w:cs="Courier New"/>
+          <w:color w:val="000000"/>
+          <w:sz w:val="20"/>
+          <w:szCs w:val="20"/>
+        </w:rPr>
+      </w:pPr>
+      <w:r>
+        <w:rPr>
+          <w:rFonts w:ascii="Consolas" w:eastAsia="Times New Roman" w:hAnsi="Consolas" w:cs="Courier New"/>
+          <w:color w:val="A65700"/>
+          <w:sz w:val="20"/>
+          <w:szCs w:val="20"/>
+        </w:rPr>
+        <w:t>&lt;</w:t>
+      </w:r>
+      <w:proofErr w:type="spellStart"/>
+      <w:r>
+        <w:rPr>
+          <w:rFonts w:ascii="Consolas" w:eastAsia="Times New Roman" w:hAnsi="Consolas" w:cs="Courier New"/>
+          <w:b/>
+          <w:bCs/>
+          <w:color w:val="800000"/>
+          <w:sz w:val="20"/>
+          <w:szCs w:val="20"/>
+        </w:rPr>
+        <w:t>img</w:t>
+      </w:r>
+      <w:proofErr w:type="spellEnd"/>
+      <w:r>
+        <w:rPr>
+          <w:rFonts w:ascii="Consolas" w:eastAsia="Times New Roman" w:hAnsi="Consolas" w:cs="Courier New"/>
+          <w:color w:val="274796"/>
+          <w:sz w:val="20"/>
+          <w:szCs w:val="20"/>
+        </w:rPr>
+        <w:t xml:space="preserve"> </w:t>
+      </w:r>
+      <w:r>
+        <w:rPr>
+          <w:rFonts w:ascii="Consolas" w:eastAsia="Times New Roman" w:hAnsi="Consolas" w:cs="Courier New"/>
+          <w:color w:val="074726"/>
+          <w:sz w:val="20"/>
+          <w:szCs w:val="20"/>
+        </w:rPr>
+        <w:t>src</w:t>
+      </w:r>
+      <w:r>
+        <w:rPr>
+          <w:rFonts w:ascii="Consolas" w:eastAsia="Times New Roman" w:hAnsi="Consolas" w:cs="Courier New"/>
+          <w:color w:val="808030"/>
+          <w:sz w:val="20"/>
+          <w:szCs w:val="20"/>
+        </w:rPr>
+        <w:t>=</w:t>
+      </w:r>
+      <w:r>
+        <w:rPr>
+          <w:rFonts w:ascii="Consolas" w:eastAsia="Times New Roman" w:hAnsi="Consolas" w:cs="Courier New"/>
+          <w:color w:val="0000E6"/>
+          <w:sz w:val="20"/>
+          <w:szCs w:val="20"/>
+        </w:rPr>
+        <w:t>"https://cdn.pixabay.com/photo/2017/06/21/00/22/dog-2425528_960_720.jpg"</w:t>
+      </w:r>
+      <w:r>
+        <w:rPr>
+          <w:rFonts w:ascii="Consolas" w:eastAsia="Times New Roman" w:hAnsi="Consolas" w:cs="Courier New"/>
+          <w:color w:val="274796"/>
+          <w:sz w:val="20"/>
+          <w:szCs w:val="20"/>
+        </w:rPr>
+        <w:t xml:space="preserve"> </w:t>
+      </w:r>
+    </w:p>
+    <w:p>
+      <w:pPr>
+        <w:pBdr>
+          <w:top w:val="single" w:sz="6" w:space="7" w:color="C7CDD1"/>
+          <w:left w:val="single" w:sz="6" w:space="7" w:color="C7CDD1"/>
+          <w:bottom w:val="single" w:sz="6" w:space="7" w:color="C7CDD1"/>
+          <w:right w:val="single" w:sz="6" w:space="7" w:color="C7CDD1"/>
+        </w:pBdr>
+        <w:shd w:val="clear" w:color="auto" w:fill="FFFFFF"/>
+        <w:tabs>
+          <w:tab w:val="left" w:pos="916"/>
+          <w:tab w:val="left" w:pos="1832"/>
+          <w:tab w:val="left" w:pos="2748"/>
+          <w:tab w:val="left" w:pos="3664"/>
+          <w:tab w:val="left" w:pos="4580"/>
+          <w:tab w:val="left" w:pos="5496"/>
+          <w:tab w:val="left" w:pos="6412"/>
+          <w:tab w:val="left" w:pos="7328"/>
+          <w:tab w:val="left" w:pos="8244"/>
+          <w:tab w:val="left" w:pos="9160"/>
+          <w:tab w:val="left" w:pos="10076"/>
+          <w:tab w:val="left" w:pos="10992"/>
+          <w:tab w:val="left" w:pos="11908"/>
+          <w:tab w:val="left" w:pos="12824"/>
+          <w:tab w:val="left" w:pos="13740"/>
+          <w:tab w:val="left" w:pos="14656"/>
+        </w:tabs>
+        <w:wordWrap w:val="0"/>
+        <w:spacing w:after="0" w:line="240" w:lineRule="auto"/>
+        <w:rPr>
+          <w:rFonts w:ascii="Consolas" w:eastAsia="Times New Roman" w:hAnsi="Consolas" w:cs="Courier New"/>
+          <w:color w:val="000000"/>
+          <w:sz w:val="20"/>
+          <w:szCs w:val="20"/>
+        </w:rPr>
+      </w:pPr>
+      <w:r>
+        <w:rPr>
+          <w:rFonts w:ascii="Consolas" w:eastAsia="Times New Roman" w:hAnsi="Consolas" w:cs="Courier New"/>
+          <w:color w:val="074726"/>
+          <w:sz w:val="20"/>
+          <w:szCs w:val="20"/>
+        </w:rPr>
+        <w:t>alt</w:t>
+      </w:r>
+      <w:r>
+        <w:rPr>
+          <w:rFonts w:ascii="Consolas" w:eastAsia="Times New Roman" w:hAnsi="Consolas" w:cs="Courier New"/>
+          <w:color w:val="808030"/>
+          <w:sz w:val="20"/>
+          <w:szCs w:val="20"/>
+        </w:rPr>
+        <w:t>=</w:t>
+      </w:r>
+      <w:r>
+        <w:rPr>
+          <w:rFonts w:ascii="Consolas" w:eastAsia="Times New Roman" w:hAnsi="Consolas" w:cs="Courier New"/>
+          <w:color w:val="0000E6"/>
+          <w:sz w:val="20"/>
+          <w:szCs w:val="20"/>
+        </w:rPr>
+        <w:t>"Photo of a puppy and a kitten."</w:t>
+      </w:r>
+      <w:r>
+        <w:rPr>
+          <w:rFonts w:ascii="Consolas" w:eastAsia="Times New Roman" w:hAnsi="Consolas" w:cs="Courier New"/>
+          <w:color w:val="274796"/>
+          <w:sz w:val="20"/>
+          <w:szCs w:val="20"/>
+        </w:rPr>
+        <w:t xml:space="preserve"> </w:t>
+      </w:r>
+    </w:p>
+    <w:p>
+      <w:pPr>
+        <w:pBdr>
+          <w:top w:val="single" w:sz="6" w:space="7" w:color="C7CDD1"/>
+          <w:left w:val="single" w:sz="6" w:space="7" w:color="C7CDD1"/>
+          <w:bottom w:val="single" w:sz="6" w:space="7" w:color="C7CDD1"/>
+          <w:right w:val="single" w:sz="6" w:space="7" w:color="C7CDD1"/>
+        </w:pBdr>
+        <w:shd w:val="clear" w:color="auto" w:fill="FFFFFF"/>
+        <w:tabs>
+          <w:tab w:val="left" w:pos="916"/>
+          <w:tab w:val="left" w:pos="1832"/>
+          <w:tab w:val="left" w:pos="2748"/>
+          <w:tab w:val="left" w:pos="3664"/>
+          <w:tab w:val="left" w:pos="4580"/>
+          <w:tab w:val="left" w:pos="5496"/>
+          <w:tab w:val="left" w:pos="6412"/>
+          <w:tab w:val="left" w:pos="7328"/>
+          <w:tab w:val="left" w:pos="8244"/>
+          <w:tab w:val="left" w:pos="9160"/>
+          <w:tab w:val="left" w:pos="10076"/>
+          <w:tab w:val="left" w:pos="10992"/>
+          <w:tab w:val="left" w:pos="11908"/>
+          <w:tab w:val="left" w:pos="12824"/>
+          <w:tab w:val="left" w:pos="13740"/>
+          <w:tab w:val="left" w:pos="14656"/>
+        </w:tabs>
+        <w:wordWrap w:val="0"/>
+        <w:spacing w:after="0" w:line="240" w:lineRule="auto"/>
+        <w:rPr>
+          <w:rFonts w:ascii="Consolas" w:eastAsia="Times New Roman" w:hAnsi="Consolas" w:cs="Courier New"/>
+          <w:color w:val="A65700"/>
+          <w:sz w:val="20"/>
+          <w:szCs w:val="20"/>
+        </w:rPr>
+      </w:pPr>
+      <w:r>
+        <w:rPr>
+          <w:rFonts w:ascii="Consolas" w:eastAsia="Times New Roman" w:hAnsi="Consolas" w:cs="Courier New"/>
+          <w:color w:val="074726"/>
+          <w:sz w:val="20"/>
+          <w:szCs w:val="20"/>
+        </w:rPr>
+        <w:t>style</w:t>
+      </w:r>
+      <w:r>
+        <w:rPr>
+          <w:rFonts w:ascii="Consolas" w:eastAsia="Times New Roman" w:hAnsi="Consolas" w:cs="Courier New"/>
+          <w:color w:val="808030"/>
+          <w:sz w:val="20"/>
+          <w:szCs w:val="20"/>
+        </w:rPr>
+        <w:t>=</w:t>
+      </w:r>
+      <w:r>
+        <w:rPr>
+          <w:rFonts w:ascii="Consolas" w:eastAsia="Times New Roman" w:hAnsi="Consolas" w:cs="Courier New"/>
+          <w:color w:val="0000E6"/>
+          <w:sz w:val="20"/>
+          <w:szCs w:val="20"/>
+        </w:rPr>
+        <w:t>"</w:t>
+      </w:r>
+      <w:r>
+        <w:rPr>
+          <w:rFonts w:ascii="Consolas" w:eastAsia="Times New Roman" w:hAnsi="Consolas" w:cs="Courier New"/>
+          <w:b/>
+          <w:bCs/>
+          <w:color w:val="BB7977"/>
+          <w:sz w:val="20"/>
+          <w:szCs w:val="20"/>
+        </w:rPr>
+        <w:t>border</w:t>
+      </w:r>
+      <w:r>
+        <w:rPr>
+          <w:rFonts w:ascii="Consolas" w:eastAsia="Times New Roman" w:hAnsi="Consolas" w:cs="Courier New"/>
+          <w:color w:val="808030"/>
+          <w:sz w:val="20"/>
+          <w:szCs w:val="20"/>
+        </w:rPr>
+        <w:t>:</w:t>
+      </w:r>
+      <w:r>
+        <w:rPr>
+          <w:rFonts w:ascii="Consolas" w:eastAsia="Times New Roman" w:hAnsi="Consolas" w:cs="Courier New"/>
+          <w:color w:val="274796"/>
+          <w:sz w:val="20"/>
+          <w:szCs w:val="20"/>
+        </w:rPr>
+        <w:t xml:space="preserve"> </w:t>
+      </w:r>
+      <w:r>
+        <w:rPr>
+          <w:rFonts w:ascii="Consolas" w:eastAsia="Times New Roman" w:hAnsi="Consolas" w:cs="Courier New"/>
+          <w:color w:val="074726"/>
+          <w:sz w:val="20"/>
+          <w:szCs w:val="20"/>
+        </w:rPr>
+        <w:t>thick</w:t>
+      </w:r>
+      <w:r>
+        <w:rPr>
+          <w:rFonts w:ascii="Consolas" w:eastAsia="Times New Roman" w:hAnsi="Consolas" w:cs="Courier New"/>
+          <w:color w:val="274796"/>
+          <w:sz w:val="20"/>
+          <w:szCs w:val="20"/>
+        </w:rPr>
+        <w:t xml:space="preserve"> </w:t>
+      </w:r>
+      <w:r>
+        <w:rPr>
+          <w:rFonts w:ascii="Consolas" w:eastAsia="Times New Roman" w:hAnsi="Consolas" w:cs="Courier New"/>
+          <w:color w:val="797997"/>
+          <w:sz w:val="20"/>
+          <w:szCs w:val="20"/>
+        </w:rPr>
+        <w:t>red</w:t>
+      </w:r>
+      <w:r>
+        <w:rPr>
+          <w:rFonts w:ascii="Consolas" w:eastAsia="Times New Roman" w:hAnsi="Consolas" w:cs="Courier New"/>
+          <w:color w:val="274796"/>
+          <w:sz w:val="20"/>
+          <w:szCs w:val="20"/>
+        </w:rPr>
+        <w:t xml:space="preserve"> </w:t>
+      </w:r>
+      <w:r>
+        <w:rPr>
+          <w:rFonts w:ascii="Consolas" w:eastAsia="Times New Roman" w:hAnsi="Consolas" w:cs="Courier New"/>
+          <w:color w:val="074726"/>
+          <w:sz w:val="20"/>
+          <w:szCs w:val="20"/>
+        </w:rPr>
+        <w:t>solid</w:t>
+      </w:r>
+      <w:r>
+        <w:rPr>
+          <w:rFonts w:ascii="Consolas" w:eastAsia="Times New Roman" w:hAnsi="Consolas" w:cs="Courier New"/>
+          <w:color w:val="800080"/>
+          <w:sz w:val="20"/>
+          <w:szCs w:val="20"/>
+        </w:rPr>
+        <w:t>;</w:t>
+      </w:r>
+      <w:r>
+        <w:rPr>
+          <w:rFonts w:ascii="Consolas" w:eastAsia="Times New Roman" w:hAnsi="Consolas" w:cs="Courier New"/>
+          <w:color w:val="274796"/>
+          <w:sz w:val="20"/>
+          <w:szCs w:val="20"/>
+        </w:rPr>
+        <w:t xml:space="preserve"> </w:t>
+      </w:r>
+      <w:r>
+        <w:rPr>
+          <w:rFonts w:ascii="Consolas" w:eastAsia="Times New Roman" w:hAnsi="Consolas" w:cs="Courier New"/>
+          <w:b/>
+          <w:bCs/>
+          <w:color w:val="BB7977"/>
+          <w:sz w:val="20"/>
+          <w:szCs w:val="20"/>
+          <w:shd w:val="clear" w:color="auto" w:fill="FFFF99"/>
+        </w:rPr>
+        <w:t>width</w:t>
+      </w:r>
+      <w:r>
+        <w:rPr>
+          <w:rFonts w:ascii="Consolas" w:eastAsia="Times New Roman" w:hAnsi="Consolas" w:cs="Courier New"/>
+          <w:color w:val="808030"/>
+          <w:sz w:val="20"/>
+          <w:szCs w:val="20"/>
+          <w:shd w:val="clear" w:color="auto" w:fill="FFFF99"/>
+        </w:rPr>
+        <w:t>:</w:t>
+      </w:r>
+      <w:r>
+        <w:rPr>
+          <w:rFonts w:ascii="Consolas" w:eastAsia="Times New Roman" w:hAnsi="Consolas" w:cs="Courier New"/>
+          <w:color w:val="274796"/>
+          <w:sz w:val="20"/>
+          <w:szCs w:val="20"/>
+          <w:shd w:val="clear" w:color="auto" w:fill="FFFF99"/>
+        </w:rPr>
+        <w:t xml:space="preserve"> </w:t>
+      </w:r>
+      <w:r>
+        <w:rPr>
+          <w:rFonts w:ascii="Consolas" w:eastAsia="Times New Roman" w:hAnsi="Consolas" w:cs="Courier New"/>
+          <w:color w:val="008C00"/>
+          <w:sz w:val="20"/>
+          <w:szCs w:val="20"/>
+          <w:shd w:val="clear" w:color="auto" w:fill="FFFF99"/>
+        </w:rPr>
+        <w:t>300</w:t>
+      </w:r>
+      <w:r>
+        <w:rPr>
+          <w:rFonts w:ascii="Consolas" w:eastAsia="Times New Roman" w:hAnsi="Consolas" w:cs="Courier New"/>
+          <w:color w:val="006600"/>
+          <w:sz w:val="20"/>
+          <w:szCs w:val="20"/>
+          <w:shd w:val="clear" w:color="auto" w:fill="FFFF99"/>
+        </w:rPr>
+        <w:t>px</w:t>
+      </w:r>
+      <w:r>
+        <w:rPr>
+          <w:rFonts w:ascii="Consolas" w:eastAsia="Times New Roman" w:hAnsi="Consolas" w:cs="Courier New"/>
+          <w:color w:val="800080"/>
+          <w:sz w:val="20"/>
+          <w:szCs w:val="20"/>
+          <w:shd w:val="clear" w:color="auto" w:fill="FFFF99"/>
+        </w:rPr>
+        <w:t>;</w:t>
+      </w:r>
+      <w:r>
+        <w:rPr>
+          <w:rFonts w:ascii="Consolas" w:eastAsia="Times New Roman" w:hAnsi="Consolas" w:cs="Courier New"/>
+          <w:color w:val="0000E6"/>
+          <w:sz w:val="20"/>
+          <w:szCs w:val="20"/>
+        </w:rPr>
+        <w:t>"</w:t>
+      </w:r>
+      <w:r>
+        <w:rPr>
+          <w:rFonts w:ascii="Consolas" w:eastAsia="Times New Roman" w:hAnsi="Consolas" w:cs="Courier New"/>
+          <w:color w:val="274796"/>
+          <w:sz w:val="20"/>
+          <w:szCs w:val="20"/>
+        </w:rPr>
+        <w:t xml:space="preserve"> </w:t>
+      </w:r>
+      <w:r>
+        <w:rPr>
+          <w:rFonts w:ascii="Consolas" w:eastAsia="Times New Roman" w:hAnsi="Consolas" w:cs="Courier New"/>
+          <w:color w:val="A65700"/>
+          <w:sz w:val="20"/>
+          <w:szCs w:val="20"/>
+        </w:rPr>
+        <w:t>/&gt;</w:t>
+      </w:r>
+    </w:p>
+    <w:p>
+      <w:pPr>
+        <w:pBdr>
+          <w:top w:val="single" w:sz="6" w:space="7" w:color="C7CDD1"/>
+          <w:left w:val="single" w:sz="6" w:space="7" w:color="C7CDD1"/>
+          <w:bottom w:val="single" w:sz="6" w:space="7" w:color="C7CDD1"/>
+          <w:right w:val="single" w:sz="6" w:space="7" w:color="C7CDD1"/>
+        </w:pBdr>
+        <w:shd w:val="clear" w:color="auto" w:fill="FFFFFF"/>
+        <w:tabs>
+          <w:tab w:val="left" w:pos="916"/>
+          <w:tab w:val="left" w:pos="1832"/>
+          <w:tab w:val="left" w:pos="2748"/>
+          <w:tab w:val="left" w:pos="3664"/>
+          <w:tab w:val="left" w:pos="4580"/>
+          <w:tab w:val="left" w:pos="5496"/>
+          <w:tab w:val="left" w:pos="6412"/>
+          <w:tab w:val="left" w:pos="7328"/>
+          <w:tab w:val="left" w:pos="8244"/>
+          <w:tab w:val="left" w:pos="9160"/>
+          <w:tab w:val="left" w:pos="10076"/>
+          <w:tab w:val="left" w:pos="10992"/>
+          <w:tab w:val="left" w:pos="11908"/>
+          <w:tab w:val="left" w:pos="12824"/>
+          <w:tab w:val="left" w:pos="13740"/>
+          <w:tab w:val="left" w:pos="14656"/>
+        </w:tabs>
+        <w:wordWrap w:val="0"/>
+        <w:spacing w:after="0" w:line="240" w:lineRule="auto"/>
+        <w:rPr>
+          <w:rFonts w:ascii="Consolas" w:eastAsia="Times New Roman" w:hAnsi="Consolas" w:cs="Courier New"/>
+          <w:color w:val="000000"/>
+          <w:sz w:val="20"/>
+          <w:szCs w:val="20"/>
+        </w:rPr>
+      </w:pPr>
+    </w:p>
+    <w:p>
+      <w:pPr>
+        <w:pBdr>
+          <w:top w:val="single" w:sz="6" w:space="7" w:color="C7CDD1"/>
+          <w:left w:val="single" w:sz="6" w:space="7" w:color="C7CDD1"/>
+          <w:bottom w:val="single" w:sz="6" w:space="7" w:color="C7CDD1"/>
+          <w:right w:val="single" w:sz="6" w:space="7" w:color="C7CDD1"/>
+        </w:pBdr>
+        <w:shd w:val="clear" w:color="auto" w:fill="FFFFFF"/>
+        <w:tabs>
+          <w:tab w:val="left" w:pos="916"/>
+          <w:tab w:val="left" w:pos="1832"/>
+          <w:tab w:val="left" w:pos="2748"/>
+          <w:tab w:val="left" w:pos="3664"/>
+          <w:tab w:val="left" w:pos="4580"/>
+          <w:tab w:val="left" w:pos="5496"/>
+          <w:tab w:val="left" w:pos="6412"/>
+          <w:tab w:val="left" w:pos="7328"/>
+          <w:tab w:val="left" w:pos="8244"/>
+          <w:tab w:val="left" w:pos="9160"/>
+          <w:tab w:val="left" w:pos="10076"/>
+          <w:tab w:val="left" w:pos="10992"/>
+          <w:tab w:val="left" w:pos="11908"/>
+          <w:tab w:val="left" w:pos="12824"/>
+          <w:tab w:val="left" w:pos="13740"/>
+          <w:tab w:val="left" w:pos="14656"/>
+        </w:tabs>
+        <w:wordWrap w:val="0"/>
+        <w:spacing w:after="0" w:line="240" w:lineRule="auto"/>
+        <w:rPr>
+          <w:rFonts w:ascii="Consolas" w:eastAsia="Times New Roman" w:hAnsi="Consolas" w:cs="Courier New"/>
+          <w:color w:val="000000"/>
+          <w:sz w:val="20"/>
+          <w:szCs w:val="20"/>
+        </w:rPr>
+      </w:pPr>
+      <w:r>
+        <w:rPr>
+          <w:rFonts w:ascii="Consolas" w:eastAsia="Times New Roman" w:hAnsi="Consolas" w:cs="Courier New"/>
+          <w:color w:val="A65700"/>
+          <w:sz w:val="20"/>
+          <w:szCs w:val="20"/>
+        </w:rPr>
+        <w:t>&lt;</w:t>
+      </w:r>
+      <w:proofErr w:type="spellStart"/>
+      <w:r>
+        <w:rPr>
+          <w:rFonts w:ascii="Consolas" w:eastAsia="Times New Roman" w:hAnsi="Consolas" w:cs="Courier New"/>
+          <w:b/>
+          <w:bCs/>
+          <w:color w:val="800000"/>
+          <w:sz w:val="20"/>
+          <w:szCs w:val="20"/>
+        </w:rPr>
+        <w:t>img</w:t>
+      </w:r>
+      <w:proofErr w:type="spellEnd"/>
+      <w:r>
+        <w:rPr>
+          <w:rFonts w:ascii="Consolas" w:eastAsia="Times New Roman" w:hAnsi="Consolas" w:cs="Courier New"/>
+          <w:color w:val="274796"/>
+          <w:sz w:val="20"/>
+          <w:szCs w:val="20"/>
+        </w:rPr>
+        <w:t xml:space="preserve"> </w:t>
+      </w:r>
+      <w:r>
+        <w:rPr>
+          <w:rFonts w:ascii="Consolas" w:eastAsia="Times New Roman" w:hAnsi="Consolas" w:cs="Courier New"/>
+          <w:color w:val="074726"/>
+          <w:sz w:val="20"/>
+          <w:szCs w:val="20"/>
+        </w:rPr>
+        <w:t>src</w:t>
+      </w:r>
+      <w:r>
+        <w:rPr>
+          <w:rFonts w:ascii="Consolas" w:eastAsia="Times New Roman" w:hAnsi="Consolas" w:cs="Courier New"/>
+          <w:color w:val="808030"/>
+          <w:sz w:val="20"/>
+          <w:szCs w:val="20"/>
+        </w:rPr>
+        <w:t>=</w:t>
+      </w:r>
+      <w:r>
+        <w:rPr>
+          <w:rFonts w:ascii="Consolas" w:eastAsia="Times New Roman" w:hAnsi="Consolas" w:cs="Courier New"/>
+          <w:color w:val="0000E6"/>
+          <w:sz w:val="20"/>
+          <w:szCs w:val="20"/>
+        </w:rPr>
+        <w:t>"https://cdn.pixabay.com/photo/2017/06/21/00/22/dog-2425528_960_720.jpg"</w:t>
+      </w:r>
+      <w:r>
+        <w:rPr>
+          <w:rFonts w:ascii="Consolas" w:eastAsia="Times New Roman" w:hAnsi="Consolas" w:cs="Courier New"/>
+          <w:color w:val="274796"/>
+          <w:sz w:val="20"/>
+          <w:szCs w:val="20"/>
+        </w:rPr>
+        <w:t xml:space="preserve"> </w:t>
+      </w:r>
+    </w:p>
+    <w:p>
+      <w:pPr>
+        <w:pBdr>
+          <w:top w:val="single" w:sz="6" w:space="7" w:color="C7CDD1"/>
+          <w:left w:val="single" w:sz="6" w:space="7" w:color="C7CDD1"/>
+          <w:bottom w:val="single" w:sz="6" w:space="7" w:color="C7CDD1"/>
+          <w:right w:val="single" w:sz="6" w:space="7" w:color="C7CDD1"/>
+        </w:pBdr>
+        <w:shd w:val="clear" w:color="auto" w:fill="FFFFFF"/>
+        <w:tabs>
+          <w:tab w:val="left" w:pos="916"/>
+          <w:tab w:val="left" w:pos="1832"/>
+          <w:tab w:val="left" w:pos="2748"/>
+          <w:tab w:val="left" w:pos="3664"/>
+          <w:tab w:val="left" w:pos="4580"/>
+          <w:tab w:val="left" w:pos="5496"/>
+          <w:tab w:val="left" w:pos="6412"/>
+          <w:tab w:val="left" w:pos="7328"/>
+          <w:tab w:val="left" w:pos="8244"/>
+          <w:tab w:val="left" w:pos="9160"/>
+          <w:tab w:val="left" w:pos="10076"/>
+          <w:tab w:val="left" w:pos="10992"/>
+          <w:tab w:val="left" w:pos="11908"/>
+          <w:tab w:val="left" w:pos="12824"/>
+          <w:tab w:val="left" w:pos="13740"/>
+          <w:tab w:val="left" w:pos="14656"/>
+        </w:tabs>
+        <w:wordWrap w:val="0"/>
+        <w:spacing w:after="0" w:line="240" w:lineRule="auto"/>
+        <w:rPr>
+          <w:rFonts w:ascii="Consolas" w:eastAsia="Times New Roman" w:hAnsi="Consolas" w:cs="Courier New"/>
+          <w:color w:val="000000"/>
+          <w:sz w:val="20"/>
+          <w:szCs w:val="20"/>
+        </w:rPr>
+      </w:pPr>
+      <w:r>
+        <w:rPr>
+          <w:rFonts w:ascii="Consolas" w:eastAsia="Times New Roman" w:hAnsi="Consolas" w:cs="Courier New"/>
+          <w:color w:val="074726"/>
+          <w:sz w:val="20"/>
+          <w:szCs w:val="20"/>
+        </w:rPr>
+        <w:t>alt</w:t>
+      </w:r>
+      <w:r>
+        <w:rPr>
+          <w:rFonts w:ascii="Consolas" w:eastAsia="Times New Roman" w:hAnsi="Consolas" w:cs="Courier New"/>
+          <w:color w:val="808030"/>
+          <w:sz w:val="20"/>
+          <w:szCs w:val="20"/>
+        </w:rPr>
+        <w:t>=</w:t>
+      </w:r>
+      <w:r>
+        <w:rPr>
+          <w:rFonts w:ascii="Consolas" w:eastAsia="Times New Roman" w:hAnsi="Consolas" w:cs="Courier New"/>
+          <w:color w:val="0000E6"/>
+          <w:sz w:val="20"/>
+          <w:szCs w:val="20"/>
+        </w:rPr>
+        <w:t>"Photo of a puppy and a kitten."</w:t>
+      </w:r>
+      <w:r>
+        <w:rPr>
+          <w:rFonts w:ascii="Consolas" w:eastAsia="Times New Roman" w:hAnsi="Consolas" w:cs="Courier New"/>
+          <w:color w:val="274796"/>
+          <w:sz w:val="20"/>
+          <w:szCs w:val="20"/>
+        </w:rPr>
+        <w:t xml:space="preserve"> </w:t>
+      </w:r>
+    </w:p>
+    <w:p>
+      <w:pPr>
+        <w:pBdr>
+          <w:top w:val="single" w:sz="6" w:space="7" w:color="C7CDD1"/>
+          <w:left w:val="single" w:sz="6" w:space="7" w:color="C7CDD1"/>
+          <w:bottom w:val="single" w:sz="6" w:space="7" w:color="C7CDD1"/>
+          <w:right w:val="single" w:sz="6" w:space="7" w:color="C7CDD1"/>
+        </w:pBdr>
+        <w:shd w:val="clear" w:color="auto" w:fill="FFFFFF"/>
+        <w:tabs>
+          <w:tab w:val="left" w:pos="916"/>
+          <w:tab w:val="left" w:pos="1832"/>
+          <w:tab w:val="left" w:pos="2748"/>
+          <w:tab w:val="left" w:pos="3664"/>
+          <w:tab w:val="left" w:pos="4580"/>
+          <w:tab w:val="left" w:pos="5496"/>
+          <w:tab w:val="left" w:pos="6412"/>
+          <w:tab w:val="left" w:pos="7328"/>
+          <w:tab w:val="left" w:pos="8244"/>
+          <w:tab w:val="left" w:pos="9160"/>
+          <w:tab w:val="left" w:pos="10076"/>
+          <w:tab w:val="left" w:pos="10992"/>
+          <w:tab w:val="left" w:pos="11908"/>
+          <w:tab w:val="left" w:pos="12824"/>
+          <w:tab w:val="left" w:pos="13740"/>
+          <w:tab w:val="left" w:pos="14656"/>
+        </w:tabs>
+        <w:wordWrap w:val="0"/>
+        <w:spacing w:after="0" w:line="240" w:lineRule="auto"/>
+        <w:rPr>
+          <w:rFonts w:ascii="Consolas" w:eastAsia="Times New Roman" w:hAnsi="Consolas" w:cs="Courier New"/>
+          <w:color w:val="000000"/>
+          <w:sz w:val="20"/>
+          <w:szCs w:val="20"/>
+        </w:rPr>
+      </w:pPr>
+      <w:r>
+        <w:rPr>
+          <w:rFonts w:ascii="Consolas" w:eastAsia="Times New Roman" w:hAnsi="Consolas" w:cs="Courier New"/>
+          <w:color w:val="074726"/>
+          <w:sz w:val="20"/>
+          <w:szCs w:val="20"/>
+        </w:rPr>
+        <w:t>style</w:t>
+      </w:r>
+      <w:r>
+        <w:rPr>
+          <w:rFonts w:ascii="Consolas" w:eastAsia="Times New Roman" w:hAnsi="Consolas" w:cs="Courier New"/>
+          <w:color w:val="808030"/>
+          <w:sz w:val="20"/>
+          <w:szCs w:val="20"/>
+        </w:rPr>
+        <w:t>=</w:t>
+      </w:r>
+      <w:r>
+        <w:rPr>
+          <w:rFonts w:ascii="Consolas" w:eastAsia="Times New Roman" w:hAnsi="Consolas" w:cs="Courier New"/>
+          <w:color w:val="0000E6"/>
+          <w:sz w:val="20"/>
+          <w:szCs w:val="20"/>
+        </w:rPr>
+        <w:t>"</w:t>
+      </w:r>
+      <w:r>
+        <w:rPr>
+          <w:rFonts w:ascii="Consolas" w:eastAsia="Times New Roman" w:hAnsi="Consolas" w:cs="Courier New"/>
+          <w:b/>
+          <w:bCs/>
+          <w:color w:val="BB7977"/>
+          <w:sz w:val="20"/>
+          <w:szCs w:val="20"/>
+        </w:rPr>
+        <w:t>border</w:t>
+      </w:r>
+      <w:r>
+        <w:rPr>
+          <w:rFonts w:ascii="Consolas" w:eastAsia="Times New Roman" w:hAnsi="Consolas" w:cs="Courier New"/>
+          <w:color w:val="808030"/>
+          <w:sz w:val="20"/>
+          <w:szCs w:val="20"/>
+        </w:rPr>
+        <w:t>:</w:t>
+      </w:r>
+      <w:r>
+        <w:rPr>
+          <w:rFonts w:ascii="Consolas" w:eastAsia="Times New Roman" w:hAnsi="Consolas" w:cs="Courier New"/>
+          <w:color w:val="274796"/>
+          <w:sz w:val="20"/>
+          <w:szCs w:val="20"/>
+        </w:rPr>
+        <w:t xml:space="preserve"> </w:t>
+      </w:r>
+      <w:r>
+        <w:rPr>
+          <w:rFonts w:ascii="Consolas" w:eastAsia="Times New Roman" w:hAnsi="Consolas" w:cs="Courier New"/>
+          <w:color w:val="074726"/>
+          <w:sz w:val="20"/>
+          <w:szCs w:val="20"/>
+        </w:rPr>
+        <w:t>thick</w:t>
+      </w:r>
+      <w:r>
+        <w:rPr>
+          <w:rFonts w:ascii="Consolas" w:eastAsia="Times New Roman" w:hAnsi="Consolas" w:cs="Courier New"/>
+          <w:color w:val="274796"/>
+          <w:sz w:val="20"/>
+          <w:szCs w:val="20"/>
+        </w:rPr>
+        <w:t xml:space="preserve"> </w:t>
+      </w:r>
+      <w:r>
+        <w:rPr>
+          <w:rFonts w:ascii="Consolas" w:eastAsia="Times New Roman" w:hAnsi="Consolas" w:cs="Courier New"/>
+          <w:color w:val="797997"/>
+          <w:sz w:val="20"/>
+          <w:szCs w:val="20"/>
+        </w:rPr>
+        <w:t>red</w:t>
+      </w:r>
+      <w:r>
+        <w:rPr>
+          <w:rFonts w:ascii="Consolas" w:eastAsia="Times New Roman" w:hAnsi="Consolas" w:cs="Courier New"/>
+          <w:color w:val="274796"/>
+          <w:sz w:val="20"/>
+          <w:szCs w:val="20"/>
+        </w:rPr>
+        <w:t xml:space="preserve"> </w:t>
+      </w:r>
+      <w:r>
+        <w:rPr>
+          <w:rFonts w:ascii="Consolas" w:eastAsia="Times New Roman" w:hAnsi="Consolas" w:cs="Courier New"/>
+          <w:color w:val="074726"/>
+          <w:sz w:val="20"/>
+          <w:szCs w:val="20"/>
+        </w:rPr>
+        <w:t>solid</w:t>
+      </w:r>
+      <w:r>
+        <w:rPr>
+          <w:rFonts w:ascii="Consolas" w:eastAsia="Times New Roman" w:hAnsi="Consolas" w:cs="Courier New"/>
+          <w:color w:val="800080"/>
+          <w:sz w:val="20"/>
+          <w:szCs w:val="20"/>
+        </w:rPr>
+        <w:t>;</w:t>
+      </w:r>
+      <w:r>
+        <w:rPr>
+          <w:rFonts w:ascii="Consolas" w:eastAsia="Times New Roman" w:hAnsi="Consolas" w:cs="Courier New"/>
+          <w:color w:val="274796"/>
+          <w:sz w:val="20"/>
+          <w:szCs w:val="20"/>
+        </w:rPr>
+        <w:t xml:space="preserve"> </w:t>
+      </w:r>
+      <w:r>
+        <w:rPr>
+          <w:rFonts w:ascii="Consolas" w:eastAsia="Times New Roman" w:hAnsi="Consolas" w:cs="Courier New"/>
+          <w:b/>
+          <w:bCs/>
+          <w:color w:val="BB7977"/>
+          <w:sz w:val="20"/>
+          <w:szCs w:val="20"/>
+          <w:shd w:val="clear" w:color="auto" w:fill="FFFF99"/>
+        </w:rPr>
+        <w:t>width</w:t>
+      </w:r>
+      <w:r>
+        <w:rPr>
+          <w:rFonts w:ascii="Consolas" w:eastAsia="Times New Roman" w:hAnsi="Consolas" w:cs="Courier New"/>
+          <w:color w:val="808030"/>
+          <w:sz w:val="20"/>
+          <w:szCs w:val="20"/>
+          <w:shd w:val="clear" w:color="auto" w:fill="FFFF99"/>
+        </w:rPr>
+        <w:t>:</w:t>
+      </w:r>
+      <w:r>
+        <w:rPr>
+          <w:rFonts w:ascii="Consolas" w:eastAsia="Times New Roman" w:hAnsi="Consolas" w:cs="Courier New"/>
+          <w:color w:val="274796"/>
+          <w:sz w:val="20"/>
+          <w:szCs w:val="20"/>
+          <w:shd w:val="clear" w:color="auto" w:fill="FFFF99"/>
+        </w:rPr>
+        <w:t xml:space="preserve"> </w:t>
+      </w:r>
+      <w:r>
+        <w:rPr>
+          <w:rFonts w:ascii="Consolas" w:eastAsia="Times New Roman" w:hAnsi="Consolas" w:cs="Courier New"/>
+          <w:color w:val="008C00"/>
+          <w:sz w:val="20"/>
+          <w:szCs w:val="20"/>
+          <w:shd w:val="clear" w:color="auto" w:fill="FFFF99"/>
+        </w:rPr>
+        <w:t>300</w:t>
+      </w:r>
+      <w:r>
+        <w:rPr>
+          <w:rFonts w:ascii="Consolas" w:eastAsia="Times New Roman" w:hAnsi="Consolas" w:cs="Courier New"/>
+          <w:color w:val="006600"/>
+          <w:sz w:val="20"/>
+          <w:szCs w:val="20"/>
+          <w:shd w:val="clear" w:color="auto" w:fill="FFFF99"/>
+        </w:rPr>
+        <w:t>px</w:t>
+      </w:r>
+      <w:r>
+        <w:rPr>
+          <w:rFonts w:ascii="Consolas" w:eastAsia="Times New Roman" w:hAnsi="Consolas" w:cs="Courier New"/>
+          <w:color w:val="800080"/>
+          <w:sz w:val="20"/>
+          <w:szCs w:val="20"/>
+          <w:shd w:val="clear" w:color="auto" w:fill="FFFF99"/>
+        </w:rPr>
+        <w:t>;</w:t>
+      </w:r>
+      <w:r>
+        <w:rPr>
+          <w:rFonts w:ascii="Consolas" w:eastAsia="Times New Roman" w:hAnsi="Consolas" w:cs="Courier New"/>
+          <w:color w:val="274796"/>
+          <w:sz w:val="20"/>
+          <w:szCs w:val="20"/>
+          <w:shd w:val="clear" w:color="auto" w:fill="FFFF99"/>
+        </w:rPr>
+        <w:t xml:space="preserve"> </w:t>
+      </w:r>
+      <w:r>
+        <w:rPr>
+          <w:rFonts w:ascii="Consolas" w:eastAsia="Times New Roman" w:hAnsi="Consolas" w:cs="Courier New"/>
+          <w:b/>
+          <w:bCs/>
+          <w:color w:val="BB7977"/>
+          <w:sz w:val="20"/>
+          <w:szCs w:val="20"/>
+          <w:shd w:val="clear" w:color="auto" w:fill="FFFF99"/>
+        </w:rPr>
+        <w:t>height</w:t>
+      </w:r>
+      <w:r>
+        <w:rPr>
+          <w:rFonts w:ascii="Consolas" w:eastAsia="Times New Roman" w:hAnsi="Consolas" w:cs="Courier New"/>
+          <w:color w:val="808030"/>
+          <w:sz w:val="20"/>
+          <w:szCs w:val="20"/>
+          <w:shd w:val="clear" w:color="auto" w:fill="FFFF99"/>
+        </w:rPr>
+        <w:t>:</w:t>
+      </w:r>
+      <w:r>
+        <w:rPr>
+          <w:rFonts w:ascii="Consolas" w:eastAsia="Times New Roman" w:hAnsi="Consolas" w:cs="Courier New"/>
+          <w:color w:val="008C00"/>
+          <w:sz w:val="20"/>
+          <w:szCs w:val="20"/>
+          <w:shd w:val="clear" w:color="auto" w:fill="FFFF99"/>
+        </w:rPr>
+        <w:t>465</w:t>
+      </w:r>
+      <w:r>
+        <w:rPr>
+          <w:rFonts w:ascii="Consolas" w:eastAsia="Times New Roman" w:hAnsi="Consolas" w:cs="Courier New"/>
+          <w:color w:val="006600"/>
+          <w:sz w:val="20"/>
+          <w:szCs w:val="20"/>
+          <w:shd w:val="clear" w:color="auto" w:fill="FFFF99"/>
+        </w:rPr>
+        <w:t>px</w:t>
+      </w:r>
+      <w:r>
+        <w:rPr>
+          <w:rFonts w:ascii="Consolas" w:eastAsia="Times New Roman" w:hAnsi="Consolas" w:cs="Courier New"/>
+          <w:color w:val="0000E6"/>
+          <w:sz w:val="20"/>
+          <w:szCs w:val="20"/>
+        </w:rPr>
+        <w:t>"</w:t>
+      </w:r>
+      <w:r>
+        <w:rPr>
+          <w:rFonts w:ascii="Consolas" w:eastAsia="Times New Roman" w:hAnsi="Consolas" w:cs="Courier New"/>
+          <w:color w:val="274796"/>
+          <w:sz w:val="20"/>
+          <w:szCs w:val="20"/>
+        </w:rPr>
+        <w:t xml:space="preserve"> </w:t>
+      </w:r>
+      <w:r>
+        <w:rPr>
+          <w:rFonts w:ascii="Consolas" w:eastAsia="Times New Roman" w:hAnsi="Consolas" w:cs="Courier New"/>
+          <w:color w:val="A65700"/>
+          <w:sz w:val="20"/>
+          <w:szCs w:val="20"/>
+        </w:rPr>
+        <w:t>/&gt;</w:t>
+      </w:r>
+    </w:p>
+    <w:p>
+      <w:pPr>
+        <w:spacing w:after="0"/>
+        <w:rPr>
+          <w:sz w:val="20"/>
+          <w:szCs w:val="20"/>
+        </w:rPr>
+      </w:pPr>
+    </w:p>
+    <w:p>
+      <w:pPr>
+        <w:spacing w:after="0"/>
+        <w:rPr>
+          <w:rFonts w:ascii="Verdana" w:hAnsi="Verdana"/>
+          <w:color w:val="2D3B45"/>
+          <w:sz w:val="20"/>
+          <w:szCs w:val="20"/>
+          <w:shd w:val="clear" w:color="auto" w:fill="FDFDFD"/>
+        </w:rPr>
+      </w:pPr>
+      <w:r>
+        <w:rPr>
+          <w:rFonts w:ascii="Verdana" w:hAnsi="Verdana"/>
+          <w:color w:val="2D3B45"/>
+          <w:sz w:val="20"/>
+          <w:szCs w:val="20"/>
+          <w:shd w:val="clear" w:color="auto" w:fill="FDFDFD"/>
+        </w:rPr>
+        <w:t xml:space="preserve">One way to add an image to a website is by specifying the URL of that image in the </w:t>
+      </w:r>
+      <w:proofErr w:type="spellStart"/>
+      <w:r>
+        <w:rPr>
+          <w:rFonts w:ascii="Verdana" w:hAnsi="Verdana"/>
+          <w:color w:val="2D3B45"/>
+          <w:sz w:val="20"/>
+          <w:szCs w:val="20"/>
+          <w:shd w:val="clear" w:color="auto" w:fill="FDFDFD"/>
+        </w:rPr>
+        <w:t>src</w:t>
+      </w:r>
+      <w:proofErr w:type="spellEnd"/>
+      <w:r>
+        <w:rPr>
+          <w:rFonts w:ascii="Verdana" w:hAnsi="Verdana"/>
+          <w:color w:val="2D3B45"/>
+          <w:sz w:val="20"/>
+          <w:szCs w:val="20"/>
+          <w:shd w:val="clear" w:color="auto" w:fill="FDFDFD"/>
+        </w:rPr>
+        <w:t xml:space="preserve"> attribute. For example:</w:t>
+      </w:r>
+    </w:p>
+    <w:p>
+      <w:pPr>
+        <w:pBdr>
+          <w:top w:val="single" w:sz="6" w:space="7" w:color="C7CDD1"/>
+          <w:left w:val="single" w:sz="6" w:space="7" w:color="C7CDD1"/>
+          <w:bottom w:val="single" w:sz="6" w:space="7" w:color="C7CDD1"/>
+          <w:right w:val="single" w:sz="6" w:space="7" w:color="C7CDD1"/>
+        </w:pBdr>
+        <w:shd w:val="clear" w:color="auto" w:fill="FFFFFF"/>
+        <w:tabs>
+          <w:tab w:val="left" w:pos="916"/>
+          <w:tab w:val="left" w:pos="1832"/>
+          <w:tab w:val="left" w:pos="2748"/>
+          <w:tab w:val="left" w:pos="3664"/>
+          <w:tab w:val="left" w:pos="4580"/>
+          <w:tab w:val="left" w:pos="5496"/>
+          <w:tab w:val="left" w:pos="6412"/>
+          <w:tab w:val="left" w:pos="7328"/>
+          <w:tab w:val="left" w:pos="8244"/>
+          <w:tab w:val="left" w:pos="9160"/>
+          <w:tab w:val="left" w:pos="10076"/>
+          <w:tab w:val="left" w:pos="10992"/>
+          <w:tab w:val="left" w:pos="11908"/>
+          <w:tab w:val="left" w:pos="12824"/>
+          <w:tab w:val="left" w:pos="13740"/>
+          <w:tab w:val="left" w:pos="14656"/>
+        </w:tabs>
+        <w:wordWrap w:val="0"/>
+        <w:spacing w:after="180" w:line="240" w:lineRule="auto"/>
+        <w:rPr>
+          <w:rFonts w:ascii="Consolas" w:eastAsia="Times New Roman" w:hAnsi="Consolas" w:cs="Courier New"/>
+          <w:color w:val="000000"/>
+          <w:sz w:val="20"/>
+          <w:szCs w:val="20"/>
+        </w:rPr>
+      </w:pPr>
+      <w:r>
+        <w:rPr>
+          <w:rFonts w:ascii="Consolas" w:eastAsia="Times New Roman" w:hAnsi="Consolas" w:cs="Courier New"/>
+          <w:color w:val="A65700"/>
+          <w:sz w:val="20"/>
+          <w:szCs w:val="20"/>
+        </w:rPr>
+        <w:t>&lt;</w:t>
+      </w:r>
+      <w:proofErr w:type="spellStart"/>
+      <w:r>
+        <w:rPr>
+          <w:rFonts w:ascii="Consolas" w:eastAsia="Times New Roman" w:hAnsi="Consolas" w:cs="Courier New"/>
+          <w:b/>
+          <w:bCs/>
+          <w:color w:val="800000"/>
+          <w:sz w:val="20"/>
+          <w:szCs w:val="20"/>
+        </w:rPr>
+        <w:t>img</w:t>
+      </w:r>
+      <w:proofErr w:type="spellEnd"/>
+      <w:r>
+        <w:rPr>
+          <w:rFonts w:ascii="Consolas" w:eastAsia="Times New Roman" w:hAnsi="Consolas" w:cs="Courier New"/>
+          <w:color w:val="274796"/>
+          <w:sz w:val="20"/>
+          <w:szCs w:val="20"/>
+        </w:rPr>
+        <w:t xml:space="preserve"> </w:t>
+      </w:r>
+      <w:r>
+        <w:rPr>
+          <w:rFonts w:ascii="Consolas" w:eastAsia="Times New Roman" w:hAnsi="Consolas" w:cs="Courier New"/>
+          <w:color w:val="074726"/>
+          <w:sz w:val="20"/>
+          <w:szCs w:val="20"/>
+        </w:rPr>
+        <w:t>src</w:t>
+      </w:r>
+      <w:r>
+        <w:rPr>
+          <w:rFonts w:ascii="Consolas" w:eastAsia="Times New Roman" w:hAnsi="Consolas" w:cs="Courier New"/>
+          <w:color w:val="808030"/>
+          <w:sz w:val="20"/>
+          <w:szCs w:val="20"/>
+        </w:rPr>
+        <w:t>=</w:t>
+      </w:r>
+      <w:r>
+        <w:rPr>
+          <w:rFonts w:ascii="Consolas" w:eastAsia="Times New Roman" w:hAnsi="Consolas" w:cs="Courier New"/>
+          <w:color w:val="0000E6"/>
+          <w:sz w:val="20"/>
+          <w:szCs w:val="20"/>
+        </w:rPr>
+        <w:t>"</w:t>
+      </w:r>
+      <w:r>
+        <w:rPr>
+          <w:rFonts w:ascii="Consolas" w:eastAsia="Times New Roman" w:hAnsi="Consolas" w:cs="Courier New"/>
+          <w:color w:val="0000E6"/>
+          <w:sz w:val="20"/>
+          <w:szCs w:val="20"/>
+          <w:shd w:val="clear" w:color="auto" w:fill="FFFF00"/>
+        </w:rPr>
+        <w:t>https://cdn.pixabay.com/photo/2017/06/21/00/22/dog-2425528_960_720.jpg</w:t>
+      </w:r>
+      <w:r>
+        <w:rPr>
+          <w:rFonts w:ascii="Consolas" w:eastAsia="Times New Roman" w:hAnsi="Consolas" w:cs="Courier New"/>
+          <w:color w:val="0000E6"/>
+          <w:sz w:val="20"/>
+          <w:szCs w:val="20"/>
+        </w:rPr>
+        <w:t>"</w:t>
+      </w:r>
+      <w:r>
+        <w:rPr>
+          <w:rFonts w:ascii="Consolas" w:eastAsia="Times New Roman" w:hAnsi="Consolas" w:cs="Courier New"/>
+          <w:color w:val="274796"/>
+          <w:sz w:val="20"/>
+          <w:szCs w:val="20"/>
+        </w:rPr>
+        <w:t xml:space="preserve"> </w:t>
+      </w:r>
+      <w:r>
+        <w:rPr>
+          <w:rFonts w:ascii="Consolas" w:eastAsia="Times New Roman" w:hAnsi="Consolas" w:cs="Courier New"/>
+          <w:color w:val="074726"/>
+          <w:sz w:val="20"/>
+          <w:szCs w:val="20"/>
+        </w:rPr>
+        <w:t>alt</w:t>
+      </w:r>
+      <w:r>
+        <w:rPr>
+          <w:rFonts w:ascii="Consolas" w:eastAsia="Times New Roman" w:hAnsi="Consolas" w:cs="Courier New"/>
+          <w:color w:val="808030"/>
+          <w:sz w:val="20"/>
+          <w:szCs w:val="20"/>
+        </w:rPr>
+        <w:t>=</w:t>
+      </w:r>
+      <w:r>
+        <w:rPr>
+          <w:rFonts w:ascii="Consolas" w:eastAsia="Times New Roman" w:hAnsi="Consolas" w:cs="Courier New"/>
+          <w:color w:val="0000E6"/>
+          <w:sz w:val="20"/>
+          <w:szCs w:val="20"/>
+        </w:rPr>
+        <w:t>"Photo of a puppy and a kitten."</w:t>
+      </w:r>
+      <w:r>
+        <w:rPr>
+          <w:rFonts w:ascii="Consolas" w:eastAsia="Times New Roman" w:hAnsi="Consolas" w:cs="Courier New"/>
+          <w:color w:val="274796"/>
+          <w:sz w:val="20"/>
+          <w:szCs w:val="20"/>
+        </w:rPr>
+        <w:t xml:space="preserve"> </w:t>
+      </w:r>
+      <w:r>
+        <w:rPr>
+          <w:rFonts w:ascii="Consolas" w:eastAsia="Times New Roman" w:hAnsi="Consolas" w:cs="Courier New"/>
+          <w:color w:val="A65700"/>
+          <w:sz w:val="20"/>
+          <w:szCs w:val="20"/>
+        </w:rPr>
+        <w:t>/&gt;</w:t>
+      </w:r>
+    </w:p>
+    <w:p>
+      <w:pPr>
+        <w:spacing w:after="0"/>
+        <w:rPr>
+          <w:rFonts w:ascii="Verdana" w:hAnsi="Verdana"/>
+          <w:color w:val="2D3B45"/>
+          <w:shd w:val="clear" w:color="auto" w:fill="FDFDFD"/>
+        </w:rPr>
+      </w:pPr>
+    </w:p>
+    <w:p>
+      <w:pPr>
+        <w:spacing w:after="0"/>
+        <w:rPr>
+          <w:rFonts w:ascii="Verdana" w:hAnsi="Verdana"/>
+          <w:color w:val="2D3B45"/>
+          <w:shd w:val="clear" w:color="auto" w:fill="FDFDFD"/>
+        </w:rPr>
+      </w:pPr>
+      <w:r>
+        <w:rPr>
+          <w:rFonts w:ascii="Verdana" w:hAnsi="Verdana"/>
+          <w:color w:val="2D3B45"/>
+          <w:shd w:val="clear" w:color="auto" w:fill="FDFDFD"/>
+        </w:rPr>
+        <w:lastRenderedPageBreak/>
+        <w:t xml:space="preserve">Using a relative path to a file inside our website then, the </w:t>
+      </w:r>
+      <w:proofErr w:type="spellStart"/>
+      <w:r>
+        <w:rPr>
+          <w:rFonts w:ascii="Verdana" w:hAnsi="Verdana"/>
+          <w:color w:val="2D3B45"/>
+          <w:shd w:val="clear" w:color="auto" w:fill="FDFDFD"/>
+        </w:rPr>
+        <w:t>img</w:t>
+      </w:r>
+      <w:proofErr w:type="spellEnd"/>
+      <w:r>
+        <w:rPr>
+          <w:rFonts w:ascii="Verdana" w:hAnsi="Verdana"/>
+          <w:color w:val="2D3B45"/>
+          <w:shd w:val="clear" w:color="auto" w:fill="FDFDFD"/>
+        </w:rPr>
+        <w:t xml:space="preserve"> element would look like:</w:t>
+      </w:r>
+    </w:p>
+    <w:p>
+      <w:pPr>
+        <w:pBdr>
+          <w:top w:val="single" w:sz="6" w:space="7" w:color="C7CDD1"/>
+          <w:left w:val="single" w:sz="6" w:space="7" w:color="C7CDD1"/>
+          <w:bottom w:val="single" w:sz="6" w:space="7" w:color="C7CDD1"/>
+          <w:right w:val="single" w:sz="6" w:space="7" w:color="C7CDD1"/>
+        </w:pBdr>
+        <w:shd w:val="clear" w:color="auto" w:fill="FFFFFF"/>
+        <w:tabs>
+          <w:tab w:val="left" w:pos="916"/>
+          <w:tab w:val="left" w:pos="1832"/>
+          <w:tab w:val="left" w:pos="2748"/>
+          <w:tab w:val="left" w:pos="3664"/>
+          <w:tab w:val="left" w:pos="4580"/>
+          <w:tab w:val="left" w:pos="5496"/>
+          <w:tab w:val="left" w:pos="6412"/>
+          <w:tab w:val="left" w:pos="7328"/>
+          <w:tab w:val="left" w:pos="8244"/>
+          <w:tab w:val="left" w:pos="9160"/>
+          <w:tab w:val="left" w:pos="10076"/>
+          <w:tab w:val="left" w:pos="10992"/>
+          <w:tab w:val="left" w:pos="11908"/>
+          <w:tab w:val="left" w:pos="12824"/>
+          <w:tab w:val="left" w:pos="13740"/>
+          <w:tab w:val="left" w:pos="14656"/>
+        </w:tabs>
+        <w:wordWrap w:val="0"/>
+        <w:spacing w:after="180" w:line="240" w:lineRule="auto"/>
+        <w:rPr>
+          <w:rFonts w:ascii="Consolas" w:eastAsia="Times New Roman" w:hAnsi="Consolas" w:cs="Courier New"/>
+          <w:color w:val="000000"/>
+          <w:sz w:val="20"/>
+          <w:szCs w:val="20"/>
+        </w:rPr>
+      </w:pPr>
+      <w:r>
+        <w:rPr>
+          <w:rFonts w:ascii="Consolas" w:eastAsia="Times New Roman" w:hAnsi="Consolas" w:cs="Courier New"/>
+          <w:color w:val="A65700"/>
+          <w:sz w:val="20"/>
+          <w:szCs w:val="20"/>
+        </w:rPr>
+        <w:t>&lt;</w:t>
+      </w:r>
+      <w:proofErr w:type="spellStart"/>
+      <w:r>
+        <w:rPr>
+          <w:rFonts w:ascii="Consolas" w:eastAsia="Times New Roman" w:hAnsi="Consolas" w:cs="Courier New"/>
+          <w:b/>
+          <w:bCs/>
+          <w:color w:val="800000"/>
+          <w:sz w:val="20"/>
+          <w:szCs w:val="20"/>
+        </w:rPr>
+        <w:t>img</w:t>
+      </w:r>
+      <w:proofErr w:type="spellEnd"/>
+      <w:r>
+        <w:rPr>
+          <w:rFonts w:ascii="Consolas" w:eastAsia="Times New Roman" w:hAnsi="Consolas" w:cs="Courier New"/>
+          <w:color w:val="274796"/>
+          <w:sz w:val="20"/>
+          <w:szCs w:val="20"/>
+        </w:rPr>
+        <w:t xml:space="preserve"> </w:t>
+      </w:r>
+      <w:proofErr w:type="spellStart"/>
+      <w:r>
+        <w:rPr>
+          <w:rFonts w:ascii="Consolas" w:eastAsia="Times New Roman" w:hAnsi="Consolas" w:cs="Courier New"/>
+          <w:color w:val="074726"/>
+          <w:sz w:val="20"/>
+          <w:szCs w:val="20"/>
+          <w:shd w:val="clear" w:color="auto" w:fill="FFFF00"/>
+        </w:rPr>
+        <w:t>src</w:t>
+      </w:r>
+      <w:proofErr w:type="spellEnd"/>
+      <w:r>
+        <w:rPr>
+          <w:rFonts w:ascii="Consolas" w:eastAsia="Times New Roman" w:hAnsi="Consolas" w:cs="Courier New"/>
+          <w:color w:val="808030"/>
+          <w:sz w:val="20"/>
+          <w:szCs w:val="20"/>
+          <w:shd w:val="clear" w:color="auto" w:fill="FFFF00"/>
+        </w:rPr>
+        <w:t>=</w:t>
+      </w:r>
+      <w:r>
+        <w:rPr>
+          <w:rFonts w:ascii="Consolas" w:eastAsia="Times New Roman" w:hAnsi="Consolas" w:cs="Courier New"/>
+          <w:color w:val="0000E6"/>
+          <w:sz w:val="20"/>
+          <w:szCs w:val="20"/>
+          <w:shd w:val="clear" w:color="auto" w:fill="FFFF00"/>
+        </w:rPr>
+        <w:t>"images/portrait.jpg"</w:t>
+      </w:r>
+      <w:r>
+        <w:rPr>
+          <w:rFonts w:ascii="Consolas" w:eastAsia="Times New Roman" w:hAnsi="Consolas" w:cs="Courier New"/>
+          <w:color w:val="274796"/>
+          <w:sz w:val="20"/>
+          <w:szCs w:val="20"/>
+        </w:rPr>
+        <w:t xml:space="preserve"> </w:t>
+      </w:r>
+      <w:r>
+        <w:rPr>
+          <w:rFonts w:ascii="Consolas" w:eastAsia="Times New Roman" w:hAnsi="Consolas" w:cs="Courier New"/>
+          <w:color w:val="074726"/>
+          <w:sz w:val="20"/>
+          <w:szCs w:val="20"/>
+        </w:rPr>
+        <w:t>alt</w:t>
+      </w:r>
+      <w:r>
+        <w:rPr>
+          <w:rFonts w:ascii="Consolas" w:eastAsia="Times New Roman" w:hAnsi="Consolas" w:cs="Courier New"/>
+          <w:color w:val="808030"/>
+          <w:sz w:val="20"/>
+          <w:szCs w:val="20"/>
+        </w:rPr>
+        <w:t>=</w:t>
+      </w:r>
+      <w:r>
+        <w:rPr>
+          <w:rFonts w:ascii="Consolas" w:eastAsia="Times New Roman" w:hAnsi="Consolas" w:cs="Courier New"/>
+          <w:color w:val="0000E6"/>
+          <w:sz w:val="20"/>
+          <w:szCs w:val="20"/>
+        </w:rPr>
+        <w:t>"Portrait of Marci Kitzmiller"</w:t>
+      </w:r>
+      <w:r>
+        <w:rPr>
+          <w:rFonts w:ascii="Consolas" w:eastAsia="Times New Roman" w:hAnsi="Consolas" w:cs="Courier New"/>
+          <w:color w:val="274796"/>
+          <w:sz w:val="20"/>
+          <w:szCs w:val="20"/>
+        </w:rPr>
+        <w:t xml:space="preserve"> </w:t>
+      </w:r>
+      <w:r>
+        <w:rPr>
+          <w:rFonts w:ascii="Consolas" w:eastAsia="Times New Roman" w:hAnsi="Consolas" w:cs="Courier New"/>
+          <w:color w:val="A65700"/>
+          <w:sz w:val="20"/>
+          <w:szCs w:val="20"/>
+        </w:rPr>
+        <w:t>/&gt;</w:t>
       </w:r>
     </w:p>
     <w:p>
@@ -9741,6 +11840,29 @@
     <w:name w:val="Normal"/>
     <w:qFormat/>
   </w:style>
+  <w:style w:type="paragraph" w:styleId="Heading2">
+    <w:name w:val="heading 2"/>
+    <w:basedOn w:val="Normal"/>
+    <w:next w:val="Normal"/>
+    <w:link w:val="Heading2Char"/>
+    <w:uiPriority w:val="9"/>
+    <w:semiHidden/>
+    <w:unhideWhenUsed/>
+    <w:qFormat/>
+    <w:rsid w:val="00591D10"/>
+    <w:pPr>
+      <w:keepNext/>
+      <w:keepLines/>
+      <w:spacing w:before="40" w:after="0"/>
+      <w:outlineLvl w:val="1"/>
+    </w:pPr>
+    <w:rPr>
+      <w:rFonts w:asciiTheme="majorHAnsi" w:eastAsiaTheme="majorEastAsia" w:hAnsiTheme="majorHAnsi" w:cstheme="majorBidi"/>
+      <w:color w:val="2F5496" w:themeColor="accent1" w:themeShade="BF"/>
+      <w:sz w:val="26"/>
+      <w:szCs w:val="26"/>
+    </w:rPr>
+  </w:style>
   <w:style w:type="paragraph" w:styleId="Heading3">
     <w:name w:val="heading 3"/>
     <w:basedOn w:val="Normal"/>
@@ -9861,6 +11983,20 @@
       <w:bCs/>
       <w:sz w:val="27"/>
       <w:szCs w:val="27"/>
+    </w:rPr>
+  </w:style>
+  <w:style w:type="character" w:customStyle="1" w:styleId="Heading2Char">
+    <w:name w:val="Heading 2 Char"/>
+    <w:basedOn w:val="DefaultParagraphFont"/>
+    <w:link w:val="Heading2"/>
+    <w:uiPriority w:val="9"/>
+    <w:semiHidden/>
+    <w:rsid w:val="00591D10"/>
+    <w:rPr>
+      <w:rFonts w:asciiTheme="majorHAnsi" w:eastAsiaTheme="majorEastAsia" w:hAnsiTheme="majorHAnsi" w:cstheme="majorBidi"/>
+      <w:color w:val="2F5496" w:themeColor="accent1" w:themeShade="BF"/>
+      <w:sz w:val="26"/>
+      <w:szCs w:val="26"/>
     </w:rPr>
   </w:style>
 </w:styles>

</xml_diff>

<commit_message>
done with code along 7 applying css
</commit_message>
<xml_diff>
--- a/Notes.docx
+++ b/Notes.docx
@@ -21,6 +21,51 @@
           <w:u w:val="single"/>
         </w:rPr>
         <w:t>Notes</w:t>
+      </w:r>
+    </w:p>
+    <w:p>
+      <w:pPr>
+        <w:spacing w:after="0"/>
+        <w:jc w:val="center"/>
+        <w:rPr>
+          <w:b/>
+          <w:sz w:val="16"/>
+          <w:szCs w:val="16"/>
+          <w:u w:val="single"/>
+        </w:rPr>
+      </w:pPr>
+    </w:p>
+    <w:p>
+      <w:pPr>
+        <w:spacing w:after="0"/>
+        <w:jc w:val="center"/>
+        <w:rPr>
+          <w:b/>
+          <w:sz w:val="40"/>
+          <w:szCs w:val="16"/>
+          <w:u w:val="single"/>
+        </w:rPr>
+      </w:pPr>
+    </w:p>
+    <w:p>
+      <w:pPr>
+        <w:spacing w:after="0"/>
+        <w:jc w:val="center"/>
+        <w:rPr>
+          <w:b/>
+          <w:sz w:val="40"/>
+          <w:szCs w:val="16"/>
+          <w:u w:val="single"/>
+        </w:rPr>
+      </w:pPr>
+      <w:r>
+        <w:rPr>
+          <w:b/>
+          <w:sz w:val="40"/>
+          <w:szCs w:val="16"/>
+          <w:u w:val="single"/>
+        </w:rPr>
+        <w:t>HTML</w:t>
       </w:r>
     </w:p>
     <w:p>
@@ -1251,7 +1296,6 @@
           <w:sz w:val="16"/>
           <w:szCs w:val="16"/>
         </w:rPr>
-        <w:lastRenderedPageBreak/>
         <w:t xml:space="preserve">    </w:t>
       </w:r>
       <w:proofErr w:type="spellStart"/>
@@ -1448,6 +1492,7 @@
           <w:sz w:val="16"/>
           <w:szCs w:val="16"/>
         </w:rPr>
+        <w:lastRenderedPageBreak/>
         <w:t>&lt;/blockquote&gt;</w:t>
       </w:r>
     </w:p>
@@ -3959,7 +4004,6 @@
           <w:sz w:val="20"/>
           <w:szCs w:val="20"/>
         </w:rPr>
-        <w:lastRenderedPageBreak/>
         <w:t>article: a block that contains nested blocks related to a single topic, like a newspaper article</w:t>
       </w:r>
     </w:p>
@@ -4050,6 +4094,7 @@
         <w:rPr>
           <w:noProof/>
         </w:rPr>
+        <w:lastRenderedPageBreak/>
         <mc:AlternateContent>
           <mc:Choice Requires="wps">
             <w:drawing>
@@ -7605,7 +7650,6 @@
           <w:sz w:val="20"/>
           <w:szCs w:val="20"/>
         </w:rPr>
-        <w:lastRenderedPageBreak/>
         <w:t>Internal Links</w:t>
       </w:r>
     </w:p>
@@ -8463,6 +8507,7 @@
           <w:sz w:val="20"/>
           <w:szCs w:val="20"/>
         </w:rPr>
+        <w:lastRenderedPageBreak/>
         <w:t xml:space="preserve">        </w:t>
       </w:r>
       <w:r>
@@ -11079,7 +11124,6 @@
           <w:color w:val="2D3B45"/>
           <w:shd w:val="clear" w:color="auto" w:fill="FDFDFD"/>
         </w:rPr>
-        <w:lastRenderedPageBreak/>
         <w:t xml:space="preserve">Using a relative path to a file inside our website then, the </w:t>
       </w:r>
       <w:proofErr w:type="spellStart"/>
@@ -12156,6 +12200,7 @@
                 <w:sz w:val="20"/>
                 <w:szCs w:val="20"/>
               </w:rPr>
+              <w:lastRenderedPageBreak/>
               <w:t>type</w:t>
             </w:r>
             <w:proofErr w:type="gramStart"/>
@@ -13807,7 +13852,6 @@
           <w:sz w:val="20"/>
           <w:szCs w:val="20"/>
         </w:rPr>
-        <w:lastRenderedPageBreak/>
         <w:t>The &lt;dd&gt;&lt;/dd&gt; tags provide the definition/description for the term it is associated with.</w:t>
       </w:r>
     </w:p>
@@ -15347,6 +15391,7 @@
           <w:sz w:val="20"/>
           <w:szCs w:val="20"/>
         </w:rPr>
+        <w:lastRenderedPageBreak/>
         <mc:AlternateContent>
           <mc:Choice Requires="wps">
             <w:drawing>
@@ -17096,7 +17141,6 @@
           <w:sz w:val="20"/>
           <w:szCs w:val="20"/>
         </w:rPr>
-        <w:lastRenderedPageBreak/>
         <w:t xml:space="preserve">                </w:t>
       </w:r>
       <w:r>
@@ -19911,6 +19955,7 @@
           <w:sz w:val="20"/>
           <w:szCs w:val="20"/>
         </w:rPr>
+        <w:lastRenderedPageBreak/>
         <w:t xml:space="preserve">    </w:t>
       </w:r>
       <w:r>
@@ -22201,7 +22246,6 @@
           <w:sz w:val="20"/>
           <w:szCs w:val="20"/>
         </w:rPr>
-        <w:lastRenderedPageBreak/>
         <w:t>&lt;</w:t>
       </w:r>
       <w:r>
@@ -25624,6 +25668,7 @@
           <w:sz w:val="20"/>
           <w:szCs w:val="20"/>
         </w:rPr>
+        <w:lastRenderedPageBreak/>
         <w:t xml:space="preserve">        </w:t>
       </w:r>
       <w:r>
@@ -26539,7 +26584,6 @@
           <w:sz w:val="20"/>
           <w:szCs w:val="20"/>
         </w:rPr>
-        <w:lastRenderedPageBreak/>
         <w:t>method – specifies the HTTP method (POST or GET) that should be used to submit the data.</w:t>
       </w:r>
     </w:p>
@@ -28455,6 +28499,7 @@
           <w:rFonts w:ascii="Consolas" w:hAnsi="Consolas"/>
           <w:color w:val="A65700"/>
         </w:rPr>
+        <w:lastRenderedPageBreak/>
         <w:t>&lt;</w:t>
       </w:r>
       <w:r>
@@ -28837,7 +28882,6 @@
           <w:sz w:val="20"/>
           <w:szCs w:val="20"/>
         </w:rPr>
-        <w:lastRenderedPageBreak/>
         <w:t>Password</w:t>
       </w:r>
     </w:p>
@@ -30121,22 +30165,21 @@
       <w:pPr>
         <w:spacing w:after="0"/>
         <w:rPr>
-          <w:sz w:val="20"/>
-          <w:szCs w:val="20"/>
-        </w:rPr>
-      </w:pPr>
-      <w:r>
-        <w:rPr>
           <w:rFonts w:ascii="Verdana" w:hAnsi="Verdana"/>
           <w:color w:val="2D3B45"/>
-          <w:sz w:val="20"/>
-          <w:szCs w:val="20"/>
           <w:shd w:val="clear" w:color="auto" w:fill="FDFDFD"/>
         </w:rPr>
+      </w:pPr>
+      <w:r>
+        <w:rPr>
+          <w:rFonts w:ascii="Verdana" w:hAnsi="Verdana"/>
+          <w:color w:val="2D3B45"/>
+          <w:sz w:val="20"/>
+          <w:szCs w:val="20"/>
+          <w:shd w:val="clear" w:color="auto" w:fill="FDFDFD"/>
+        </w:rPr>
         <w:t>Text Input: &lt;input type="text" name</w:t>
       </w:r>
-      <w:bookmarkStart w:id="0" w:name="_GoBack"/>
-      <w:bookmarkEnd w:id="0"/>
       <w:r>
         <w:rPr>
           <w:rFonts w:ascii="Verdana" w:hAnsi="Verdana"/>
@@ -30181,9 +30224,4202 @@
         <w:t> /&gt;</w:t>
       </w:r>
     </w:p>
+    <w:p>
+      <w:pPr>
+        <w:spacing w:after="0"/>
+        <w:rPr>
+          <w:sz w:val="20"/>
+          <w:szCs w:val="20"/>
+        </w:rPr>
+      </w:pPr>
+    </w:p>
+    <w:p>
+      <w:pPr>
+        <w:spacing w:after="0"/>
+        <w:jc w:val="center"/>
+        <w:rPr>
+          <w:b/>
+          <w:sz w:val="40"/>
+          <w:szCs w:val="16"/>
+          <w:u w:val="single"/>
+        </w:rPr>
+      </w:pPr>
+    </w:p>
+    <w:p>
+      <w:pPr>
+        <w:spacing w:after="0"/>
+        <w:jc w:val="center"/>
+        <w:rPr>
+          <w:b/>
+          <w:sz w:val="40"/>
+          <w:szCs w:val="16"/>
+          <w:u w:val="single"/>
+        </w:rPr>
+      </w:pPr>
+    </w:p>
+    <w:p>
+      <w:pPr>
+        <w:spacing w:after="0"/>
+        <w:jc w:val="center"/>
+        <w:rPr>
+          <w:b/>
+          <w:sz w:val="40"/>
+          <w:szCs w:val="16"/>
+          <w:u w:val="single"/>
+        </w:rPr>
+      </w:pPr>
+    </w:p>
+    <w:p>
+      <w:pPr>
+        <w:spacing w:after="0"/>
+        <w:jc w:val="center"/>
+        <w:rPr>
+          <w:b/>
+          <w:sz w:val="40"/>
+          <w:szCs w:val="16"/>
+          <w:u w:val="single"/>
+        </w:rPr>
+      </w:pPr>
+      <w:r>
+        <w:rPr>
+          <w:b/>
+          <w:sz w:val="40"/>
+          <w:szCs w:val="16"/>
+          <w:u w:val="single"/>
+        </w:rPr>
+        <w:t>CSS</w:t>
+      </w:r>
+    </w:p>
+    <w:p>
+      <w:pPr>
+        <w:spacing w:after="0"/>
+        <w:rPr>
+          <w:rStyle w:val="Emphasis"/>
+          <w:rFonts w:ascii="Verdana" w:hAnsi="Verdana"/>
+          <w:color w:val="2D3B45"/>
+          <w:sz w:val="20"/>
+          <w:szCs w:val="20"/>
+          <w:shd w:val="clear" w:color="auto" w:fill="FDFDFD"/>
+        </w:rPr>
+      </w:pPr>
+      <w:proofErr w:type="gramStart"/>
+      <w:r>
+        <w:rPr>
+          <w:rFonts w:ascii="Verdana" w:hAnsi="Verdana"/>
+          <w:color w:val="2D3B45"/>
+          <w:sz w:val="20"/>
+          <w:szCs w:val="20"/>
+          <w:shd w:val="clear" w:color="auto" w:fill="FDFDFD"/>
+        </w:rPr>
+        <w:t>.warning</w:t>
+      </w:r>
+      <w:proofErr w:type="gramEnd"/>
+      <w:r>
+        <w:rPr>
+          <w:rFonts w:ascii="Verdana" w:hAnsi="Verdana"/>
+          <w:color w:val="2D3B45"/>
+          <w:sz w:val="20"/>
+          <w:szCs w:val="20"/>
+          <w:shd w:val="clear" w:color="auto" w:fill="FDFDFD"/>
+        </w:rPr>
+        <w:tab/>
+      </w:r>
+      <w:r>
+        <w:rPr>
+          <w:rStyle w:val="Emphasis"/>
+          <w:rFonts w:ascii="Verdana" w:hAnsi="Verdana"/>
+          <w:color w:val="2D3B45"/>
+          <w:sz w:val="20"/>
+          <w:szCs w:val="20"/>
+          <w:shd w:val="clear" w:color="auto" w:fill="FDFDFD"/>
+        </w:rPr>
+        <w:t>class="warning"</w:t>
+      </w:r>
+    </w:p>
+    <w:p>
+      <w:pPr>
+        <w:spacing w:after="0"/>
+        <w:rPr>
+          <w:rStyle w:val="Emphasis"/>
+          <w:rFonts w:ascii="Verdana" w:hAnsi="Verdana"/>
+          <w:color w:val="2D3B45"/>
+          <w:sz w:val="20"/>
+          <w:szCs w:val="20"/>
+          <w:shd w:val="clear" w:color="auto" w:fill="FDFDFD"/>
+        </w:rPr>
+      </w:pPr>
+      <w:r>
+        <w:rPr>
+          <w:rFonts w:ascii="Verdana" w:hAnsi="Verdana"/>
+          <w:color w:val="2D3B45"/>
+          <w:sz w:val="20"/>
+          <w:szCs w:val="20"/>
+          <w:shd w:val="clear" w:color="auto" w:fill="FDFDFD"/>
+        </w:rPr>
+        <w:t>#</w:t>
+      </w:r>
+      <w:r>
+        <w:rPr>
+          <w:rFonts w:ascii="Verdana" w:hAnsi="Verdana"/>
+          <w:color w:val="2D3B45"/>
+          <w:sz w:val="20"/>
+          <w:szCs w:val="20"/>
+          <w:shd w:val="clear" w:color="auto" w:fill="FDFDFD"/>
+        </w:rPr>
+        <w:t>about</w:t>
+      </w:r>
+      <w:r>
+        <w:rPr>
+          <w:rFonts w:ascii="Verdana" w:hAnsi="Verdana"/>
+          <w:color w:val="2D3B45"/>
+          <w:sz w:val="20"/>
+          <w:szCs w:val="20"/>
+          <w:shd w:val="clear" w:color="auto" w:fill="FDFDFD"/>
+        </w:rPr>
+        <w:tab/>
+      </w:r>
+      <w:r>
+        <w:rPr>
+          <w:rStyle w:val="Emphasis"/>
+          <w:rFonts w:ascii="Verdana" w:hAnsi="Verdana"/>
+          <w:color w:val="2D3B45"/>
+          <w:sz w:val="20"/>
+          <w:szCs w:val="20"/>
+          <w:shd w:val="clear" w:color="auto" w:fill="FDFDFD"/>
+        </w:rPr>
+        <w:t>id="about"</w:t>
+      </w:r>
+    </w:p>
+    <w:p>
+      <w:pPr>
+        <w:spacing w:after="0"/>
+        <w:rPr>
+          <w:sz w:val="20"/>
+          <w:szCs w:val="20"/>
+        </w:rPr>
+      </w:pPr>
+    </w:p>
+    <w:p>
+      <w:pPr>
+        <w:spacing w:after="0"/>
+        <w:rPr>
+          <w:sz w:val="20"/>
+          <w:szCs w:val="20"/>
+        </w:rPr>
+      </w:pPr>
+      <w:r>
+        <w:rPr>
+          <w:noProof/>
+          <w:sz w:val="20"/>
+          <w:szCs w:val="20"/>
+        </w:rPr>
+        <w:drawing>
+          <wp:inline distT="0" distB="0" distL="0" distR="0" wp14:anchorId="13D15E1C" wp14:editId="583481F8">
+            <wp:extent cx="2181225" cy="1438275"/>
+            <wp:effectExtent l="0" t="0" r="9525" b="9525"/>
+            <wp:docPr id="15" name="Picture 15"/>
+            <wp:cNvGraphicFramePr>
+              <a:graphicFrameLocks xmlns:a="http://schemas.openxmlformats.org/drawingml/2006/main" noChangeAspect="1"/>
+            </wp:cNvGraphicFramePr>
+            <a:graphic xmlns:a="http://schemas.openxmlformats.org/drawingml/2006/main">
+              <a:graphicData uri="http://schemas.openxmlformats.org/drawingml/2006/picture">
+                <pic:pic xmlns:pic="http://schemas.openxmlformats.org/drawingml/2006/picture">
+                  <pic:nvPicPr>
+                    <pic:cNvPr id="0" name="Picture 10"/>
+                    <pic:cNvPicPr>
+                      <a:picLocks noChangeAspect="1" noChangeArrowheads="1"/>
+                    </pic:cNvPicPr>
+                  </pic:nvPicPr>
+                  <pic:blipFill>
+                    <a:blip r:embed="rId16">
+                      <a:extLst>
+                        <a:ext uri="{28A0092B-C50C-407E-A947-70E740481C1C}">
+                          <a14:useLocalDpi xmlns:a14="http://schemas.microsoft.com/office/drawing/2010/main" val="0"/>
+                        </a:ext>
+                      </a:extLst>
+                    </a:blip>
+                    <a:srcRect/>
+                    <a:stretch>
+                      <a:fillRect/>
+                    </a:stretch>
+                  </pic:blipFill>
+                  <pic:spPr bwMode="auto">
+                    <a:xfrm>
+                      <a:off x="0" y="0"/>
+                      <a:ext cx="2181225" cy="1438275"/>
+                    </a:xfrm>
+                    <a:prstGeom prst="rect">
+                      <a:avLst/>
+                    </a:prstGeom>
+                    <a:noFill/>
+                    <a:ln>
+                      <a:noFill/>
+                    </a:ln>
+                  </pic:spPr>
+                </pic:pic>
+              </a:graphicData>
+            </a:graphic>
+          </wp:inline>
+        </w:drawing>
+      </w:r>
+    </w:p>
+    <w:p>
+      <w:pPr>
+        <w:spacing w:after="0"/>
+        <w:rPr>
+          <w:rFonts w:ascii="Verdana" w:hAnsi="Verdana"/>
+          <w:color w:val="2D3B45"/>
+          <w:sz w:val="20"/>
+          <w:szCs w:val="20"/>
+          <w:shd w:val="clear" w:color="auto" w:fill="FDFDFD"/>
+        </w:rPr>
+      </w:pPr>
+      <w:r>
+        <w:rPr>
+          <w:rFonts w:ascii="Verdana" w:hAnsi="Verdana"/>
+          <w:color w:val="2D3B45"/>
+          <w:sz w:val="20"/>
+          <w:szCs w:val="20"/>
+          <w:shd w:val="clear" w:color="auto" w:fill="FDFDFD"/>
+        </w:rPr>
+        <w:t xml:space="preserve">By default, we do not need these warnings to show, so we can hide them with CSS. When we want to target a class, the selector starts with a dot (.), </w:t>
+      </w:r>
+      <w:proofErr w:type="gramStart"/>
+      <w:r>
+        <w:rPr>
+          <w:rFonts w:ascii="Verdana" w:hAnsi="Verdana"/>
+          <w:color w:val="2D3B45"/>
+          <w:sz w:val="20"/>
+          <w:szCs w:val="20"/>
+          <w:shd w:val="clear" w:color="auto" w:fill="FDFDFD"/>
+        </w:rPr>
+        <w:t>like </w:t>
+      </w:r>
+      <w:r>
+        <w:rPr>
+          <w:rStyle w:val="Emphasis"/>
+          <w:rFonts w:ascii="Verdana" w:hAnsi="Verdana"/>
+          <w:color w:val="2D3B45"/>
+          <w:sz w:val="20"/>
+          <w:szCs w:val="20"/>
+          <w:shd w:val="clear" w:color="auto" w:fill="FDFDFD"/>
+        </w:rPr>
+        <w:t>.warning</w:t>
+      </w:r>
+      <w:proofErr w:type="gramEnd"/>
+      <w:r>
+        <w:rPr>
+          <w:rFonts w:ascii="Verdana" w:hAnsi="Verdana"/>
+          <w:color w:val="2D3B45"/>
+          <w:sz w:val="20"/>
+          <w:szCs w:val="20"/>
+          <w:shd w:val="clear" w:color="auto" w:fill="FDFDFD"/>
+        </w:rPr>
+        <w:t>. Because the class applies to both div and p elements, we can use a single rule to target all of them.</w:t>
+      </w:r>
+    </w:p>
+    <w:p>
+      <w:pPr>
+        <w:pStyle w:val="HTMLPreformatted"/>
+        <w:pBdr>
+          <w:top w:val="single" w:sz="6" w:space="7" w:color="C7CDD1"/>
+          <w:left w:val="single" w:sz="6" w:space="7" w:color="C7CDD1"/>
+          <w:bottom w:val="single" w:sz="6" w:space="7" w:color="C7CDD1"/>
+          <w:right w:val="single" w:sz="6" w:space="7" w:color="C7CDD1"/>
+        </w:pBdr>
+        <w:shd w:val="clear" w:color="auto" w:fill="FFFFFF"/>
+        <w:wordWrap w:val="0"/>
+        <w:rPr>
+          <w:rFonts w:ascii="Consolas" w:hAnsi="Consolas"/>
+          <w:color w:val="000000"/>
+        </w:rPr>
+      </w:pPr>
+      <w:r>
+        <w:rPr>
+          <w:rFonts w:ascii="Consolas" w:hAnsi="Consolas"/>
+          <w:color w:val="004A43"/>
+        </w:rPr>
+        <w:t>&lt;!DOCTYPE html&gt;</w:t>
+      </w:r>
+      <w:r>
+        <w:rPr>
+          <w:rFonts w:ascii="Consolas" w:hAnsi="Consolas"/>
+          <w:color w:val="000000"/>
+        </w:rPr>
+        <w:t xml:space="preserve"> </w:t>
+      </w:r>
+    </w:p>
+    <w:p>
+      <w:pPr>
+        <w:pStyle w:val="HTMLPreformatted"/>
+        <w:pBdr>
+          <w:top w:val="single" w:sz="6" w:space="7" w:color="C7CDD1"/>
+          <w:left w:val="single" w:sz="6" w:space="7" w:color="C7CDD1"/>
+          <w:bottom w:val="single" w:sz="6" w:space="7" w:color="C7CDD1"/>
+          <w:right w:val="single" w:sz="6" w:space="7" w:color="C7CDD1"/>
+        </w:pBdr>
+        <w:shd w:val="clear" w:color="auto" w:fill="FFFFFF"/>
+        <w:wordWrap w:val="0"/>
+        <w:rPr>
+          <w:rFonts w:ascii="Consolas" w:hAnsi="Consolas"/>
+          <w:color w:val="000000"/>
+        </w:rPr>
+      </w:pPr>
+      <w:r>
+        <w:rPr>
+          <w:rFonts w:ascii="Consolas" w:hAnsi="Consolas"/>
+          <w:color w:val="A65700"/>
+        </w:rPr>
+        <w:t>&lt;</w:t>
+      </w:r>
+      <w:r>
+        <w:rPr>
+          <w:rFonts w:ascii="Consolas" w:hAnsi="Consolas"/>
+          <w:b/>
+          <w:bCs/>
+          <w:color w:val="800000"/>
+        </w:rPr>
+        <w:t>html</w:t>
+      </w:r>
+      <w:r>
+        <w:rPr>
+          <w:rFonts w:ascii="Consolas" w:hAnsi="Consolas"/>
+          <w:color w:val="A65700"/>
+        </w:rPr>
+        <w:t>&gt;</w:t>
+      </w:r>
+      <w:r>
+        <w:rPr>
+          <w:rFonts w:ascii="Consolas" w:hAnsi="Consolas"/>
+          <w:color w:val="000000"/>
+        </w:rPr>
+        <w:t xml:space="preserve"> </w:t>
+      </w:r>
+    </w:p>
+    <w:p>
+      <w:pPr>
+        <w:pStyle w:val="HTMLPreformatted"/>
+        <w:pBdr>
+          <w:top w:val="single" w:sz="6" w:space="7" w:color="C7CDD1"/>
+          <w:left w:val="single" w:sz="6" w:space="7" w:color="C7CDD1"/>
+          <w:bottom w:val="single" w:sz="6" w:space="7" w:color="C7CDD1"/>
+          <w:right w:val="single" w:sz="6" w:space="7" w:color="C7CDD1"/>
+        </w:pBdr>
+        <w:shd w:val="clear" w:color="auto" w:fill="FFFFFF"/>
+        <w:wordWrap w:val="0"/>
+        <w:rPr>
+          <w:rFonts w:ascii="Consolas" w:hAnsi="Consolas"/>
+          <w:color w:val="000000"/>
+        </w:rPr>
+      </w:pPr>
+      <w:r>
+        <w:rPr>
+          <w:rFonts w:ascii="Consolas" w:hAnsi="Consolas"/>
+          <w:color w:val="000000"/>
+        </w:rPr>
+        <w:t xml:space="preserve">    </w:t>
+      </w:r>
+      <w:r>
+        <w:rPr>
+          <w:rFonts w:ascii="Consolas" w:hAnsi="Consolas"/>
+          <w:color w:val="A65700"/>
+        </w:rPr>
+        <w:t>&lt;</w:t>
+      </w:r>
+      <w:r>
+        <w:rPr>
+          <w:rFonts w:ascii="Consolas" w:hAnsi="Consolas"/>
+          <w:b/>
+          <w:bCs/>
+          <w:color w:val="800000"/>
+        </w:rPr>
+        <w:t>head</w:t>
+      </w:r>
+      <w:r>
+        <w:rPr>
+          <w:rFonts w:ascii="Consolas" w:hAnsi="Consolas"/>
+          <w:color w:val="A65700"/>
+        </w:rPr>
+        <w:t>&gt;</w:t>
+      </w:r>
+      <w:r>
+        <w:rPr>
+          <w:rFonts w:ascii="Consolas" w:hAnsi="Consolas"/>
+          <w:color w:val="000000"/>
+        </w:rPr>
+        <w:t xml:space="preserve"> </w:t>
+      </w:r>
+    </w:p>
+    <w:p>
+      <w:pPr>
+        <w:pStyle w:val="HTMLPreformatted"/>
+        <w:pBdr>
+          <w:top w:val="single" w:sz="6" w:space="7" w:color="C7CDD1"/>
+          <w:left w:val="single" w:sz="6" w:space="7" w:color="C7CDD1"/>
+          <w:bottom w:val="single" w:sz="6" w:space="7" w:color="C7CDD1"/>
+          <w:right w:val="single" w:sz="6" w:space="7" w:color="C7CDD1"/>
+        </w:pBdr>
+        <w:shd w:val="clear" w:color="auto" w:fill="FFFFFF"/>
+        <w:wordWrap w:val="0"/>
+        <w:rPr>
+          <w:rFonts w:ascii="Consolas" w:hAnsi="Consolas"/>
+          <w:color w:val="000000"/>
+        </w:rPr>
+      </w:pPr>
+      <w:r>
+        <w:rPr>
+          <w:rFonts w:ascii="Consolas" w:hAnsi="Consolas"/>
+          <w:color w:val="000000"/>
+        </w:rPr>
+        <w:t xml:space="preserve">        </w:t>
+      </w:r>
+      <w:r>
+        <w:rPr>
+          <w:rFonts w:ascii="Consolas" w:hAnsi="Consolas"/>
+          <w:color w:val="A65700"/>
+        </w:rPr>
+        <w:t>&lt;</w:t>
+      </w:r>
+      <w:r>
+        <w:rPr>
+          <w:rFonts w:ascii="Consolas" w:hAnsi="Consolas"/>
+          <w:b/>
+          <w:bCs/>
+          <w:color w:val="800000"/>
+        </w:rPr>
+        <w:t>title</w:t>
+      </w:r>
+      <w:r>
+        <w:rPr>
+          <w:rFonts w:ascii="Consolas" w:hAnsi="Consolas"/>
+          <w:color w:val="A65700"/>
+        </w:rPr>
+        <w:t>&gt;</w:t>
+      </w:r>
+      <w:r>
+        <w:rPr>
+          <w:rFonts w:ascii="Consolas" w:hAnsi="Consolas"/>
+          <w:color w:val="000000"/>
+        </w:rPr>
+        <w:t>CSS Examples</w:t>
+      </w:r>
+      <w:r>
+        <w:rPr>
+          <w:rFonts w:ascii="Consolas" w:hAnsi="Consolas"/>
+          <w:color w:val="A65700"/>
+        </w:rPr>
+        <w:t>&lt;/</w:t>
+      </w:r>
+      <w:r>
+        <w:rPr>
+          <w:rFonts w:ascii="Consolas" w:hAnsi="Consolas"/>
+          <w:b/>
+          <w:bCs/>
+          <w:color w:val="800000"/>
+        </w:rPr>
+        <w:t>title</w:t>
+      </w:r>
+      <w:r>
+        <w:rPr>
+          <w:rFonts w:ascii="Consolas" w:hAnsi="Consolas"/>
+          <w:color w:val="A65700"/>
+        </w:rPr>
+        <w:t>&gt;</w:t>
+      </w:r>
+      <w:r>
+        <w:rPr>
+          <w:rFonts w:ascii="Consolas" w:hAnsi="Consolas"/>
+          <w:color w:val="000000"/>
+        </w:rPr>
+        <w:tab/>
+      </w:r>
+    </w:p>
+    <w:p>
+      <w:pPr>
+        <w:pStyle w:val="HTMLPreformatted"/>
+        <w:pBdr>
+          <w:top w:val="single" w:sz="6" w:space="7" w:color="C7CDD1"/>
+          <w:left w:val="single" w:sz="6" w:space="7" w:color="C7CDD1"/>
+          <w:bottom w:val="single" w:sz="6" w:space="7" w:color="C7CDD1"/>
+          <w:right w:val="single" w:sz="6" w:space="7" w:color="C7CDD1"/>
+        </w:pBdr>
+        <w:shd w:val="clear" w:color="auto" w:fill="FFFFFF"/>
+        <w:wordWrap w:val="0"/>
+        <w:rPr>
+          <w:rFonts w:ascii="Consolas" w:hAnsi="Consolas"/>
+          <w:color w:val="000000"/>
+        </w:rPr>
+      </w:pPr>
+      <w:r>
+        <w:rPr>
+          <w:rFonts w:ascii="Consolas" w:hAnsi="Consolas"/>
+          <w:color w:val="000000"/>
+        </w:rPr>
+        <w:t xml:space="preserve">        </w:t>
+      </w:r>
+      <w:r>
+        <w:rPr>
+          <w:rFonts w:ascii="Consolas" w:hAnsi="Consolas"/>
+          <w:color w:val="A65700"/>
+        </w:rPr>
+        <w:t>&lt;</w:t>
+      </w:r>
+      <w:r>
+        <w:rPr>
+          <w:rFonts w:ascii="Consolas" w:hAnsi="Consolas"/>
+          <w:b/>
+          <w:bCs/>
+          <w:color w:val="800000"/>
+        </w:rPr>
+        <w:t>style</w:t>
+      </w:r>
+      <w:r>
+        <w:rPr>
+          <w:rFonts w:ascii="Consolas" w:hAnsi="Consolas"/>
+          <w:color w:val="A65700"/>
+        </w:rPr>
+        <w:t>&gt;</w:t>
+      </w:r>
+    </w:p>
+    <w:p>
+      <w:pPr>
+        <w:pStyle w:val="HTMLPreformatted"/>
+        <w:pBdr>
+          <w:top w:val="single" w:sz="6" w:space="7" w:color="C7CDD1"/>
+          <w:left w:val="single" w:sz="6" w:space="7" w:color="C7CDD1"/>
+          <w:bottom w:val="single" w:sz="6" w:space="7" w:color="C7CDD1"/>
+          <w:right w:val="single" w:sz="6" w:space="7" w:color="C7CDD1"/>
+        </w:pBdr>
+        <w:shd w:val="clear" w:color="auto" w:fill="FFFFFF"/>
+        <w:wordWrap w:val="0"/>
+        <w:rPr>
+          <w:rFonts w:ascii="Consolas" w:hAnsi="Consolas"/>
+          <w:color w:val="000000"/>
+        </w:rPr>
+      </w:pPr>
+      <w:r>
+        <w:rPr>
+          <w:rFonts w:ascii="Consolas" w:hAnsi="Consolas"/>
+          <w:color w:val="000000"/>
+        </w:rPr>
+        <w:t xml:space="preserve">            </w:t>
+      </w:r>
+      <w:proofErr w:type="gramStart"/>
+      <w:r>
+        <w:rPr>
+          <w:rFonts w:ascii="Consolas" w:hAnsi="Consolas"/>
+          <w:color w:val="808030"/>
+        </w:rPr>
+        <w:t>.</w:t>
+      </w:r>
+      <w:r>
+        <w:rPr>
+          <w:rFonts w:ascii="Consolas" w:hAnsi="Consolas"/>
+          <w:color w:val="000000"/>
+        </w:rPr>
+        <w:t>warning</w:t>
+      </w:r>
+      <w:proofErr w:type="gramEnd"/>
+      <w:r>
+        <w:rPr>
+          <w:rFonts w:ascii="Consolas" w:hAnsi="Consolas"/>
+          <w:color w:val="000000"/>
+        </w:rPr>
+        <w:t xml:space="preserve"> </w:t>
+      </w:r>
+      <w:r>
+        <w:rPr>
+          <w:rFonts w:ascii="Consolas" w:hAnsi="Consolas"/>
+          <w:color w:val="800080"/>
+        </w:rPr>
+        <w:t>{</w:t>
+      </w:r>
+      <w:r>
+        <w:rPr>
+          <w:rFonts w:ascii="Consolas" w:hAnsi="Consolas"/>
+          <w:color w:val="000000"/>
+        </w:rPr>
+        <w:t xml:space="preserve"> </w:t>
+      </w:r>
+    </w:p>
+    <w:p>
+      <w:pPr>
+        <w:pStyle w:val="HTMLPreformatted"/>
+        <w:pBdr>
+          <w:top w:val="single" w:sz="6" w:space="7" w:color="C7CDD1"/>
+          <w:left w:val="single" w:sz="6" w:space="7" w:color="C7CDD1"/>
+          <w:bottom w:val="single" w:sz="6" w:space="7" w:color="C7CDD1"/>
+          <w:right w:val="single" w:sz="6" w:space="7" w:color="C7CDD1"/>
+        </w:pBdr>
+        <w:shd w:val="clear" w:color="auto" w:fill="FFFFFF"/>
+        <w:wordWrap w:val="0"/>
+        <w:rPr>
+          <w:rFonts w:ascii="Consolas" w:hAnsi="Consolas"/>
+          <w:color w:val="000000"/>
+        </w:rPr>
+      </w:pPr>
+      <w:r>
+        <w:rPr>
+          <w:rFonts w:ascii="Consolas" w:hAnsi="Consolas"/>
+          <w:color w:val="000000"/>
+        </w:rPr>
+        <w:t xml:space="preserve">                </w:t>
+      </w:r>
+      <w:r>
+        <w:rPr>
+          <w:rFonts w:ascii="Consolas" w:hAnsi="Consolas"/>
+          <w:b/>
+          <w:bCs/>
+          <w:color w:val="BB7977"/>
+        </w:rPr>
+        <w:t>display</w:t>
+      </w:r>
+      <w:r>
+        <w:rPr>
+          <w:rFonts w:ascii="Consolas" w:hAnsi="Consolas"/>
+          <w:color w:val="808030"/>
+        </w:rPr>
+        <w:t>:</w:t>
+      </w:r>
+      <w:r>
+        <w:rPr>
+          <w:rFonts w:ascii="Consolas" w:hAnsi="Consolas"/>
+          <w:color w:val="000000"/>
+        </w:rPr>
+        <w:t xml:space="preserve"> </w:t>
+      </w:r>
+      <w:r>
+        <w:rPr>
+          <w:rFonts w:ascii="Consolas" w:hAnsi="Consolas"/>
+          <w:color w:val="074726"/>
+        </w:rPr>
+        <w:t>none</w:t>
+      </w:r>
+      <w:r>
+        <w:rPr>
+          <w:rFonts w:ascii="Consolas" w:hAnsi="Consolas"/>
+          <w:color w:val="800080"/>
+        </w:rPr>
+        <w:t>;</w:t>
+      </w:r>
+      <w:r>
+        <w:rPr>
+          <w:rFonts w:ascii="Consolas" w:hAnsi="Consolas"/>
+          <w:color w:val="000000"/>
+        </w:rPr>
+        <w:t xml:space="preserve"> </w:t>
+      </w:r>
+    </w:p>
+    <w:p>
+      <w:pPr>
+        <w:pStyle w:val="HTMLPreformatted"/>
+        <w:pBdr>
+          <w:top w:val="single" w:sz="6" w:space="7" w:color="C7CDD1"/>
+          <w:left w:val="single" w:sz="6" w:space="7" w:color="C7CDD1"/>
+          <w:bottom w:val="single" w:sz="6" w:space="7" w:color="C7CDD1"/>
+          <w:right w:val="single" w:sz="6" w:space="7" w:color="C7CDD1"/>
+        </w:pBdr>
+        <w:shd w:val="clear" w:color="auto" w:fill="FFFFFF"/>
+        <w:wordWrap w:val="0"/>
+        <w:rPr>
+          <w:rFonts w:ascii="Consolas" w:hAnsi="Consolas"/>
+          <w:color w:val="000000"/>
+        </w:rPr>
+      </w:pPr>
+      <w:r>
+        <w:rPr>
+          <w:rFonts w:ascii="Consolas" w:hAnsi="Consolas"/>
+          <w:color w:val="000000"/>
+        </w:rPr>
+        <w:t xml:space="preserve">            </w:t>
+      </w:r>
+      <w:r>
+        <w:rPr>
+          <w:rFonts w:ascii="Consolas" w:hAnsi="Consolas"/>
+          <w:color w:val="800080"/>
+        </w:rPr>
+        <w:t>}</w:t>
+      </w:r>
+    </w:p>
+    <w:p>
+      <w:pPr>
+        <w:pStyle w:val="HTMLPreformatted"/>
+        <w:pBdr>
+          <w:top w:val="single" w:sz="6" w:space="7" w:color="C7CDD1"/>
+          <w:left w:val="single" w:sz="6" w:space="7" w:color="C7CDD1"/>
+          <w:bottom w:val="single" w:sz="6" w:space="7" w:color="C7CDD1"/>
+          <w:right w:val="single" w:sz="6" w:space="7" w:color="C7CDD1"/>
+        </w:pBdr>
+        <w:shd w:val="clear" w:color="auto" w:fill="FFFFFF"/>
+        <w:wordWrap w:val="0"/>
+        <w:rPr>
+          <w:rFonts w:ascii="Consolas" w:hAnsi="Consolas"/>
+          <w:color w:val="000000"/>
+        </w:rPr>
+      </w:pPr>
+      <w:r>
+        <w:rPr>
+          <w:rFonts w:ascii="Consolas" w:hAnsi="Consolas"/>
+          <w:color w:val="000000"/>
+        </w:rPr>
+        <w:t xml:space="preserve">        </w:t>
+      </w:r>
+      <w:r>
+        <w:rPr>
+          <w:rFonts w:ascii="Consolas" w:hAnsi="Consolas"/>
+          <w:color w:val="A65700"/>
+        </w:rPr>
+        <w:t>&lt;/</w:t>
+      </w:r>
+      <w:r>
+        <w:rPr>
+          <w:rFonts w:ascii="Consolas" w:hAnsi="Consolas"/>
+          <w:b/>
+          <w:bCs/>
+          <w:color w:val="800000"/>
+        </w:rPr>
+        <w:t>style</w:t>
+      </w:r>
+      <w:r>
+        <w:rPr>
+          <w:rFonts w:ascii="Consolas" w:hAnsi="Consolas"/>
+          <w:color w:val="A65700"/>
+        </w:rPr>
+        <w:t>&gt;</w:t>
+      </w:r>
+    </w:p>
+    <w:p>
+      <w:pPr>
+        <w:pStyle w:val="HTMLPreformatted"/>
+        <w:pBdr>
+          <w:top w:val="single" w:sz="6" w:space="7" w:color="C7CDD1"/>
+          <w:left w:val="single" w:sz="6" w:space="7" w:color="C7CDD1"/>
+          <w:bottom w:val="single" w:sz="6" w:space="7" w:color="C7CDD1"/>
+          <w:right w:val="single" w:sz="6" w:space="7" w:color="C7CDD1"/>
+        </w:pBdr>
+        <w:shd w:val="clear" w:color="auto" w:fill="FFFFFF"/>
+        <w:wordWrap w:val="0"/>
+        <w:rPr>
+          <w:rFonts w:ascii="Consolas" w:hAnsi="Consolas"/>
+          <w:color w:val="000000"/>
+        </w:rPr>
+      </w:pPr>
+      <w:r>
+        <w:rPr>
+          <w:rFonts w:ascii="Consolas" w:hAnsi="Consolas"/>
+          <w:color w:val="000000"/>
+        </w:rPr>
+        <w:t xml:space="preserve">    </w:t>
+      </w:r>
+      <w:r>
+        <w:rPr>
+          <w:rFonts w:ascii="Consolas" w:hAnsi="Consolas"/>
+          <w:color w:val="A65700"/>
+        </w:rPr>
+        <w:t>&lt;/</w:t>
+      </w:r>
+      <w:r>
+        <w:rPr>
+          <w:rFonts w:ascii="Consolas" w:hAnsi="Consolas"/>
+          <w:b/>
+          <w:bCs/>
+          <w:color w:val="800000"/>
+        </w:rPr>
+        <w:t>head</w:t>
+      </w:r>
+      <w:r>
+        <w:rPr>
+          <w:rFonts w:ascii="Consolas" w:hAnsi="Consolas"/>
+          <w:color w:val="A65700"/>
+        </w:rPr>
+        <w:t>&gt;</w:t>
+      </w:r>
+      <w:r>
+        <w:rPr>
+          <w:rFonts w:ascii="Consolas" w:hAnsi="Consolas"/>
+          <w:color w:val="000000"/>
+        </w:rPr>
+        <w:t xml:space="preserve"> </w:t>
+      </w:r>
+    </w:p>
+    <w:p>
+      <w:pPr>
+        <w:pStyle w:val="HTMLPreformatted"/>
+        <w:pBdr>
+          <w:top w:val="single" w:sz="6" w:space="7" w:color="C7CDD1"/>
+          <w:left w:val="single" w:sz="6" w:space="7" w:color="C7CDD1"/>
+          <w:bottom w:val="single" w:sz="6" w:space="7" w:color="C7CDD1"/>
+          <w:right w:val="single" w:sz="6" w:space="7" w:color="C7CDD1"/>
+        </w:pBdr>
+        <w:shd w:val="clear" w:color="auto" w:fill="FFFFFF"/>
+        <w:wordWrap w:val="0"/>
+        <w:rPr>
+          <w:rFonts w:ascii="Consolas" w:hAnsi="Consolas"/>
+          <w:color w:val="000000"/>
+        </w:rPr>
+      </w:pPr>
+      <w:r>
+        <w:rPr>
+          <w:rFonts w:ascii="Consolas" w:hAnsi="Consolas"/>
+          <w:color w:val="000000"/>
+        </w:rPr>
+        <w:t xml:space="preserve">    </w:t>
+      </w:r>
+    </w:p>
+    <w:p>
+      <w:pPr>
+        <w:pStyle w:val="HTMLPreformatted"/>
+        <w:pBdr>
+          <w:top w:val="single" w:sz="6" w:space="7" w:color="C7CDD1"/>
+          <w:left w:val="single" w:sz="6" w:space="7" w:color="C7CDD1"/>
+          <w:bottom w:val="single" w:sz="6" w:space="7" w:color="C7CDD1"/>
+          <w:right w:val="single" w:sz="6" w:space="7" w:color="C7CDD1"/>
+        </w:pBdr>
+        <w:shd w:val="clear" w:color="auto" w:fill="FFFFFF"/>
+        <w:wordWrap w:val="0"/>
+        <w:rPr>
+          <w:rFonts w:ascii="Consolas" w:hAnsi="Consolas"/>
+          <w:color w:val="000000"/>
+        </w:rPr>
+      </w:pPr>
+      <w:r>
+        <w:rPr>
+          <w:rFonts w:ascii="Consolas" w:hAnsi="Consolas"/>
+          <w:color w:val="000000"/>
+        </w:rPr>
+        <w:t xml:space="preserve">    </w:t>
+      </w:r>
+      <w:r>
+        <w:rPr>
+          <w:rFonts w:ascii="Consolas" w:hAnsi="Consolas"/>
+          <w:color w:val="A65700"/>
+        </w:rPr>
+        <w:t>&lt;</w:t>
+      </w:r>
+      <w:r>
+        <w:rPr>
+          <w:rFonts w:ascii="Consolas" w:hAnsi="Consolas"/>
+          <w:b/>
+          <w:bCs/>
+          <w:color w:val="800000"/>
+        </w:rPr>
+        <w:t>body</w:t>
+      </w:r>
+      <w:r>
+        <w:rPr>
+          <w:rFonts w:ascii="Consolas" w:hAnsi="Consolas"/>
+          <w:color w:val="A65700"/>
+        </w:rPr>
+        <w:t>&gt;</w:t>
+      </w:r>
+    </w:p>
+    <w:p>
+      <w:pPr>
+        <w:pStyle w:val="HTMLPreformatted"/>
+        <w:pBdr>
+          <w:top w:val="single" w:sz="6" w:space="7" w:color="C7CDD1"/>
+          <w:left w:val="single" w:sz="6" w:space="7" w:color="C7CDD1"/>
+          <w:bottom w:val="single" w:sz="6" w:space="7" w:color="C7CDD1"/>
+          <w:right w:val="single" w:sz="6" w:space="7" w:color="C7CDD1"/>
+        </w:pBdr>
+        <w:shd w:val="clear" w:color="auto" w:fill="FFFFFF"/>
+        <w:wordWrap w:val="0"/>
+        <w:rPr>
+          <w:rFonts w:ascii="Consolas" w:hAnsi="Consolas"/>
+          <w:color w:val="000000"/>
+        </w:rPr>
+      </w:pPr>
+      <w:r>
+        <w:rPr>
+          <w:rFonts w:ascii="Consolas" w:hAnsi="Consolas"/>
+          <w:color w:val="000000"/>
+        </w:rPr>
+        <w:t xml:space="preserve">        </w:t>
+      </w:r>
+      <w:r>
+        <w:rPr>
+          <w:rFonts w:ascii="Consolas" w:hAnsi="Consolas"/>
+          <w:color w:val="A65700"/>
+        </w:rPr>
+        <w:t>&lt;</w:t>
+      </w:r>
+      <w:r>
+        <w:rPr>
+          <w:rFonts w:ascii="Consolas" w:hAnsi="Consolas"/>
+          <w:b/>
+          <w:bCs/>
+          <w:color w:val="800000"/>
+        </w:rPr>
+        <w:t>div</w:t>
+      </w:r>
+      <w:r>
+        <w:rPr>
+          <w:rFonts w:ascii="Consolas" w:hAnsi="Consolas"/>
+          <w:color w:val="274796"/>
+        </w:rPr>
+        <w:t xml:space="preserve"> </w:t>
+      </w:r>
+      <w:r>
+        <w:rPr>
+          <w:rFonts w:ascii="Consolas" w:hAnsi="Consolas"/>
+          <w:color w:val="074726"/>
+        </w:rPr>
+        <w:t>class</w:t>
+      </w:r>
+      <w:r>
+        <w:rPr>
+          <w:rFonts w:ascii="Consolas" w:hAnsi="Consolas"/>
+          <w:color w:val="808030"/>
+        </w:rPr>
+        <w:t>=</w:t>
+      </w:r>
+      <w:r>
+        <w:rPr>
+          <w:rFonts w:ascii="Consolas" w:hAnsi="Consolas"/>
+          <w:color w:val="0000E6"/>
+        </w:rPr>
+        <w:t>"warning"</w:t>
+      </w:r>
+      <w:r>
+        <w:rPr>
+          <w:rFonts w:ascii="Consolas" w:hAnsi="Consolas"/>
+          <w:color w:val="A65700"/>
+        </w:rPr>
+        <w:t>&gt;</w:t>
+      </w:r>
+    </w:p>
+    <w:p>
+      <w:pPr>
+        <w:pStyle w:val="HTMLPreformatted"/>
+        <w:pBdr>
+          <w:top w:val="single" w:sz="6" w:space="7" w:color="C7CDD1"/>
+          <w:left w:val="single" w:sz="6" w:space="7" w:color="C7CDD1"/>
+          <w:bottom w:val="single" w:sz="6" w:space="7" w:color="C7CDD1"/>
+          <w:right w:val="single" w:sz="6" w:space="7" w:color="C7CDD1"/>
+        </w:pBdr>
+        <w:shd w:val="clear" w:color="auto" w:fill="FFFFFF"/>
+        <w:wordWrap w:val="0"/>
+        <w:rPr>
+          <w:rFonts w:ascii="Consolas" w:hAnsi="Consolas"/>
+          <w:color w:val="000000"/>
+        </w:rPr>
+      </w:pPr>
+      <w:r>
+        <w:rPr>
+          <w:rFonts w:ascii="Consolas" w:hAnsi="Consolas"/>
+          <w:color w:val="000000"/>
+        </w:rPr>
+        <w:t xml:space="preserve">            </w:t>
+      </w:r>
+      <w:r>
+        <w:rPr>
+          <w:rFonts w:ascii="Consolas" w:hAnsi="Consolas"/>
+          <w:color w:val="A65700"/>
+        </w:rPr>
+        <w:t>&lt;</w:t>
+      </w:r>
+      <w:r>
+        <w:rPr>
+          <w:rFonts w:ascii="Consolas" w:hAnsi="Consolas"/>
+          <w:b/>
+          <w:bCs/>
+          <w:color w:val="800000"/>
+        </w:rPr>
+        <w:t>p</w:t>
+      </w:r>
+      <w:r>
+        <w:rPr>
+          <w:rFonts w:ascii="Consolas" w:hAnsi="Consolas"/>
+          <w:color w:val="A65700"/>
+        </w:rPr>
+        <w:t>&gt;</w:t>
+      </w:r>
+      <w:r>
+        <w:rPr>
+          <w:rFonts w:ascii="Consolas" w:hAnsi="Consolas"/>
+          <w:color w:val="000000"/>
+        </w:rPr>
+        <w:t>The following errors occurred:</w:t>
+      </w:r>
+      <w:r>
+        <w:rPr>
+          <w:rFonts w:ascii="Consolas" w:hAnsi="Consolas"/>
+          <w:color w:val="A65700"/>
+        </w:rPr>
+        <w:t>&lt;/</w:t>
+      </w:r>
+      <w:r>
+        <w:rPr>
+          <w:rFonts w:ascii="Consolas" w:hAnsi="Consolas"/>
+          <w:b/>
+          <w:bCs/>
+          <w:color w:val="800000"/>
+        </w:rPr>
+        <w:t>p</w:t>
+      </w:r>
+      <w:r>
+        <w:rPr>
+          <w:rFonts w:ascii="Consolas" w:hAnsi="Consolas"/>
+          <w:color w:val="A65700"/>
+        </w:rPr>
+        <w:t>&gt;</w:t>
+      </w:r>
+      <w:r>
+        <w:rPr>
+          <w:rFonts w:ascii="Consolas" w:hAnsi="Consolas"/>
+          <w:color w:val="000000"/>
+        </w:rPr>
+        <w:t xml:space="preserve"> </w:t>
+      </w:r>
+    </w:p>
+    <w:p>
+      <w:pPr>
+        <w:pStyle w:val="HTMLPreformatted"/>
+        <w:pBdr>
+          <w:top w:val="single" w:sz="6" w:space="7" w:color="C7CDD1"/>
+          <w:left w:val="single" w:sz="6" w:space="7" w:color="C7CDD1"/>
+          <w:bottom w:val="single" w:sz="6" w:space="7" w:color="C7CDD1"/>
+          <w:right w:val="single" w:sz="6" w:space="7" w:color="C7CDD1"/>
+        </w:pBdr>
+        <w:shd w:val="clear" w:color="auto" w:fill="FFFFFF"/>
+        <w:wordWrap w:val="0"/>
+        <w:rPr>
+          <w:rFonts w:ascii="Consolas" w:hAnsi="Consolas"/>
+          <w:color w:val="000000"/>
+        </w:rPr>
+      </w:pPr>
+      <w:r>
+        <w:rPr>
+          <w:rFonts w:ascii="Consolas" w:hAnsi="Consolas"/>
+          <w:color w:val="000000"/>
+        </w:rPr>
+        <w:t xml:space="preserve">        </w:t>
+      </w:r>
+      <w:r>
+        <w:rPr>
+          <w:rFonts w:ascii="Consolas" w:hAnsi="Consolas"/>
+          <w:color w:val="A65700"/>
+        </w:rPr>
+        <w:t>&lt;/</w:t>
+      </w:r>
+      <w:r>
+        <w:rPr>
+          <w:rFonts w:ascii="Consolas" w:hAnsi="Consolas"/>
+          <w:b/>
+          <w:bCs/>
+          <w:color w:val="800000"/>
+        </w:rPr>
+        <w:t>div</w:t>
+      </w:r>
+      <w:r>
+        <w:rPr>
+          <w:rFonts w:ascii="Consolas" w:hAnsi="Consolas"/>
+          <w:color w:val="A65700"/>
+        </w:rPr>
+        <w:t>&gt;</w:t>
+      </w:r>
+      <w:r>
+        <w:rPr>
+          <w:rFonts w:ascii="Consolas" w:hAnsi="Consolas"/>
+          <w:color w:val="000000"/>
+        </w:rPr>
+        <w:t xml:space="preserve"> </w:t>
+      </w:r>
+    </w:p>
+    <w:p>
+      <w:pPr>
+        <w:pStyle w:val="HTMLPreformatted"/>
+        <w:pBdr>
+          <w:top w:val="single" w:sz="6" w:space="7" w:color="C7CDD1"/>
+          <w:left w:val="single" w:sz="6" w:space="7" w:color="C7CDD1"/>
+          <w:bottom w:val="single" w:sz="6" w:space="7" w:color="C7CDD1"/>
+          <w:right w:val="single" w:sz="6" w:space="7" w:color="C7CDD1"/>
+        </w:pBdr>
+        <w:shd w:val="clear" w:color="auto" w:fill="FFFFFF"/>
+        <w:wordWrap w:val="0"/>
+        <w:rPr>
+          <w:rFonts w:ascii="Consolas" w:hAnsi="Consolas"/>
+          <w:color w:val="000000"/>
+        </w:rPr>
+      </w:pPr>
+      <w:r>
+        <w:rPr>
+          <w:rFonts w:ascii="Consolas" w:hAnsi="Consolas"/>
+          <w:color w:val="000000"/>
+        </w:rPr>
+        <w:t xml:space="preserve">        </w:t>
+      </w:r>
+      <w:r>
+        <w:rPr>
+          <w:rFonts w:ascii="Consolas" w:hAnsi="Consolas"/>
+          <w:color w:val="A65700"/>
+        </w:rPr>
+        <w:t>&lt;</w:t>
+      </w:r>
+      <w:r>
+        <w:rPr>
+          <w:rFonts w:ascii="Consolas" w:hAnsi="Consolas"/>
+          <w:b/>
+          <w:bCs/>
+          <w:color w:val="800000"/>
+        </w:rPr>
+        <w:t>p</w:t>
+      </w:r>
+      <w:r>
+        <w:rPr>
+          <w:rFonts w:ascii="Consolas" w:hAnsi="Consolas"/>
+          <w:color w:val="274796"/>
+        </w:rPr>
+        <w:t xml:space="preserve"> </w:t>
+      </w:r>
+      <w:r>
+        <w:rPr>
+          <w:rFonts w:ascii="Consolas" w:hAnsi="Consolas"/>
+          <w:color w:val="074726"/>
+        </w:rPr>
+        <w:t>class</w:t>
+      </w:r>
+      <w:r>
+        <w:rPr>
+          <w:rFonts w:ascii="Consolas" w:hAnsi="Consolas"/>
+          <w:color w:val="808030"/>
+        </w:rPr>
+        <w:t>=</w:t>
+      </w:r>
+      <w:r>
+        <w:rPr>
+          <w:rFonts w:ascii="Consolas" w:hAnsi="Consolas"/>
+          <w:color w:val="0000E6"/>
+        </w:rPr>
+        <w:t>"warning"</w:t>
+      </w:r>
+      <w:r>
+        <w:rPr>
+          <w:rFonts w:ascii="Consolas" w:hAnsi="Consolas"/>
+          <w:color w:val="A65700"/>
+        </w:rPr>
+        <w:t>&gt;</w:t>
+      </w:r>
+      <w:r>
+        <w:rPr>
+          <w:rFonts w:ascii="Consolas" w:hAnsi="Consolas"/>
+          <w:color w:val="000000"/>
+        </w:rPr>
+        <w:t xml:space="preserve">First Name is </w:t>
+      </w:r>
+      <w:proofErr w:type="gramStart"/>
+      <w:r>
+        <w:rPr>
+          <w:rFonts w:ascii="Consolas" w:hAnsi="Consolas"/>
+          <w:color w:val="000000"/>
+        </w:rPr>
+        <w:t>required</w:t>
+      </w:r>
+      <w:r>
+        <w:rPr>
+          <w:rFonts w:ascii="Consolas" w:hAnsi="Consolas"/>
+          <w:color w:val="008C00"/>
+        </w:rPr>
+        <w:t>.</w:t>
+      </w:r>
+      <w:r>
+        <w:rPr>
+          <w:rFonts w:ascii="Consolas" w:hAnsi="Consolas"/>
+          <w:color w:val="A65700"/>
+        </w:rPr>
+        <w:t>&lt;</w:t>
+      </w:r>
+      <w:proofErr w:type="gramEnd"/>
+      <w:r>
+        <w:rPr>
+          <w:rFonts w:ascii="Consolas" w:hAnsi="Consolas"/>
+          <w:color w:val="A65700"/>
+        </w:rPr>
+        <w:t>/</w:t>
+      </w:r>
+      <w:r>
+        <w:rPr>
+          <w:rFonts w:ascii="Consolas" w:hAnsi="Consolas"/>
+          <w:b/>
+          <w:bCs/>
+          <w:color w:val="800000"/>
+        </w:rPr>
+        <w:t>p</w:t>
+      </w:r>
+      <w:r>
+        <w:rPr>
+          <w:rFonts w:ascii="Consolas" w:hAnsi="Consolas"/>
+          <w:color w:val="A65700"/>
+        </w:rPr>
+        <w:t>&gt;</w:t>
+      </w:r>
+      <w:r>
+        <w:rPr>
+          <w:rFonts w:ascii="Consolas" w:hAnsi="Consolas"/>
+          <w:color w:val="000000"/>
+        </w:rPr>
+        <w:t xml:space="preserve"> </w:t>
+      </w:r>
+    </w:p>
+    <w:p>
+      <w:pPr>
+        <w:pStyle w:val="HTMLPreformatted"/>
+        <w:pBdr>
+          <w:top w:val="single" w:sz="6" w:space="7" w:color="C7CDD1"/>
+          <w:left w:val="single" w:sz="6" w:space="7" w:color="C7CDD1"/>
+          <w:bottom w:val="single" w:sz="6" w:space="7" w:color="C7CDD1"/>
+          <w:right w:val="single" w:sz="6" w:space="7" w:color="C7CDD1"/>
+        </w:pBdr>
+        <w:shd w:val="clear" w:color="auto" w:fill="FFFFFF"/>
+        <w:wordWrap w:val="0"/>
+        <w:rPr>
+          <w:rFonts w:ascii="Consolas" w:hAnsi="Consolas"/>
+          <w:color w:val="000000"/>
+        </w:rPr>
+      </w:pPr>
+      <w:r>
+        <w:rPr>
+          <w:rFonts w:ascii="Consolas" w:hAnsi="Consolas"/>
+          <w:color w:val="000000"/>
+        </w:rPr>
+        <w:t xml:space="preserve">        </w:t>
+      </w:r>
+      <w:r>
+        <w:rPr>
+          <w:rFonts w:ascii="Consolas" w:hAnsi="Consolas"/>
+          <w:color w:val="A65700"/>
+        </w:rPr>
+        <w:t>&lt;</w:t>
+      </w:r>
+      <w:r>
+        <w:rPr>
+          <w:rFonts w:ascii="Consolas" w:hAnsi="Consolas"/>
+          <w:b/>
+          <w:bCs/>
+          <w:color w:val="800000"/>
+        </w:rPr>
+        <w:t>label</w:t>
+      </w:r>
+      <w:r>
+        <w:rPr>
+          <w:rFonts w:ascii="Consolas" w:hAnsi="Consolas"/>
+          <w:color w:val="274796"/>
+        </w:rPr>
+        <w:t xml:space="preserve"> </w:t>
+      </w:r>
+      <w:r>
+        <w:rPr>
+          <w:rFonts w:ascii="Consolas" w:hAnsi="Consolas"/>
+          <w:color w:val="074726"/>
+        </w:rPr>
+        <w:t>for</w:t>
+      </w:r>
+      <w:r>
+        <w:rPr>
+          <w:rFonts w:ascii="Consolas" w:hAnsi="Consolas"/>
+          <w:color w:val="808030"/>
+        </w:rPr>
+        <w:t>=</w:t>
+      </w:r>
+      <w:r>
+        <w:rPr>
+          <w:rFonts w:ascii="Consolas" w:hAnsi="Consolas"/>
+          <w:color w:val="0000E6"/>
+        </w:rPr>
+        <w:t>"</w:t>
+      </w:r>
+      <w:proofErr w:type="spellStart"/>
+      <w:r>
+        <w:rPr>
+          <w:rFonts w:ascii="Consolas" w:hAnsi="Consolas"/>
+          <w:color w:val="0000E6"/>
+        </w:rPr>
+        <w:t>firstName</w:t>
+      </w:r>
+      <w:proofErr w:type="spellEnd"/>
+      <w:r>
+        <w:rPr>
+          <w:rFonts w:ascii="Consolas" w:hAnsi="Consolas"/>
+          <w:color w:val="0000E6"/>
+        </w:rPr>
+        <w:t>"</w:t>
+      </w:r>
+      <w:r>
+        <w:rPr>
+          <w:rFonts w:ascii="Consolas" w:hAnsi="Consolas"/>
+          <w:color w:val="A65700"/>
+        </w:rPr>
+        <w:t>&gt;</w:t>
+      </w:r>
+      <w:r>
+        <w:rPr>
+          <w:rFonts w:ascii="Consolas" w:hAnsi="Consolas"/>
+          <w:color w:val="000000"/>
+        </w:rPr>
+        <w:t>First Name</w:t>
+      </w:r>
+      <w:r>
+        <w:rPr>
+          <w:rFonts w:ascii="Consolas" w:hAnsi="Consolas"/>
+          <w:color w:val="A65700"/>
+        </w:rPr>
+        <w:t>&lt;/</w:t>
+      </w:r>
+      <w:r>
+        <w:rPr>
+          <w:rFonts w:ascii="Consolas" w:hAnsi="Consolas"/>
+          <w:b/>
+          <w:bCs/>
+          <w:color w:val="800000"/>
+        </w:rPr>
+        <w:t>label</w:t>
+      </w:r>
+      <w:r>
+        <w:rPr>
+          <w:rFonts w:ascii="Consolas" w:hAnsi="Consolas"/>
+          <w:color w:val="A65700"/>
+        </w:rPr>
+        <w:t>&gt;</w:t>
+      </w:r>
+      <w:r>
+        <w:rPr>
+          <w:rFonts w:ascii="Consolas" w:hAnsi="Consolas"/>
+          <w:color w:val="000000"/>
+        </w:rPr>
+        <w:t xml:space="preserve"> </w:t>
+      </w:r>
+    </w:p>
+    <w:p>
+      <w:pPr>
+        <w:pStyle w:val="HTMLPreformatted"/>
+        <w:pBdr>
+          <w:top w:val="single" w:sz="6" w:space="7" w:color="C7CDD1"/>
+          <w:left w:val="single" w:sz="6" w:space="7" w:color="C7CDD1"/>
+          <w:bottom w:val="single" w:sz="6" w:space="7" w:color="C7CDD1"/>
+          <w:right w:val="single" w:sz="6" w:space="7" w:color="C7CDD1"/>
+        </w:pBdr>
+        <w:shd w:val="clear" w:color="auto" w:fill="FFFFFF"/>
+        <w:wordWrap w:val="0"/>
+        <w:rPr>
+          <w:rFonts w:ascii="Consolas" w:hAnsi="Consolas"/>
+          <w:color w:val="000000"/>
+        </w:rPr>
+      </w:pPr>
+      <w:r>
+        <w:rPr>
+          <w:rFonts w:ascii="Consolas" w:hAnsi="Consolas"/>
+          <w:color w:val="000000"/>
+        </w:rPr>
+        <w:t xml:space="preserve">        </w:t>
+      </w:r>
+      <w:r>
+        <w:rPr>
+          <w:rFonts w:ascii="Consolas" w:hAnsi="Consolas"/>
+          <w:color w:val="A65700"/>
+        </w:rPr>
+        <w:t>&lt;</w:t>
+      </w:r>
+      <w:r>
+        <w:rPr>
+          <w:rFonts w:ascii="Consolas" w:hAnsi="Consolas"/>
+          <w:b/>
+          <w:bCs/>
+          <w:color w:val="800000"/>
+        </w:rPr>
+        <w:t>input</w:t>
+      </w:r>
+      <w:r>
+        <w:rPr>
+          <w:rFonts w:ascii="Consolas" w:hAnsi="Consolas"/>
+          <w:color w:val="274796"/>
+        </w:rPr>
+        <w:t xml:space="preserve"> </w:t>
+      </w:r>
+      <w:r>
+        <w:rPr>
+          <w:rFonts w:ascii="Consolas" w:hAnsi="Consolas"/>
+          <w:color w:val="074726"/>
+        </w:rPr>
+        <w:t>type</w:t>
+      </w:r>
+      <w:r>
+        <w:rPr>
+          <w:rFonts w:ascii="Consolas" w:hAnsi="Consolas"/>
+          <w:color w:val="808030"/>
+        </w:rPr>
+        <w:t>=</w:t>
+      </w:r>
+      <w:r>
+        <w:rPr>
+          <w:rFonts w:ascii="Consolas" w:hAnsi="Consolas"/>
+          <w:color w:val="0000E6"/>
+        </w:rPr>
+        <w:t>"textbox"</w:t>
+      </w:r>
+      <w:r>
+        <w:rPr>
+          <w:rFonts w:ascii="Consolas" w:hAnsi="Consolas"/>
+          <w:color w:val="274796"/>
+        </w:rPr>
+        <w:t xml:space="preserve"> </w:t>
+      </w:r>
+      <w:r>
+        <w:rPr>
+          <w:rFonts w:ascii="Consolas" w:hAnsi="Consolas"/>
+          <w:color w:val="074726"/>
+        </w:rPr>
+        <w:t>name</w:t>
+      </w:r>
+      <w:r>
+        <w:rPr>
+          <w:rFonts w:ascii="Consolas" w:hAnsi="Consolas"/>
+          <w:color w:val="808030"/>
+        </w:rPr>
+        <w:t>=</w:t>
+      </w:r>
+      <w:r>
+        <w:rPr>
+          <w:rFonts w:ascii="Consolas" w:hAnsi="Consolas"/>
+          <w:color w:val="0000E6"/>
+        </w:rPr>
+        <w:t>"</w:t>
+      </w:r>
+      <w:proofErr w:type="spellStart"/>
+      <w:r>
+        <w:rPr>
+          <w:rFonts w:ascii="Consolas" w:hAnsi="Consolas"/>
+          <w:color w:val="0000E6"/>
+        </w:rPr>
+        <w:t>firstName</w:t>
+      </w:r>
+      <w:proofErr w:type="spellEnd"/>
+      <w:r>
+        <w:rPr>
+          <w:rFonts w:ascii="Consolas" w:hAnsi="Consolas"/>
+          <w:color w:val="0000E6"/>
+        </w:rPr>
+        <w:t>"</w:t>
+      </w:r>
+      <w:r>
+        <w:rPr>
+          <w:rFonts w:ascii="Consolas" w:hAnsi="Consolas"/>
+          <w:color w:val="A65700"/>
+        </w:rPr>
+        <w:t>/&gt;</w:t>
+      </w:r>
+      <w:r>
+        <w:rPr>
+          <w:rFonts w:ascii="Consolas" w:hAnsi="Consolas"/>
+          <w:color w:val="000000"/>
+        </w:rPr>
+        <w:t xml:space="preserve"> </w:t>
+      </w:r>
+    </w:p>
+    <w:p>
+      <w:pPr>
+        <w:pStyle w:val="HTMLPreformatted"/>
+        <w:pBdr>
+          <w:top w:val="single" w:sz="6" w:space="7" w:color="C7CDD1"/>
+          <w:left w:val="single" w:sz="6" w:space="7" w:color="C7CDD1"/>
+          <w:bottom w:val="single" w:sz="6" w:space="7" w:color="C7CDD1"/>
+          <w:right w:val="single" w:sz="6" w:space="7" w:color="C7CDD1"/>
+        </w:pBdr>
+        <w:shd w:val="clear" w:color="auto" w:fill="FFFFFF"/>
+        <w:wordWrap w:val="0"/>
+        <w:rPr>
+          <w:rFonts w:ascii="Consolas" w:hAnsi="Consolas"/>
+          <w:color w:val="000000"/>
+        </w:rPr>
+      </w:pPr>
+      <w:r>
+        <w:rPr>
+          <w:rFonts w:ascii="Consolas" w:hAnsi="Consolas"/>
+          <w:color w:val="000000"/>
+        </w:rPr>
+        <w:t xml:space="preserve">        </w:t>
+      </w:r>
+      <w:r>
+        <w:rPr>
+          <w:rFonts w:ascii="Consolas" w:hAnsi="Consolas"/>
+          <w:color w:val="A65700"/>
+        </w:rPr>
+        <w:t>&lt;</w:t>
+      </w:r>
+      <w:r>
+        <w:rPr>
+          <w:rFonts w:ascii="Consolas" w:hAnsi="Consolas"/>
+          <w:b/>
+          <w:bCs/>
+          <w:color w:val="800000"/>
+        </w:rPr>
+        <w:t>p</w:t>
+      </w:r>
+      <w:r>
+        <w:rPr>
+          <w:rFonts w:ascii="Consolas" w:hAnsi="Consolas"/>
+          <w:color w:val="274796"/>
+        </w:rPr>
+        <w:t xml:space="preserve"> </w:t>
+      </w:r>
+      <w:r>
+        <w:rPr>
+          <w:rFonts w:ascii="Consolas" w:hAnsi="Consolas"/>
+          <w:color w:val="074726"/>
+        </w:rPr>
+        <w:t>class</w:t>
+      </w:r>
+      <w:r>
+        <w:rPr>
+          <w:rFonts w:ascii="Consolas" w:hAnsi="Consolas"/>
+          <w:color w:val="808030"/>
+        </w:rPr>
+        <w:t>=</w:t>
+      </w:r>
+      <w:r>
+        <w:rPr>
+          <w:rFonts w:ascii="Consolas" w:hAnsi="Consolas"/>
+          <w:color w:val="0000E6"/>
+        </w:rPr>
+        <w:t>"warning"</w:t>
+      </w:r>
+      <w:r>
+        <w:rPr>
+          <w:rFonts w:ascii="Consolas" w:hAnsi="Consolas"/>
+          <w:color w:val="A65700"/>
+        </w:rPr>
+        <w:t>&gt;</w:t>
+      </w:r>
+      <w:r>
+        <w:rPr>
+          <w:rFonts w:ascii="Consolas" w:hAnsi="Consolas"/>
+          <w:color w:val="000000"/>
+        </w:rPr>
+        <w:t xml:space="preserve">Last Name is </w:t>
+      </w:r>
+      <w:proofErr w:type="gramStart"/>
+      <w:r>
+        <w:rPr>
+          <w:rFonts w:ascii="Consolas" w:hAnsi="Consolas"/>
+          <w:color w:val="000000"/>
+        </w:rPr>
+        <w:t>required</w:t>
+      </w:r>
+      <w:r>
+        <w:rPr>
+          <w:rFonts w:ascii="Consolas" w:hAnsi="Consolas"/>
+          <w:color w:val="008C00"/>
+        </w:rPr>
+        <w:t>.</w:t>
+      </w:r>
+      <w:r>
+        <w:rPr>
+          <w:rFonts w:ascii="Consolas" w:hAnsi="Consolas"/>
+          <w:color w:val="A65700"/>
+        </w:rPr>
+        <w:t>&lt;</w:t>
+      </w:r>
+      <w:proofErr w:type="gramEnd"/>
+      <w:r>
+        <w:rPr>
+          <w:rFonts w:ascii="Consolas" w:hAnsi="Consolas"/>
+          <w:color w:val="A65700"/>
+        </w:rPr>
+        <w:t>/</w:t>
+      </w:r>
+      <w:r>
+        <w:rPr>
+          <w:rFonts w:ascii="Consolas" w:hAnsi="Consolas"/>
+          <w:b/>
+          <w:bCs/>
+          <w:color w:val="800000"/>
+        </w:rPr>
+        <w:t>p</w:t>
+      </w:r>
+      <w:r>
+        <w:rPr>
+          <w:rFonts w:ascii="Consolas" w:hAnsi="Consolas"/>
+          <w:color w:val="A65700"/>
+        </w:rPr>
+        <w:t>&gt;</w:t>
+      </w:r>
+      <w:r>
+        <w:rPr>
+          <w:rFonts w:ascii="Consolas" w:hAnsi="Consolas"/>
+          <w:color w:val="000000"/>
+        </w:rPr>
+        <w:t xml:space="preserve"> </w:t>
+      </w:r>
+    </w:p>
+    <w:p>
+      <w:pPr>
+        <w:pStyle w:val="HTMLPreformatted"/>
+        <w:pBdr>
+          <w:top w:val="single" w:sz="6" w:space="7" w:color="C7CDD1"/>
+          <w:left w:val="single" w:sz="6" w:space="7" w:color="C7CDD1"/>
+          <w:bottom w:val="single" w:sz="6" w:space="7" w:color="C7CDD1"/>
+          <w:right w:val="single" w:sz="6" w:space="7" w:color="C7CDD1"/>
+        </w:pBdr>
+        <w:shd w:val="clear" w:color="auto" w:fill="FFFFFF"/>
+        <w:wordWrap w:val="0"/>
+        <w:rPr>
+          <w:rFonts w:ascii="Consolas" w:hAnsi="Consolas"/>
+          <w:color w:val="000000"/>
+        </w:rPr>
+      </w:pPr>
+      <w:r>
+        <w:rPr>
+          <w:rFonts w:ascii="Consolas" w:hAnsi="Consolas"/>
+          <w:color w:val="000000"/>
+        </w:rPr>
+        <w:t xml:space="preserve">        </w:t>
+      </w:r>
+      <w:r>
+        <w:rPr>
+          <w:rFonts w:ascii="Consolas" w:hAnsi="Consolas"/>
+          <w:color w:val="A65700"/>
+        </w:rPr>
+        <w:t>&lt;</w:t>
+      </w:r>
+      <w:r>
+        <w:rPr>
+          <w:rFonts w:ascii="Consolas" w:hAnsi="Consolas"/>
+          <w:b/>
+          <w:bCs/>
+          <w:color w:val="800000"/>
+        </w:rPr>
+        <w:t>label</w:t>
+      </w:r>
+      <w:r>
+        <w:rPr>
+          <w:rFonts w:ascii="Consolas" w:hAnsi="Consolas"/>
+          <w:color w:val="274796"/>
+        </w:rPr>
+        <w:t xml:space="preserve"> </w:t>
+      </w:r>
+      <w:r>
+        <w:rPr>
+          <w:rFonts w:ascii="Consolas" w:hAnsi="Consolas"/>
+          <w:color w:val="074726"/>
+        </w:rPr>
+        <w:t>for</w:t>
+      </w:r>
+      <w:r>
+        <w:rPr>
+          <w:rFonts w:ascii="Consolas" w:hAnsi="Consolas"/>
+          <w:color w:val="808030"/>
+        </w:rPr>
+        <w:t>=</w:t>
+      </w:r>
+      <w:r>
+        <w:rPr>
+          <w:rFonts w:ascii="Consolas" w:hAnsi="Consolas"/>
+          <w:color w:val="0000E6"/>
+        </w:rPr>
+        <w:t>"</w:t>
+      </w:r>
+      <w:proofErr w:type="spellStart"/>
+      <w:r>
+        <w:rPr>
+          <w:rFonts w:ascii="Consolas" w:hAnsi="Consolas"/>
+          <w:color w:val="0000E6"/>
+        </w:rPr>
+        <w:t>lastName</w:t>
+      </w:r>
+      <w:proofErr w:type="spellEnd"/>
+      <w:r>
+        <w:rPr>
+          <w:rFonts w:ascii="Consolas" w:hAnsi="Consolas"/>
+          <w:color w:val="0000E6"/>
+        </w:rPr>
+        <w:t>"</w:t>
+      </w:r>
+      <w:r>
+        <w:rPr>
+          <w:rFonts w:ascii="Consolas" w:hAnsi="Consolas"/>
+          <w:color w:val="A65700"/>
+        </w:rPr>
+        <w:t>&gt;</w:t>
+      </w:r>
+      <w:r>
+        <w:rPr>
+          <w:rFonts w:ascii="Consolas" w:hAnsi="Consolas"/>
+          <w:color w:val="000000"/>
+        </w:rPr>
+        <w:t>Last Name</w:t>
+      </w:r>
+      <w:r>
+        <w:rPr>
+          <w:rFonts w:ascii="Consolas" w:hAnsi="Consolas"/>
+          <w:color w:val="A65700"/>
+        </w:rPr>
+        <w:t>&lt;/</w:t>
+      </w:r>
+      <w:r>
+        <w:rPr>
+          <w:rFonts w:ascii="Consolas" w:hAnsi="Consolas"/>
+          <w:b/>
+          <w:bCs/>
+          <w:color w:val="800000"/>
+        </w:rPr>
+        <w:t>label</w:t>
+      </w:r>
+      <w:r>
+        <w:rPr>
+          <w:rFonts w:ascii="Consolas" w:hAnsi="Consolas"/>
+          <w:color w:val="A65700"/>
+        </w:rPr>
+        <w:t>&gt;</w:t>
+      </w:r>
+      <w:r>
+        <w:rPr>
+          <w:rFonts w:ascii="Consolas" w:hAnsi="Consolas"/>
+          <w:color w:val="000000"/>
+        </w:rPr>
+        <w:t xml:space="preserve"> </w:t>
+      </w:r>
+    </w:p>
+    <w:p>
+      <w:pPr>
+        <w:pStyle w:val="HTMLPreformatted"/>
+        <w:pBdr>
+          <w:top w:val="single" w:sz="6" w:space="7" w:color="C7CDD1"/>
+          <w:left w:val="single" w:sz="6" w:space="7" w:color="C7CDD1"/>
+          <w:bottom w:val="single" w:sz="6" w:space="7" w:color="C7CDD1"/>
+          <w:right w:val="single" w:sz="6" w:space="7" w:color="C7CDD1"/>
+        </w:pBdr>
+        <w:shd w:val="clear" w:color="auto" w:fill="FFFFFF"/>
+        <w:wordWrap w:val="0"/>
+        <w:rPr>
+          <w:rFonts w:ascii="Consolas" w:hAnsi="Consolas"/>
+          <w:color w:val="000000"/>
+        </w:rPr>
+      </w:pPr>
+      <w:r>
+        <w:rPr>
+          <w:rFonts w:ascii="Consolas" w:hAnsi="Consolas"/>
+          <w:color w:val="000000"/>
+        </w:rPr>
+        <w:t xml:space="preserve">        </w:t>
+      </w:r>
+      <w:r>
+        <w:rPr>
+          <w:rFonts w:ascii="Consolas" w:hAnsi="Consolas"/>
+          <w:color w:val="A65700"/>
+        </w:rPr>
+        <w:t>&lt;</w:t>
+      </w:r>
+      <w:r>
+        <w:rPr>
+          <w:rFonts w:ascii="Consolas" w:hAnsi="Consolas"/>
+          <w:b/>
+          <w:bCs/>
+          <w:color w:val="800000"/>
+        </w:rPr>
+        <w:t>input</w:t>
+      </w:r>
+      <w:r>
+        <w:rPr>
+          <w:rFonts w:ascii="Consolas" w:hAnsi="Consolas"/>
+          <w:color w:val="274796"/>
+        </w:rPr>
+        <w:t xml:space="preserve"> </w:t>
+      </w:r>
+      <w:r>
+        <w:rPr>
+          <w:rFonts w:ascii="Consolas" w:hAnsi="Consolas"/>
+          <w:color w:val="074726"/>
+        </w:rPr>
+        <w:t>type</w:t>
+      </w:r>
+      <w:r>
+        <w:rPr>
+          <w:rFonts w:ascii="Consolas" w:hAnsi="Consolas"/>
+          <w:color w:val="808030"/>
+        </w:rPr>
+        <w:t>=</w:t>
+      </w:r>
+      <w:r>
+        <w:rPr>
+          <w:rFonts w:ascii="Consolas" w:hAnsi="Consolas"/>
+          <w:color w:val="0000E6"/>
+        </w:rPr>
+        <w:t>"textbox"</w:t>
+      </w:r>
+      <w:r>
+        <w:rPr>
+          <w:rFonts w:ascii="Consolas" w:hAnsi="Consolas"/>
+          <w:color w:val="274796"/>
+        </w:rPr>
+        <w:t xml:space="preserve"> </w:t>
+      </w:r>
+      <w:r>
+        <w:rPr>
+          <w:rFonts w:ascii="Consolas" w:hAnsi="Consolas"/>
+          <w:color w:val="074726"/>
+        </w:rPr>
+        <w:t>name</w:t>
+      </w:r>
+      <w:r>
+        <w:rPr>
+          <w:rFonts w:ascii="Consolas" w:hAnsi="Consolas"/>
+          <w:color w:val="808030"/>
+        </w:rPr>
+        <w:t>=</w:t>
+      </w:r>
+      <w:r>
+        <w:rPr>
+          <w:rFonts w:ascii="Consolas" w:hAnsi="Consolas"/>
+          <w:color w:val="0000E6"/>
+        </w:rPr>
+        <w:t>"</w:t>
+      </w:r>
+      <w:proofErr w:type="spellStart"/>
+      <w:r>
+        <w:rPr>
+          <w:rFonts w:ascii="Consolas" w:hAnsi="Consolas"/>
+          <w:color w:val="0000E6"/>
+        </w:rPr>
+        <w:t>lastName</w:t>
+      </w:r>
+      <w:proofErr w:type="spellEnd"/>
+      <w:r>
+        <w:rPr>
+          <w:rFonts w:ascii="Consolas" w:hAnsi="Consolas"/>
+          <w:color w:val="0000E6"/>
+        </w:rPr>
+        <w:t>"</w:t>
+      </w:r>
+      <w:r>
+        <w:rPr>
+          <w:rFonts w:ascii="Consolas" w:hAnsi="Consolas"/>
+          <w:color w:val="A65700"/>
+        </w:rPr>
+        <w:t>/&gt;</w:t>
+      </w:r>
+      <w:r>
+        <w:rPr>
+          <w:rFonts w:ascii="Consolas" w:hAnsi="Consolas"/>
+          <w:color w:val="000000"/>
+        </w:rPr>
+        <w:t xml:space="preserve">   </w:t>
+      </w:r>
+    </w:p>
+    <w:p>
+      <w:pPr>
+        <w:pStyle w:val="HTMLPreformatted"/>
+        <w:pBdr>
+          <w:top w:val="single" w:sz="6" w:space="7" w:color="C7CDD1"/>
+          <w:left w:val="single" w:sz="6" w:space="7" w:color="C7CDD1"/>
+          <w:bottom w:val="single" w:sz="6" w:space="7" w:color="C7CDD1"/>
+          <w:right w:val="single" w:sz="6" w:space="7" w:color="C7CDD1"/>
+        </w:pBdr>
+        <w:shd w:val="clear" w:color="auto" w:fill="FFFFFF"/>
+        <w:wordWrap w:val="0"/>
+        <w:rPr>
+          <w:rFonts w:ascii="Consolas" w:hAnsi="Consolas"/>
+          <w:color w:val="000000"/>
+        </w:rPr>
+      </w:pPr>
+      <w:r>
+        <w:rPr>
+          <w:rFonts w:ascii="Consolas" w:hAnsi="Consolas"/>
+          <w:color w:val="000000"/>
+        </w:rPr>
+        <w:t xml:space="preserve">    </w:t>
+      </w:r>
+      <w:r>
+        <w:rPr>
+          <w:rFonts w:ascii="Consolas" w:hAnsi="Consolas"/>
+          <w:color w:val="A65700"/>
+        </w:rPr>
+        <w:t>&lt;/</w:t>
+      </w:r>
+      <w:r>
+        <w:rPr>
+          <w:rFonts w:ascii="Consolas" w:hAnsi="Consolas"/>
+          <w:b/>
+          <w:bCs/>
+          <w:color w:val="800000"/>
+        </w:rPr>
+        <w:t>body</w:t>
+      </w:r>
+      <w:r>
+        <w:rPr>
+          <w:rFonts w:ascii="Consolas" w:hAnsi="Consolas"/>
+          <w:color w:val="A65700"/>
+        </w:rPr>
+        <w:t>&gt;</w:t>
+      </w:r>
+      <w:r>
+        <w:rPr>
+          <w:rFonts w:ascii="Consolas" w:hAnsi="Consolas"/>
+          <w:color w:val="000000"/>
+        </w:rPr>
+        <w:t xml:space="preserve"> </w:t>
+      </w:r>
+    </w:p>
+    <w:p>
+      <w:pPr>
+        <w:pStyle w:val="HTMLPreformatted"/>
+        <w:pBdr>
+          <w:top w:val="single" w:sz="6" w:space="7" w:color="C7CDD1"/>
+          <w:left w:val="single" w:sz="6" w:space="7" w:color="C7CDD1"/>
+          <w:bottom w:val="single" w:sz="6" w:space="7" w:color="C7CDD1"/>
+          <w:right w:val="single" w:sz="6" w:space="7" w:color="C7CDD1"/>
+        </w:pBdr>
+        <w:shd w:val="clear" w:color="auto" w:fill="FFFFFF"/>
+        <w:wordWrap w:val="0"/>
+        <w:rPr>
+          <w:rFonts w:ascii="Consolas" w:hAnsi="Consolas"/>
+          <w:color w:val="000000"/>
+        </w:rPr>
+      </w:pPr>
+      <w:r>
+        <w:rPr>
+          <w:rFonts w:ascii="Consolas" w:hAnsi="Consolas"/>
+          <w:color w:val="A65700"/>
+        </w:rPr>
+        <w:t>&lt;/</w:t>
+      </w:r>
+      <w:r>
+        <w:rPr>
+          <w:rFonts w:ascii="Consolas" w:hAnsi="Consolas"/>
+          <w:b/>
+          <w:bCs/>
+          <w:color w:val="800000"/>
+        </w:rPr>
+        <w:t>html</w:t>
+      </w:r>
+      <w:r>
+        <w:rPr>
+          <w:rFonts w:ascii="Consolas" w:hAnsi="Consolas"/>
+          <w:color w:val="A65700"/>
+        </w:rPr>
+        <w:t>&gt;</w:t>
+      </w:r>
+    </w:p>
+    <w:p>
+      <w:pPr>
+        <w:spacing w:after="0"/>
+        <w:rPr>
+          <w:sz w:val="20"/>
+          <w:szCs w:val="20"/>
+        </w:rPr>
+      </w:pPr>
+      <w:r>
+        <w:rPr>
+          <w:noProof/>
+          <w:sz w:val="20"/>
+          <w:szCs w:val="20"/>
+        </w:rPr>
+        <w:drawing>
+          <wp:inline distT="0" distB="0" distL="0" distR="0" wp14:anchorId="03789F26" wp14:editId="5AE1ACBF">
+            <wp:extent cx="4533900" cy="990600"/>
+            <wp:effectExtent l="0" t="0" r="0" b="0"/>
+            <wp:docPr id="16" name="Picture 16"/>
+            <wp:cNvGraphicFramePr>
+              <a:graphicFrameLocks xmlns:a="http://schemas.openxmlformats.org/drawingml/2006/main" noChangeAspect="1"/>
+            </wp:cNvGraphicFramePr>
+            <a:graphic xmlns:a="http://schemas.openxmlformats.org/drawingml/2006/main">
+              <a:graphicData uri="http://schemas.openxmlformats.org/drawingml/2006/picture">
+                <pic:pic xmlns:pic="http://schemas.openxmlformats.org/drawingml/2006/picture">
+                  <pic:nvPicPr>
+                    <pic:cNvPr id="0" name="Picture 11"/>
+                    <pic:cNvPicPr>
+                      <a:picLocks noChangeAspect="1" noChangeArrowheads="1"/>
+                    </pic:cNvPicPr>
+                  </pic:nvPicPr>
+                  <pic:blipFill>
+                    <a:blip r:embed="rId17">
+                      <a:extLst>
+                        <a:ext uri="{28A0092B-C50C-407E-A947-70E740481C1C}">
+                          <a14:useLocalDpi xmlns:a14="http://schemas.microsoft.com/office/drawing/2010/main" val="0"/>
+                        </a:ext>
+                      </a:extLst>
+                    </a:blip>
+                    <a:srcRect/>
+                    <a:stretch>
+                      <a:fillRect/>
+                    </a:stretch>
+                  </pic:blipFill>
+                  <pic:spPr bwMode="auto">
+                    <a:xfrm>
+                      <a:off x="0" y="0"/>
+                      <a:ext cx="4533900" cy="990600"/>
+                    </a:xfrm>
+                    <a:prstGeom prst="rect">
+                      <a:avLst/>
+                    </a:prstGeom>
+                    <a:noFill/>
+                    <a:ln>
+                      <a:noFill/>
+                    </a:ln>
+                  </pic:spPr>
+                </pic:pic>
+              </a:graphicData>
+            </a:graphic>
+          </wp:inline>
+        </w:drawing>
+      </w:r>
+    </w:p>
+    <w:p>
+      <w:pPr>
+        <w:pStyle w:val="Heading2"/>
+        <w:pBdr>
+          <w:bottom w:val="single" w:sz="6" w:space="0" w:color="DCDCDC"/>
+        </w:pBdr>
+        <w:spacing w:before="0"/>
+        <w:rPr>
+          <w:rFonts w:ascii="Arial" w:hAnsi="Arial" w:cs="Arial"/>
+          <w:color w:val="B22222"/>
+          <w:sz w:val="20"/>
+          <w:szCs w:val="20"/>
+        </w:rPr>
+      </w:pPr>
+      <w:r>
+        <w:rPr>
+          <w:rFonts w:ascii="Arial" w:hAnsi="Arial" w:cs="Arial"/>
+          <w:b/>
+          <w:bCs/>
+          <w:color w:val="B22222"/>
+          <w:sz w:val="20"/>
+          <w:szCs w:val="20"/>
+        </w:rPr>
+        <w:t>Apply a Rule to More Than One Selector</w:t>
+      </w:r>
+    </w:p>
+    <w:p>
+      <w:pPr>
+        <w:pStyle w:val="HTMLPreformatted"/>
+        <w:pBdr>
+          <w:top w:val="single" w:sz="6" w:space="7" w:color="C7CDD1"/>
+          <w:left w:val="single" w:sz="6" w:space="7" w:color="C7CDD1"/>
+          <w:bottom w:val="single" w:sz="6" w:space="7" w:color="C7CDD1"/>
+          <w:right w:val="single" w:sz="6" w:space="7" w:color="C7CDD1"/>
+        </w:pBdr>
+        <w:shd w:val="clear" w:color="auto" w:fill="FFFFFF"/>
+        <w:wordWrap w:val="0"/>
+        <w:rPr>
+          <w:rFonts w:ascii="Consolas" w:hAnsi="Consolas"/>
+          <w:color w:val="000000"/>
+        </w:rPr>
+      </w:pPr>
+      <w:r>
+        <w:rPr>
+          <w:rFonts w:ascii="Consolas" w:hAnsi="Consolas"/>
+          <w:color w:val="A65700"/>
+        </w:rPr>
+        <w:t>&lt;</w:t>
+      </w:r>
+      <w:r>
+        <w:rPr>
+          <w:rFonts w:ascii="Consolas" w:hAnsi="Consolas"/>
+          <w:b/>
+          <w:bCs/>
+          <w:color w:val="800000"/>
+        </w:rPr>
+        <w:t>style</w:t>
+      </w:r>
+      <w:r>
+        <w:rPr>
+          <w:rFonts w:ascii="Consolas" w:hAnsi="Consolas"/>
+          <w:color w:val="A65700"/>
+        </w:rPr>
+        <w:t>&gt;</w:t>
+      </w:r>
+    </w:p>
+    <w:p>
+      <w:pPr>
+        <w:pStyle w:val="HTMLPreformatted"/>
+        <w:pBdr>
+          <w:top w:val="single" w:sz="6" w:space="7" w:color="C7CDD1"/>
+          <w:left w:val="single" w:sz="6" w:space="7" w:color="C7CDD1"/>
+          <w:bottom w:val="single" w:sz="6" w:space="7" w:color="C7CDD1"/>
+          <w:right w:val="single" w:sz="6" w:space="7" w:color="C7CDD1"/>
+        </w:pBdr>
+        <w:shd w:val="clear" w:color="auto" w:fill="FFFFFF"/>
+        <w:wordWrap w:val="0"/>
+        <w:rPr>
+          <w:rFonts w:ascii="Consolas" w:hAnsi="Consolas"/>
+          <w:color w:val="000000"/>
+        </w:rPr>
+      </w:pPr>
+      <w:r>
+        <w:rPr>
+          <w:rFonts w:ascii="Consolas" w:hAnsi="Consolas"/>
+          <w:color w:val="000000"/>
+        </w:rPr>
+        <w:t xml:space="preserve">            </w:t>
+      </w:r>
+      <w:r>
+        <w:rPr>
+          <w:rFonts w:ascii="Consolas" w:hAnsi="Consolas"/>
+          <w:color w:val="808030"/>
+        </w:rPr>
+        <w:t>#</w:t>
+      </w:r>
+      <w:r>
+        <w:rPr>
+          <w:rFonts w:ascii="Consolas" w:hAnsi="Consolas"/>
+          <w:color w:val="000000"/>
+        </w:rPr>
+        <w:t>product1</w:t>
+      </w:r>
+      <w:r>
+        <w:rPr>
+          <w:rFonts w:ascii="Consolas" w:hAnsi="Consolas"/>
+          <w:color w:val="808030"/>
+        </w:rPr>
+        <w:t>,</w:t>
+      </w:r>
+      <w:r>
+        <w:rPr>
+          <w:rFonts w:ascii="Consolas" w:hAnsi="Consolas"/>
+          <w:color w:val="000000"/>
+        </w:rPr>
+        <w:t xml:space="preserve"> </w:t>
+      </w:r>
+      <w:r>
+        <w:rPr>
+          <w:rFonts w:ascii="Consolas" w:hAnsi="Consolas"/>
+          <w:color w:val="808030"/>
+        </w:rPr>
+        <w:t>#</w:t>
+      </w:r>
+      <w:r>
+        <w:rPr>
+          <w:rFonts w:ascii="Consolas" w:hAnsi="Consolas"/>
+          <w:color w:val="000000"/>
+        </w:rPr>
+        <w:t xml:space="preserve">product3 </w:t>
+      </w:r>
+      <w:r>
+        <w:rPr>
+          <w:rFonts w:ascii="Consolas" w:hAnsi="Consolas"/>
+          <w:color w:val="800080"/>
+        </w:rPr>
+        <w:t>{</w:t>
+      </w:r>
+      <w:r>
+        <w:rPr>
+          <w:rFonts w:ascii="Consolas" w:hAnsi="Consolas"/>
+          <w:color w:val="000000"/>
+        </w:rPr>
+        <w:t xml:space="preserve"> </w:t>
+      </w:r>
+    </w:p>
+    <w:p>
+      <w:pPr>
+        <w:pStyle w:val="HTMLPreformatted"/>
+        <w:pBdr>
+          <w:top w:val="single" w:sz="6" w:space="7" w:color="C7CDD1"/>
+          <w:left w:val="single" w:sz="6" w:space="7" w:color="C7CDD1"/>
+          <w:bottom w:val="single" w:sz="6" w:space="7" w:color="C7CDD1"/>
+          <w:right w:val="single" w:sz="6" w:space="7" w:color="C7CDD1"/>
+        </w:pBdr>
+        <w:shd w:val="clear" w:color="auto" w:fill="FFFFFF"/>
+        <w:wordWrap w:val="0"/>
+        <w:rPr>
+          <w:rFonts w:ascii="Consolas" w:hAnsi="Consolas"/>
+          <w:color w:val="000000"/>
+        </w:rPr>
+      </w:pPr>
+      <w:r>
+        <w:rPr>
+          <w:rFonts w:ascii="Consolas" w:hAnsi="Consolas"/>
+          <w:color w:val="000000"/>
+        </w:rPr>
+        <w:t xml:space="preserve">                </w:t>
+      </w:r>
+      <w:r>
+        <w:rPr>
+          <w:rFonts w:ascii="Consolas" w:hAnsi="Consolas"/>
+          <w:b/>
+          <w:bCs/>
+          <w:color w:val="BB7977"/>
+        </w:rPr>
+        <w:t>color</w:t>
+      </w:r>
+      <w:r>
+        <w:rPr>
+          <w:rFonts w:ascii="Consolas" w:hAnsi="Consolas"/>
+          <w:color w:val="808030"/>
+        </w:rPr>
+        <w:t>:</w:t>
+      </w:r>
+      <w:r>
+        <w:rPr>
+          <w:rFonts w:ascii="Consolas" w:hAnsi="Consolas"/>
+          <w:color w:val="000000"/>
+        </w:rPr>
+        <w:t xml:space="preserve"> </w:t>
+      </w:r>
+      <w:r>
+        <w:rPr>
+          <w:rFonts w:ascii="Consolas" w:hAnsi="Consolas"/>
+          <w:color w:val="797997"/>
+        </w:rPr>
+        <w:t>blue</w:t>
+      </w:r>
+      <w:r>
+        <w:rPr>
+          <w:rFonts w:ascii="Consolas" w:hAnsi="Consolas"/>
+          <w:color w:val="800080"/>
+        </w:rPr>
+        <w:t>;</w:t>
+      </w:r>
+      <w:r>
+        <w:rPr>
+          <w:rFonts w:ascii="Consolas" w:hAnsi="Consolas"/>
+          <w:color w:val="000000"/>
+        </w:rPr>
+        <w:t xml:space="preserve"> </w:t>
+      </w:r>
+    </w:p>
+    <w:p>
+      <w:pPr>
+        <w:pStyle w:val="HTMLPreformatted"/>
+        <w:pBdr>
+          <w:top w:val="single" w:sz="6" w:space="7" w:color="C7CDD1"/>
+          <w:left w:val="single" w:sz="6" w:space="7" w:color="C7CDD1"/>
+          <w:bottom w:val="single" w:sz="6" w:space="7" w:color="C7CDD1"/>
+          <w:right w:val="single" w:sz="6" w:space="7" w:color="C7CDD1"/>
+        </w:pBdr>
+        <w:shd w:val="clear" w:color="auto" w:fill="FFFFFF"/>
+        <w:wordWrap w:val="0"/>
+        <w:rPr>
+          <w:rFonts w:ascii="Consolas" w:hAnsi="Consolas"/>
+          <w:color w:val="000000"/>
+        </w:rPr>
+      </w:pPr>
+      <w:r>
+        <w:rPr>
+          <w:rFonts w:ascii="Consolas" w:hAnsi="Consolas"/>
+          <w:color w:val="000000"/>
+        </w:rPr>
+        <w:t xml:space="preserve">            </w:t>
+      </w:r>
+      <w:r>
+        <w:rPr>
+          <w:rFonts w:ascii="Consolas" w:hAnsi="Consolas"/>
+          <w:color w:val="800080"/>
+        </w:rPr>
+        <w:t>}</w:t>
+      </w:r>
+    </w:p>
+    <w:p>
+      <w:pPr>
+        <w:pStyle w:val="HTMLPreformatted"/>
+        <w:pBdr>
+          <w:top w:val="single" w:sz="6" w:space="7" w:color="C7CDD1"/>
+          <w:left w:val="single" w:sz="6" w:space="7" w:color="C7CDD1"/>
+          <w:bottom w:val="single" w:sz="6" w:space="7" w:color="C7CDD1"/>
+          <w:right w:val="single" w:sz="6" w:space="7" w:color="C7CDD1"/>
+        </w:pBdr>
+        <w:shd w:val="clear" w:color="auto" w:fill="FFFFFF"/>
+        <w:wordWrap w:val="0"/>
+        <w:rPr>
+          <w:rFonts w:ascii="Consolas" w:hAnsi="Consolas"/>
+          <w:color w:val="000000"/>
+        </w:rPr>
+      </w:pPr>
+      <w:r>
+        <w:rPr>
+          <w:rFonts w:ascii="Consolas" w:hAnsi="Consolas"/>
+          <w:color w:val="000000"/>
+        </w:rPr>
+        <w:t xml:space="preserve">            </w:t>
+      </w:r>
+      <w:r>
+        <w:rPr>
+          <w:rFonts w:ascii="Consolas" w:hAnsi="Consolas"/>
+          <w:color w:val="808030"/>
+        </w:rPr>
+        <w:t>#</w:t>
+      </w:r>
+      <w:r>
+        <w:rPr>
+          <w:rFonts w:ascii="Consolas" w:hAnsi="Consolas"/>
+          <w:color w:val="000000"/>
+        </w:rPr>
+        <w:t xml:space="preserve">product2 </w:t>
+      </w:r>
+      <w:r>
+        <w:rPr>
+          <w:rFonts w:ascii="Consolas" w:hAnsi="Consolas"/>
+          <w:color w:val="800080"/>
+        </w:rPr>
+        <w:t>{</w:t>
+      </w:r>
+      <w:r>
+        <w:rPr>
+          <w:rFonts w:ascii="Consolas" w:hAnsi="Consolas"/>
+          <w:color w:val="000000"/>
+        </w:rPr>
+        <w:t xml:space="preserve"> </w:t>
+      </w:r>
+    </w:p>
+    <w:p>
+      <w:pPr>
+        <w:pStyle w:val="HTMLPreformatted"/>
+        <w:pBdr>
+          <w:top w:val="single" w:sz="6" w:space="7" w:color="C7CDD1"/>
+          <w:left w:val="single" w:sz="6" w:space="7" w:color="C7CDD1"/>
+          <w:bottom w:val="single" w:sz="6" w:space="7" w:color="C7CDD1"/>
+          <w:right w:val="single" w:sz="6" w:space="7" w:color="C7CDD1"/>
+        </w:pBdr>
+        <w:shd w:val="clear" w:color="auto" w:fill="FFFFFF"/>
+        <w:wordWrap w:val="0"/>
+        <w:rPr>
+          <w:rFonts w:ascii="Consolas" w:hAnsi="Consolas"/>
+          <w:color w:val="000000"/>
+        </w:rPr>
+      </w:pPr>
+      <w:r>
+        <w:rPr>
+          <w:rFonts w:ascii="Consolas" w:hAnsi="Consolas"/>
+          <w:color w:val="000000"/>
+        </w:rPr>
+        <w:t xml:space="preserve">               </w:t>
+      </w:r>
+    </w:p>
+    <w:p>
+      <w:pPr>
+        <w:pStyle w:val="HTMLPreformatted"/>
+        <w:pBdr>
+          <w:top w:val="single" w:sz="6" w:space="7" w:color="C7CDD1"/>
+          <w:left w:val="single" w:sz="6" w:space="7" w:color="C7CDD1"/>
+          <w:bottom w:val="single" w:sz="6" w:space="7" w:color="C7CDD1"/>
+          <w:right w:val="single" w:sz="6" w:space="7" w:color="C7CDD1"/>
+        </w:pBdr>
+        <w:shd w:val="clear" w:color="auto" w:fill="FFFFFF"/>
+        <w:wordWrap w:val="0"/>
+        <w:rPr>
+          <w:rFonts w:ascii="Consolas" w:hAnsi="Consolas"/>
+          <w:color w:val="000000"/>
+        </w:rPr>
+      </w:pPr>
+      <w:r>
+        <w:rPr>
+          <w:rFonts w:ascii="Consolas" w:hAnsi="Consolas"/>
+          <w:color w:val="000000"/>
+        </w:rPr>
+        <w:t xml:space="preserve">  </w:t>
+      </w:r>
+      <w:r>
+        <w:rPr>
+          <w:rFonts w:ascii="Consolas" w:hAnsi="Consolas"/>
+          <w:color w:val="A65700"/>
+        </w:rPr>
+        <w:t>&lt;</w:t>
+      </w:r>
+      <w:r>
+        <w:rPr>
+          <w:rFonts w:ascii="Consolas" w:hAnsi="Consolas"/>
+          <w:b/>
+          <w:bCs/>
+          <w:color w:val="800000"/>
+        </w:rPr>
+        <w:t>style</w:t>
+      </w:r>
+      <w:r>
+        <w:rPr>
+          <w:rFonts w:ascii="Consolas" w:hAnsi="Consolas"/>
+          <w:color w:val="A65700"/>
+        </w:rPr>
+        <w:t>&gt;</w:t>
+      </w:r>
+    </w:p>
+    <w:p>
+      <w:pPr>
+        <w:pStyle w:val="HTMLPreformatted"/>
+        <w:pBdr>
+          <w:top w:val="single" w:sz="6" w:space="7" w:color="C7CDD1"/>
+          <w:left w:val="single" w:sz="6" w:space="7" w:color="C7CDD1"/>
+          <w:bottom w:val="single" w:sz="6" w:space="7" w:color="C7CDD1"/>
+          <w:right w:val="single" w:sz="6" w:space="7" w:color="C7CDD1"/>
+        </w:pBdr>
+        <w:shd w:val="clear" w:color="auto" w:fill="FFFFFF"/>
+        <w:wordWrap w:val="0"/>
+        <w:rPr>
+          <w:rFonts w:ascii="Consolas" w:hAnsi="Consolas"/>
+          <w:color w:val="000000"/>
+        </w:rPr>
+      </w:pPr>
+      <w:r>
+        <w:rPr>
+          <w:rFonts w:ascii="Consolas" w:hAnsi="Consolas"/>
+          <w:color w:val="000000"/>
+        </w:rPr>
+        <w:lastRenderedPageBreak/>
+        <w:t xml:space="preserve">            </w:t>
+      </w:r>
+      <w:proofErr w:type="gramStart"/>
+      <w:r>
+        <w:rPr>
+          <w:rFonts w:ascii="Consolas" w:hAnsi="Consolas"/>
+          <w:color w:val="808030"/>
+        </w:rPr>
+        <w:t>.</w:t>
+      </w:r>
+      <w:r>
+        <w:rPr>
+          <w:rFonts w:ascii="Consolas" w:hAnsi="Consolas"/>
+          <w:color w:val="000000"/>
+        </w:rPr>
+        <w:t>warning</w:t>
+      </w:r>
+      <w:proofErr w:type="gramEnd"/>
+      <w:r>
+        <w:rPr>
+          <w:rFonts w:ascii="Consolas" w:hAnsi="Consolas"/>
+          <w:color w:val="000000"/>
+        </w:rPr>
+        <w:t xml:space="preserve"> </w:t>
+      </w:r>
+      <w:r>
+        <w:rPr>
+          <w:rFonts w:ascii="Consolas" w:hAnsi="Consolas"/>
+          <w:color w:val="800080"/>
+        </w:rPr>
+        <w:t>{</w:t>
+      </w:r>
+      <w:r>
+        <w:rPr>
+          <w:rFonts w:ascii="Consolas" w:hAnsi="Consolas"/>
+          <w:color w:val="000000"/>
+        </w:rPr>
+        <w:t xml:space="preserve"> </w:t>
+      </w:r>
+    </w:p>
+    <w:p>
+      <w:pPr>
+        <w:pStyle w:val="HTMLPreformatted"/>
+        <w:pBdr>
+          <w:top w:val="single" w:sz="6" w:space="7" w:color="C7CDD1"/>
+          <w:left w:val="single" w:sz="6" w:space="7" w:color="C7CDD1"/>
+          <w:bottom w:val="single" w:sz="6" w:space="7" w:color="C7CDD1"/>
+          <w:right w:val="single" w:sz="6" w:space="7" w:color="C7CDD1"/>
+        </w:pBdr>
+        <w:shd w:val="clear" w:color="auto" w:fill="FFFFFF"/>
+        <w:wordWrap w:val="0"/>
+        <w:rPr>
+          <w:rFonts w:ascii="Consolas" w:hAnsi="Consolas"/>
+          <w:color w:val="000000"/>
+        </w:rPr>
+      </w:pPr>
+      <w:r>
+        <w:rPr>
+          <w:rFonts w:ascii="Consolas" w:hAnsi="Consolas"/>
+          <w:color w:val="000000"/>
+        </w:rPr>
+        <w:t xml:space="preserve">                </w:t>
+      </w:r>
+      <w:r>
+        <w:rPr>
+          <w:rFonts w:ascii="Consolas" w:hAnsi="Consolas"/>
+          <w:b/>
+          <w:bCs/>
+          <w:color w:val="BB7977"/>
+        </w:rPr>
+        <w:t>font-weight</w:t>
+      </w:r>
+      <w:r>
+        <w:rPr>
+          <w:rFonts w:ascii="Consolas" w:hAnsi="Consolas"/>
+          <w:color w:val="808030"/>
+        </w:rPr>
+        <w:t>:</w:t>
+      </w:r>
+      <w:r>
+        <w:rPr>
+          <w:rFonts w:ascii="Consolas" w:hAnsi="Consolas"/>
+          <w:color w:val="000000"/>
+        </w:rPr>
+        <w:t xml:space="preserve"> </w:t>
+      </w:r>
+      <w:r>
+        <w:rPr>
+          <w:rFonts w:ascii="Consolas" w:hAnsi="Consolas"/>
+          <w:color w:val="074726"/>
+        </w:rPr>
+        <w:t>bold</w:t>
+      </w:r>
+      <w:r>
+        <w:rPr>
+          <w:rFonts w:ascii="Consolas" w:hAnsi="Consolas"/>
+          <w:color w:val="800080"/>
+        </w:rPr>
+        <w:t>;</w:t>
+      </w:r>
+      <w:r>
+        <w:rPr>
+          <w:rFonts w:ascii="Consolas" w:hAnsi="Consolas"/>
+          <w:color w:val="000000"/>
+        </w:rPr>
+        <w:t xml:space="preserve"> </w:t>
+      </w:r>
+    </w:p>
+    <w:p>
+      <w:pPr>
+        <w:pStyle w:val="HTMLPreformatted"/>
+        <w:pBdr>
+          <w:top w:val="single" w:sz="6" w:space="7" w:color="C7CDD1"/>
+          <w:left w:val="single" w:sz="6" w:space="7" w:color="C7CDD1"/>
+          <w:bottom w:val="single" w:sz="6" w:space="7" w:color="C7CDD1"/>
+          <w:right w:val="single" w:sz="6" w:space="7" w:color="C7CDD1"/>
+        </w:pBdr>
+        <w:shd w:val="clear" w:color="auto" w:fill="FFFFFF"/>
+        <w:wordWrap w:val="0"/>
+        <w:rPr>
+          <w:rFonts w:ascii="Consolas" w:hAnsi="Consolas"/>
+          <w:color w:val="000000"/>
+        </w:rPr>
+      </w:pPr>
+      <w:r>
+        <w:rPr>
+          <w:rFonts w:ascii="Consolas" w:hAnsi="Consolas"/>
+          <w:color w:val="000000"/>
+        </w:rPr>
+        <w:t xml:space="preserve">                </w:t>
+      </w:r>
+      <w:r>
+        <w:rPr>
+          <w:rFonts w:ascii="Consolas" w:hAnsi="Consolas"/>
+          <w:b/>
+          <w:bCs/>
+          <w:color w:val="BB7977"/>
+        </w:rPr>
+        <w:t>color</w:t>
+      </w:r>
+      <w:r>
+        <w:rPr>
+          <w:rFonts w:ascii="Consolas" w:hAnsi="Consolas"/>
+          <w:color w:val="808030"/>
+        </w:rPr>
+        <w:t>:</w:t>
+      </w:r>
+      <w:r>
+        <w:rPr>
+          <w:rFonts w:ascii="Consolas" w:hAnsi="Consolas"/>
+          <w:color w:val="000000"/>
+        </w:rPr>
+        <w:t xml:space="preserve"> </w:t>
+      </w:r>
+      <w:r>
+        <w:rPr>
+          <w:rFonts w:ascii="Consolas" w:hAnsi="Consolas"/>
+          <w:color w:val="797997"/>
+        </w:rPr>
+        <w:t>red</w:t>
+      </w:r>
+      <w:r>
+        <w:rPr>
+          <w:rFonts w:ascii="Consolas" w:hAnsi="Consolas"/>
+          <w:color w:val="800080"/>
+        </w:rPr>
+        <w:t>;</w:t>
+      </w:r>
+    </w:p>
+    <w:p>
+      <w:pPr>
+        <w:pStyle w:val="HTMLPreformatted"/>
+        <w:pBdr>
+          <w:top w:val="single" w:sz="6" w:space="7" w:color="C7CDD1"/>
+          <w:left w:val="single" w:sz="6" w:space="7" w:color="C7CDD1"/>
+          <w:bottom w:val="single" w:sz="6" w:space="7" w:color="C7CDD1"/>
+          <w:right w:val="single" w:sz="6" w:space="7" w:color="C7CDD1"/>
+        </w:pBdr>
+        <w:shd w:val="clear" w:color="auto" w:fill="FFFFFF"/>
+        <w:wordWrap w:val="0"/>
+        <w:rPr>
+          <w:rFonts w:ascii="Consolas" w:hAnsi="Consolas"/>
+          <w:color w:val="000000"/>
+        </w:rPr>
+      </w:pPr>
+      <w:r>
+        <w:rPr>
+          <w:rFonts w:ascii="Consolas" w:hAnsi="Consolas"/>
+          <w:color w:val="000000"/>
+        </w:rPr>
+        <w:t xml:space="preserve">            </w:t>
+      </w:r>
+      <w:r>
+        <w:rPr>
+          <w:rFonts w:ascii="Consolas" w:hAnsi="Consolas"/>
+          <w:color w:val="800080"/>
+        </w:rPr>
+        <w:t>}</w:t>
+      </w:r>
+    </w:p>
+    <w:p>
+      <w:pPr>
+        <w:pStyle w:val="HTMLPreformatted"/>
+        <w:pBdr>
+          <w:top w:val="single" w:sz="6" w:space="7" w:color="C7CDD1"/>
+          <w:left w:val="single" w:sz="6" w:space="7" w:color="C7CDD1"/>
+          <w:bottom w:val="single" w:sz="6" w:space="7" w:color="C7CDD1"/>
+          <w:right w:val="single" w:sz="6" w:space="7" w:color="C7CDD1"/>
+        </w:pBdr>
+        <w:shd w:val="clear" w:color="auto" w:fill="FFFFFF"/>
+        <w:wordWrap w:val="0"/>
+        <w:rPr>
+          <w:rFonts w:ascii="Consolas" w:hAnsi="Consolas"/>
+          <w:color w:val="000000"/>
+        </w:rPr>
+      </w:pPr>
+      <w:r>
+        <w:rPr>
+          <w:rFonts w:ascii="Consolas" w:hAnsi="Consolas"/>
+          <w:color w:val="000000"/>
+        </w:rPr>
+        <w:t xml:space="preserve">            </w:t>
+      </w:r>
+      <w:proofErr w:type="spellStart"/>
+      <w:r>
+        <w:rPr>
+          <w:rFonts w:ascii="Consolas" w:hAnsi="Consolas"/>
+          <w:b/>
+          <w:bCs/>
+          <w:color w:val="800000"/>
+        </w:rPr>
+        <w:t>div</w:t>
+      </w:r>
+      <w:r>
+        <w:rPr>
+          <w:rFonts w:ascii="Consolas" w:hAnsi="Consolas"/>
+          <w:color w:val="808030"/>
+        </w:rPr>
+        <w:t>.</w:t>
+      </w:r>
+      <w:r>
+        <w:rPr>
+          <w:rFonts w:ascii="Consolas" w:hAnsi="Consolas"/>
+          <w:color w:val="000000"/>
+        </w:rPr>
+        <w:t>warning</w:t>
+      </w:r>
+      <w:proofErr w:type="spellEnd"/>
+      <w:r>
+        <w:rPr>
+          <w:rFonts w:ascii="Consolas" w:hAnsi="Consolas"/>
+          <w:color w:val="000000"/>
+        </w:rPr>
+        <w:t xml:space="preserve"> </w:t>
+      </w:r>
+      <w:r>
+        <w:rPr>
+          <w:rFonts w:ascii="Consolas" w:hAnsi="Consolas"/>
+          <w:color w:val="800080"/>
+        </w:rPr>
+        <w:t>{</w:t>
+      </w:r>
+      <w:r>
+        <w:rPr>
+          <w:rFonts w:ascii="Consolas" w:hAnsi="Consolas"/>
+          <w:color w:val="000000"/>
+        </w:rPr>
+        <w:t xml:space="preserve"> </w:t>
+      </w:r>
+    </w:p>
+    <w:p>
+      <w:pPr>
+        <w:pStyle w:val="HTMLPreformatted"/>
+        <w:pBdr>
+          <w:top w:val="single" w:sz="6" w:space="7" w:color="C7CDD1"/>
+          <w:left w:val="single" w:sz="6" w:space="7" w:color="C7CDD1"/>
+          <w:bottom w:val="single" w:sz="6" w:space="7" w:color="C7CDD1"/>
+          <w:right w:val="single" w:sz="6" w:space="7" w:color="C7CDD1"/>
+        </w:pBdr>
+        <w:shd w:val="clear" w:color="auto" w:fill="FFFFFF"/>
+        <w:wordWrap w:val="0"/>
+        <w:rPr>
+          <w:rFonts w:ascii="Consolas" w:hAnsi="Consolas"/>
+          <w:color w:val="000000"/>
+        </w:rPr>
+      </w:pPr>
+      <w:r>
+        <w:rPr>
+          <w:rFonts w:ascii="Consolas" w:hAnsi="Consolas"/>
+          <w:color w:val="000000"/>
+        </w:rPr>
+        <w:t xml:space="preserve">                </w:t>
+      </w:r>
+      <w:r>
+        <w:rPr>
+          <w:rFonts w:ascii="Consolas" w:hAnsi="Consolas"/>
+          <w:b/>
+          <w:bCs/>
+          <w:color w:val="BB7977"/>
+        </w:rPr>
+        <w:t>font-style</w:t>
+      </w:r>
+      <w:r>
+        <w:rPr>
+          <w:rFonts w:ascii="Consolas" w:hAnsi="Consolas"/>
+          <w:color w:val="808030"/>
+        </w:rPr>
+        <w:t>:</w:t>
+      </w:r>
+      <w:r>
+        <w:rPr>
+          <w:rFonts w:ascii="Consolas" w:hAnsi="Consolas"/>
+          <w:color w:val="000000"/>
+        </w:rPr>
+        <w:t xml:space="preserve"> </w:t>
+      </w:r>
+      <w:r>
+        <w:rPr>
+          <w:rFonts w:ascii="Consolas" w:hAnsi="Consolas"/>
+          <w:color w:val="074726"/>
+        </w:rPr>
+        <w:t>italic</w:t>
+      </w:r>
+      <w:r>
+        <w:rPr>
+          <w:rFonts w:ascii="Consolas" w:hAnsi="Consolas"/>
+          <w:color w:val="800080"/>
+        </w:rPr>
+        <w:t>;</w:t>
+      </w:r>
+      <w:r>
+        <w:rPr>
+          <w:rFonts w:ascii="Consolas" w:hAnsi="Consolas"/>
+          <w:color w:val="000000"/>
+        </w:rPr>
+        <w:t xml:space="preserve"> </w:t>
+      </w:r>
+    </w:p>
+    <w:p>
+      <w:pPr>
+        <w:pStyle w:val="HTMLPreformatted"/>
+        <w:pBdr>
+          <w:top w:val="single" w:sz="6" w:space="7" w:color="C7CDD1"/>
+          <w:left w:val="single" w:sz="6" w:space="7" w:color="C7CDD1"/>
+          <w:bottom w:val="single" w:sz="6" w:space="7" w:color="C7CDD1"/>
+          <w:right w:val="single" w:sz="6" w:space="7" w:color="C7CDD1"/>
+        </w:pBdr>
+        <w:shd w:val="clear" w:color="auto" w:fill="FFFFFF"/>
+        <w:wordWrap w:val="0"/>
+        <w:rPr>
+          <w:rFonts w:ascii="Consolas" w:hAnsi="Consolas"/>
+          <w:color w:val="000000"/>
+        </w:rPr>
+      </w:pPr>
+      <w:r>
+        <w:rPr>
+          <w:rFonts w:ascii="Consolas" w:hAnsi="Consolas"/>
+          <w:color w:val="000000"/>
+        </w:rPr>
+        <w:t xml:space="preserve">            </w:t>
+      </w:r>
+      <w:r>
+        <w:rPr>
+          <w:rFonts w:ascii="Consolas" w:hAnsi="Consolas"/>
+          <w:color w:val="800080"/>
+        </w:rPr>
+        <w:t>}</w:t>
+      </w:r>
+    </w:p>
+    <w:p>
+      <w:pPr>
+        <w:pStyle w:val="HTMLPreformatted"/>
+        <w:pBdr>
+          <w:top w:val="single" w:sz="6" w:space="7" w:color="C7CDD1"/>
+          <w:left w:val="single" w:sz="6" w:space="7" w:color="C7CDD1"/>
+          <w:bottom w:val="single" w:sz="6" w:space="7" w:color="C7CDD1"/>
+          <w:right w:val="single" w:sz="6" w:space="7" w:color="C7CDD1"/>
+        </w:pBdr>
+        <w:shd w:val="clear" w:color="auto" w:fill="FFFFFF"/>
+        <w:wordWrap w:val="0"/>
+        <w:rPr>
+          <w:rFonts w:ascii="Consolas" w:hAnsi="Consolas"/>
+          <w:color w:val="000000"/>
+        </w:rPr>
+      </w:pPr>
+      <w:r>
+        <w:rPr>
+          <w:rFonts w:ascii="Consolas" w:hAnsi="Consolas"/>
+          <w:color w:val="000000"/>
+        </w:rPr>
+        <w:t xml:space="preserve">        </w:t>
+      </w:r>
+      <w:r>
+        <w:rPr>
+          <w:rFonts w:ascii="Consolas" w:hAnsi="Consolas"/>
+          <w:color w:val="A65700"/>
+        </w:rPr>
+        <w:t>&lt;/</w:t>
+      </w:r>
+      <w:r>
+        <w:rPr>
+          <w:rFonts w:ascii="Consolas" w:hAnsi="Consolas"/>
+          <w:b/>
+          <w:bCs/>
+          <w:color w:val="800000"/>
+        </w:rPr>
+        <w:t>style</w:t>
+      </w:r>
+      <w:r>
+        <w:rPr>
+          <w:rFonts w:ascii="Consolas" w:hAnsi="Consolas"/>
+          <w:color w:val="A65700"/>
+        </w:rPr>
+        <w:t>&gt;</w:t>
+      </w:r>
+    </w:p>
+    <w:p>
+      <w:pPr>
+        <w:pStyle w:val="HTMLPreformatted"/>
+        <w:pBdr>
+          <w:top w:val="single" w:sz="6" w:space="7" w:color="C7CDD1"/>
+          <w:left w:val="single" w:sz="6" w:space="7" w:color="C7CDD1"/>
+          <w:bottom w:val="single" w:sz="6" w:space="7" w:color="C7CDD1"/>
+          <w:right w:val="single" w:sz="6" w:space="7" w:color="C7CDD1"/>
+        </w:pBdr>
+        <w:shd w:val="clear" w:color="auto" w:fill="FFFFFF"/>
+        <w:wordWrap w:val="0"/>
+        <w:rPr>
+          <w:rFonts w:ascii="Consolas" w:hAnsi="Consolas"/>
+          <w:color w:val="000000"/>
+        </w:rPr>
+      </w:pPr>
+      <w:r>
+        <w:rPr>
+          <w:rFonts w:ascii="Consolas" w:hAnsi="Consolas"/>
+          <w:color w:val="000000"/>
+        </w:rPr>
+        <w:t xml:space="preserve">    </w:t>
+      </w:r>
+      <w:r>
+        <w:rPr>
+          <w:rFonts w:ascii="Consolas" w:hAnsi="Consolas"/>
+          <w:color w:val="A65700"/>
+        </w:rPr>
+        <w:t>&lt;/</w:t>
+      </w:r>
+      <w:r>
+        <w:rPr>
+          <w:rFonts w:ascii="Consolas" w:hAnsi="Consolas"/>
+          <w:b/>
+          <w:bCs/>
+          <w:color w:val="800000"/>
+        </w:rPr>
+        <w:t>head</w:t>
+      </w:r>
+      <w:r>
+        <w:rPr>
+          <w:rFonts w:ascii="Consolas" w:hAnsi="Consolas"/>
+          <w:color w:val="A65700"/>
+        </w:rPr>
+        <w:t>&gt;</w:t>
+      </w:r>
+      <w:r>
+        <w:rPr>
+          <w:rFonts w:ascii="Consolas" w:hAnsi="Consolas"/>
+          <w:color w:val="000000"/>
+        </w:rPr>
+        <w:t xml:space="preserve"> </w:t>
+      </w:r>
+    </w:p>
+    <w:p>
+      <w:pPr>
+        <w:pStyle w:val="HTMLPreformatted"/>
+        <w:pBdr>
+          <w:top w:val="single" w:sz="6" w:space="7" w:color="C7CDD1"/>
+          <w:left w:val="single" w:sz="6" w:space="7" w:color="C7CDD1"/>
+          <w:bottom w:val="single" w:sz="6" w:space="7" w:color="C7CDD1"/>
+          <w:right w:val="single" w:sz="6" w:space="7" w:color="C7CDD1"/>
+        </w:pBdr>
+        <w:shd w:val="clear" w:color="auto" w:fill="FFFFFF"/>
+        <w:wordWrap w:val="0"/>
+        <w:rPr>
+          <w:rFonts w:ascii="Consolas" w:hAnsi="Consolas"/>
+          <w:color w:val="000000"/>
+        </w:rPr>
+      </w:pPr>
+      <w:r>
+        <w:rPr>
+          <w:rFonts w:ascii="Consolas" w:hAnsi="Consolas"/>
+          <w:color w:val="000000"/>
+        </w:rPr>
+        <w:t xml:space="preserve">    </w:t>
+      </w:r>
+    </w:p>
+    <w:p>
+      <w:pPr>
+        <w:pStyle w:val="HTMLPreformatted"/>
+        <w:pBdr>
+          <w:top w:val="single" w:sz="6" w:space="7" w:color="C7CDD1"/>
+          <w:left w:val="single" w:sz="6" w:space="7" w:color="C7CDD1"/>
+          <w:bottom w:val="single" w:sz="6" w:space="7" w:color="C7CDD1"/>
+          <w:right w:val="single" w:sz="6" w:space="7" w:color="C7CDD1"/>
+        </w:pBdr>
+        <w:shd w:val="clear" w:color="auto" w:fill="FFFFFF"/>
+        <w:wordWrap w:val="0"/>
+        <w:rPr>
+          <w:rFonts w:ascii="Consolas" w:hAnsi="Consolas"/>
+          <w:color w:val="000000"/>
+        </w:rPr>
+      </w:pPr>
+      <w:r>
+        <w:rPr>
+          <w:rFonts w:ascii="Consolas" w:hAnsi="Consolas"/>
+          <w:color w:val="000000"/>
+        </w:rPr>
+        <w:t xml:space="preserve">    </w:t>
+      </w:r>
+      <w:r>
+        <w:rPr>
+          <w:rFonts w:ascii="Consolas" w:hAnsi="Consolas"/>
+          <w:color w:val="A65700"/>
+        </w:rPr>
+        <w:t>&lt;</w:t>
+      </w:r>
+      <w:r>
+        <w:rPr>
+          <w:rFonts w:ascii="Consolas" w:hAnsi="Consolas"/>
+          <w:b/>
+          <w:bCs/>
+          <w:color w:val="800000"/>
+        </w:rPr>
+        <w:t>body</w:t>
+      </w:r>
+      <w:r>
+        <w:rPr>
+          <w:rFonts w:ascii="Consolas" w:hAnsi="Consolas"/>
+          <w:color w:val="A65700"/>
+        </w:rPr>
+        <w:t>&gt;</w:t>
+      </w:r>
+    </w:p>
+    <w:p>
+      <w:pPr>
+        <w:pStyle w:val="HTMLPreformatted"/>
+        <w:pBdr>
+          <w:top w:val="single" w:sz="6" w:space="7" w:color="C7CDD1"/>
+          <w:left w:val="single" w:sz="6" w:space="7" w:color="C7CDD1"/>
+          <w:bottom w:val="single" w:sz="6" w:space="7" w:color="C7CDD1"/>
+          <w:right w:val="single" w:sz="6" w:space="7" w:color="C7CDD1"/>
+        </w:pBdr>
+        <w:shd w:val="clear" w:color="auto" w:fill="FFFFFF"/>
+        <w:wordWrap w:val="0"/>
+        <w:rPr>
+          <w:rFonts w:ascii="Consolas" w:hAnsi="Consolas"/>
+          <w:color w:val="000000"/>
+        </w:rPr>
+      </w:pPr>
+      <w:r>
+        <w:rPr>
+          <w:rFonts w:ascii="Consolas" w:hAnsi="Consolas"/>
+          <w:color w:val="000000"/>
+        </w:rPr>
+        <w:t xml:space="preserve">        </w:t>
+      </w:r>
+      <w:r>
+        <w:rPr>
+          <w:rFonts w:ascii="Consolas" w:hAnsi="Consolas"/>
+          <w:color w:val="A65700"/>
+        </w:rPr>
+        <w:t>&lt;</w:t>
+      </w:r>
+      <w:r>
+        <w:rPr>
+          <w:rFonts w:ascii="Consolas" w:hAnsi="Consolas"/>
+          <w:b/>
+          <w:bCs/>
+          <w:color w:val="800000"/>
+        </w:rPr>
+        <w:t>div</w:t>
+      </w:r>
+      <w:r>
+        <w:rPr>
+          <w:rFonts w:ascii="Consolas" w:hAnsi="Consolas"/>
+          <w:color w:val="274796"/>
+        </w:rPr>
+        <w:t xml:space="preserve"> </w:t>
+      </w:r>
+      <w:r>
+        <w:rPr>
+          <w:rFonts w:ascii="Consolas" w:hAnsi="Consolas"/>
+          <w:color w:val="074726"/>
+        </w:rPr>
+        <w:t>class</w:t>
+      </w:r>
+      <w:r>
+        <w:rPr>
+          <w:rFonts w:ascii="Consolas" w:hAnsi="Consolas"/>
+          <w:color w:val="808030"/>
+        </w:rPr>
+        <w:t>=</w:t>
+      </w:r>
+      <w:r>
+        <w:rPr>
+          <w:rFonts w:ascii="Consolas" w:hAnsi="Consolas"/>
+          <w:color w:val="0000E6"/>
+        </w:rPr>
+        <w:t>"warning"</w:t>
+      </w:r>
+      <w:r>
+        <w:rPr>
+          <w:rFonts w:ascii="Consolas" w:hAnsi="Consolas"/>
+          <w:color w:val="A65700"/>
+        </w:rPr>
+        <w:t>&gt;</w:t>
+      </w:r>
+    </w:p>
+    <w:p>
+      <w:pPr>
+        <w:pStyle w:val="HTMLPreformatted"/>
+        <w:pBdr>
+          <w:top w:val="single" w:sz="6" w:space="7" w:color="C7CDD1"/>
+          <w:left w:val="single" w:sz="6" w:space="7" w:color="C7CDD1"/>
+          <w:bottom w:val="single" w:sz="6" w:space="7" w:color="C7CDD1"/>
+          <w:right w:val="single" w:sz="6" w:space="7" w:color="C7CDD1"/>
+        </w:pBdr>
+        <w:shd w:val="clear" w:color="auto" w:fill="FFFFFF"/>
+        <w:wordWrap w:val="0"/>
+        <w:rPr>
+          <w:rFonts w:ascii="Consolas" w:hAnsi="Consolas"/>
+          <w:color w:val="000000"/>
+        </w:rPr>
+      </w:pPr>
+      <w:r>
+        <w:rPr>
+          <w:rFonts w:ascii="Consolas" w:hAnsi="Consolas"/>
+          <w:color w:val="000000"/>
+        </w:rPr>
+        <w:t xml:space="preserve">            </w:t>
+      </w:r>
+      <w:r>
+        <w:rPr>
+          <w:rFonts w:ascii="Consolas" w:hAnsi="Consolas"/>
+          <w:color w:val="A65700"/>
+        </w:rPr>
+        <w:t>&lt;</w:t>
+      </w:r>
+      <w:r>
+        <w:rPr>
+          <w:rFonts w:ascii="Consolas" w:hAnsi="Consolas"/>
+          <w:b/>
+          <w:bCs/>
+          <w:color w:val="800000"/>
+        </w:rPr>
+        <w:t>p</w:t>
+      </w:r>
+      <w:r>
+        <w:rPr>
+          <w:rFonts w:ascii="Consolas" w:hAnsi="Consolas"/>
+          <w:color w:val="A65700"/>
+        </w:rPr>
+        <w:t>&gt;</w:t>
+      </w:r>
+      <w:r>
+        <w:rPr>
+          <w:rFonts w:ascii="Consolas" w:hAnsi="Consolas"/>
+          <w:color w:val="000000"/>
+        </w:rPr>
+        <w:t>The following errors occurred:</w:t>
+      </w:r>
+      <w:r>
+        <w:rPr>
+          <w:rFonts w:ascii="Consolas" w:hAnsi="Consolas"/>
+          <w:color w:val="A65700"/>
+        </w:rPr>
+        <w:t>&lt;/</w:t>
+      </w:r>
+      <w:r>
+        <w:rPr>
+          <w:rFonts w:ascii="Consolas" w:hAnsi="Consolas"/>
+          <w:b/>
+          <w:bCs/>
+          <w:color w:val="800000"/>
+        </w:rPr>
+        <w:t>p</w:t>
+      </w:r>
+      <w:r>
+        <w:rPr>
+          <w:rFonts w:ascii="Consolas" w:hAnsi="Consolas"/>
+          <w:color w:val="A65700"/>
+        </w:rPr>
+        <w:t>&gt;</w:t>
+      </w:r>
+      <w:r>
+        <w:rPr>
+          <w:rFonts w:ascii="Consolas" w:hAnsi="Consolas"/>
+          <w:color w:val="000000"/>
+        </w:rPr>
+        <w:t xml:space="preserve"> </w:t>
+      </w:r>
+    </w:p>
+    <w:p>
+      <w:pPr>
+        <w:pStyle w:val="HTMLPreformatted"/>
+        <w:pBdr>
+          <w:top w:val="single" w:sz="6" w:space="7" w:color="C7CDD1"/>
+          <w:left w:val="single" w:sz="6" w:space="7" w:color="C7CDD1"/>
+          <w:bottom w:val="single" w:sz="6" w:space="7" w:color="C7CDD1"/>
+          <w:right w:val="single" w:sz="6" w:space="7" w:color="C7CDD1"/>
+        </w:pBdr>
+        <w:shd w:val="clear" w:color="auto" w:fill="FFFFFF"/>
+        <w:wordWrap w:val="0"/>
+        <w:rPr>
+          <w:rFonts w:ascii="Consolas" w:hAnsi="Consolas"/>
+          <w:color w:val="000000"/>
+        </w:rPr>
+      </w:pPr>
+      <w:r>
+        <w:rPr>
+          <w:rFonts w:ascii="Consolas" w:hAnsi="Consolas"/>
+          <w:color w:val="000000"/>
+        </w:rPr>
+        <w:t xml:space="preserve">        </w:t>
+      </w:r>
+      <w:r>
+        <w:rPr>
+          <w:rFonts w:ascii="Consolas" w:hAnsi="Consolas"/>
+          <w:color w:val="A65700"/>
+        </w:rPr>
+        <w:t>&lt;/</w:t>
+      </w:r>
+      <w:r>
+        <w:rPr>
+          <w:rFonts w:ascii="Consolas" w:hAnsi="Consolas"/>
+          <w:b/>
+          <w:bCs/>
+          <w:color w:val="800000"/>
+        </w:rPr>
+        <w:t>div</w:t>
+      </w:r>
+      <w:r>
+        <w:rPr>
+          <w:rFonts w:ascii="Consolas" w:hAnsi="Consolas"/>
+          <w:color w:val="A65700"/>
+        </w:rPr>
+        <w:t>&gt;</w:t>
+      </w:r>
+      <w:r>
+        <w:rPr>
+          <w:rFonts w:ascii="Consolas" w:hAnsi="Consolas"/>
+          <w:color w:val="000000"/>
+        </w:rPr>
+        <w:t xml:space="preserve"> </w:t>
+      </w:r>
+    </w:p>
+    <w:p>
+      <w:pPr>
+        <w:pStyle w:val="HTMLPreformatted"/>
+        <w:pBdr>
+          <w:top w:val="single" w:sz="6" w:space="7" w:color="C7CDD1"/>
+          <w:left w:val="single" w:sz="6" w:space="7" w:color="C7CDD1"/>
+          <w:bottom w:val="single" w:sz="6" w:space="7" w:color="C7CDD1"/>
+          <w:right w:val="single" w:sz="6" w:space="7" w:color="C7CDD1"/>
+        </w:pBdr>
+        <w:shd w:val="clear" w:color="auto" w:fill="FFFFFF"/>
+        <w:wordWrap w:val="0"/>
+        <w:rPr>
+          <w:rFonts w:ascii="Consolas" w:hAnsi="Consolas"/>
+          <w:color w:val="000000"/>
+        </w:rPr>
+      </w:pPr>
+      <w:r>
+        <w:rPr>
+          <w:rFonts w:ascii="Consolas" w:hAnsi="Consolas"/>
+          <w:color w:val="000000"/>
+        </w:rPr>
+        <w:t xml:space="preserve">        </w:t>
+      </w:r>
+      <w:r>
+        <w:rPr>
+          <w:rFonts w:ascii="Consolas" w:hAnsi="Consolas"/>
+          <w:color w:val="A65700"/>
+        </w:rPr>
+        <w:t>&lt;</w:t>
+      </w:r>
+      <w:r>
+        <w:rPr>
+          <w:rFonts w:ascii="Consolas" w:hAnsi="Consolas"/>
+          <w:b/>
+          <w:bCs/>
+          <w:color w:val="800000"/>
+        </w:rPr>
+        <w:t>p</w:t>
+      </w:r>
+      <w:r>
+        <w:rPr>
+          <w:rFonts w:ascii="Consolas" w:hAnsi="Consolas"/>
+          <w:color w:val="274796"/>
+        </w:rPr>
+        <w:t xml:space="preserve"> </w:t>
+      </w:r>
+      <w:r>
+        <w:rPr>
+          <w:rFonts w:ascii="Consolas" w:hAnsi="Consolas"/>
+          <w:color w:val="074726"/>
+        </w:rPr>
+        <w:t>class</w:t>
+      </w:r>
+      <w:r>
+        <w:rPr>
+          <w:rFonts w:ascii="Consolas" w:hAnsi="Consolas"/>
+          <w:color w:val="808030"/>
+        </w:rPr>
+        <w:t>=</w:t>
+      </w:r>
+      <w:r>
+        <w:rPr>
+          <w:rFonts w:ascii="Consolas" w:hAnsi="Consolas"/>
+          <w:color w:val="0000E6"/>
+        </w:rPr>
+        <w:t>"warning"</w:t>
+      </w:r>
+      <w:r>
+        <w:rPr>
+          <w:rFonts w:ascii="Consolas" w:hAnsi="Consolas"/>
+          <w:color w:val="A65700"/>
+        </w:rPr>
+        <w:t>&gt;</w:t>
+      </w:r>
+      <w:r>
+        <w:rPr>
+          <w:rFonts w:ascii="Consolas" w:hAnsi="Consolas"/>
+          <w:color w:val="000000"/>
+        </w:rPr>
+        <w:t xml:space="preserve">First Name is </w:t>
+      </w:r>
+      <w:proofErr w:type="gramStart"/>
+      <w:r>
+        <w:rPr>
+          <w:rFonts w:ascii="Consolas" w:hAnsi="Consolas"/>
+          <w:color w:val="000000"/>
+        </w:rPr>
+        <w:t>required</w:t>
+      </w:r>
+      <w:r>
+        <w:rPr>
+          <w:rFonts w:ascii="Consolas" w:hAnsi="Consolas"/>
+          <w:color w:val="008C00"/>
+        </w:rPr>
+        <w:t>.</w:t>
+      </w:r>
+      <w:r>
+        <w:rPr>
+          <w:rFonts w:ascii="Consolas" w:hAnsi="Consolas"/>
+          <w:color w:val="A65700"/>
+        </w:rPr>
+        <w:t>&lt;</w:t>
+      </w:r>
+      <w:proofErr w:type="gramEnd"/>
+      <w:r>
+        <w:rPr>
+          <w:rFonts w:ascii="Consolas" w:hAnsi="Consolas"/>
+          <w:color w:val="A65700"/>
+        </w:rPr>
+        <w:t>/</w:t>
+      </w:r>
+      <w:r>
+        <w:rPr>
+          <w:rFonts w:ascii="Consolas" w:hAnsi="Consolas"/>
+          <w:b/>
+          <w:bCs/>
+          <w:color w:val="800000"/>
+        </w:rPr>
+        <w:t>p</w:t>
+      </w:r>
+      <w:r>
+        <w:rPr>
+          <w:rFonts w:ascii="Consolas" w:hAnsi="Consolas"/>
+          <w:color w:val="A65700"/>
+        </w:rPr>
+        <w:t>&gt;</w:t>
+      </w:r>
+      <w:r>
+        <w:rPr>
+          <w:rFonts w:ascii="Consolas" w:hAnsi="Consolas"/>
+          <w:color w:val="000000"/>
+        </w:rPr>
+        <w:t xml:space="preserve"> </w:t>
+      </w:r>
+    </w:p>
+    <w:p>
+      <w:pPr>
+        <w:pStyle w:val="HTMLPreformatted"/>
+        <w:pBdr>
+          <w:top w:val="single" w:sz="6" w:space="7" w:color="C7CDD1"/>
+          <w:left w:val="single" w:sz="6" w:space="7" w:color="C7CDD1"/>
+          <w:bottom w:val="single" w:sz="6" w:space="7" w:color="C7CDD1"/>
+          <w:right w:val="single" w:sz="6" w:space="7" w:color="C7CDD1"/>
+        </w:pBdr>
+        <w:shd w:val="clear" w:color="auto" w:fill="FFFFFF"/>
+        <w:wordWrap w:val="0"/>
+        <w:rPr>
+          <w:rFonts w:ascii="Consolas" w:hAnsi="Consolas"/>
+          <w:color w:val="000000"/>
+        </w:rPr>
+      </w:pPr>
+      <w:r>
+        <w:rPr>
+          <w:rFonts w:ascii="Consolas" w:hAnsi="Consolas"/>
+          <w:color w:val="000000"/>
+        </w:rPr>
+        <w:t xml:space="preserve">        </w:t>
+      </w:r>
+      <w:r>
+        <w:rPr>
+          <w:rFonts w:ascii="Consolas" w:hAnsi="Consolas"/>
+          <w:color w:val="A65700"/>
+        </w:rPr>
+        <w:t>&lt;</w:t>
+      </w:r>
+      <w:r>
+        <w:rPr>
+          <w:rFonts w:ascii="Consolas" w:hAnsi="Consolas"/>
+          <w:b/>
+          <w:bCs/>
+          <w:color w:val="800000"/>
+        </w:rPr>
+        <w:t>label</w:t>
+      </w:r>
+      <w:r>
+        <w:rPr>
+          <w:rFonts w:ascii="Consolas" w:hAnsi="Consolas"/>
+          <w:color w:val="274796"/>
+        </w:rPr>
+        <w:t xml:space="preserve"> </w:t>
+      </w:r>
+      <w:r>
+        <w:rPr>
+          <w:rFonts w:ascii="Consolas" w:hAnsi="Consolas"/>
+          <w:color w:val="074726"/>
+        </w:rPr>
+        <w:t>for</w:t>
+      </w:r>
+      <w:r>
+        <w:rPr>
+          <w:rFonts w:ascii="Consolas" w:hAnsi="Consolas"/>
+          <w:color w:val="808030"/>
+        </w:rPr>
+        <w:t>=</w:t>
+      </w:r>
+      <w:r>
+        <w:rPr>
+          <w:rFonts w:ascii="Consolas" w:hAnsi="Consolas"/>
+          <w:color w:val="0000E6"/>
+        </w:rPr>
+        <w:t>"</w:t>
+      </w:r>
+      <w:proofErr w:type="spellStart"/>
+      <w:r>
+        <w:rPr>
+          <w:rFonts w:ascii="Consolas" w:hAnsi="Consolas"/>
+          <w:color w:val="0000E6"/>
+        </w:rPr>
+        <w:t>firstName</w:t>
+      </w:r>
+      <w:proofErr w:type="spellEnd"/>
+      <w:r>
+        <w:rPr>
+          <w:rFonts w:ascii="Consolas" w:hAnsi="Consolas"/>
+          <w:color w:val="0000E6"/>
+        </w:rPr>
+        <w:t>"</w:t>
+      </w:r>
+      <w:r>
+        <w:rPr>
+          <w:rFonts w:ascii="Consolas" w:hAnsi="Consolas"/>
+          <w:color w:val="A65700"/>
+        </w:rPr>
+        <w:t>&gt;</w:t>
+      </w:r>
+      <w:r>
+        <w:rPr>
+          <w:rFonts w:ascii="Consolas" w:hAnsi="Consolas"/>
+          <w:color w:val="000000"/>
+        </w:rPr>
+        <w:t>First Name</w:t>
+      </w:r>
+      <w:r>
+        <w:rPr>
+          <w:rFonts w:ascii="Consolas" w:hAnsi="Consolas"/>
+          <w:color w:val="A65700"/>
+        </w:rPr>
+        <w:t>&lt;/</w:t>
+      </w:r>
+      <w:r>
+        <w:rPr>
+          <w:rFonts w:ascii="Consolas" w:hAnsi="Consolas"/>
+          <w:b/>
+          <w:bCs/>
+          <w:color w:val="800000"/>
+        </w:rPr>
+        <w:t>label</w:t>
+      </w:r>
+      <w:r>
+        <w:rPr>
+          <w:rFonts w:ascii="Consolas" w:hAnsi="Consolas"/>
+          <w:color w:val="A65700"/>
+        </w:rPr>
+        <w:t>&gt;</w:t>
+      </w:r>
+      <w:r>
+        <w:rPr>
+          <w:rFonts w:ascii="Consolas" w:hAnsi="Consolas"/>
+          <w:color w:val="000000"/>
+        </w:rPr>
+        <w:t xml:space="preserve"> </w:t>
+      </w:r>
+    </w:p>
+    <w:p>
+      <w:pPr>
+        <w:pStyle w:val="HTMLPreformatted"/>
+        <w:pBdr>
+          <w:top w:val="single" w:sz="6" w:space="7" w:color="C7CDD1"/>
+          <w:left w:val="single" w:sz="6" w:space="7" w:color="C7CDD1"/>
+          <w:bottom w:val="single" w:sz="6" w:space="7" w:color="C7CDD1"/>
+          <w:right w:val="single" w:sz="6" w:space="7" w:color="C7CDD1"/>
+        </w:pBdr>
+        <w:shd w:val="clear" w:color="auto" w:fill="FFFFFF"/>
+        <w:wordWrap w:val="0"/>
+        <w:rPr>
+          <w:rFonts w:ascii="Consolas" w:hAnsi="Consolas"/>
+          <w:color w:val="000000"/>
+        </w:rPr>
+      </w:pPr>
+      <w:r>
+        <w:rPr>
+          <w:rFonts w:ascii="Consolas" w:hAnsi="Consolas"/>
+          <w:color w:val="000000"/>
+        </w:rPr>
+        <w:t xml:space="preserve">        </w:t>
+      </w:r>
+      <w:r>
+        <w:rPr>
+          <w:rFonts w:ascii="Consolas" w:hAnsi="Consolas"/>
+          <w:color w:val="A65700"/>
+        </w:rPr>
+        <w:t>&lt;</w:t>
+      </w:r>
+      <w:r>
+        <w:rPr>
+          <w:rFonts w:ascii="Consolas" w:hAnsi="Consolas"/>
+          <w:b/>
+          <w:bCs/>
+          <w:color w:val="800000"/>
+        </w:rPr>
+        <w:t>input</w:t>
+      </w:r>
+      <w:r>
+        <w:rPr>
+          <w:rFonts w:ascii="Consolas" w:hAnsi="Consolas"/>
+          <w:color w:val="274796"/>
+        </w:rPr>
+        <w:t xml:space="preserve"> </w:t>
+      </w:r>
+      <w:r>
+        <w:rPr>
+          <w:rFonts w:ascii="Consolas" w:hAnsi="Consolas"/>
+          <w:color w:val="074726"/>
+        </w:rPr>
+        <w:t>type</w:t>
+      </w:r>
+      <w:r>
+        <w:rPr>
+          <w:rFonts w:ascii="Consolas" w:hAnsi="Consolas"/>
+          <w:color w:val="808030"/>
+        </w:rPr>
+        <w:t>=</w:t>
+      </w:r>
+      <w:r>
+        <w:rPr>
+          <w:rFonts w:ascii="Consolas" w:hAnsi="Consolas"/>
+          <w:color w:val="0000E6"/>
+        </w:rPr>
+        <w:t>"textbox"</w:t>
+      </w:r>
+      <w:r>
+        <w:rPr>
+          <w:rFonts w:ascii="Consolas" w:hAnsi="Consolas"/>
+          <w:color w:val="274796"/>
+        </w:rPr>
+        <w:t xml:space="preserve"> </w:t>
+      </w:r>
+      <w:r>
+        <w:rPr>
+          <w:rFonts w:ascii="Consolas" w:hAnsi="Consolas"/>
+          <w:color w:val="074726"/>
+        </w:rPr>
+        <w:t>name</w:t>
+      </w:r>
+      <w:r>
+        <w:rPr>
+          <w:rFonts w:ascii="Consolas" w:hAnsi="Consolas"/>
+          <w:color w:val="808030"/>
+        </w:rPr>
+        <w:t>=</w:t>
+      </w:r>
+      <w:r>
+        <w:rPr>
+          <w:rFonts w:ascii="Consolas" w:hAnsi="Consolas"/>
+          <w:color w:val="0000E6"/>
+        </w:rPr>
+        <w:t>"</w:t>
+      </w:r>
+      <w:proofErr w:type="spellStart"/>
+      <w:r>
+        <w:rPr>
+          <w:rFonts w:ascii="Consolas" w:hAnsi="Consolas"/>
+          <w:color w:val="0000E6"/>
+        </w:rPr>
+        <w:t>firstName</w:t>
+      </w:r>
+      <w:proofErr w:type="spellEnd"/>
+      <w:r>
+        <w:rPr>
+          <w:rFonts w:ascii="Consolas" w:hAnsi="Consolas"/>
+          <w:color w:val="0000E6"/>
+        </w:rPr>
+        <w:t>"</w:t>
+      </w:r>
+      <w:r>
+        <w:rPr>
+          <w:rFonts w:ascii="Consolas" w:hAnsi="Consolas"/>
+          <w:color w:val="A65700"/>
+        </w:rPr>
+        <w:t>/&gt;</w:t>
+      </w:r>
+      <w:r>
+        <w:rPr>
+          <w:rFonts w:ascii="Consolas" w:hAnsi="Consolas"/>
+          <w:color w:val="000000"/>
+        </w:rPr>
+        <w:t xml:space="preserve"> </w:t>
+      </w:r>
+    </w:p>
+    <w:p>
+      <w:pPr>
+        <w:pStyle w:val="HTMLPreformatted"/>
+        <w:pBdr>
+          <w:top w:val="single" w:sz="6" w:space="7" w:color="C7CDD1"/>
+          <w:left w:val="single" w:sz="6" w:space="7" w:color="C7CDD1"/>
+          <w:bottom w:val="single" w:sz="6" w:space="7" w:color="C7CDD1"/>
+          <w:right w:val="single" w:sz="6" w:space="7" w:color="C7CDD1"/>
+        </w:pBdr>
+        <w:shd w:val="clear" w:color="auto" w:fill="FFFFFF"/>
+        <w:wordWrap w:val="0"/>
+        <w:rPr>
+          <w:rFonts w:ascii="Consolas" w:hAnsi="Consolas"/>
+          <w:color w:val="000000"/>
+        </w:rPr>
+      </w:pPr>
+      <w:r>
+        <w:rPr>
+          <w:rFonts w:ascii="Consolas" w:hAnsi="Consolas"/>
+          <w:color w:val="000000"/>
+        </w:rPr>
+        <w:t xml:space="preserve">        </w:t>
+      </w:r>
+      <w:r>
+        <w:rPr>
+          <w:rFonts w:ascii="Consolas" w:hAnsi="Consolas"/>
+          <w:color w:val="A65700"/>
+        </w:rPr>
+        <w:t>&lt;</w:t>
+      </w:r>
+      <w:r>
+        <w:rPr>
+          <w:rFonts w:ascii="Consolas" w:hAnsi="Consolas"/>
+          <w:b/>
+          <w:bCs/>
+          <w:color w:val="800000"/>
+        </w:rPr>
+        <w:t>p</w:t>
+      </w:r>
+      <w:r>
+        <w:rPr>
+          <w:rFonts w:ascii="Consolas" w:hAnsi="Consolas"/>
+          <w:color w:val="274796"/>
+        </w:rPr>
+        <w:t xml:space="preserve"> </w:t>
+      </w:r>
+      <w:r>
+        <w:rPr>
+          <w:rFonts w:ascii="Consolas" w:hAnsi="Consolas"/>
+          <w:color w:val="074726"/>
+        </w:rPr>
+        <w:t>class</w:t>
+      </w:r>
+      <w:r>
+        <w:rPr>
+          <w:rFonts w:ascii="Consolas" w:hAnsi="Consolas"/>
+          <w:color w:val="808030"/>
+        </w:rPr>
+        <w:t>=</w:t>
+      </w:r>
+      <w:r>
+        <w:rPr>
+          <w:rFonts w:ascii="Consolas" w:hAnsi="Consolas"/>
+          <w:color w:val="0000E6"/>
+        </w:rPr>
+        <w:t>"warning"</w:t>
+      </w:r>
+      <w:r>
+        <w:rPr>
+          <w:rFonts w:ascii="Consolas" w:hAnsi="Consolas"/>
+          <w:color w:val="A65700"/>
+        </w:rPr>
+        <w:t>&gt;</w:t>
+      </w:r>
+      <w:r>
+        <w:rPr>
+          <w:rFonts w:ascii="Consolas" w:hAnsi="Consolas"/>
+          <w:color w:val="000000"/>
+        </w:rPr>
+        <w:t xml:space="preserve">Last Name is </w:t>
+      </w:r>
+      <w:proofErr w:type="gramStart"/>
+      <w:r>
+        <w:rPr>
+          <w:rFonts w:ascii="Consolas" w:hAnsi="Consolas"/>
+          <w:color w:val="000000"/>
+        </w:rPr>
+        <w:t>required</w:t>
+      </w:r>
+      <w:r>
+        <w:rPr>
+          <w:rFonts w:ascii="Consolas" w:hAnsi="Consolas"/>
+          <w:color w:val="008C00"/>
+        </w:rPr>
+        <w:t>.</w:t>
+      </w:r>
+      <w:r>
+        <w:rPr>
+          <w:rFonts w:ascii="Consolas" w:hAnsi="Consolas"/>
+          <w:color w:val="A65700"/>
+        </w:rPr>
+        <w:t>&lt;</w:t>
+      </w:r>
+      <w:proofErr w:type="gramEnd"/>
+      <w:r>
+        <w:rPr>
+          <w:rFonts w:ascii="Consolas" w:hAnsi="Consolas"/>
+          <w:color w:val="A65700"/>
+        </w:rPr>
+        <w:t>/</w:t>
+      </w:r>
+      <w:r>
+        <w:rPr>
+          <w:rFonts w:ascii="Consolas" w:hAnsi="Consolas"/>
+          <w:b/>
+          <w:bCs/>
+          <w:color w:val="800000"/>
+        </w:rPr>
+        <w:t>p</w:t>
+      </w:r>
+      <w:r>
+        <w:rPr>
+          <w:rFonts w:ascii="Consolas" w:hAnsi="Consolas"/>
+          <w:color w:val="A65700"/>
+        </w:rPr>
+        <w:t>&gt;</w:t>
+      </w:r>
+      <w:r>
+        <w:rPr>
+          <w:rFonts w:ascii="Consolas" w:hAnsi="Consolas"/>
+          <w:color w:val="000000"/>
+        </w:rPr>
+        <w:t xml:space="preserve"> </w:t>
+      </w:r>
+    </w:p>
+    <w:p>
+      <w:pPr>
+        <w:pStyle w:val="HTMLPreformatted"/>
+        <w:pBdr>
+          <w:top w:val="single" w:sz="6" w:space="7" w:color="C7CDD1"/>
+          <w:left w:val="single" w:sz="6" w:space="7" w:color="C7CDD1"/>
+          <w:bottom w:val="single" w:sz="6" w:space="7" w:color="C7CDD1"/>
+          <w:right w:val="single" w:sz="6" w:space="7" w:color="C7CDD1"/>
+        </w:pBdr>
+        <w:shd w:val="clear" w:color="auto" w:fill="FFFFFF"/>
+        <w:wordWrap w:val="0"/>
+        <w:rPr>
+          <w:rFonts w:ascii="Consolas" w:hAnsi="Consolas"/>
+          <w:color w:val="000000"/>
+        </w:rPr>
+      </w:pPr>
+      <w:r>
+        <w:rPr>
+          <w:rFonts w:ascii="Consolas" w:hAnsi="Consolas"/>
+          <w:color w:val="000000"/>
+        </w:rPr>
+        <w:t xml:space="preserve">        </w:t>
+      </w:r>
+      <w:r>
+        <w:rPr>
+          <w:rFonts w:ascii="Consolas" w:hAnsi="Consolas"/>
+          <w:color w:val="A65700"/>
+        </w:rPr>
+        <w:t>&lt;</w:t>
+      </w:r>
+      <w:r>
+        <w:rPr>
+          <w:rFonts w:ascii="Consolas" w:hAnsi="Consolas"/>
+          <w:b/>
+          <w:bCs/>
+          <w:color w:val="800000"/>
+        </w:rPr>
+        <w:t>label</w:t>
+      </w:r>
+      <w:r>
+        <w:rPr>
+          <w:rFonts w:ascii="Consolas" w:hAnsi="Consolas"/>
+          <w:color w:val="274796"/>
+        </w:rPr>
+        <w:t xml:space="preserve"> </w:t>
+      </w:r>
+      <w:r>
+        <w:rPr>
+          <w:rFonts w:ascii="Consolas" w:hAnsi="Consolas"/>
+          <w:color w:val="074726"/>
+        </w:rPr>
+        <w:t>for</w:t>
+      </w:r>
+      <w:r>
+        <w:rPr>
+          <w:rFonts w:ascii="Consolas" w:hAnsi="Consolas"/>
+          <w:color w:val="808030"/>
+        </w:rPr>
+        <w:t>=</w:t>
+      </w:r>
+      <w:r>
+        <w:rPr>
+          <w:rFonts w:ascii="Consolas" w:hAnsi="Consolas"/>
+          <w:color w:val="0000E6"/>
+        </w:rPr>
+        <w:t>"</w:t>
+      </w:r>
+      <w:proofErr w:type="spellStart"/>
+      <w:r>
+        <w:rPr>
+          <w:rFonts w:ascii="Consolas" w:hAnsi="Consolas"/>
+          <w:color w:val="0000E6"/>
+        </w:rPr>
+        <w:t>lastName</w:t>
+      </w:r>
+      <w:proofErr w:type="spellEnd"/>
+      <w:r>
+        <w:rPr>
+          <w:rFonts w:ascii="Consolas" w:hAnsi="Consolas"/>
+          <w:color w:val="0000E6"/>
+        </w:rPr>
+        <w:t>"</w:t>
+      </w:r>
+      <w:r>
+        <w:rPr>
+          <w:rFonts w:ascii="Consolas" w:hAnsi="Consolas"/>
+          <w:color w:val="A65700"/>
+        </w:rPr>
+        <w:t>&gt;</w:t>
+      </w:r>
+      <w:r>
+        <w:rPr>
+          <w:rFonts w:ascii="Consolas" w:hAnsi="Consolas"/>
+          <w:color w:val="000000"/>
+        </w:rPr>
+        <w:t>Last Name</w:t>
+      </w:r>
+      <w:r>
+        <w:rPr>
+          <w:rFonts w:ascii="Consolas" w:hAnsi="Consolas"/>
+          <w:color w:val="A65700"/>
+        </w:rPr>
+        <w:t>&lt;/</w:t>
+      </w:r>
+      <w:r>
+        <w:rPr>
+          <w:rFonts w:ascii="Consolas" w:hAnsi="Consolas"/>
+          <w:b/>
+          <w:bCs/>
+          <w:color w:val="800000"/>
+        </w:rPr>
+        <w:t>label</w:t>
+      </w:r>
+      <w:r>
+        <w:rPr>
+          <w:rFonts w:ascii="Consolas" w:hAnsi="Consolas"/>
+          <w:color w:val="A65700"/>
+        </w:rPr>
+        <w:t>&gt;</w:t>
+      </w:r>
+      <w:r>
+        <w:rPr>
+          <w:rFonts w:ascii="Consolas" w:hAnsi="Consolas"/>
+          <w:color w:val="000000"/>
+        </w:rPr>
+        <w:t xml:space="preserve"> </w:t>
+      </w:r>
+    </w:p>
+    <w:p>
+      <w:pPr>
+        <w:pStyle w:val="HTMLPreformatted"/>
+        <w:pBdr>
+          <w:top w:val="single" w:sz="6" w:space="7" w:color="C7CDD1"/>
+          <w:left w:val="single" w:sz="6" w:space="7" w:color="C7CDD1"/>
+          <w:bottom w:val="single" w:sz="6" w:space="7" w:color="C7CDD1"/>
+          <w:right w:val="single" w:sz="6" w:space="7" w:color="C7CDD1"/>
+        </w:pBdr>
+        <w:shd w:val="clear" w:color="auto" w:fill="FFFFFF"/>
+        <w:wordWrap w:val="0"/>
+        <w:rPr>
+          <w:rFonts w:ascii="Consolas" w:hAnsi="Consolas"/>
+          <w:color w:val="000000"/>
+        </w:rPr>
+      </w:pPr>
+      <w:r>
+        <w:rPr>
+          <w:rFonts w:ascii="Consolas" w:hAnsi="Consolas"/>
+          <w:color w:val="000000"/>
+        </w:rPr>
+        <w:t xml:space="preserve">        </w:t>
+      </w:r>
+      <w:r>
+        <w:rPr>
+          <w:rFonts w:ascii="Consolas" w:hAnsi="Consolas"/>
+          <w:color w:val="A65700"/>
+        </w:rPr>
+        <w:t>&lt;</w:t>
+      </w:r>
+      <w:r>
+        <w:rPr>
+          <w:rFonts w:ascii="Consolas" w:hAnsi="Consolas"/>
+          <w:b/>
+          <w:bCs/>
+          <w:color w:val="800000"/>
+        </w:rPr>
+        <w:t>input</w:t>
+      </w:r>
+      <w:r>
+        <w:rPr>
+          <w:rFonts w:ascii="Consolas" w:hAnsi="Consolas"/>
+          <w:color w:val="274796"/>
+        </w:rPr>
+        <w:t xml:space="preserve"> </w:t>
+      </w:r>
+      <w:r>
+        <w:rPr>
+          <w:rFonts w:ascii="Consolas" w:hAnsi="Consolas"/>
+          <w:color w:val="074726"/>
+        </w:rPr>
+        <w:t>type</w:t>
+      </w:r>
+      <w:r>
+        <w:rPr>
+          <w:rFonts w:ascii="Consolas" w:hAnsi="Consolas"/>
+          <w:color w:val="808030"/>
+        </w:rPr>
+        <w:t>=</w:t>
+      </w:r>
+      <w:r>
+        <w:rPr>
+          <w:rFonts w:ascii="Consolas" w:hAnsi="Consolas"/>
+          <w:color w:val="0000E6"/>
+        </w:rPr>
+        <w:t>"textbox"</w:t>
+      </w:r>
+      <w:r>
+        <w:rPr>
+          <w:rFonts w:ascii="Consolas" w:hAnsi="Consolas"/>
+          <w:color w:val="274796"/>
+        </w:rPr>
+        <w:t xml:space="preserve"> </w:t>
+      </w:r>
+      <w:r>
+        <w:rPr>
+          <w:rFonts w:ascii="Consolas" w:hAnsi="Consolas"/>
+          <w:color w:val="074726"/>
+        </w:rPr>
+        <w:t>name</w:t>
+      </w:r>
+      <w:r>
+        <w:rPr>
+          <w:rFonts w:ascii="Consolas" w:hAnsi="Consolas"/>
+          <w:color w:val="808030"/>
+        </w:rPr>
+        <w:t>=</w:t>
+      </w:r>
+      <w:r>
+        <w:rPr>
+          <w:rFonts w:ascii="Consolas" w:hAnsi="Consolas"/>
+          <w:color w:val="0000E6"/>
+        </w:rPr>
+        <w:t>"</w:t>
+      </w:r>
+      <w:proofErr w:type="spellStart"/>
+      <w:r>
+        <w:rPr>
+          <w:rFonts w:ascii="Consolas" w:hAnsi="Consolas"/>
+          <w:color w:val="0000E6"/>
+        </w:rPr>
+        <w:t>lastName</w:t>
+      </w:r>
+      <w:proofErr w:type="spellEnd"/>
+      <w:r>
+        <w:rPr>
+          <w:rFonts w:ascii="Consolas" w:hAnsi="Consolas"/>
+          <w:color w:val="0000E6"/>
+        </w:rPr>
+        <w:t>"</w:t>
+      </w:r>
+      <w:r>
+        <w:rPr>
+          <w:rFonts w:ascii="Consolas" w:hAnsi="Consolas"/>
+          <w:color w:val="A65700"/>
+        </w:rPr>
+        <w:t>/&gt;</w:t>
+      </w:r>
+      <w:r>
+        <w:rPr>
+          <w:rFonts w:ascii="Consolas" w:hAnsi="Consolas"/>
+          <w:color w:val="000000"/>
+        </w:rPr>
+        <w:t xml:space="preserve">  </w:t>
+      </w:r>
+    </w:p>
+    <w:p>
+      <w:pPr>
+        <w:spacing w:after="0"/>
+        <w:rPr>
+          <w:sz w:val="20"/>
+          <w:szCs w:val="20"/>
+        </w:rPr>
+      </w:pPr>
+      <w:r>
+        <w:rPr>
+          <w:noProof/>
+          <w:sz w:val="20"/>
+          <w:szCs w:val="20"/>
+        </w:rPr>
+        <w:drawing>
+          <wp:inline distT="0" distB="0" distL="0" distR="0" wp14:anchorId="29B553BD" wp14:editId="2E4E0F47">
+            <wp:extent cx="2305050" cy="1400175"/>
+            <wp:effectExtent l="0" t="0" r="0" b="9525"/>
+            <wp:docPr id="17" name="Picture 17"/>
+            <wp:cNvGraphicFramePr>
+              <a:graphicFrameLocks xmlns:a="http://schemas.openxmlformats.org/drawingml/2006/main" noChangeAspect="1"/>
+            </wp:cNvGraphicFramePr>
+            <a:graphic xmlns:a="http://schemas.openxmlformats.org/drawingml/2006/main">
+              <a:graphicData uri="http://schemas.openxmlformats.org/drawingml/2006/picture">
+                <pic:pic xmlns:pic="http://schemas.openxmlformats.org/drawingml/2006/picture">
+                  <pic:nvPicPr>
+                    <pic:cNvPr id="0" name="Picture 12"/>
+                    <pic:cNvPicPr>
+                      <a:picLocks noChangeAspect="1" noChangeArrowheads="1"/>
+                    </pic:cNvPicPr>
+                  </pic:nvPicPr>
+                  <pic:blipFill>
+                    <a:blip r:embed="rId18">
+                      <a:extLst>
+                        <a:ext uri="{28A0092B-C50C-407E-A947-70E740481C1C}">
+                          <a14:useLocalDpi xmlns:a14="http://schemas.microsoft.com/office/drawing/2010/main" val="0"/>
+                        </a:ext>
+                      </a:extLst>
+                    </a:blip>
+                    <a:srcRect/>
+                    <a:stretch>
+                      <a:fillRect/>
+                    </a:stretch>
+                  </pic:blipFill>
+                  <pic:spPr bwMode="auto">
+                    <a:xfrm>
+                      <a:off x="0" y="0"/>
+                      <a:ext cx="2305050" cy="1400175"/>
+                    </a:xfrm>
+                    <a:prstGeom prst="rect">
+                      <a:avLst/>
+                    </a:prstGeom>
+                    <a:noFill/>
+                    <a:ln>
+                      <a:noFill/>
+                    </a:ln>
+                  </pic:spPr>
+                </pic:pic>
+              </a:graphicData>
+            </a:graphic>
+          </wp:inline>
+        </w:drawing>
+      </w:r>
+    </w:p>
+    <w:p>
+      <w:pPr>
+        <w:pStyle w:val="Heading2"/>
+        <w:pBdr>
+          <w:bottom w:val="single" w:sz="6" w:space="0" w:color="DCDCDC"/>
+        </w:pBdr>
+        <w:spacing w:before="90" w:after="90"/>
+        <w:rPr>
+          <w:rFonts w:ascii="Arial" w:hAnsi="Arial" w:cs="Arial"/>
+          <w:color w:val="B22222"/>
+          <w:sz w:val="20"/>
+          <w:szCs w:val="20"/>
+        </w:rPr>
+      </w:pPr>
+      <w:r>
+        <w:rPr>
+          <w:rFonts w:ascii="Arial" w:hAnsi="Arial" w:cs="Arial"/>
+          <w:b/>
+          <w:bCs/>
+          <w:color w:val="B22222"/>
+          <w:sz w:val="20"/>
+          <w:szCs w:val="20"/>
+        </w:rPr>
+        <w:t>Internal Style Sheets</w:t>
+      </w:r>
+    </w:p>
+    <w:p>
+      <w:pPr>
+        <w:pStyle w:val="Heading2"/>
+        <w:pBdr>
+          <w:bottom w:val="single" w:sz="6" w:space="0" w:color="DCDCDC"/>
+        </w:pBdr>
+        <w:spacing w:before="90" w:after="90"/>
+        <w:rPr>
+          <w:rFonts w:ascii="Arial" w:hAnsi="Arial" w:cs="Arial"/>
+          <w:color w:val="B22222"/>
+          <w:sz w:val="20"/>
+          <w:szCs w:val="20"/>
+        </w:rPr>
+      </w:pPr>
+      <w:r>
+        <w:rPr>
+          <w:rFonts w:ascii="Arial" w:hAnsi="Arial" w:cs="Arial"/>
+          <w:b/>
+          <w:bCs/>
+          <w:color w:val="B22222"/>
+          <w:sz w:val="20"/>
+          <w:szCs w:val="20"/>
+        </w:rPr>
+        <w:t>External Style Sheets</w:t>
+      </w:r>
+    </w:p>
+    <w:p>
+      <w:pPr>
+        <w:pStyle w:val="HTMLPreformatted"/>
+        <w:pBdr>
+          <w:top w:val="single" w:sz="6" w:space="7" w:color="C7CDD1"/>
+          <w:left w:val="single" w:sz="6" w:space="7" w:color="C7CDD1"/>
+          <w:bottom w:val="single" w:sz="6" w:space="7" w:color="C7CDD1"/>
+          <w:right w:val="single" w:sz="6" w:space="7" w:color="C7CDD1"/>
+        </w:pBdr>
+        <w:shd w:val="clear" w:color="auto" w:fill="F5F5F5"/>
+        <w:wordWrap w:val="0"/>
+        <w:spacing w:after="180"/>
+        <w:rPr>
+          <w:rFonts w:ascii="Consolas" w:hAnsi="Consolas"/>
+          <w:color w:val="2D3B45"/>
+        </w:rPr>
+      </w:pPr>
+      <w:r>
+        <w:rPr>
+          <w:rFonts w:ascii="Consolas" w:hAnsi="Consolas"/>
+          <w:color w:val="2D3B45"/>
+        </w:rPr>
+        <w:t xml:space="preserve">&lt;link </w:t>
+      </w:r>
+      <w:proofErr w:type="spellStart"/>
+      <w:r>
+        <w:rPr>
+          <w:rFonts w:ascii="Consolas" w:hAnsi="Consolas"/>
+          <w:color w:val="2D3B45"/>
+        </w:rPr>
+        <w:t>rel</w:t>
+      </w:r>
+      <w:proofErr w:type="spellEnd"/>
+      <w:r>
+        <w:rPr>
+          <w:rFonts w:ascii="Consolas" w:hAnsi="Consolas"/>
+          <w:color w:val="2D3B45"/>
+        </w:rPr>
+        <w:t xml:space="preserve">="stylesheet" </w:t>
+      </w:r>
+    </w:p>
+    <w:p>
+      <w:pPr>
+        <w:pStyle w:val="HTMLPreformatted"/>
+        <w:pBdr>
+          <w:top w:val="single" w:sz="6" w:space="7" w:color="C7CDD1"/>
+          <w:left w:val="single" w:sz="6" w:space="7" w:color="C7CDD1"/>
+          <w:bottom w:val="single" w:sz="6" w:space="7" w:color="C7CDD1"/>
+          <w:right w:val="single" w:sz="6" w:space="7" w:color="C7CDD1"/>
+        </w:pBdr>
+        <w:shd w:val="clear" w:color="auto" w:fill="F5F5F5"/>
+        <w:wordWrap w:val="0"/>
+        <w:spacing w:after="180"/>
+        <w:rPr>
+          <w:rFonts w:ascii="Consolas" w:hAnsi="Consolas"/>
+          <w:color w:val="2D3B45"/>
+        </w:rPr>
+      </w:pPr>
+      <w:r>
+        <w:rPr>
+          <w:rFonts w:ascii="Consolas" w:hAnsi="Consolas"/>
+          <w:color w:val="2D3B45"/>
+        </w:rPr>
+        <w:t xml:space="preserve">      type="text/</w:t>
+      </w:r>
+      <w:proofErr w:type="spellStart"/>
+      <w:r>
+        <w:rPr>
+          <w:rFonts w:ascii="Consolas" w:hAnsi="Consolas"/>
+          <w:color w:val="2D3B45"/>
+        </w:rPr>
+        <w:t>css</w:t>
+      </w:r>
+      <w:proofErr w:type="spellEnd"/>
+      <w:r>
+        <w:rPr>
+          <w:rFonts w:ascii="Consolas" w:hAnsi="Consolas"/>
+          <w:color w:val="2D3B45"/>
+        </w:rPr>
+        <w:t>"</w:t>
+      </w:r>
+      <w:r>
+        <w:rPr>
+          <w:rFonts w:ascii="Consolas" w:hAnsi="Consolas"/>
+          <w:color w:val="2D3B45"/>
+        </w:rPr>
+        <w:br/>
+        <w:t xml:space="preserve">      </w:t>
+      </w:r>
+      <w:proofErr w:type="spellStart"/>
+      <w:r>
+        <w:rPr>
+          <w:rFonts w:ascii="Consolas" w:hAnsi="Consolas"/>
+          <w:color w:val="2D3B45"/>
+        </w:rPr>
+        <w:t>href</w:t>
+      </w:r>
+      <w:proofErr w:type="spellEnd"/>
+      <w:r>
+        <w:rPr>
+          <w:rFonts w:ascii="Consolas" w:hAnsi="Consolas"/>
+          <w:color w:val="2D3B45"/>
+        </w:rPr>
+        <w:t>="sampleStyles.css" /&gt;</w:t>
+      </w:r>
+    </w:p>
+    <w:p>
+      <w:pPr>
+        <w:spacing w:after="0"/>
+        <w:rPr>
+          <w:sz w:val="20"/>
+          <w:szCs w:val="20"/>
+        </w:rPr>
+      </w:pPr>
+      <w:bookmarkStart w:id="0" w:name="_GoBack"/>
+      <w:bookmarkEnd w:id="0"/>
+    </w:p>
     <w:sectPr>
       <w:pgSz w:w="12240" w:h="15840"/>
-      <w:pgMar w:top="1440" w:right="1440" w:bottom="1440" w:left="1440" w:header="720" w:footer="720" w:gutter="0"/>
+      <w:pgMar w:top="720" w:right="720" w:bottom="720" w:left="720" w:header="720" w:footer="720" w:gutter="0"/>
       <w:cols w:space="720"/>
       <w:docGrid w:linePitch="360"/>
     </w:sectPr>
@@ -31159,6 +35395,17 @@
       <w:bCs/>
     </w:rPr>
   </w:style>
+  <w:style w:type="character" w:styleId="Emphasis">
+    <w:name w:val="Emphasis"/>
+    <w:basedOn w:val="DefaultParagraphFont"/>
+    <w:uiPriority w:val="20"/>
+    <w:qFormat/>
+    <w:rsid w:val="00F61721"/>
+    <w:rPr>
+      <w:i/>
+      <w:iCs/>
+    </w:rPr>
+  </w:style>
 </w:styles>
 </file>
 

</xml_diff>

<commit_message>
done with bootstrap setup
</commit_message>
<xml_diff>
--- a/Notes.docx
+++ b/Notes.docx
@@ -47148,12 +47148,1652 @@
     </w:p>
     <w:p>
       <w:pPr>
+        <w:pStyle w:val="Heading2"/>
+        <w:pBdr>
+          <w:bottom w:val="single" w:sz="6" w:space="0" w:color="DCDCDC"/>
+        </w:pBdr>
+        <w:spacing w:before="0"/>
+        <w:rPr>
+          <w:rFonts w:ascii="Arial" w:hAnsi="Arial" w:cs="Arial"/>
+          <w:color w:val="B22222"/>
+          <w:sz w:val="20"/>
+          <w:szCs w:val="20"/>
+        </w:rPr>
+      </w:pPr>
+      <w:r>
+        <w:rPr>
+          <w:rFonts w:ascii="Arial" w:hAnsi="Arial" w:cs="Arial"/>
+          <w:b/>
+          <w:bCs/>
+          <w:color w:val="B22222"/>
+          <w:sz w:val="20"/>
+          <w:szCs w:val="20"/>
+        </w:rPr>
+        <w:t>Bootstrap</w:t>
+      </w:r>
+    </w:p>
+    <w:p>
+      <w:pPr>
         <w:spacing w:after="0"/>
         <w:rPr>
-          <w:sz w:val="20"/>
-          <w:szCs w:val="20"/>
-        </w:rPr>
-      </w:pPr>
+          <w:rFonts w:ascii="Verdana" w:hAnsi="Verdana"/>
+          <w:color w:val="2D3B45"/>
+          <w:sz w:val="20"/>
+          <w:szCs w:val="20"/>
+          <w:shd w:val="clear" w:color="auto" w:fill="FDFDFD"/>
+        </w:rPr>
+      </w:pPr>
+      <w:r>
+        <w:rPr>
+          <w:rFonts w:ascii="Verdana" w:hAnsi="Verdana"/>
+          <w:color w:val="2D3B45"/>
+          <w:sz w:val="20"/>
+          <w:szCs w:val="20"/>
+          <w:shd w:val="clear" w:color="auto" w:fill="FDFDFD"/>
+        </w:rPr>
+        <w:t>download the CSS and JavaScript files</w:t>
+      </w:r>
+    </w:p>
+    <w:p>
+      <w:pPr>
+        <w:spacing w:after="0"/>
+        <w:rPr>
+          <w:rFonts w:ascii="Verdana" w:hAnsi="Verdana"/>
+          <w:color w:val="2D3B45"/>
+          <w:sz w:val="20"/>
+          <w:szCs w:val="20"/>
+          <w:shd w:val="clear" w:color="auto" w:fill="FDFDFD"/>
+        </w:rPr>
+      </w:pPr>
+      <w:r>
+        <w:rPr>
+          <w:rFonts w:ascii="Verdana" w:hAnsi="Verdana"/>
+          <w:color w:val="2D3B45"/>
+          <w:sz w:val="20"/>
+          <w:szCs w:val="20"/>
+          <w:shd w:val="clear" w:color="auto" w:fill="FDFDFD"/>
+        </w:rPr>
+        <w:t>Linking to a CDN</w:t>
+      </w:r>
+    </w:p>
+    <w:p>
+      <w:pPr>
+        <w:spacing w:after="0"/>
+        <w:rPr>
+          <w:rFonts w:ascii="Verdana" w:hAnsi="Verdana"/>
+          <w:color w:val="2D3B45"/>
+          <w:sz w:val="20"/>
+          <w:szCs w:val="20"/>
+          <w:shd w:val="clear" w:color="auto" w:fill="FDFDFD"/>
+        </w:rPr>
+      </w:pPr>
+      <w:r>
+        <w:rPr>
+          <w:rFonts w:ascii="Verdana" w:hAnsi="Verdana"/>
+          <w:color w:val="2D3B45"/>
+          <w:sz w:val="20"/>
+          <w:szCs w:val="20"/>
+          <w:shd w:val="clear" w:color="auto" w:fill="FDFDFD"/>
+        </w:rPr>
+        <w:t>linking out to the same minified CSS and JavaScript files</w:t>
+      </w:r>
+      <w:r>
+        <w:rPr>
+          <w:rFonts w:ascii="Verdana" w:hAnsi="Verdana"/>
+          <w:color w:val="2D3B45"/>
+          <w:sz w:val="20"/>
+          <w:szCs w:val="20"/>
+          <w:shd w:val="clear" w:color="auto" w:fill="FDFDFD"/>
+        </w:rPr>
+        <w:t xml:space="preserve"> </w:t>
+      </w:r>
+      <w:r>
+        <w:rPr>
+          <w:rFonts w:ascii="Verdana" w:hAnsi="Verdana"/>
+          <w:color w:val="2D3B45"/>
+          <w:sz w:val="20"/>
+          <w:szCs w:val="20"/>
+          <w:shd w:val="clear" w:color="auto" w:fill="FDFDFD"/>
+        </w:rPr>
+        <w:t>stored on their website</w:t>
+      </w:r>
+    </w:p>
+    <w:p>
+      <w:pPr>
+        <w:spacing w:after="0"/>
+        <w:rPr>
+          <w:rFonts w:ascii="Verdana" w:hAnsi="Verdana"/>
+          <w:color w:val="2D3B45"/>
+          <w:sz w:val="20"/>
+          <w:szCs w:val="20"/>
+          <w:shd w:val="clear" w:color="auto" w:fill="FDFDFD"/>
+        </w:rPr>
+      </w:pPr>
+      <w:r>
+        <w:rPr>
+          <w:rFonts w:ascii="Verdana" w:hAnsi="Verdana"/>
+          <w:color w:val="2D3B45"/>
+          <w:sz w:val="20"/>
+          <w:szCs w:val="20"/>
+          <w:shd w:val="clear" w:color="auto" w:fill="FDFDFD"/>
+        </w:rPr>
+        <w:t>The abbreviation </w:t>
+      </w:r>
+      <w:r>
+        <w:rPr>
+          <w:rStyle w:val="Emphasis"/>
+          <w:rFonts w:ascii="Verdana" w:hAnsi="Verdana"/>
+          <w:color w:val="2D3B45"/>
+          <w:sz w:val="20"/>
+          <w:szCs w:val="20"/>
+          <w:shd w:val="clear" w:color="auto" w:fill="FDFDFD"/>
+        </w:rPr>
+        <w:t>CDN</w:t>
+      </w:r>
+      <w:r>
+        <w:rPr>
+          <w:rFonts w:ascii="Verdana" w:hAnsi="Verdana"/>
+          <w:color w:val="2D3B45"/>
+          <w:sz w:val="20"/>
+          <w:szCs w:val="20"/>
+          <w:shd w:val="clear" w:color="auto" w:fill="FDFDFD"/>
+        </w:rPr>
+        <w:t> stands for Content Delivery Network</w:t>
+      </w:r>
+    </w:p>
+    <w:p>
+      <w:pPr>
+        <w:spacing w:after="0"/>
+        <w:rPr>
+          <w:sz w:val="20"/>
+          <w:szCs w:val="20"/>
+        </w:rPr>
+      </w:pPr>
+    </w:p>
+    <w:p>
+      <w:pPr>
+        <w:spacing w:after="0"/>
+        <w:rPr>
+          <w:rFonts w:ascii="Verdana" w:hAnsi="Verdana"/>
+          <w:color w:val="2D3B45"/>
+          <w:sz w:val="20"/>
+          <w:szCs w:val="20"/>
+          <w:shd w:val="clear" w:color="auto" w:fill="FDFDFD"/>
+        </w:rPr>
+      </w:pPr>
+      <w:r>
+        <w:rPr>
+          <w:rFonts w:ascii="Verdana" w:hAnsi="Verdana"/>
+          <w:color w:val="2D3B45"/>
+          <w:sz w:val="20"/>
+          <w:szCs w:val="20"/>
+          <w:shd w:val="clear" w:color="auto" w:fill="FDFDFD"/>
+        </w:rPr>
+        <w:t xml:space="preserve">In order for Bootstrap JavaScript to work, you must add jQuery and popper.js to your website, BEFORE </w:t>
+      </w:r>
+      <w:r>
+        <w:rPr>
+          <w:rFonts w:ascii="Verdana" w:hAnsi="Verdana"/>
+          <w:color w:val="2D3B45"/>
+          <w:sz w:val="20"/>
+          <w:szCs w:val="20"/>
+          <w:shd w:val="clear" w:color="auto" w:fill="FDFDFD"/>
+        </w:rPr>
+        <w:t>adding Bootstrap.</w:t>
+      </w:r>
+    </w:p>
+    <w:p>
+      <w:pPr>
+        <w:spacing w:after="0"/>
+        <w:rPr>
+          <w:sz w:val="20"/>
+          <w:szCs w:val="20"/>
+        </w:rPr>
+      </w:pPr>
+    </w:p>
+    <w:p>
+      <w:pPr>
+        <w:pStyle w:val="Heading2"/>
+        <w:pBdr>
+          <w:bottom w:val="single" w:sz="6" w:space="0" w:color="DCDCDC"/>
+        </w:pBdr>
+        <w:spacing w:before="0"/>
+        <w:rPr>
+          <w:rFonts w:ascii="Arial" w:hAnsi="Arial" w:cs="Arial"/>
+          <w:color w:val="B22222"/>
+          <w:sz w:val="20"/>
+          <w:szCs w:val="20"/>
+        </w:rPr>
+      </w:pPr>
+      <w:r>
+        <w:rPr>
+          <w:rFonts w:ascii="Arial" w:hAnsi="Arial" w:cs="Arial"/>
+          <w:b/>
+          <w:bCs/>
+          <w:color w:val="B22222"/>
+          <w:sz w:val="20"/>
+          <w:szCs w:val="20"/>
+        </w:rPr>
+        <w:t>Meta Elements</w:t>
+      </w:r>
+    </w:p>
+    <w:p>
+      <w:pPr>
+        <w:pStyle w:val="HTMLPreformatted"/>
+        <w:pBdr>
+          <w:top w:val="single" w:sz="6" w:space="7" w:color="C7CDD1"/>
+          <w:left w:val="single" w:sz="6" w:space="7" w:color="C7CDD1"/>
+          <w:bottom w:val="single" w:sz="6" w:space="7" w:color="C7CDD1"/>
+          <w:right w:val="single" w:sz="6" w:space="7" w:color="C7CDD1"/>
+        </w:pBdr>
+        <w:shd w:val="clear" w:color="auto" w:fill="FFFFFF"/>
+        <w:wordWrap w:val="0"/>
+        <w:rPr>
+          <w:rFonts w:ascii="Consolas" w:hAnsi="Consolas"/>
+          <w:color w:val="000000"/>
+        </w:rPr>
+      </w:pPr>
+      <w:r>
+        <w:rPr>
+          <w:rFonts w:ascii="Consolas" w:hAnsi="Consolas"/>
+          <w:color w:val="A65700"/>
+        </w:rPr>
+        <w:t>&lt;</w:t>
+      </w:r>
+      <w:r>
+        <w:rPr>
+          <w:rFonts w:ascii="Consolas" w:hAnsi="Consolas"/>
+          <w:b/>
+          <w:bCs/>
+          <w:color w:val="800000"/>
+        </w:rPr>
+        <w:t>head</w:t>
+      </w:r>
+      <w:r>
+        <w:rPr>
+          <w:rFonts w:ascii="Consolas" w:hAnsi="Consolas"/>
+          <w:color w:val="A65700"/>
+        </w:rPr>
+        <w:t>&gt;</w:t>
+      </w:r>
+    </w:p>
+    <w:p>
+      <w:pPr>
+        <w:pStyle w:val="HTMLPreformatted"/>
+        <w:pBdr>
+          <w:top w:val="single" w:sz="6" w:space="7" w:color="C7CDD1"/>
+          <w:left w:val="single" w:sz="6" w:space="7" w:color="C7CDD1"/>
+          <w:bottom w:val="single" w:sz="6" w:space="7" w:color="C7CDD1"/>
+          <w:right w:val="single" w:sz="6" w:space="7" w:color="C7CDD1"/>
+        </w:pBdr>
+        <w:shd w:val="clear" w:color="auto" w:fill="FFFFFF"/>
+        <w:wordWrap w:val="0"/>
+        <w:rPr>
+          <w:rFonts w:ascii="Consolas" w:hAnsi="Consolas"/>
+          <w:color w:val="000000"/>
+        </w:rPr>
+      </w:pPr>
+      <w:r>
+        <w:rPr>
+          <w:rFonts w:ascii="Consolas" w:hAnsi="Consolas"/>
+          <w:color w:val="000000"/>
+        </w:rPr>
+        <w:t xml:space="preserve">        </w:t>
+      </w:r>
+      <w:r>
+        <w:rPr>
+          <w:rFonts w:ascii="Consolas" w:hAnsi="Consolas"/>
+          <w:color w:val="A65700"/>
+          <w:shd w:val="clear" w:color="auto" w:fill="FFFF00"/>
+        </w:rPr>
+        <w:t>&lt;</w:t>
+      </w:r>
+      <w:r>
+        <w:rPr>
+          <w:rFonts w:ascii="Consolas" w:hAnsi="Consolas"/>
+          <w:b/>
+          <w:bCs/>
+          <w:color w:val="800000"/>
+          <w:shd w:val="clear" w:color="auto" w:fill="FFFF00"/>
+        </w:rPr>
+        <w:t>meta</w:t>
+      </w:r>
+      <w:r>
+        <w:rPr>
+          <w:rFonts w:ascii="Consolas" w:hAnsi="Consolas"/>
+          <w:color w:val="274796"/>
+          <w:shd w:val="clear" w:color="auto" w:fill="FFFF00"/>
+        </w:rPr>
+        <w:t xml:space="preserve"> </w:t>
+      </w:r>
+      <w:r>
+        <w:rPr>
+          <w:rFonts w:ascii="Consolas" w:hAnsi="Consolas"/>
+          <w:color w:val="074726"/>
+          <w:shd w:val="clear" w:color="auto" w:fill="FFFF00"/>
+        </w:rPr>
+        <w:t>charset</w:t>
+      </w:r>
+      <w:r>
+        <w:rPr>
+          <w:rFonts w:ascii="Consolas" w:hAnsi="Consolas"/>
+          <w:color w:val="808030"/>
+          <w:shd w:val="clear" w:color="auto" w:fill="FFFF00"/>
+        </w:rPr>
+        <w:t>=</w:t>
+      </w:r>
+      <w:r>
+        <w:rPr>
+          <w:rFonts w:ascii="Consolas" w:hAnsi="Consolas"/>
+          <w:color w:val="0000E6"/>
+          <w:shd w:val="clear" w:color="auto" w:fill="FFFF00"/>
+        </w:rPr>
+        <w:t>"utf-8"</w:t>
+      </w:r>
+      <w:r>
+        <w:rPr>
+          <w:rFonts w:ascii="Consolas" w:hAnsi="Consolas"/>
+          <w:color w:val="A65700"/>
+          <w:shd w:val="clear" w:color="auto" w:fill="FFFF00"/>
+        </w:rPr>
+        <w:t>&gt;</w:t>
+      </w:r>
+    </w:p>
+    <w:p>
+      <w:pPr>
+        <w:pStyle w:val="HTMLPreformatted"/>
+        <w:pBdr>
+          <w:top w:val="single" w:sz="6" w:space="7" w:color="C7CDD1"/>
+          <w:left w:val="single" w:sz="6" w:space="7" w:color="C7CDD1"/>
+          <w:bottom w:val="single" w:sz="6" w:space="7" w:color="C7CDD1"/>
+          <w:right w:val="single" w:sz="6" w:space="7" w:color="C7CDD1"/>
+        </w:pBdr>
+        <w:shd w:val="clear" w:color="auto" w:fill="FFFFFF"/>
+        <w:wordWrap w:val="0"/>
+        <w:rPr>
+          <w:rFonts w:ascii="Consolas" w:hAnsi="Consolas"/>
+          <w:color w:val="000000"/>
+        </w:rPr>
+      </w:pPr>
+      <w:r>
+        <w:rPr>
+          <w:rFonts w:ascii="Consolas" w:hAnsi="Consolas"/>
+          <w:color w:val="000000"/>
+        </w:rPr>
+        <w:t xml:space="preserve">        </w:t>
+      </w:r>
+      <w:r>
+        <w:rPr>
+          <w:rFonts w:ascii="Consolas" w:hAnsi="Consolas"/>
+          <w:color w:val="A65700"/>
+          <w:shd w:val="clear" w:color="auto" w:fill="FFFF00"/>
+        </w:rPr>
+        <w:t>&lt;</w:t>
+      </w:r>
+      <w:r>
+        <w:rPr>
+          <w:rFonts w:ascii="Consolas" w:hAnsi="Consolas"/>
+          <w:b/>
+          <w:bCs/>
+          <w:color w:val="800000"/>
+          <w:shd w:val="clear" w:color="auto" w:fill="FFFF00"/>
+        </w:rPr>
+        <w:t>meta</w:t>
+      </w:r>
+      <w:r>
+        <w:rPr>
+          <w:rFonts w:ascii="Consolas" w:hAnsi="Consolas"/>
+          <w:color w:val="274796"/>
+          <w:shd w:val="clear" w:color="auto" w:fill="FFFF00"/>
+        </w:rPr>
+        <w:t xml:space="preserve"> </w:t>
+      </w:r>
+      <w:r>
+        <w:rPr>
+          <w:rFonts w:ascii="Consolas" w:hAnsi="Consolas"/>
+          <w:color w:val="074726"/>
+          <w:shd w:val="clear" w:color="auto" w:fill="FFFF00"/>
+        </w:rPr>
+        <w:t>name</w:t>
+      </w:r>
+      <w:r>
+        <w:rPr>
+          <w:rFonts w:ascii="Consolas" w:hAnsi="Consolas"/>
+          <w:color w:val="808030"/>
+          <w:shd w:val="clear" w:color="auto" w:fill="FFFF00"/>
+        </w:rPr>
+        <w:t>=</w:t>
+      </w:r>
+      <w:r>
+        <w:rPr>
+          <w:rFonts w:ascii="Consolas" w:hAnsi="Consolas"/>
+          <w:color w:val="0000E6"/>
+          <w:shd w:val="clear" w:color="auto" w:fill="FFFF00"/>
+        </w:rPr>
+        <w:t>"viewport"</w:t>
+      </w:r>
+      <w:r>
+        <w:rPr>
+          <w:rFonts w:ascii="Consolas" w:hAnsi="Consolas"/>
+          <w:color w:val="274796"/>
+          <w:shd w:val="clear" w:color="auto" w:fill="FFFF00"/>
+        </w:rPr>
+        <w:t xml:space="preserve"> </w:t>
+      </w:r>
+      <w:r>
+        <w:rPr>
+          <w:rFonts w:ascii="Consolas" w:hAnsi="Consolas"/>
+          <w:color w:val="074726"/>
+          <w:shd w:val="clear" w:color="auto" w:fill="FFFF00"/>
+        </w:rPr>
+        <w:t>content</w:t>
+      </w:r>
+      <w:r>
+        <w:rPr>
+          <w:rFonts w:ascii="Consolas" w:hAnsi="Consolas"/>
+          <w:color w:val="808030"/>
+          <w:shd w:val="clear" w:color="auto" w:fill="FFFF00"/>
+        </w:rPr>
+        <w:t>=</w:t>
+      </w:r>
+      <w:r>
+        <w:rPr>
+          <w:rFonts w:ascii="Consolas" w:hAnsi="Consolas"/>
+          <w:color w:val="0000E6"/>
+          <w:shd w:val="clear" w:color="auto" w:fill="FFFF00"/>
+        </w:rPr>
+        <w:t>"width=device-width, initial-scale=1, shrink-to-fit=no"</w:t>
+      </w:r>
+      <w:r>
+        <w:rPr>
+          <w:rFonts w:ascii="Consolas" w:hAnsi="Consolas"/>
+          <w:color w:val="A65700"/>
+          <w:shd w:val="clear" w:color="auto" w:fill="FFFF00"/>
+        </w:rPr>
+        <w:t>&gt;</w:t>
+      </w:r>
+    </w:p>
+    <w:p>
+      <w:pPr>
+        <w:spacing w:after="0"/>
+        <w:rPr>
+          <w:sz w:val="20"/>
+          <w:szCs w:val="20"/>
+        </w:rPr>
+      </w:pPr>
+    </w:p>
+    <w:p>
+      <w:pPr>
+        <w:spacing w:after="0"/>
+        <w:rPr>
+          <w:sz w:val="20"/>
+          <w:szCs w:val="20"/>
+        </w:rPr>
+      </w:pPr>
+    </w:p>
+    <w:p>
+      <w:pPr>
+        <w:spacing w:after="0"/>
+        <w:rPr>
+          <w:sz w:val="20"/>
+          <w:szCs w:val="20"/>
+        </w:rPr>
+      </w:pPr>
+    </w:p>
+    <w:p>
+      <w:pPr>
+        <w:spacing w:after="0"/>
+        <w:rPr>
+          <w:sz w:val="20"/>
+          <w:szCs w:val="20"/>
+        </w:rPr>
+      </w:pPr>
+    </w:p>
+    <w:p>
+      <w:pPr>
+        <w:spacing w:after="0"/>
+        <w:rPr>
+          <w:sz w:val="20"/>
+          <w:szCs w:val="20"/>
+        </w:rPr>
+      </w:pPr>
+    </w:p>
+    <w:p>
+      <w:pPr>
+        <w:spacing w:after="0"/>
+        <w:rPr>
+          <w:sz w:val="20"/>
+          <w:szCs w:val="20"/>
+        </w:rPr>
+      </w:pPr>
+    </w:p>
+    <w:p>
+      <w:pPr>
+        <w:spacing w:after="0"/>
+        <w:rPr>
+          <w:sz w:val="20"/>
+          <w:szCs w:val="20"/>
+        </w:rPr>
+      </w:pPr>
+    </w:p>
+    <w:p>
+      <w:pPr>
+        <w:pStyle w:val="Heading2"/>
+        <w:pBdr>
+          <w:bottom w:val="single" w:sz="6" w:space="0" w:color="DCDCDC"/>
+        </w:pBdr>
+        <w:spacing w:before="90" w:after="90"/>
+        <w:rPr>
+          <w:rFonts w:ascii="Arial" w:hAnsi="Arial" w:cs="Arial"/>
+          <w:color w:val="B22222"/>
+          <w:sz w:val="20"/>
+          <w:szCs w:val="20"/>
+        </w:rPr>
+      </w:pPr>
+      <w:r>
+        <w:rPr>
+          <w:rFonts w:ascii="Arial" w:hAnsi="Arial" w:cs="Arial"/>
+          <w:b/>
+          <w:bCs/>
+          <w:color w:val="B22222"/>
+          <w:sz w:val="20"/>
+          <w:szCs w:val="20"/>
+        </w:rPr>
+        <w:lastRenderedPageBreak/>
+        <w:t>Add Bootstrap CSS</w:t>
+      </w:r>
+    </w:p>
+    <w:p>
+      <w:pPr>
+        <w:pStyle w:val="HTMLPreformatted"/>
+        <w:pBdr>
+          <w:top w:val="single" w:sz="6" w:space="7" w:color="C7CDD1"/>
+          <w:left w:val="single" w:sz="6" w:space="7" w:color="C7CDD1"/>
+          <w:bottom w:val="single" w:sz="6" w:space="7" w:color="C7CDD1"/>
+          <w:right w:val="single" w:sz="6" w:space="7" w:color="C7CDD1"/>
+        </w:pBdr>
+        <w:shd w:val="clear" w:color="auto" w:fill="FFFFFF"/>
+        <w:wordWrap w:val="0"/>
+        <w:rPr>
+          <w:rFonts w:ascii="Consolas" w:hAnsi="Consolas"/>
+          <w:color w:val="000000"/>
+        </w:rPr>
+      </w:pPr>
+      <w:r>
+        <w:rPr>
+          <w:rFonts w:ascii="Consolas" w:hAnsi="Consolas"/>
+          <w:color w:val="A65700"/>
+        </w:rPr>
+        <w:t>&lt;</w:t>
+      </w:r>
+      <w:r>
+        <w:rPr>
+          <w:rFonts w:ascii="Consolas" w:hAnsi="Consolas"/>
+          <w:b/>
+          <w:bCs/>
+          <w:color w:val="800000"/>
+        </w:rPr>
+        <w:t>title</w:t>
+      </w:r>
+      <w:r>
+        <w:rPr>
+          <w:rFonts w:ascii="Consolas" w:hAnsi="Consolas"/>
+          <w:color w:val="A65700"/>
+        </w:rPr>
+        <w:t>&gt;</w:t>
+      </w:r>
+      <w:r>
+        <w:rPr>
+          <w:rFonts w:ascii="Consolas" w:hAnsi="Consolas"/>
+          <w:color w:val="000000"/>
+        </w:rPr>
+        <w:t>Bootstrap Sample Page</w:t>
+      </w:r>
+      <w:r>
+        <w:rPr>
+          <w:rFonts w:ascii="Consolas" w:hAnsi="Consolas"/>
+          <w:color w:val="A65700"/>
+        </w:rPr>
+        <w:t>&lt;/</w:t>
+      </w:r>
+      <w:r>
+        <w:rPr>
+          <w:rFonts w:ascii="Consolas" w:hAnsi="Consolas"/>
+          <w:b/>
+          <w:bCs/>
+          <w:color w:val="800000"/>
+        </w:rPr>
+        <w:t>title</w:t>
+      </w:r>
+      <w:r>
+        <w:rPr>
+          <w:rFonts w:ascii="Consolas" w:hAnsi="Consolas"/>
+          <w:color w:val="A65700"/>
+        </w:rPr>
+        <w:t>&gt;</w:t>
+      </w:r>
+    </w:p>
+    <w:p>
+      <w:pPr>
+        <w:pStyle w:val="HTMLPreformatted"/>
+        <w:pBdr>
+          <w:top w:val="single" w:sz="6" w:space="7" w:color="C7CDD1"/>
+          <w:left w:val="single" w:sz="6" w:space="7" w:color="C7CDD1"/>
+          <w:bottom w:val="single" w:sz="6" w:space="7" w:color="C7CDD1"/>
+          <w:right w:val="single" w:sz="6" w:space="7" w:color="C7CDD1"/>
+        </w:pBdr>
+        <w:shd w:val="clear" w:color="auto" w:fill="FFFFFF"/>
+        <w:wordWrap w:val="0"/>
+        <w:rPr>
+          <w:rFonts w:ascii="Consolas" w:hAnsi="Consolas"/>
+          <w:color w:val="000000"/>
+        </w:rPr>
+      </w:pPr>
+    </w:p>
+    <w:p>
+      <w:pPr>
+        <w:pStyle w:val="HTMLPreformatted"/>
+        <w:pBdr>
+          <w:top w:val="single" w:sz="6" w:space="7" w:color="C7CDD1"/>
+          <w:left w:val="single" w:sz="6" w:space="7" w:color="C7CDD1"/>
+          <w:bottom w:val="single" w:sz="6" w:space="7" w:color="C7CDD1"/>
+          <w:right w:val="single" w:sz="6" w:space="7" w:color="C7CDD1"/>
+        </w:pBdr>
+        <w:shd w:val="clear" w:color="auto" w:fill="FFFFFF"/>
+        <w:wordWrap w:val="0"/>
+        <w:rPr>
+          <w:rFonts w:ascii="Consolas" w:hAnsi="Consolas"/>
+          <w:color w:val="000000"/>
+        </w:rPr>
+      </w:pPr>
+      <w:r>
+        <w:rPr>
+          <w:rFonts w:ascii="Consolas" w:hAnsi="Consolas"/>
+          <w:color w:val="000000"/>
+        </w:rPr>
+        <w:t xml:space="preserve">       </w:t>
+      </w:r>
+      <w:proofErr w:type="gramStart"/>
+      <w:r>
+        <w:rPr>
+          <w:rFonts w:ascii="Consolas" w:hAnsi="Consolas"/>
+          <w:color w:val="696969"/>
+        </w:rPr>
+        <w:t>&lt;!--</w:t>
+      </w:r>
+      <w:proofErr w:type="gramEnd"/>
+      <w:r>
+        <w:rPr>
+          <w:rFonts w:ascii="Consolas" w:hAnsi="Consolas"/>
+          <w:color w:val="696969"/>
+        </w:rPr>
+        <w:t xml:space="preserve"> Bootstrap CDN copied from </w:t>
+      </w:r>
+      <w:r>
+        <w:rPr>
+          <w:rFonts w:ascii="Consolas" w:hAnsi="Consolas"/>
+          <w:color w:val="5555DD"/>
+        </w:rPr>
+        <w:t>https://getbootstrap.com/docs/4.1/getting-started/introduction/</w:t>
+      </w:r>
+      <w:r>
+        <w:rPr>
+          <w:rFonts w:ascii="Consolas" w:hAnsi="Consolas"/>
+          <w:color w:val="696969"/>
+        </w:rPr>
+        <w:t xml:space="preserve"> --&gt;</w:t>
+      </w:r>
+    </w:p>
+    <w:p>
+      <w:pPr>
+        <w:pStyle w:val="HTMLPreformatted"/>
+        <w:pBdr>
+          <w:top w:val="single" w:sz="6" w:space="7" w:color="C7CDD1"/>
+          <w:left w:val="single" w:sz="6" w:space="7" w:color="C7CDD1"/>
+          <w:bottom w:val="single" w:sz="6" w:space="7" w:color="C7CDD1"/>
+          <w:right w:val="single" w:sz="6" w:space="7" w:color="C7CDD1"/>
+        </w:pBdr>
+        <w:shd w:val="clear" w:color="auto" w:fill="FFFFFF"/>
+        <w:wordWrap w:val="0"/>
+        <w:rPr>
+          <w:rFonts w:ascii="Consolas" w:hAnsi="Consolas"/>
+          <w:color w:val="000000"/>
+        </w:rPr>
+      </w:pPr>
+      <w:r>
+        <w:rPr>
+          <w:rFonts w:ascii="Consolas" w:hAnsi="Consolas"/>
+          <w:color w:val="000000"/>
+        </w:rPr>
+        <w:t xml:space="preserve">       </w:t>
+      </w:r>
+      <w:r>
+        <w:rPr>
+          <w:rFonts w:ascii="Consolas" w:hAnsi="Consolas"/>
+          <w:color w:val="A65700"/>
+          <w:shd w:val="clear" w:color="auto" w:fill="FFFF00"/>
+        </w:rPr>
+        <w:t>&lt;</w:t>
+      </w:r>
+      <w:r>
+        <w:rPr>
+          <w:rFonts w:ascii="Consolas" w:hAnsi="Consolas"/>
+          <w:b/>
+          <w:bCs/>
+          <w:color w:val="800000"/>
+          <w:shd w:val="clear" w:color="auto" w:fill="FFFF00"/>
+        </w:rPr>
+        <w:t>link</w:t>
+      </w:r>
+      <w:r>
+        <w:rPr>
+          <w:rFonts w:ascii="Consolas" w:hAnsi="Consolas"/>
+          <w:color w:val="274796"/>
+          <w:shd w:val="clear" w:color="auto" w:fill="FFFF00"/>
+        </w:rPr>
+        <w:t xml:space="preserve"> </w:t>
+      </w:r>
+      <w:proofErr w:type="spellStart"/>
+      <w:r>
+        <w:rPr>
+          <w:rFonts w:ascii="Consolas" w:hAnsi="Consolas"/>
+          <w:color w:val="074726"/>
+          <w:shd w:val="clear" w:color="auto" w:fill="FFFF00"/>
+        </w:rPr>
+        <w:t>rel</w:t>
+      </w:r>
+      <w:proofErr w:type="spellEnd"/>
+      <w:r>
+        <w:rPr>
+          <w:rFonts w:ascii="Consolas" w:hAnsi="Consolas"/>
+          <w:color w:val="808030"/>
+          <w:shd w:val="clear" w:color="auto" w:fill="FFFF00"/>
+        </w:rPr>
+        <w:t>=</w:t>
+      </w:r>
+      <w:r>
+        <w:rPr>
+          <w:rFonts w:ascii="Consolas" w:hAnsi="Consolas"/>
+          <w:color w:val="0000E6"/>
+          <w:shd w:val="clear" w:color="auto" w:fill="FFFF00"/>
+        </w:rPr>
+        <w:t>"stylesheet"</w:t>
+      </w:r>
+      <w:r>
+        <w:rPr>
+          <w:rFonts w:ascii="Consolas" w:hAnsi="Consolas"/>
+          <w:color w:val="274796"/>
+          <w:shd w:val="clear" w:color="auto" w:fill="FFFF00"/>
+        </w:rPr>
+        <w:t xml:space="preserve"> </w:t>
+      </w:r>
+      <w:r>
+        <w:rPr>
+          <w:rFonts w:ascii="Consolas" w:hAnsi="Consolas"/>
+          <w:color w:val="074726"/>
+          <w:shd w:val="clear" w:color="auto" w:fill="FFFF00"/>
+        </w:rPr>
+        <w:t>href</w:t>
+      </w:r>
+      <w:r>
+        <w:rPr>
+          <w:rFonts w:ascii="Consolas" w:hAnsi="Consolas"/>
+          <w:color w:val="808030"/>
+          <w:shd w:val="clear" w:color="auto" w:fill="FFFF00"/>
+        </w:rPr>
+        <w:t>=</w:t>
+      </w:r>
+      <w:r>
+        <w:rPr>
+          <w:rFonts w:ascii="Consolas" w:hAnsi="Consolas"/>
+          <w:color w:val="0000E6"/>
+          <w:shd w:val="clear" w:color="auto" w:fill="FFFF00"/>
+        </w:rPr>
+        <w:t>"https://stackpath.bootstrapcdn.com/bootstrap/4.1.3/css/bootstrap.min.css"</w:t>
+      </w:r>
+      <w:r>
+        <w:rPr>
+          <w:rFonts w:ascii="Consolas" w:hAnsi="Consolas"/>
+          <w:color w:val="274796"/>
+          <w:shd w:val="clear" w:color="auto" w:fill="FFFF00"/>
+        </w:rPr>
+        <w:t xml:space="preserve"> integrity</w:t>
+      </w:r>
+      <w:r>
+        <w:rPr>
+          <w:rFonts w:ascii="Consolas" w:hAnsi="Consolas"/>
+          <w:color w:val="808030"/>
+          <w:shd w:val="clear" w:color="auto" w:fill="FFFF00"/>
+        </w:rPr>
+        <w:t>=</w:t>
+      </w:r>
+      <w:r>
+        <w:rPr>
+          <w:rFonts w:ascii="Consolas" w:hAnsi="Consolas"/>
+          <w:color w:val="0000E6"/>
+          <w:shd w:val="clear" w:color="auto" w:fill="FFFF00"/>
+        </w:rPr>
+        <w:t>"sha384-MCw98/SFnGE8fJT3GXwEOngsV7Zt27NXFoaoApmYm81iuXoPkFOJwJ8ERdknLPMO"</w:t>
+      </w:r>
+      <w:r>
+        <w:rPr>
+          <w:rFonts w:ascii="Consolas" w:hAnsi="Consolas"/>
+          <w:color w:val="274796"/>
+          <w:shd w:val="clear" w:color="auto" w:fill="FFFF00"/>
+        </w:rPr>
+        <w:t xml:space="preserve"> </w:t>
+      </w:r>
+      <w:proofErr w:type="spellStart"/>
+      <w:r>
+        <w:rPr>
+          <w:rFonts w:ascii="Consolas" w:hAnsi="Consolas"/>
+          <w:color w:val="274796"/>
+          <w:shd w:val="clear" w:color="auto" w:fill="FFFF00"/>
+        </w:rPr>
+        <w:t>crossorigin</w:t>
+      </w:r>
+      <w:proofErr w:type="spellEnd"/>
+      <w:r>
+        <w:rPr>
+          <w:rFonts w:ascii="Consolas" w:hAnsi="Consolas"/>
+          <w:color w:val="808030"/>
+          <w:shd w:val="clear" w:color="auto" w:fill="FFFF00"/>
+        </w:rPr>
+        <w:t>=</w:t>
+      </w:r>
+      <w:r>
+        <w:rPr>
+          <w:rFonts w:ascii="Consolas" w:hAnsi="Consolas"/>
+          <w:color w:val="0000E6"/>
+          <w:shd w:val="clear" w:color="auto" w:fill="FFFF00"/>
+        </w:rPr>
+        <w:t>"anonymous"</w:t>
+      </w:r>
+      <w:r>
+        <w:rPr>
+          <w:rFonts w:ascii="Consolas" w:hAnsi="Consolas"/>
+          <w:color w:val="A65700"/>
+          <w:shd w:val="clear" w:color="auto" w:fill="FFFF00"/>
+        </w:rPr>
+        <w:t>&gt;</w:t>
+      </w:r>
+      <w:r>
+        <w:rPr>
+          <w:rFonts w:ascii="Consolas" w:hAnsi="Consolas"/>
+          <w:color w:val="000000"/>
+        </w:rPr>
+        <w:t xml:space="preserve"> </w:t>
+      </w:r>
+    </w:p>
+    <w:p>
+      <w:pPr>
+        <w:pStyle w:val="HTMLPreformatted"/>
+        <w:pBdr>
+          <w:top w:val="single" w:sz="6" w:space="7" w:color="C7CDD1"/>
+          <w:left w:val="single" w:sz="6" w:space="7" w:color="C7CDD1"/>
+          <w:bottom w:val="single" w:sz="6" w:space="7" w:color="C7CDD1"/>
+          <w:right w:val="single" w:sz="6" w:space="7" w:color="C7CDD1"/>
+        </w:pBdr>
+        <w:shd w:val="clear" w:color="auto" w:fill="FFFFFF"/>
+        <w:wordWrap w:val="0"/>
+        <w:rPr>
+          <w:rFonts w:ascii="Consolas" w:hAnsi="Consolas"/>
+          <w:color w:val="000000"/>
+        </w:rPr>
+      </w:pPr>
+    </w:p>
+    <w:p>
+      <w:pPr>
+        <w:pStyle w:val="HTMLPreformatted"/>
+        <w:pBdr>
+          <w:top w:val="single" w:sz="6" w:space="7" w:color="C7CDD1"/>
+          <w:left w:val="single" w:sz="6" w:space="7" w:color="C7CDD1"/>
+          <w:bottom w:val="single" w:sz="6" w:space="7" w:color="C7CDD1"/>
+          <w:right w:val="single" w:sz="6" w:space="7" w:color="C7CDD1"/>
+        </w:pBdr>
+        <w:shd w:val="clear" w:color="auto" w:fill="FFFFFF"/>
+        <w:wordWrap w:val="0"/>
+        <w:rPr>
+          <w:rFonts w:ascii="Consolas" w:hAnsi="Consolas"/>
+          <w:color w:val="000000"/>
+        </w:rPr>
+      </w:pPr>
+      <w:r>
+        <w:rPr>
+          <w:rFonts w:ascii="Consolas" w:hAnsi="Consolas"/>
+          <w:color w:val="000000"/>
+        </w:rPr>
+        <w:tab/>
+      </w:r>
+      <w:r>
+        <w:rPr>
+          <w:rFonts w:ascii="Consolas" w:hAnsi="Consolas"/>
+          <w:color w:val="A65700"/>
+        </w:rPr>
+        <w:t>&lt;/</w:t>
+      </w:r>
+      <w:r>
+        <w:rPr>
+          <w:rFonts w:ascii="Consolas" w:hAnsi="Consolas"/>
+          <w:b/>
+          <w:bCs/>
+          <w:color w:val="800000"/>
+        </w:rPr>
+        <w:t>head</w:t>
+      </w:r>
+      <w:r>
+        <w:rPr>
+          <w:rFonts w:ascii="Consolas" w:hAnsi="Consolas"/>
+          <w:color w:val="A65700"/>
+        </w:rPr>
+        <w:t>&gt;</w:t>
+      </w:r>
+    </w:p>
+    <w:p>
+      <w:pPr>
+        <w:pStyle w:val="Heading2"/>
+        <w:pBdr>
+          <w:bottom w:val="single" w:sz="6" w:space="0" w:color="DCDCDC"/>
+        </w:pBdr>
+        <w:spacing w:before="0"/>
+        <w:rPr>
+          <w:rFonts w:ascii="Arial" w:hAnsi="Arial" w:cs="Arial"/>
+          <w:color w:val="B22222"/>
+          <w:sz w:val="20"/>
+          <w:szCs w:val="20"/>
+        </w:rPr>
+      </w:pPr>
+      <w:r>
+        <w:rPr>
+          <w:rFonts w:ascii="Arial" w:hAnsi="Arial" w:cs="Arial"/>
+          <w:b/>
+          <w:bCs/>
+          <w:color w:val="B22222"/>
+          <w:sz w:val="20"/>
+          <w:szCs w:val="20"/>
+        </w:rPr>
+        <w:t>Add the JavaScript files</w:t>
+      </w:r>
+    </w:p>
+    <w:p>
+      <w:pPr>
+        <w:pStyle w:val="NormalWeb"/>
+        <w:spacing w:before="0" w:beforeAutospacing="0" w:after="0" w:afterAutospacing="0"/>
+        <w:rPr>
+          <w:rFonts w:ascii="Verdana" w:hAnsi="Verdana"/>
+          <w:color w:val="2D3B45"/>
+          <w:sz w:val="20"/>
+          <w:szCs w:val="20"/>
+        </w:rPr>
+      </w:pPr>
+      <w:r>
+        <w:rPr>
+          <w:rFonts w:ascii="Verdana" w:hAnsi="Verdana"/>
+          <w:color w:val="2D3B45"/>
+          <w:sz w:val="20"/>
+          <w:szCs w:val="20"/>
+        </w:rPr>
+        <w:t>Now we need to include the files required for the JavaScript content to work. Because Bootstrap is built using the popper.js and jQuery frameworks, the browser must load those frameworks first, before loading the Bootstrap framework, or Bootstrap will not work correctly.</w:t>
+      </w:r>
+    </w:p>
+    <w:p>
+      <w:pPr>
+        <w:pStyle w:val="NormalWeb"/>
+        <w:spacing w:before="0" w:beforeAutospacing="0" w:after="0" w:afterAutospacing="0"/>
+        <w:rPr>
+          <w:rFonts w:ascii="Verdana" w:hAnsi="Verdana"/>
+          <w:color w:val="2D3B45"/>
+          <w:sz w:val="20"/>
+          <w:szCs w:val="20"/>
+        </w:rPr>
+      </w:pPr>
+      <w:r>
+        <w:rPr>
+          <w:rFonts w:ascii="Verdana" w:hAnsi="Verdana"/>
+          <w:color w:val="2D3B45"/>
+          <w:sz w:val="20"/>
+          <w:szCs w:val="20"/>
+        </w:rPr>
+        <w:t>Using the links provided on Bootstrap's Introduction page, add all three frameworks at the bottom of the body element, just above the &lt;/body&gt; tag.</w:t>
+      </w:r>
+    </w:p>
+    <w:p>
+      <w:pPr>
+        <w:pStyle w:val="HTMLPreformatted"/>
+        <w:pBdr>
+          <w:top w:val="single" w:sz="6" w:space="7" w:color="C7CDD1"/>
+          <w:left w:val="single" w:sz="6" w:space="7" w:color="C7CDD1"/>
+          <w:bottom w:val="single" w:sz="6" w:space="7" w:color="C7CDD1"/>
+          <w:right w:val="single" w:sz="6" w:space="7" w:color="C7CDD1"/>
+        </w:pBdr>
+        <w:shd w:val="clear" w:color="auto" w:fill="FFFFFF"/>
+        <w:wordWrap w:val="0"/>
+        <w:rPr>
+          <w:rFonts w:ascii="Consolas" w:hAnsi="Consolas"/>
+          <w:color w:val="000000"/>
+        </w:rPr>
+      </w:pPr>
+      <w:proofErr w:type="gramStart"/>
+      <w:r>
+        <w:rPr>
+          <w:rFonts w:ascii="Consolas" w:hAnsi="Consolas"/>
+          <w:color w:val="696969"/>
+        </w:rPr>
+        <w:t>&lt;!--</w:t>
+      </w:r>
+      <w:proofErr w:type="gramEnd"/>
+      <w:r>
+        <w:rPr>
+          <w:rFonts w:ascii="Consolas" w:hAnsi="Consolas"/>
+          <w:color w:val="696969"/>
+        </w:rPr>
+        <w:t xml:space="preserve"> CDN links copied from </w:t>
+      </w:r>
+      <w:r>
+        <w:rPr>
+          <w:rFonts w:ascii="Consolas" w:hAnsi="Consolas"/>
+          <w:color w:val="5555DD"/>
+        </w:rPr>
+        <w:t>https://getbootstrap.com/docs/4.1/getting-started/introduction/</w:t>
+      </w:r>
+      <w:r>
+        <w:rPr>
+          <w:rFonts w:ascii="Consolas" w:hAnsi="Consolas"/>
+          <w:color w:val="696969"/>
+        </w:rPr>
+        <w:t xml:space="preserve"> --&gt;</w:t>
+      </w:r>
+    </w:p>
+    <w:p>
+      <w:pPr>
+        <w:pStyle w:val="HTMLPreformatted"/>
+        <w:pBdr>
+          <w:top w:val="single" w:sz="6" w:space="7" w:color="C7CDD1"/>
+          <w:left w:val="single" w:sz="6" w:space="7" w:color="C7CDD1"/>
+          <w:bottom w:val="single" w:sz="6" w:space="7" w:color="C7CDD1"/>
+          <w:right w:val="single" w:sz="6" w:space="7" w:color="C7CDD1"/>
+        </w:pBdr>
+        <w:shd w:val="clear" w:color="auto" w:fill="FFFFFF"/>
+        <w:wordWrap w:val="0"/>
+        <w:rPr>
+          <w:rFonts w:ascii="Consolas" w:hAnsi="Consolas"/>
+          <w:color w:val="000000"/>
+        </w:rPr>
+      </w:pPr>
+      <w:r>
+        <w:rPr>
+          <w:rFonts w:ascii="Consolas" w:hAnsi="Consolas"/>
+          <w:color w:val="000000"/>
+        </w:rPr>
+        <w:t xml:space="preserve">        </w:t>
+      </w:r>
+      <w:r>
+        <w:rPr>
+          <w:rFonts w:ascii="Consolas" w:hAnsi="Consolas"/>
+          <w:color w:val="A65700"/>
+          <w:shd w:val="clear" w:color="auto" w:fill="FFFF00"/>
+        </w:rPr>
+        <w:t>&lt;</w:t>
+      </w:r>
+      <w:r>
+        <w:rPr>
+          <w:rFonts w:ascii="Consolas" w:hAnsi="Consolas"/>
+          <w:b/>
+          <w:bCs/>
+          <w:color w:val="800000"/>
+          <w:shd w:val="clear" w:color="auto" w:fill="FFFF00"/>
+        </w:rPr>
+        <w:t>script</w:t>
+      </w:r>
+      <w:r>
+        <w:rPr>
+          <w:rFonts w:ascii="Consolas" w:hAnsi="Consolas"/>
+          <w:color w:val="274796"/>
+          <w:shd w:val="clear" w:color="auto" w:fill="FFFF00"/>
+        </w:rPr>
+        <w:t xml:space="preserve"> </w:t>
+      </w:r>
+      <w:proofErr w:type="spellStart"/>
+      <w:r>
+        <w:rPr>
+          <w:rFonts w:ascii="Consolas" w:hAnsi="Consolas"/>
+          <w:color w:val="074726"/>
+          <w:shd w:val="clear" w:color="auto" w:fill="FFFF00"/>
+        </w:rPr>
+        <w:t>src</w:t>
+      </w:r>
+      <w:proofErr w:type="spellEnd"/>
+      <w:r>
+        <w:rPr>
+          <w:rFonts w:ascii="Consolas" w:hAnsi="Consolas"/>
+          <w:color w:val="808030"/>
+          <w:shd w:val="clear" w:color="auto" w:fill="FFFF00"/>
+        </w:rPr>
+        <w:t>=</w:t>
+      </w:r>
+      <w:r>
+        <w:rPr>
+          <w:rFonts w:ascii="Consolas" w:hAnsi="Consolas"/>
+          <w:color w:val="0000E6"/>
+          <w:shd w:val="clear" w:color="auto" w:fill="FFFF00"/>
+        </w:rPr>
+        <w:t>"https://code.jquery.com/jquery-3.3.1.slim.min.js"</w:t>
+      </w:r>
+      <w:r>
+        <w:rPr>
+          <w:rFonts w:ascii="Consolas" w:hAnsi="Consolas"/>
+          <w:color w:val="274796"/>
+          <w:shd w:val="clear" w:color="auto" w:fill="FFFF00"/>
+        </w:rPr>
+        <w:t xml:space="preserve"> integrity</w:t>
+      </w:r>
+      <w:r>
+        <w:rPr>
+          <w:rFonts w:ascii="Consolas" w:hAnsi="Consolas"/>
+          <w:color w:val="808030"/>
+          <w:shd w:val="clear" w:color="auto" w:fill="FFFF00"/>
+        </w:rPr>
+        <w:t>=</w:t>
+      </w:r>
+      <w:r>
+        <w:rPr>
+          <w:rFonts w:ascii="Consolas" w:hAnsi="Consolas"/>
+          <w:color w:val="0000E6"/>
+          <w:shd w:val="clear" w:color="auto" w:fill="FFFF00"/>
+        </w:rPr>
+        <w:t>"sha384-q8i/X+965DzO0rT7abK41JStQIAqVgRVzpbzo5smXKp4YfRvH+8abtTE1Pi6jizo"</w:t>
+      </w:r>
+      <w:r>
+        <w:rPr>
+          <w:rFonts w:ascii="Consolas" w:hAnsi="Consolas"/>
+          <w:color w:val="274796"/>
+          <w:shd w:val="clear" w:color="auto" w:fill="FFFF00"/>
+        </w:rPr>
+        <w:t xml:space="preserve"> </w:t>
+      </w:r>
+      <w:proofErr w:type="spellStart"/>
+      <w:r>
+        <w:rPr>
+          <w:rFonts w:ascii="Consolas" w:hAnsi="Consolas"/>
+          <w:color w:val="274796"/>
+          <w:shd w:val="clear" w:color="auto" w:fill="FFFF00"/>
+        </w:rPr>
+        <w:t>crossorigin</w:t>
+      </w:r>
+      <w:proofErr w:type="spellEnd"/>
+      <w:r>
+        <w:rPr>
+          <w:rFonts w:ascii="Consolas" w:hAnsi="Consolas"/>
+          <w:color w:val="808030"/>
+          <w:shd w:val="clear" w:color="auto" w:fill="FFFF00"/>
+        </w:rPr>
+        <w:t>=</w:t>
+      </w:r>
+      <w:r>
+        <w:rPr>
+          <w:rFonts w:ascii="Consolas" w:hAnsi="Consolas"/>
+          <w:color w:val="0000E6"/>
+          <w:shd w:val="clear" w:color="auto" w:fill="FFFF00"/>
+        </w:rPr>
+        <w:t>"anonymous"</w:t>
+      </w:r>
+      <w:r>
+        <w:rPr>
+          <w:rFonts w:ascii="Consolas" w:hAnsi="Consolas"/>
+          <w:color w:val="A65700"/>
+          <w:shd w:val="clear" w:color="auto" w:fill="FFFF00"/>
+        </w:rPr>
+        <w:t>&gt;&lt;/</w:t>
+      </w:r>
+      <w:r>
+        <w:rPr>
+          <w:rFonts w:ascii="Consolas" w:hAnsi="Consolas"/>
+          <w:b/>
+          <w:bCs/>
+          <w:color w:val="800000"/>
+          <w:shd w:val="clear" w:color="auto" w:fill="FFFF00"/>
+        </w:rPr>
+        <w:t>script</w:t>
+      </w:r>
+      <w:r>
+        <w:rPr>
+          <w:rFonts w:ascii="Consolas" w:hAnsi="Consolas"/>
+          <w:color w:val="A65700"/>
+          <w:shd w:val="clear" w:color="auto" w:fill="FFFF00"/>
+        </w:rPr>
+        <w:t>&gt;</w:t>
+      </w:r>
+    </w:p>
+    <w:p>
+      <w:pPr>
+        <w:pStyle w:val="HTMLPreformatted"/>
+        <w:pBdr>
+          <w:top w:val="single" w:sz="6" w:space="7" w:color="C7CDD1"/>
+          <w:left w:val="single" w:sz="6" w:space="7" w:color="C7CDD1"/>
+          <w:bottom w:val="single" w:sz="6" w:space="7" w:color="C7CDD1"/>
+          <w:right w:val="single" w:sz="6" w:space="7" w:color="C7CDD1"/>
+        </w:pBdr>
+        <w:shd w:val="clear" w:color="auto" w:fill="FFFFFF"/>
+        <w:wordWrap w:val="0"/>
+        <w:rPr>
+          <w:rFonts w:ascii="Consolas" w:hAnsi="Consolas"/>
+          <w:color w:val="000000"/>
+        </w:rPr>
+      </w:pPr>
+      <w:r>
+        <w:rPr>
+          <w:rFonts w:ascii="Consolas" w:hAnsi="Consolas"/>
+          <w:color w:val="000000"/>
+        </w:rPr>
+        <w:t xml:space="preserve">        </w:t>
+      </w:r>
+      <w:r>
+        <w:rPr>
+          <w:rFonts w:ascii="Consolas" w:hAnsi="Consolas"/>
+          <w:color w:val="A65700"/>
+          <w:shd w:val="clear" w:color="auto" w:fill="FFFF00"/>
+        </w:rPr>
+        <w:t>&lt;</w:t>
+      </w:r>
+      <w:r>
+        <w:rPr>
+          <w:rFonts w:ascii="Consolas" w:hAnsi="Consolas"/>
+          <w:b/>
+          <w:bCs/>
+          <w:color w:val="800000"/>
+          <w:shd w:val="clear" w:color="auto" w:fill="FFFF00"/>
+        </w:rPr>
+        <w:t>script</w:t>
+      </w:r>
+      <w:r>
+        <w:rPr>
+          <w:rFonts w:ascii="Consolas" w:hAnsi="Consolas"/>
+          <w:color w:val="274796"/>
+          <w:shd w:val="clear" w:color="auto" w:fill="FFFF00"/>
+        </w:rPr>
+        <w:t xml:space="preserve"> </w:t>
+      </w:r>
+      <w:r>
+        <w:rPr>
+          <w:rFonts w:ascii="Consolas" w:hAnsi="Consolas"/>
+          <w:color w:val="074726"/>
+          <w:shd w:val="clear" w:color="auto" w:fill="FFFF00"/>
+        </w:rPr>
+        <w:t>src</w:t>
+      </w:r>
+      <w:r>
+        <w:rPr>
+          <w:rFonts w:ascii="Consolas" w:hAnsi="Consolas"/>
+          <w:color w:val="808030"/>
+          <w:shd w:val="clear" w:color="auto" w:fill="FFFF00"/>
+        </w:rPr>
+        <w:t>=</w:t>
+      </w:r>
+      <w:r>
+        <w:rPr>
+          <w:rFonts w:ascii="Consolas" w:hAnsi="Consolas"/>
+          <w:color w:val="0000E6"/>
+          <w:shd w:val="clear" w:color="auto" w:fill="FFFF00"/>
+        </w:rPr>
+        <w:t>"https://cdnjs.cloudflare.com/ajax/libs/popper.js/1.14.3/umd/popper.min.js"</w:t>
+      </w:r>
+      <w:r>
+        <w:rPr>
+          <w:rFonts w:ascii="Consolas" w:hAnsi="Consolas"/>
+          <w:color w:val="274796"/>
+          <w:shd w:val="clear" w:color="auto" w:fill="FFFF00"/>
+        </w:rPr>
+        <w:t xml:space="preserve"> integrity</w:t>
+      </w:r>
+      <w:r>
+        <w:rPr>
+          <w:rFonts w:ascii="Consolas" w:hAnsi="Consolas"/>
+          <w:color w:val="808030"/>
+          <w:shd w:val="clear" w:color="auto" w:fill="FFFF00"/>
+        </w:rPr>
+        <w:t>=</w:t>
+      </w:r>
+      <w:r>
+        <w:rPr>
+          <w:rFonts w:ascii="Consolas" w:hAnsi="Consolas"/>
+          <w:color w:val="0000E6"/>
+          <w:shd w:val="clear" w:color="auto" w:fill="FFFF00"/>
+        </w:rPr>
+        <w:t>"sha384-ZMP7rVo3mIykV+2+9J3UJ46jBk0WLaUAdn689aCwoqbBJiSnjAK/l8WvCWPIPm49"</w:t>
+      </w:r>
+      <w:r>
+        <w:rPr>
+          <w:rFonts w:ascii="Consolas" w:hAnsi="Consolas"/>
+          <w:color w:val="274796"/>
+          <w:shd w:val="clear" w:color="auto" w:fill="FFFF00"/>
+        </w:rPr>
+        <w:t xml:space="preserve"> </w:t>
+      </w:r>
+      <w:proofErr w:type="spellStart"/>
+      <w:r>
+        <w:rPr>
+          <w:rFonts w:ascii="Consolas" w:hAnsi="Consolas"/>
+          <w:color w:val="274796"/>
+          <w:shd w:val="clear" w:color="auto" w:fill="FFFF00"/>
+        </w:rPr>
+        <w:t>crossorigin</w:t>
+      </w:r>
+      <w:proofErr w:type="spellEnd"/>
+      <w:r>
+        <w:rPr>
+          <w:rFonts w:ascii="Consolas" w:hAnsi="Consolas"/>
+          <w:color w:val="808030"/>
+          <w:shd w:val="clear" w:color="auto" w:fill="FFFF00"/>
+        </w:rPr>
+        <w:t>=</w:t>
+      </w:r>
+      <w:r>
+        <w:rPr>
+          <w:rFonts w:ascii="Consolas" w:hAnsi="Consolas"/>
+          <w:color w:val="0000E6"/>
+          <w:shd w:val="clear" w:color="auto" w:fill="FFFF00"/>
+        </w:rPr>
+        <w:t>"anonymous"</w:t>
+      </w:r>
+      <w:r>
+        <w:rPr>
+          <w:rFonts w:ascii="Consolas" w:hAnsi="Consolas"/>
+          <w:color w:val="A65700"/>
+          <w:shd w:val="clear" w:color="auto" w:fill="FFFF00"/>
+        </w:rPr>
+        <w:t>&gt;&lt;/</w:t>
+      </w:r>
+      <w:r>
+        <w:rPr>
+          <w:rFonts w:ascii="Consolas" w:hAnsi="Consolas"/>
+          <w:b/>
+          <w:bCs/>
+          <w:color w:val="800000"/>
+          <w:shd w:val="clear" w:color="auto" w:fill="FFFF00"/>
+        </w:rPr>
+        <w:t>script</w:t>
+      </w:r>
+      <w:r>
+        <w:rPr>
+          <w:rFonts w:ascii="Consolas" w:hAnsi="Consolas"/>
+          <w:color w:val="A65700"/>
+          <w:shd w:val="clear" w:color="auto" w:fill="FFFF00"/>
+        </w:rPr>
+        <w:t>&gt;</w:t>
+      </w:r>
+    </w:p>
+    <w:p>
+      <w:pPr>
+        <w:pStyle w:val="HTMLPreformatted"/>
+        <w:pBdr>
+          <w:top w:val="single" w:sz="6" w:space="7" w:color="C7CDD1"/>
+          <w:left w:val="single" w:sz="6" w:space="7" w:color="C7CDD1"/>
+          <w:bottom w:val="single" w:sz="6" w:space="7" w:color="C7CDD1"/>
+          <w:right w:val="single" w:sz="6" w:space="7" w:color="C7CDD1"/>
+        </w:pBdr>
+        <w:shd w:val="clear" w:color="auto" w:fill="FFFFFF"/>
+        <w:wordWrap w:val="0"/>
+        <w:rPr>
+          <w:rFonts w:ascii="Consolas" w:hAnsi="Consolas"/>
+          <w:color w:val="000000"/>
+        </w:rPr>
+      </w:pPr>
+      <w:r>
+        <w:rPr>
+          <w:rFonts w:ascii="Consolas" w:hAnsi="Consolas"/>
+          <w:color w:val="000000"/>
+        </w:rPr>
+        <w:t xml:space="preserve">        </w:t>
+      </w:r>
+      <w:r>
+        <w:rPr>
+          <w:rFonts w:ascii="Consolas" w:hAnsi="Consolas"/>
+          <w:color w:val="A65700"/>
+          <w:shd w:val="clear" w:color="auto" w:fill="FFFF00"/>
+        </w:rPr>
+        <w:t>&lt;</w:t>
+      </w:r>
+      <w:r>
+        <w:rPr>
+          <w:rFonts w:ascii="Consolas" w:hAnsi="Consolas"/>
+          <w:b/>
+          <w:bCs/>
+          <w:color w:val="800000"/>
+          <w:shd w:val="clear" w:color="auto" w:fill="FFFF00"/>
+        </w:rPr>
+        <w:t>script</w:t>
+      </w:r>
+      <w:r>
+        <w:rPr>
+          <w:rFonts w:ascii="Consolas" w:hAnsi="Consolas"/>
+          <w:color w:val="274796"/>
+          <w:shd w:val="clear" w:color="auto" w:fill="FFFF00"/>
+        </w:rPr>
+        <w:t xml:space="preserve"> </w:t>
+      </w:r>
+      <w:r>
+        <w:rPr>
+          <w:rFonts w:ascii="Consolas" w:hAnsi="Consolas"/>
+          <w:color w:val="074726"/>
+          <w:shd w:val="clear" w:color="auto" w:fill="FFFF00"/>
+        </w:rPr>
+        <w:t>src</w:t>
+      </w:r>
+      <w:r>
+        <w:rPr>
+          <w:rFonts w:ascii="Consolas" w:hAnsi="Consolas"/>
+          <w:color w:val="808030"/>
+          <w:shd w:val="clear" w:color="auto" w:fill="FFFF00"/>
+        </w:rPr>
+        <w:t>=</w:t>
+      </w:r>
+      <w:r>
+        <w:rPr>
+          <w:rFonts w:ascii="Consolas" w:hAnsi="Consolas"/>
+          <w:color w:val="0000E6"/>
+          <w:shd w:val="clear" w:color="auto" w:fill="FFFF00"/>
+        </w:rPr>
+        <w:t>"https://stackpath.bootstrapcdn.com/bootstrap/4.1.3/js/bootstrap.min.js"</w:t>
+      </w:r>
+      <w:r>
+        <w:rPr>
+          <w:rFonts w:ascii="Consolas" w:hAnsi="Consolas"/>
+          <w:color w:val="274796"/>
+          <w:shd w:val="clear" w:color="auto" w:fill="FFFF00"/>
+        </w:rPr>
+        <w:t xml:space="preserve"> integrity</w:t>
+      </w:r>
+      <w:r>
+        <w:rPr>
+          <w:rFonts w:ascii="Consolas" w:hAnsi="Consolas"/>
+          <w:color w:val="808030"/>
+          <w:shd w:val="clear" w:color="auto" w:fill="FFFF00"/>
+        </w:rPr>
+        <w:t>=</w:t>
+      </w:r>
+      <w:r>
+        <w:rPr>
+          <w:rFonts w:ascii="Consolas" w:hAnsi="Consolas"/>
+          <w:color w:val="0000E6"/>
+          <w:shd w:val="clear" w:color="auto" w:fill="FFFF00"/>
+        </w:rPr>
+        <w:t>"sha384-ChfqqxuZUCnJSK3+MXmPNIyE6ZbWh2IMqE241rYiqJxyMiZ6OW/JmZQ5stwEULTy"</w:t>
+      </w:r>
+      <w:r>
+        <w:rPr>
+          <w:rFonts w:ascii="Consolas" w:hAnsi="Consolas"/>
+          <w:color w:val="274796"/>
+          <w:shd w:val="clear" w:color="auto" w:fill="FFFF00"/>
+        </w:rPr>
+        <w:t xml:space="preserve"> </w:t>
+      </w:r>
+      <w:proofErr w:type="spellStart"/>
+      <w:r>
+        <w:rPr>
+          <w:rFonts w:ascii="Consolas" w:hAnsi="Consolas"/>
+          <w:color w:val="274796"/>
+          <w:shd w:val="clear" w:color="auto" w:fill="FFFF00"/>
+        </w:rPr>
+        <w:t>crossorigin</w:t>
+      </w:r>
+      <w:proofErr w:type="spellEnd"/>
+      <w:r>
+        <w:rPr>
+          <w:rFonts w:ascii="Consolas" w:hAnsi="Consolas"/>
+          <w:color w:val="808030"/>
+          <w:shd w:val="clear" w:color="auto" w:fill="FFFF00"/>
+        </w:rPr>
+        <w:t>=</w:t>
+      </w:r>
+      <w:r>
+        <w:rPr>
+          <w:rFonts w:ascii="Consolas" w:hAnsi="Consolas"/>
+          <w:color w:val="0000E6"/>
+          <w:shd w:val="clear" w:color="auto" w:fill="FFFF00"/>
+        </w:rPr>
+        <w:t>"anonymous"</w:t>
+      </w:r>
+      <w:r>
+        <w:rPr>
+          <w:rFonts w:ascii="Consolas" w:hAnsi="Consolas"/>
+          <w:color w:val="A65700"/>
+          <w:shd w:val="clear" w:color="auto" w:fill="FFFF00"/>
+        </w:rPr>
+        <w:t>&gt;&lt;/</w:t>
+      </w:r>
+      <w:r>
+        <w:rPr>
+          <w:rFonts w:ascii="Consolas" w:hAnsi="Consolas"/>
+          <w:b/>
+          <w:bCs/>
+          <w:color w:val="800000"/>
+          <w:shd w:val="clear" w:color="auto" w:fill="FFFF00"/>
+        </w:rPr>
+        <w:t>script</w:t>
+      </w:r>
+      <w:r>
+        <w:rPr>
+          <w:rFonts w:ascii="Consolas" w:hAnsi="Consolas"/>
+          <w:color w:val="A65700"/>
+          <w:shd w:val="clear" w:color="auto" w:fill="FFFF00"/>
+        </w:rPr>
+        <w:t>&gt;</w:t>
+      </w:r>
+    </w:p>
+    <w:p>
+      <w:pPr>
+        <w:pStyle w:val="HTMLPreformatted"/>
+        <w:pBdr>
+          <w:top w:val="single" w:sz="6" w:space="7" w:color="C7CDD1"/>
+          <w:left w:val="single" w:sz="6" w:space="7" w:color="C7CDD1"/>
+          <w:bottom w:val="single" w:sz="6" w:space="7" w:color="C7CDD1"/>
+          <w:right w:val="single" w:sz="6" w:space="7" w:color="C7CDD1"/>
+        </w:pBdr>
+        <w:shd w:val="clear" w:color="auto" w:fill="FFFFFF"/>
+        <w:wordWrap w:val="0"/>
+        <w:rPr>
+          <w:rFonts w:ascii="Consolas" w:hAnsi="Consolas"/>
+          <w:color w:val="000000"/>
+        </w:rPr>
+      </w:pPr>
+      <w:r>
+        <w:rPr>
+          <w:rFonts w:ascii="Consolas" w:hAnsi="Consolas"/>
+          <w:color w:val="000000"/>
+        </w:rPr>
+        <w:tab/>
+      </w:r>
+      <w:r>
+        <w:rPr>
+          <w:rFonts w:ascii="Consolas" w:hAnsi="Consolas"/>
+          <w:color w:val="A65700"/>
+        </w:rPr>
+        <w:t>&lt;/</w:t>
+      </w:r>
+      <w:r>
+        <w:rPr>
+          <w:rFonts w:ascii="Consolas" w:hAnsi="Consolas"/>
+          <w:b/>
+          <w:bCs/>
+          <w:color w:val="800000"/>
+        </w:rPr>
+        <w:t>body</w:t>
+      </w:r>
+      <w:r>
+        <w:rPr>
+          <w:rFonts w:ascii="Consolas" w:hAnsi="Consolas"/>
+          <w:color w:val="A65700"/>
+        </w:rPr>
+        <w:t>&gt;</w:t>
+      </w:r>
+    </w:p>
+    <w:p>
+      <w:pPr>
+        <w:pStyle w:val="HTMLPreformatted"/>
+        <w:pBdr>
+          <w:top w:val="single" w:sz="6" w:space="7" w:color="C7CDD1"/>
+          <w:left w:val="single" w:sz="6" w:space="7" w:color="C7CDD1"/>
+          <w:bottom w:val="single" w:sz="6" w:space="7" w:color="C7CDD1"/>
+          <w:right w:val="single" w:sz="6" w:space="7" w:color="C7CDD1"/>
+        </w:pBdr>
+        <w:shd w:val="clear" w:color="auto" w:fill="FFFFFF"/>
+        <w:wordWrap w:val="0"/>
+        <w:rPr>
+          <w:rFonts w:ascii="Consolas" w:hAnsi="Consolas"/>
+          <w:color w:val="000000"/>
+        </w:rPr>
+      </w:pPr>
+      <w:r>
+        <w:rPr>
+          <w:rFonts w:ascii="Consolas" w:hAnsi="Consolas"/>
+          <w:color w:val="A65700"/>
+        </w:rPr>
+        <w:t>&lt;/</w:t>
+      </w:r>
+      <w:r>
+        <w:rPr>
+          <w:rFonts w:ascii="Consolas" w:hAnsi="Consolas"/>
+          <w:b/>
+          <w:bCs/>
+          <w:color w:val="800000"/>
+        </w:rPr>
+        <w:t>html</w:t>
+      </w:r>
+      <w:r>
+        <w:rPr>
+          <w:rFonts w:ascii="Consolas" w:hAnsi="Consolas"/>
+          <w:color w:val="A65700"/>
+        </w:rPr>
+        <w:t>&gt;</w:t>
+      </w:r>
+    </w:p>
+    <w:p>
+      <w:pPr>
+        <w:spacing w:after="0"/>
+        <w:rPr>
+          <w:sz w:val="20"/>
+          <w:szCs w:val="20"/>
+        </w:rPr>
+      </w:pPr>
+    </w:p>
+    <w:p>
+      <w:pPr>
+        <w:spacing w:after="0"/>
+        <w:rPr>
+          <w:sz w:val="20"/>
+          <w:szCs w:val="20"/>
+        </w:rPr>
+      </w:pPr>
+      <w:r>
+        <w:rPr>
+          <w:rFonts w:ascii="Verdana" w:hAnsi="Verdana"/>
+          <w:color w:val="2D3B45"/>
+          <w:sz w:val="20"/>
+          <w:szCs w:val="20"/>
+          <w:shd w:val="clear" w:color="auto" w:fill="FDFDFD"/>
+        </w:rPr>
+        <w:t>While JavaScript files can be added to the head element with the style sheets, that means the browser will have to read those files before it can display any of the page's content in the body element. To speed up the time required to load the content (and improve user experience), it is common practice to add larger JavaScript files inside the body element, below any content in the page and just above the closing &lt;/body&gt; tag. That way the user can see and start to use the HTML content while the browser is loading the JavaScript files in the background</w:t>
+      </w:r>
       <w:bookmarkStart w:id="0" w:name="_GoBack"/>
       <w:bookmarkEnd w:id="0"/>
     </w:p>

</xml_diff>

<commit_message>
done with code along 11 using bootstrap grid
</commit_message>
<xml_diff>
--- a/Notes.docx
+++ b/Notes.docx
@@ -48780,20 +48780,1947 @@
       <w:pPr>
         <w:spacing w:after="0"/>
         <w:rPr>
-          <w:sz w:val="20"/>
-          <w:szCs w:val="20"/>
-        </w:rPr>
-      </w:pPr>
-      <w:r>
-        <w:rPr>
           <w:rFonts w:ascii="Verdana" w:hAnsi="Verdana"/>
           <w:color w:val="2D3B45"/>
           <w:sz w:val="20"/>
           <w:szCs w:val="20"/>
           <w:shd w:val="clear" w:color="auto" w:fill="FDFDFD"/>
         </w:rPr>
+      </w:pPr>
+      <w:r>
+        <w:rPr>
+          <w:rFonts w:ascii="Verdana" w:hAnsi="Verdana"/>
+          <w:color w:val="2D3B45"/>
+          <w:sz w:val="20"/>
+          <w:szCs w:val="20"/>
+          <w:shd w:val="clear" w:color="auto" w:fill="FDFDFD"/>
+        </w:rPr>
         <w:t>While JavaScript files can be added to the head element with the style sheets, that means the browser will have to read those files before it can display any of the page's content in the body element. To speed up the time required to load the content (and improve user experience), it is common practice to add larger JavaScript files inside the body element, below any content in the page and just above the closing &lt;/body&gt; tag. That way the user can see and start to use the HTML content while the browser is loading the JavaScript files in the background</w:t>
       </w:r>
+    </w:p>
+    <w:p>
+      <w:pPr>
+        <w:spacing w:after="0"/>
+        <w:rPr>
+          <w:sz w:val="20"/>
+          <w:szCs w:val="20"/>
+        </w:rPr>
+      </w:pPr>
+    </w:p>
+    <w:p>
+      <w:pPr>
+        <w:spacing w:after="0"/>
+        <w:rPr>
+          <w:sz w:val="20"/>
+          <w:szCs w:val="20"/>
+        </w:rPr>
+      </w:pPr>
+    </w:p>
+    <w:p>
+      <w:pPr>
+        <w:spacing w:after="0"/>
+        <w:rPr>
+          <w:sz w:val="20"/>
+          <w:szCs w:val="20"/>
+        </w:rPr>
+      </w:pPr>
+    </w:p>
+    <w:p>
+      <w:pPr>
+        <w:pStyle w:val="Heading2"/>
+        <w:pBdr>
+          <w:bottom w:val="single" w:sz="6" w:space="0" w:color="DCDCDC"/>
+        </w:pBdr>
+        <w:spacing w:before="0"/>
+        <w:rPr>
+          <w:rFonts w:ascii="Arial" w:hAnsi="Arial" w:cs="Arial"/>
+          <w:color w:val="B22222"/>
+          <w:sz w:val="20"/>
+          <w:szCs w:val="20"/>
+        </w:rPr>
+      </w:pPr>
+      <w:r>
+        <w:rPr>
+          <w:rFonts w:ascii="Arial" w:hAnsi="Arial" w:cs="Arial"/>
+          <w:b/>
+          <w:bCs/>
+          <w:color w:val="B22222"/>
+          <w:sz w:val="20"/>
+          <w:szCs w:val="20"/>
+        </w:rPr>
+        <w:t>Responsive Design with Bootstrap’s Grid System</w:t>
+      </w:r>
+    </w:p>
+    <w:p>
+      <w:pPr>
+        <w:pStyle w:val="NormalWeb"/>
+        <w:spacing w:before="0" w:beforeAutospacing="0" w:after="0" w:afterAutospacing="0"/>
+        <w:rPr>
+          <w:rFonts w:ascii="Verdana" w:hAnsi="Verdana"/>
+          <w:color w:val="2D3B45"/>
+          <w:sz w:val="20"/>
+          <w:szCs w:val="20"/>
+        </w:rPr>
+      </w:pPr>
+      <w:r>
+        <w:rPr>
+          <w:rFonts w:ascii="Verdana" w:hAnsi="Verdana"/>
+          <w:color w:val="2D3B45"/>
+          <w:sz w:val="20"/>
+          <w:szCs w:val="20"/>
+        </w:rPr>
+        <w:t>Bootstrap’s grid system allows you to lay out your page in a grid that is 12 columns across. It is put together using </w:t>
+      </w:r>
+      <w:hyperlink r:id="rId31" w:tgtFrame="_blank" w:history="1">
+        <w:r>
+          <w:rPr>
+            <w:rStyle w:val="Hyperlink"/>
+            <w:rFonts w:ascii="Verdana" w:hAnsi="Verdana"/>
+            <w:sz w:val="20"/>
+            <w:szCs w:val="20"/>
+          </w:rPr>
+          <w:t>flexbox</w:t>
+        </w:r>
+        <w:r>
+          <w:rPr>
+            <w:rStyle w:val="screenreader-only"/>
+            <w:rFonts w:ascii="Verdana" w:hAnsi="Verdana"/>
+            <w:color w:val="0000FF"/>
+            <w:sz w:val="20"/>
+            <w:szCs w:val="20"/>
+            <w:u w:val="single"/>
+            <w:bdr w:val="none" w:sz="0" w:space="0" w:color="auto" w:frame="1"/>
+          </w:rPr>
+          <w:t> (Links to an external site.)Links to an external site.</w:t>
+        </w:r>
+      </w:hyperlink>
+      <w:r>
+        <w:rPr>
+          <w:rFonts w:ascii="Verdana" w:hAnsi="Verdana"/>
+          <w:color w:val="2D3B45"/>
+          <w:sz w:val="20"/>
+          <w:szCs w:val="20"/>
+        </w:rPr>
+        <w:t> which helps automatically size some of our components. Here are some things to note:</w:t>
+      </w:r>
+    </w:p>
+    <w:p>
+      <w:pPr>
+        <w:numPr>
+          <w:ilvl w:val="0"/>
+          <w:numId w:val="18"/>
+        </w:numPr>
+        <w:spacing w:after="0" w:line="240" w:lineRule="auto"/>
+        <w:ind w:left="375"/>
+        <w:rPr>
+          <w:rFonts w:ascii="Verdana" w:hAnsi="Verdana" w:cs="Helvetica"/>
+          <w:color w:val="2D3B45"/>
+          <w:sz w:val="20"/>
+          <w:szCs w:val="20"/>
+        </w:rPr>
+      </w:pPr>
+      <w:r>
+        <w:rPr>
+          <w:rFonts w:ascii="Verdana" w:hAnsi="Verdana" w:cs="Helvetica"/>
+          <w:color w:val="2D3B45"/>
+          <w:sz w:val="20"/>
+          <w:szCs w:val="20"/>
+        </w:rPr>
+        <w:t>As mentioned above, your content needs to be enclosed in a div with either a </w:t>
+      </w:r>
+      <w:proofErr w:type="gramStart"/>
+      <w:r>
+        <w:rPr>
+          <w:rStyle w:val="Strong"/>
+          <w:rFonts w:ascii="Consolas" w:hAnsi="Consolas" w:cs="Courier New"/>
+          <w:i/>
+          <w:iCs/>
+          <w:color w:val="EE0612"/>
+          <w:sz w:val="20"/>
+          <w:szCs w:val="20"/>
+          <w:bdr w:val="single" w:sz="6" w:space="0" w:color="C7CDD1" w:frame="1"/>
+          <w:shd w:val="clear" w:color="auto" w:fill="F5F5F5"/>
+        </w:rPr>
+        <w:t>container </w:t>
+      </w:r>
+      <w:r>
+        <w:rPr>
+          <w:rFonts w:ascii="Verdana" w:hAnsi="Verdana" w:cs="Helvetica"/>
+          <w:color w:val="2D3B45"/>
+          <w:sz w:val="20"/>
+          <w:szCs w:val="20"/>
+        </w:rPr>
+        <w:t> (</w:t>
+      </w:r>
+      <w:proofErr w:type="gramEnd"/>
+      <w:r>
+        <w:rPr>
+          <w:rFonts w:ascii="Verdana" w:hAnsi="Verdana" w:cs="Helvetica"/>
+          <w:color w:val="2D3B45"/>
+          <w:sz w:val="20"/>
+          <w:szCs w:val="20"/>
+        </w:rPr>
+        <w:t>fixed-width) or </w:t>
+      </w:r>
+      <w:r>
+        <w:rPr>
+          <w:rStyle w:val="Strong"/>
+          <w:rFonts w:ascii="Consolas" w:hAnsi="Consolas" w:cs="Courier New"/>
+          <w:i/>
+          <w:iCs/>
+          <w:color w:val="EE0612"/>
+          <w:sz w:val="20"/>
+          <w:szCs w:val="20"/>
+          <w:bdr w:val="single" w:sz="6" w:space="0" w:color="C7CDD1" w:frame="1"/>
+          <w:shd w:val="clear" w:color="auto" w:fill="F5F5F5"/>
+        </w:rPr>
+        <w:t>container-fluid</w:t>
+      </w:r>
+      <w:r>
+        <w:rPr>
+          <w:rFonts w:ascii="Verdana" w:hAnsi="Verdana" w:cs="Helvetica"/>
+          <w:color w:val="2D3B45"/>
+          <w:sz w:val="20"/>
+          <w:szCs w:val="20"/>
+        </w:rPr>
+        <w:t> (full-width) class.</w:t>
+      </w:r>
+    </w:p>
+    <w:p>
+      <w:pPr>
+        <w:numPr>
+          <w:ilvl w:val="0"/>
+          <w:numId w:val="18"/>
+        </w:numPr>
+        <w:spacing w:after="0" w:line="240" w:lineRule="auto"/>
+        <w:ind w:left="375"/>
+        <w:rPr>
+          <w:rFonts w:ascii="Verdana" w:hAnsi="Verdana" w:cs="Helvetica"/>
+          <w:color w:val="2D3B45"/>
+          <w:sz w:val="20"/>
+          <w:szCs w:val="20"/>
+        </w:rPr>
+      </w:pPr>
+      <w:r>
+        <w:rPr>
+          <w:rFonts w:ascii="Verdana" w:hAnsi="Verdana" w:cs="Helvetica"/>
+          <w:color w:val="2D3B45"/>
+          <w:sz w:val="20"/>
+          <w:szCs w:val="20"/>
+        </w:rPr>
+        <w:t>There are CSS classes for the rows and columns of the grid:</w:t>
+      </w:r>
+    </w:p>
+    <w:p>
+      <w:pPr>
+        <w:numPr>
+          <w:ilvl w:val="1"/>
+          <w:numId w:val="18"/>
+        </w:numPr>
+        <w:spacing w:after="0" w:line="240" w:lineRule="auto"/>
+        <w:ind w:left="750"/>
+        <w:rPr>
+          <w:rFonts w:ascii="Verdana" w:hAnsi="Verdana" w:cs="Helvetica"/>
+          <w:color w:val="2D3B45"/>
+          <w:sz w:val="20"/>
+          <w:szCs w:val="20"/>
+        </w:rPr>
+      </w:pPr>
+      <w:r>
+        <w:rPr>
+          <w:rStyle w:val="Strong"/>
+          <w:rFonts w:ascii="Consolas" w:hAnsi="Consolas" w:cs="Courier New"/>
+          <w:i/>
+          <w:iCs/>
+          <w:color w:val="EE0612"/>
+          <w:sz w:val="20"/>
+          <w:szCs w:val="20"/>
+          <w:bdr w:val="single" w:sz="6" w:space="0" w:color="C7CDD1" w:frame="1"/>
+          <w:shd w:val="clear" w:color="auto" w:fill="F5F5F5"/>
+        </w:rPr>
+        <w:t>row</w:t>
+      </w:r>
+      <w:r>
+        <w:rPr>
+          <w:rFonts w:ascii="Verdana" w:hAnsi="Verdana" w:cs="Helvetica"/>
+          <w:color w:val="2D3B45"/>
+          <w:sz w:val="20"/>
+          <w:szCs w:val="20"/>
+        </w:rPr>
+        <w:t> is used to group content into a row.</w:t>
+      </w:r>
+    </w:p>
+    <w:p>
+      <w:pPr>
+        <w:numPr>
+          <w:ilvl w:val="1"/>
+          <w:numId w:val="18"/>
+        </w:numPr>
+        <w:spacing w:after="0" w:line="240" w:lineRule="auto"/>
+        <w:ind w:left="750"/>
+        <w:rPr>
+          <w:rFonts w:ascii="Verdana" w:hAnsi="Verdana" w:cs="Helvetica"/>
+          <w:color w:val="2D3B45"/>
+          <w:sz w:val="20"/>
+          <w:szCs w:val="20"/>
+        </w:rPr>
+      </w:pPr>
+      <w:r>
+        <w:rPr>
+          <w:rStyle w:val="Strong"/>
+          <w:rFonts w:ascii="Consolas" w:hAnsi="Consolas" w:cs="Courier New"/>
+          <w:i/>
+          <w:iCs/>
+          <w:color w:val="EE0612"/>
+          <w:sz w:val="20"/>
+          <w:szCs w:val="20"/>
+          <w:bdr w:val="single" w:sz="6" w:space="0" w:color="C7CDD1" w:frame="1"/>
+          <w:shd w:val="clear" w:color="auto" w:fill="F5F5F5"/>
+        </w:rPr>
+        <w:t>col</w:t>
+      </w:r>
+      <w:r>
+        <w:rPr>
+          <w:rFonts w:ascii="Verdana" w:hAnsi="Verdana" w:cs="Helvetica"/>
+          <w:color w:val="2D3B45"/>
+          <w:sz w:val="20"/>
+          <w:szCs w:val="20"/>
+        </w:rPr>
+        <w:t> classes are there for grouping content across multiple columns. You can specify exactly how many columns the HTML element should span using a notation like </w:t>
+      </w:r>
+      <w:r>
+        <w:rPr>
+          <w:rStyle w:val="Emphasis"/>
+          <w:rFonts w:ascii="Verdana" w:hAnsi="Verdana" w:cs="Helvetica"/>
+          <w:b/>
+          <w:bCs/>
+          <w:color w:val="2D3B45"/>
+          <w:sz w:val="20"/>
+          <w:szCs w:val="20"/>
+        </w:rPr>
+        <w:t>col-4</w:t>
+      </w:r>
+      <w:r>
+        <w:rPr>
+          <w:rFonts w:ascii="Verdana" w:hAnsi="Verdana" w:cs="Helvetica"/>
+          <w:color w:val="2D3B45"/>
+          <w:sz w:val="20"/>
+          <w:szCs w:val="20"/>
+        </w:rPr>
+        <w:t>, which tells Bootstrap that the content should span four grid columns.</w:t>
+      </w:r>
+    </w:p>
+    <w:p>
+      <w:pPr>
+        <w:numPr>
+          <w:ilvl w:val="1"/>
+          <w:numId w:val="18"/>
+        </w:numPr>
+        <w:spacing w:after="0" w:line="240" w:lineRule="auto"/>
+        <w:ind w:left="750"/>
+        <w:rPr>
+          <w:rFonts w:ascii="Verdana" w:hAnsi="Verdana" w:cs="Helvetica"/>
+          <w:color w:val="2D3B45"/>
+          <w:sz w:val="20"/>
+          <w:szCs w:val="20"/>
+        </w:rPr>
+      </w:pPr>
+      <w:proofErr w:type="spellStart"/>
+      <w:r>
+        <w:rPr>
+          <w:rStyle w:val="HTMLCode"/>
+          <w:rFonts w:ascii="Consolas" w:eastAsiaTheme="minorHAnsi" w:hAnsi="Consolas"/>
+          <w:b/>
+          <w:bCs/>
+          <w:i/>
+          <w:iCs/>
+          <w:color w:val="EE0612"/>
+          <w:bdr w:val="single" w:sz="6" w:space="0" w:color="C7CDD1" w:frame="1"/>
+          <w:shd w:val="clear" w:color="auto" w:fill="F5F5F5"/>
+        </w:rPr>
+        <w:t>sm</w:t>
+      </w:r>
+      <w:proofErr w:type="spellEnd"/>
+      <w:r>
+        <w:rPr>
+          <w:rFonts w:ascii="Verdana" w:hAnsi="Verdana" w:cs="Helvetica"/>
+          <w:color w:val="2D3B45"/>
+          <w:sz w:val="20"/>
+          <w:szCs w:val="20"/>
+        </w:rPr>
+        <w:t>, </w:t>
+      </w:r>
+      <w:r>
+        <w:rPr>
+          <w:rStyle w:val="HTMLCode"/>
+          <w:rFonts w:ascii="Consolas" w:eastAsiaTheme="minorHAnsi" w:hAnsi="Consolas"/>
+          <w:b/>
+          <w:bCs/>
+          <w:i/>
+          <w:iCs/>
+          <w:color w:val="EE0612"/>
+          <w:bdr w:val="single" w:sz="6" w:space="0" w:color="C7CDD1" w:frame="1"/>
+          <w:shd w:val="clear" w:color="auto" w:fill="F5F5F5"/>
+        </w:rPr>
+        <w:t>md</w:t>
+      </w:r>
+      <w:r>
+        <w:rPr>
+          <w:rFonts w:ascii="Verdana" w:hAnsi="Verdana" w:cs="Helvetica"/>
+          <w:color w:val="2D3B45"/>
+          <w:sz w:val="20"/>
+          <w:szCs w:val="20"/>
+        </w:rPr>
+        <w:t>, and </w:t>
+      </w:r>
+      <w:r>
+        <w:rPr>
+          <w:rStyle w:val="HTMLCode"/>
+          <w:rFonts w:ascii="Consolas" w:eastAsiaTheme="minorHAnsi" w:hAnsi="Consolas"/>
+          <w:b/>
+          <w:bCs/>
+          <w:i/>
+          <w:iCs/>
+          <w:color w:val="EE0612"/>
+          <w:bdr w:val="single" w:sz="6" w:space="0" w:color="C7CDD1" w:frame="1"/>
+          <w:shd w:val="clear" w:color="auto" w:fill="F5F5F5"/>
+        </w:rPr>
+        <w:t>lg</w:t>
+      </w:r>
+      <w:r>
+        <w:rPr>
+          <w:rFonts w:ascii="Verdana" w:hAnsi="Verdana" w:cs="Helvetica"/>
+          <w:color w:val="2D3B45"/>
+          <w:sz w:val="20"/>
+          <w:szCs w:val="20"/>
+        </w:rPr>
+        <w:t> refer to the devices that they are targeting. If a smaller device style is applied and a larger device style is not present, the smaller device style will apply to the element regardless of the viewing device.</w:t>
+      </w:r>
+    </w:p>
+    <w:p>
+      <w:pPr>
+        <w:numPr>
+          <w:ilvl w:val="1"/>
+          <w:numId w:val="18"/>
+        </w:numPr>
+        <w:spacing w:after="0" w:line="240" w:lineRule="auto"/>
+        <w:ind w:left="750"/>
+        <w:rPr>
+          <w:rFonts w:ascii="Verdana" w:hAnsi="Verdana" w:cs="Helvetica"/>
+          <w:color w:val="2D3B45"/>
+          <w:sz w:val="20"/>
+          <w:szCs w:val="20"/>
+        </w:rPr>
+      </w:pPr>
+      <w:r>
+        <w:rPr>
+          <w:rFonts w:ascii="Verdana" w:hAnsi="Verdana" w:cs="Helvetica"/>
+          <w:color w:val="2D3B45"/>
+          <w:sz w:val="20"/>
+          <w:szCs w:val="20"/>
+        </w:rPr>
+        <w:t>In previous versions, </w:t>
+      </w:r>
+      <w:proofErr w:type="spellStart"/>
+      <w:r>
+        <w:rPr>
+          <w:rStyle w:val="Emphasis"/>
+          <w:rFonts w:ascii="Consolas" w:hAnsi="Consolas" w:cs="Courier New"/>
+          <w:b/>
+          <w:bCs/>
+          <w:color w:val="EE0612"/>
+          <w:sz w:val="20"/>
+          <w:szCs w:val="20"/>
+          <w:bdr w:val="single" w:sz="6" w:space="0" w:color="C7CDD1" w:frame="1"/>
+          <w:shd w:val="clear" w:color="auto" w:fill="F5F5F5"/>
+        </w:rPr>
+        <w:t>xs</w:t>
+      </w:r>
+      <w:proofErr w:type="spellEnd"/>
+      <w:r>
+        <w:rPr>
+          <w:rFonts w:ascii="Verdana" w:hAnsi="Verdana" w:cs="Helvetica"/>
+          <w:color w:val="2D3B45"/>
+          <w:sz w:val="20"/>
+          <w:szCs w:val="20"/>
+        </w:rPr>
+        <w:t> referenced extra small screens. This has been replaced in Bootstrap 4 with just </w:t>
+      </w:r>
+      <w:r>
+        <w:rPr>
+          <w:rStyle w:val="Emphasis"/>
+          <w:rFonts w:ascii="Consolas" w:hAnsi="Consolas" w:cs="Courier New"/>
+          <w:b/>
+          <w:bCs/>
+          <w:color w:val="EE0612"/>
+          <w:sz w:val="20"/>
+          <w:szCs w:val="20"/>
+          <w:bdr w:val="single" w:sz="6" w:space="0" w:color="C7CDD1" w:frame="1"/>
+          <w:shd w:val="clear" w:color="auto" w:fill="F5F5F5"/>
+        </w:rPr>
+        <w:t>col</w:t>
+      </w:r>
+      <w:r>
+        <w:rPr>
+          <w:rFonts w:ascii="Verdana" w:hAnsi="Verdana" w:cs="Helvetica"/>
+          <w:color w:val="2D3B45"/>
+          <w:sz w:val="20"/>
+          <w:szCs w:val="20"/>
+        </w:rPr>
+        <w:t> by itself with no size indicator appended.</w:t>
+      </w:r>
+    </w:p>
+    <w:p>
+      <w:pPr>
+        <w:numPr>
+          <w:ilvl w:val="1"/>
+          <w:numId w:val="18"/>
+        </w:numPr>
+        <w:spacing w:after="0" w:line="240" w:lineRule="auto"/>
+        <w:ind w:left="750"/>
+        <w:rPr>
+          <w:rFonts w:ascii="Verdana" w:hAnsi="Verdana" w:cs="Helvetica"/>
+          <w:color w:val="2D3B45"/>
+          <w:sz w:val="20"/>
+          <w:szCs w:val="20"/>
+        </w:rPr>
+      </w:pPr>
+      <w:r>
+        <w:rPr>
+          <w:rFonts w:ascii="Verdana" w:hAnsi="Verdana" w:cs="Helvetica"/>
+          <w:color w:val="2D3B45"/>
+          <w:sz w:val="20"/>
+          <w:szCs w:val="20"/>
+        </w:rPr>
+        <w:t>As of Bootstrap 4, If you don't specify a column width for a column (</w:t>
+      </w:r>
+      <w:r>
+        <w:rPr>
+          <w:rStyle w:val="Strong"/>
+          <w:rFonts w:ascii="Consolas" w:hAnsi="Consolas" w:cs="Courier New"/>
+          <w:i/>
+          <w:iCs/>
+          <w:color w:val="EE0612"/>
+          <w:sz w:val="20"/>
+          <w:szCs w:val="20"/>
+          <w:bdr w:val="single" w:sz="6" w:space="0" w:color="C7CDD1" w:frame="1"/>
+          <w:shd w:val="clear" w:color="auto" w:fill="F5F5F5"/>
+        </w:rPr>
+        <w:t>col</w:t>
+      </w:r>
+      <w:r>
+        <w:rPr>
+          <w:rFonts w:ascii="Verdana" w:hAnsi="Verdana" w:cs="Helvetica"/>
+          <w:color w:val="2D3B45"/>
+          <w:sz w:val="20"/>
+          <w:szCs w:val="20"/>
+        </w:rPr>
+        <w:t> vs </w:t>
+      </w:r>
+      <w:r>
+        <w:rPr>
+          <w:rStyle w:val="Strong"/>
+          <w:rFonts w:ascii="Consolas" w:hAnsi="Consolas" w:cs="Courier New"/>
+          <w:i/>
+          <w:iCs/>
+          <w:color w:val="EE0612"/>
+          <w:sz w:val="20"/>
+          <w:szCs w:val="20"/>
+          <w:bdr w:val="single" w:sz="6" w:space="0" w:color="C7CDD1" w:frame="1"/>
+          <w:shd w:val="clear" w:color="auto" w:fill="F5F5F5"/>
+        </w:rPr>
+        <w:t>col-12</w:t>
+      </w:r>
+      <w:r>
+        <w:rPr>
+          <w:rFonts w:ascii="Verdana" w:hAnsi="Verdana" w:cs="Helvetica"/>
+          <w:color w:val="2D3B45"/>
+          <w:sz w:val="20"/>
+          <w:szCs w:val="20"/>
+        </w:rPr>
+        <w:t xml:space="preserve">) it will automatically resize the columns in a single row to fit into the 12 grid columns evenly.  For </w:t>
+      </w:r>
+      <w:r>
+        <w:rPr>
+          <w:rFonts w:ascii="Verdana" w:hAnsi="Verdana" w:cs="Helvetica"/>
+          <w:color w:val="2D3B45"/>
+          <w:sz w:val="20"/>
+          <w:szCs w:val="20"/>
+        </w:rPr>
+        <w:lastRenderedPageBreak/>
+        <w:t>example, three </w:t>
+      </w:r>
+      <w:r>
+        <w:rPr>
+          <w:rStyle w:val="Strong"/>
+          <w:rFonts w:ascii="Consolas" w:hAnsi="Consolas" w:cs="Courier New"/>
+          <w:i/>
+          <w:iCs/>
+          <w:color w:val="EE0612"/>
+          <w:sz w:val="20"/>
+          <w:szCs w:val="20"/>
+          <w:bdr w:val="single" w:sz="6" w:space="0" w:color="C7CDD1" w:frame="1"/>
+          <w:shd w:val="clear" w:color="auto" w:fill="F5F5F5"/>
+        </w:rPr>
+        <w:t>col</w:t>
+      </w:r>
+      <w:r>
+        <w:rPr>
+          <w:rFonts w:ascii="Verdana" w:hAnsi="Verdana" w:cs="Helvetica"/>
+          <w:color w:val="2D3B45"/>
+          <w:sz w:val="20"/>
+          <w:szCs w:val="20"/>
+        </w:rPr>
+        <w:t> columns in a </w:t>
+      </w:r>
+      <w:r>
+        <w:rPr>
+          <w:rStyle w:val="Strong"/>
+          <w:rFonts w:ascii="Consolas" w:hAnsi="Consolas" w:cs="Courier New"/>
+          <w:i/>
+          <w:iCs/>
+          <w:color w:val="EE0612"/>
+          <w:sz w:val="20"/>
+          <w:szCs w:val="20"/>
+          <w:bdr w:val="single" w:sz="6" w:space="0" w:color="C7CDD1" w:frame="1"/>
+          <w:shd w:val="clear" w:color="auto" w:fill="F5F5F5"/>
+        </w:rPr>
+        <w:t>row</w:t>
+      </w:r>
+      <w:r>
+        <w:rPr>
+          <w:rFonts w:ascii="Verdana" w:hAnsi="Verdana" w:cs="Helvetica"/>
+          <w:color w:val="2D3B45"/>
+          <w:sz w:val="20"/>
+          <w:szCs w:val="20"/>
+        </w:rPr>
+        <w:t> will automatically resize to be the equivalent of </w:t>
+      </w:r>
+      <w:r>
+        <w:rPr>
+          <w:rStyle w:val="Strong"/>
+          <w:rFonts w:ascii="Consolas" w:hAnsi="Consolas" w:cs="Courier New"/>
+          <w:i/>
+          <w:iCs/>
+          <w:color w:val="EE0612"/>
+          <w:sz w:val="20"/>
+          <w:szCs w:val="20"/>
+          <w:bdr w:val="single" w:sz="6" w:space="0" w:color="C7CDD1" w:frame="1"/>
+          <w:shd w:val="clear" w:color="auto" w:fill="F5F5F5"/>
+        </w:rPr>
+        <w:t>col-4</w:t>
+      </w:r>
+      <w:r>
+        <w:rPr>
+          <w:rFonts w:ascii="Verdana" w:hAnsi="Verdana" w:cs="Helvetica"/>
+          <w:color w:val="2D3B45"/>
+          <w:sz w:val="20"/>
+          <w:szCs w:val="20"/>
+        </w:rPr>
+        <w:t>. Similarly, two </w:t>
+      </w:r>
+      <w:r>
+        <w:rPr>
+          <w:rStyle w:val="Strong"/>
+          <w:rFonts w:ascii="Consolas" w:hAnsi="Consolas" w:cs="Courier New"/>
+          <w:i/>
+          <w:iCs/>
+          <w:color w:val="EE0612"/>
+          <w:sz w:val="20"/>
+          <w:szCs w:val="20"/>
+          <w:bdr w:val="single" w:sz="6" w:space="0" w:color="C7CDD1" w:frame="1"/>
+          <w:shd w:val="clear" w:color="auto" w:fill="F5F5F5"/>
+        </w:rPr>
+        <w:t>col</w:t>
+      </w:r>
+      <w:r>
+        <w:rPr>
+          <w:rFonts w:ascii="Verdana" w:hAnsi="Verdana" w:cs="Helvetica"/>
+          <w:color w:val="2D3B45"/>
+          <w:sz w:val="20"/>
+          <w:szCs w:val="20"/>
+        </w:rPr>
+        <w:t> columns in a </w:t>
+      </w:r>
+      <w:r>
+        <w:rPr>
+          <w:rStyle w:val="Strong"/>
+          <w:rFonts w:ascii="Consolas" w:hAnsi="Consolas" w:cs="Courier New"/>
+          <w:i/>
+          <w:iCs/>
+          <w:color w:val="EE0612"/>
+          <w:sz w:val="20"/>
+          <w:szCs w:val="20"/>
+          <w:bdr w:val="single" w:sz="6" w:space="0" w:color="C7CDD1" w:frame="1"/>
+          <w:shd w:val="clear" w:color="auto" w:fill="F5F5F5"/>
+        </w:rPr>
+        <w:t>row</w:t>
+      </w:r>
+      <w:r>
+        <w:rPr>
+          <w:rFonts w:ascii="Verdana" w:hAnsi="Verdana" w:cs="Helvetica"/>
+          <w:color w:val="2D3B45"/>
+          <w:sz w:val="20"/>
+          <w:szCs w:val="20"/>
+        </w:rPr>
+        <w:t> will automatically resize to be the equivalent of </w:t>
+      </w:r>
+      <w:r>
+        <w:rPr>
+          <w:rStyle w:val="Strong"/>
+          <w:rFonts w:ascii="Consolas" w:hAnsi="Consolas" w:cs="Courier New"/>
+          <w:i/>
+          <w:iCs/>
+          <w:color w:val="EE0612"/>
+          <w:sz w:val="20"/>
+          <w:szCs w:val="20"/>
+          <w:bdr w:val="single" w:sz="6" w:space="0" w:color="C7CDD1" w:frame="1"/>
+          <w:shd w:val="clear" w:color="auto" w:fill="F5F5F5"/>
+        </w:rPr>
+        <w:t>col-6</w:t>
+      </w:r>
+      <w:r>
+        <w:rPr>
+          <w:rFonts w:ascii="Verdana" w:hAnsi="Verdana" w:cs="Helvetica"/>
+          <w:color w:val="2D3B45"/>
+          <w:sz w:val="20"/>
+          <w:szCs w:val="20"/>
+        </w:rPr>
+        <w:t> each.</w:t>
+      </w:r>
+    </w:p>
+    <w:p>
+      <w:pPr>
+        <w:pStyle w:val="NormalWeb"/>
+        <w:spacing w:before="0" w:beforeAutospacing="0" w:after="0" w:afterAutospacing="0"/>
+        <w:rPr>
+          <w:rFonts w:ascii="Verdana" w:hAnsi="Verdana"/>
+          <w:color w:val="2D3B45"/>
+          <w:sz w:val="20"/>
+          <w:szCs w:val="20"/>
+        </w:rPr>
+      </w:pPr>
+      <w:r>
+        <w:rPr>
+          <w:rFonts w:ascii="Verdana" w:hAnsi="Verdana"/>
+          <w:color w:val="2D3B45"/>
+          <w:sz w:val="20"/>
+          <w:szCs w:val="20"/>
+        </w:rPr>
+        <w:t>To better understand the grid, open up </w:t>
+      </w:r>
+      <w:hyperlink r:id="rId32" w:tgtFrame="_blank" w:tooltip="Bootstrap Grid Sample" w:history="1">
+        <w:r>
+          <w:rPr>
+            <w:rStyle w:val="Strong"/>
+            <w:rFonts w:ascii="Verdana" w:hAnsi="Verdana"/>
+            <w:color w:val="0000FF"/>
+            <w:sz w:val="20"/>
+            <w:szCs w:val="20"/>
+            <w:u w:val="single"/>
+          </w:rPr>
+          <w:t>bootstrap-gridsample.html</w:t>
+        </w:r>
+        <w:r>
+          <w:rPr>
+            <w:rStyle w:val="screenreader-only"/>
+            <w:rFonts w:ascii="Verdana" w:hAnsi="Verdana"/>
+            <w:color w:val="0000FF"/>
+            <w:sz w:val="20"/>
+            <w:szCs w:val="20"/>
+            <w:u w:val="single"/>
+            <w:bdr w:val="none" w:sz="0" w:space="0" w:color="auto" w:frame="1"/>
+          </w:rPr>
+          <w:t> (Links to an external site.)Links to an external site.</w:t>
+        </w:r>
+      </w:hyperlink>
+      <w:r>
+        <w:rPr>
+          <w:rFonts w:ascii="Verdana" w:hAnsi="Verdana"/>
+          <w:color w:val="2D3B45"/>
+          <w:sz w:val="20"/>
+          <w:szCs w:val="20"/>
+        </w:rPr>
+        <w:t>. This file displays multiple extra small formatted rows so that you can see how to spread content across 12 columns. There are also medium and large formatted rows.</w:t>
+      </w:r>
+    </w:p>
+    <w:p>
+      <w:pPr>
+        <w:spacing w:after="0"/>
+        <w:rPr>
+          <w:sz w:val="20"/>
+          <w:szCs w:val="20"/>
+        </w:rPr>
+      </w:pPr>
+    </w:p>
+    <w:p>
+      <w:pPr>
+        <w:spacing w:after="0"/>
+        <w:rPr>
+          <w:sz w:val="20"/>
+          <w:szCs w:val="20"/>
+        </w:rPr>
+      </w:pPr>
+      <w:r>
+        <w:rPr>
+          <w:noProof/>
+          <w:sz w:val="20"/>
+          <w:szCs w:val="20"/>
+        </w:rPr>
+        <w:drawing>
+          <wp:inline distT="0" distB="0" distL="0" distR="0" wp14:anchorId="4A19E5AC" wp14:editId="778038AD">
+            <wp:extent cx="5638800" cy="1660313"/>
+            <wp:effectExtent l="0" t="0" r="0" b="0"/>
+            <wp:docPr id="30" name="Picture 30"/>
+            <wp:cNvGraphicFramePr>
+              <a:graphicFrameLocks xmlns:a="http://schemas.openxmlformats.org/drawingml/2006/main" noChangeAspect="1"/>
+            </wp:cNvGraphicFramePr>
+            <a:graphic xmlns:a="http://schemas.openxmlformats.org/drawingml/2006/main">
+              <a:graphicData uri="http://schemas.openxmlformats.org/drawingml/2006/picture">
+                <pic:pic xmlns:pic="http://schemas.openxmlformats.org/drawingml/2006/picture">
+                  <pic:nvPicPr>
+                    <pic:cNvPr id="0" name="Picture 25"/>
+                    <pic:cNvPicPr>
+                      <a:picLocks noChangeAspect="1" noChangeArrowheads="1"/>
+                    </pic:cNvPicPr>
+                  </pic:nvPicPr>
+                  <pic:blipFill>
+                    <a:blip r:embed="rId33">
+                      <a:extLst>
+                        <a:ext uri="{28A0092B-C50C-407E-A947-70E740481C1C}">
+                          <a14:useLocalDpi xmlns:a14="http://schemas.microsoft.com/office/drawing/2010/main" val="0"/>
+                        </a:ext>
+                      </a:extLst>
+                    </a:blip>
+                    <a:srcRect/>
+                    <a:stretch>
+                      <a:fillRect/>
+                    </a:stretch>
+                  </pic:blipFill>
+                  <pic:spPr bwMode="auto">
+                    <a:xfrm>
+                      <a:off x="0" y="0"/>
+                      <a:ext cx="5685038" cy="1673927"/>
+                    </a:xfrm>
+                    <a:prstGeom prst="rect">
+                      <a:avLst/>
+                    </a:prstGeom>
+                    <a:noFill/>
+                    <a:ln>
+                      <a:noFill/>
+                    </a:ln>
+                  </pic:spPr>
+                </pic:pic>
+              </a:graphicData>
+            </a:graphic>
+          </wp:inline>
+        </w:drawing>
+      </w:r>
+    </w:p>
+    <w:p>
+      <w:pPr>
+        <w:spacing w:after="0"/>
+        <w:rPr>
+          <w:sz w:val="20"/>
+          <w:szCs w:val="20"/>
+        </w:rPr>
+      </w:pPr>
+      <w:r>
+        <w:rPr>
+          <w:noProof/>
+          <w:sz w:val="20"/>
+          <w:szCs w:val="20"/>
+        </w:rPr>
+        <w:drawing>
+          <wp:inline distT="0" distB="0" distL="0" distR="0" wp14:anchorId="1DDDF9BE" wp14:editId="34EE6960">
+            <wp:extent cx="2247900" cy="2509681"/>
+            <wp:effectExtent l="0" t="0" r="0" b="5080"/>
+            <wp:docPr id="31" name="Picture 31"/>
+            <wp:cNvGraphicFramePr>
+              <a:graphicFrameLocks xmlns:a="http://schemas.openxmlformats.org/drawingml/2006/main" noChangeAspect="1"/>
+            </wp:cNvGraphicFramePr>
+            <a:graphic xmlns:a="http://schemas.openxmlformats.org/drawingml/2006/main">
+              <a:graphicData uri="http://schemas.openxmlformats.org/drawingml/2006/picture">
+                <pic:pic xmlns:pic="http://schemas.openxmlformats.org/drawingml/2006/picture">
+                  <pic:nvPicPr>
+                    <pic:cNvPr id="0" name="Picture 26"/>
+                    <pic:cNvPicPr>
+                      <a:picLocks noChangeAspect="1" noChangeArrowheads="1"/>
+                    </pic:cNvPicPr>
+                  </pic:nvPicPr>
+                  <pic:blipFill>
+                    <a:blip r:embed="rId34">
+                      <a:extLst>
+                        <a:ext uri="{28A0092B-C50C-407E-A947-70E740481C1C}">
+                          <a14:useLocalDpi xmlns:a14="http://schemas.microsoft.com/office/drawing/2010/main" val="0"/>
+                        </a:ext>
+                      </a:extLst>
+                    </a:blip>
+                    <a:srcRect/>
+                    <a:stretch>
+                      <a:fillRect/>
+                    </a:stretch>
+                  </pic:blipFill>
+                  <pic:spPr bwMode="auto">
+                    <a:xfrm>
+                      <a:off x="0" y="0"/>
+                      <a:ext cx="2257879" cy="2520822"/>
+                    </a:xfrm>
+                    <a:prstGeom prst="rect">
+                      <a:avLst/>
+                    </a:prstGeom>
+                    <a:noFill/>
+                    <a:ln>
+                      <a:noFill/>
+                    </a:ln>
+                  </pic:spPr>
+                </pic:pic>
+              </a:graphicData>
+            </a:graphic>
+          </wp:inline>
+        </w:drawing>
+      </w:r>
+    </w:p>
+    <w:p>
+      <w:pPr>
+        <w:pStyle w:val="Heading2"/>
+        <w:pBdr>
+          <w:bottom w:val="single" w:sz="6" w:space="0" w:color="DCDCDC"/>
+        </w:pBdr>
+        <w:spacing w:before="0"/>
+        <w:rPr>
+          <w:rFonts w:ascii="Arial" w:hAnsi="Arial" w:cs="Arial"/>
+          <w:color w:val="B22222"/>
+          <w:sz w:val="20"/>
+          <w:szCs w:val="20"/>
+        </w:rPr>
+      </w:pPr>
+      <w:r>
+        <w:rPr>
+          <w:rFonts w:ascii="Arial" w:hAnsi="Arial" w:cs="Arial"/>
+          <w:b/>
+          <w:bCs/>
+          <w:color w:val="B22222"/>
+          <w:sz w:val="20"/>
+          <w:szCs w:val="20"/>
+        </w:rPr>
+        <w:t>Looking at CSS Media Queries</w:t>
+      </w:r>
+    </w:p>
+    <w:p>
+      <w:pPr>
+        <w:spacing w:after="0" w:line="240" w:lineRule="auto"/>
+        <w:rPr>
+          <w:rFonts w:ascii="Verdana" w:eastAsia="Times New Roman" w:hAnsi="Verdana" w:cs="Times New Roman"/>
+          <w:color w:val="2D3B45"/>
+          <w:sz w:val="20"/>
+          <w:szCs w:val="20"/>
+        </w:rPr>
+      </w:pPr>
+      <w:r>
+        <w:rPr>
+          <w:rFonts w:ascii="Verdana" w:hAnsi="Verdana"/>
+          <w:color w:val="2D3B45"/>
+          <w:sz w:val="20"/>
+          <w:szCs w:val="20"/>
+          <w:shd w:val="clear" w:color="auto" w:fill="FDFDFD"/>
+        </w:rPr>
+        <w:t>B</w:t>
+      </w:r>
+      <w:r>
+        <w:rPr>
+          <w:rFonts w:ascii="Verdana" w:eastAsia="Times New Roman" w:hAnsi="Verdana" w:cs="Times New Roman"/>
+          <w:color w:val="2D3B45"/>
+          <w:sz w:val="20"/>
+          <w:szCs w:val="20"/>
+        </w:rPr>
+        <w:t>ehind the grid system are CSS media queries. These are ways in CSS to apply styles based on certain conditions, including:</w:t>
+      </w:r>
+    </w:p>
+    <w:p>
+      <w:pPr>
+        <w:numPr>
+          <w:ilvl w:val="0"/>
+          <w:numId w:val="19"/>
+        </w:numPr>
+        <w:spacing w:after="0" w:line="240" w:lineRule="auto"/>
+        <w:ind w:left="375"/>
+        <w:rPr>
+          <w:rFonts w:ascii="Verdana" w:eastAsia="Times New Roman" w:hAnsi="Verdana" w:cs="Helvetica"/>
+          <w:color w:val="2D3B45"/>
+          <w:sz w:val="20"/>
+          <w:szCs w:val="20"/>
+        </w:rPr>
+      </w:pPr>
+      <w:r>
+        <w:rPr>
+          <w:rFonts w:ascii="Verdana" w:eastAsia="Times New Roman" w:hAnsi="Verdana" w:cs="Helvetica"/>
+          <w:color w:val="2D3B45"/>
+          <w:sz w:val="20"/>
+          <w:szCs w:val="20"/>
+        </w:rPr>
+        <w:t>Width and height of the viewport and device</w:t>
+      </w:r>
+    </w:p>
+    <w:p>
+      <w:pPr>
+        <w:numPr>
+          <w:ilvl w:val="0"/>
+          <w:numId w:val="19"/>
+        </w:numPr>
+        <w:spacing w:after="0" w:line="240" w:lineRule="auto"/>
+        <w:ind w:left="375"/>
+        <w:rPr>
+          <w:rFonts w:ascii="Verdana" w:eastAsia="Times New Roman" w:hAnsi="Verdana" w:cs="Helvetica"/>
+          <w:color w:val="2D3B45"/>
+          <w:sz w:val="20"/>
+          <w:szCs w:val="20"/>
+        </w:rPr>
+      </w:pPr>
+      <w:r>
+        <w:rPr>
+          <w:rFonts w:ascii="Verdana" w:eastAsia="Times New Roman" w:hAnsi="Verdana" w:cs="Helvetica"/>
+          <w:color w:val="2D3B45"/>
+          <w:sz w:val="20"/>
+          <w:szCs w:val="20"/>
+        </w:rPr>
+        <w:t>Orientation – landscape or portrait mode</w:t>
+      </w:r>
+    </w:p>
+    <w:p>
+      <w:pPr>
+        <w:numPr>
+          <w:ilvl w:val="0"/>
+          <w:numId w:val="19"/>
+        </w:numPr>
+        <w:spacing w:after="0" w:line="240" w:lineRule="auto"/>
+        <w:ind w:left="375"/>
+        <w:rPr>
+          <w:rFonts w:ascii="Verdana" w:eastAsia="Times New Roman" w:hAnsi="Verdana" w:cs="Helvetica"/>
+          <w:color w:val="2D3B45"/>
+          <w:sz w:val="20"/>
+          <w:szCs w:val="20"/>
+        </w:rPr>
+      </w:pPr>
+      <w:r>
+        <w:rPr>
+          <w:rFonts w:ascii="Verdana" w:eastAsia="Times New Roman" w:hAnsi="Verdana" w:cs="Helvetica"/>
+          <w:color w:val="2D3B45"/>
+          <w:sz w:val="20"/>
+          <w:szCs w:val="20"/>
+        </w:rPr>
+        <w:t>Types – including screen, speech (for screen readers), print (for styling output for a printer), and all</w:t>
+      </w:r>
+    </w:p>
+    <w:p>
+      <w:pPr>
+        <w:spacing w:after="0" w:line="240" w:lineRule="auto"/>
+        <w:ind w:left="375"/>
+        <w:rPr>
+          <w:rFonts w:ascii="Verdana" w:eastAsia="Times New Roman" w:hAnsi="Verdana" w:cs="Helvetica"/>
+          <w:color w:val="2D3B45"/>
+          <w:sz w:val="20"/>
+          <w:szCs w:val="20"/>
+        </w:rPr>
+      </w:pPr>
+      <w:r>
+        <w:rPr>
+          <w:rFonts w:ascii="Verdana" w:hAnsi="Verdana"/>
+          <w:color w:val="2D3B45"/>
+          <w:sz w:val="20"/>
+          <w:szCs w:val="20"/>
+          <w:shd w:val="clear" w:color="auto" w:fill="FDFDFD"/>
+        </w:rPr>
+        <w:t>Media queries are noted by </w:t>
+      </w:r>
+      <w:r>
+        <w:rPr>
+          <w:rStyle w:val="sg-code"/>
+          <w:rFonts w:ascii="Courier New" w:hAnsi="Courier New" w:cs="Courier New"/>
+          <w:color w:val="2D3B45"/>
+          <w:sz w:val="20"/>
+          <w:szCs w:val="20"/>
+          <w:shd w:val="clear" w:color="auto" w:fill="FDFDFD"/>
+        </w:rPr>
+        <w:t>@media</w:t>
+      </w:r>
+      <w:r>
+        <w:rPr>
+          <w:rFonts w:ascii="Verdana" w:hAnsi="Verdana"/>
+          <w:color w:val="2D3B45"/>
+          <w:sz w:val="20"/>
+          <w:szCs w:val="20"/>
+          <w:shd w:val="clear" w:color="auto" w:fill="FDFDFD"/>
+        </w:rPr>
+        <w:t> and follow the following format:</w:t>
+      </w:r>
+    </w:p>
+    <w:p>
+      <w:pPr>
+        <w:pStyle w:val="HTMLPreformatted"/>
+        <w:pBdr>
+          <w:top w:val="single" w:sz="6" w:space="7" w:color="C7CDD1"/>
+          <w:left w:val="single" w:sz="6" w:space="7" w:color="C7CDD1"/>
+          <w:bottom w:val="single" w:sz="6" w:space="7" w:color="C7CDD1"/>
+          <w:right w:val="single" w:sz="6" w:space="7" w:color="C7CDD1"/>
+        </w:pBdr>
+        <w:shd w:val="clear" w:color="auto" w:fill="F5F5F5"/>
+        <w:wordWrap w:val="0"/>
+        <w:rPr>
+          <w:rFonts w:ascii="Consolas" w:hAnsi="Consolas"/>
+          <w:color w:val="2D3B45"/>
+        </w:rPr>
+      </w:pPr>
+      <w:r>
+        <w:rPr>
+          <w:rFonts w:ascii="Consolas" w:hAnsi="Consolas"/>
+          <w:color w:val="2D3B45"/>
+        </w:rPr>
+        <w:t>@media type and (</w:t>
+      </w:r>
+      <w:proofErr w:type="spellStart"/>
+      <w:r>
+        <w:rPr>
+          <w:rFonts w:ascii="Consolas" w:hAnsi="Consolas"/>
+          <w:color w:val="2D3B45"/>
+        </w:rPr>
+        <w:t>property:value</w:t>
+      </w:r>
+      <w:proofErr w:type="spellEnd"/>
+      <w:r>
+        <w:rPr>
+          <w:rFonts w:ascii="Consolas" w:hAnsi="Consolas"/>
+          <w:color w:val="2D3B45"/>
+        </w:rPr>
+        <w:t>) {</w:t>
+      </w:r>
+    </w:p>
+    <w:p>
+      <w:pPr>
+        <w:pStyle w:val="HTMLPreformatted"/>
+        <w:pBdr>
+          <w:top w:val="single" w:sz="6" w:space="7" w:color="C7CDD1"/>
+          <w:left w:val="single" w:sz="6" w:space="7" w:color="C7CDD1"/>
+          <w:bottom w:val="single" w:sz="6" w:space="7" w:color="C7CDD1"/>
+          <w:right w:val="single" w:sz="6" w:space="7" w:color="C7CDD1"/>
+        </w:pBdr>
+        <w:shd w:val="clear" w:color="auto" w:fill="F5F5F5"/>
+        <w:wordWrap w:val="0"/>
+        <w:rPr>
+          <w:rFonts w:ascii="Consolas" w:hAnsi="Consolas"/>
+          <w:color w:val="2D3B45"/>
+        </w:rPr>
+      </w:pPr>
+      <w:r>
+        <w:rPr>
+          <w:rFonts w:ascii="Consolas" w:hAnsi="Consolas"/>
+          <w:color w:val="2D3B45"/>
+        </w:rPr>
+        <w:t xml:space="preserve"> selector {</w:t>
+      </w:r>
+    </w:p>
+    <w:p>
+      <w:pPr>
+        <w:pStyle w:val="HTMLPreformatted"/>
+        <w:pBdr>
+          <w:top w:val="single" w:sz="6" w:space="7" w:color="C7CDD1"/>
+          <w:left w:val="single" w:sz="6" w:space="7" w:color="C7CDD1"/>
+          <w:bottom w:val="single" w:sz="6" w:space="7" w:color="C7CDD1"/>
+          <w:right w:val="single" w:sz="6" w:space="7" w:color="C7CDD1"/>
+        </w:pBdr>
+        <w:shd w:val="clear" w:color="auto" w:fill="F5F5F5"/>
+        <w:wordWrap w:val="0"/>
+        <w:rPr>
+          <w:rFonts w:ascii="Consolas" w:hAnsi="Consolas"/>
+          <w:color w:val="2D3B45"/>
+        </w:rPr>
+      </w:pPr>
+      <w:r>
+        <w:rPr>
+          <w:rFonts w:ascii="Consolas" w:hAnsi="Consolas"/>
+          <w:color w:val="2D3B45"/>
+        </w:rPr>
+        <w:t xml:space="preserve"> </w:t>
+      </w:r>
+      <w:proofErr w:type="spellStart"/>
+      <w:r>
+        <w:rPr>
+          <w:rFonts w:ascii="Consolas" w:hAnsi="Consolas"/>
+          <w:color w:val="2D3B45"/>
+        </w:rPr>
+        <w:t>property:value</w:t>
+      </w:r>
+      <w:proofErr w:type="spellEnd"/>
+      <w:r>
+        <w:rPr>
+          <w:rFonts w:ascii="Consolas" w:hAnsi="Consolas"/>
+          <w:color w:val="2D3B45"/>
+        </w:rPr>
+        <w:t>;</w:t>
+      </w:r>
+    </w:p>
+    <w:p>
+      <w:pPr>
+        <w:pStyle w:val="HTMLPreformatted"/>
+        <w:pBdr>
+          <w:top w:val="single" w:sz="6" w:space="7" w:color="C7CDD1"/>
+          <w:left w:val="single" w:sz="6" w:space="7" w:color="C7CDD1"/>
+          <w:bottom w:val="single" w:sz="6" w:space="7" w:color="C7CDD1"/>
+          <w:right w:val="single" w:sz="6" w:space="7" w:color="C7CDD1"/>
+        </w:pBdr>
+        <w:shd w:val="clear" w:color="auto" w:fill="F5F5F5"/>
+        <w:wordWrap w:val="0"/>
+        <w:rPr>
+          <w:rFonts w:ascii="Consolas" w:hAnsi="Consolas"/>
+          <w:color w:val="2D3B45"/>
+        </w:rPr>
+      </w:pPr>
+      <w:r>
+        <w:rPr>
+          <w:rFonts w:ascii="Consolas" w:hAnsi="Consolas"/>
+          <w:color w:val="2D3B45"/>
+        </w:rPr>
+        <w:t xml:space="preserve"> </w:t>
+      </w:r>
+      <w:proofErr w:type="spellStart"/>
+      <w:r>
+        <w:rPr>
+          <w:rFonts w:ascii="Consolas" w:hAnsi="Consolas"/>
+          <w:color w:val="2D3B45"/>
+        </w:rPr>
+        <w:t>property:value</w:t>
+      </w:r>
+      <w:proofErr w:type="spellEnd"/>
+      <w:r>
+        <w:rPr>
+          <w:rFonts w:ascii="Consolas" w:hAnsi="Consolas"/>
+          <w:color w:val="2D3B45"/>
+        </w:rPr>
+        <w:t>;</w:t>
+      </w:r>
+    </w:p>
+    <w:p>
+      <w:pPr>
+        <w:pStyle w:val="HTMLPreformatted"/>
+        <w:pBdr>
+          <w:top w:val="single" w:sz="6" w:space="7" w:color="C7CDD1"/>
+          <w:left w:val="single" w:sz="6" w:space="7" w:color="C7CDD1"/>
+          <w:bottom w:val="single" w:sz="6" w:space="7" w:color="C7CDD1"/>
+          <w:right w:val="single" w:sz="6" w:space="7" w:color="C7CDD1"/>
+        </w:pBdr>
+        <w:shd w:val="clear" w:color="auto" w:fill="F5F5F5"/>
+        <w:wordWrap w:val="0"/>
+        <w:rPr>
+          <w:rFonts w:ascii="Consolas" w:hAnsi="Consolas"/>
+          <w:color w:val="2D3B45"/>
+        </w:rPr>
+      </w:pPr>
+      <w:r>
+        <w:rPr>
+          <w:rFonts w:ascii="Consolas" w:hAnsi="Consolas"/>
+          <w:color w:val="2D3B45"/>
+        </w:rPr>
+        <w:t xml:space="preserve"> }</w:t>
+      </w:r>
+    </w:p>
+    <w:p>
+      <w:pPr>
+        <w:pStyle w:val="HTMLPreformatted"/>
+        <w:pBdr>
+          <w:top w:val="single" w:sz="6" w:space="7" w:color="C7CDD1"/>
+          <w:left w:val="single" w:sz="6" w:space="7" w:color="C7CDD1"/>
+          <w:bottom w:val="single" w:sz="6" w:space="7" w:color="C7CDD1"/>
+          <w:right w:val="single" w:sz="6" w:space="7" w:color="C7CDD1"/>
+        </w:pBdr>
+        <w:shd w:val="clear" w:color="auto" w:fill="F5F5F5"/>
+        <w:wordWrap w:val="0"/>
+        <w:rPr>
+          <w:rFonts w:ascii="Consolas" w:hAnsi="Consolas"/>
+          <w:color w:val="2D3B45"/>
+        </w:rPr>
+      </w:pPr>
+      <w:r>
+        <w:rPr>
+          <w:rFonts w:ascii="Consolas" w:hAnsi="Consolas"/>
+          <w:color w:val="2D3B45"/>
+        </w:rPr>
+        <w:t xml:space="preserve"> selector2{</w:t>
+      </w:r>
+    </w:p>
+    <w:p>
+      <w:pPr>
+        <w:pStyle w:val="HTMLPreformatted"/>
+        <w:pBdr>
+          <w:top w:val="single" w:sz="6" w:space="7" w:color="C7CDD1"/>
+          <w:left w:val="single" w:sz="6" w:space="7" w:color="C7CDD1"/>
+          <w:bottom w:val="single" w:sz="6" w:space="7" w:color="C7CDD1"/>
+          <w:right w:val="single" w:sz="6" w:space="7" w:color="C7CDD1"/>
+        </w:pBdr>
+        <w:shd w:val="clear" w:color="auto" w:fill="F5F5F5"/>
+        <w:wordWrap w:val="0"/>
+        <w:rPr>
+          <w:rFonts w:ascii="Consolas" w:hAnsi="Consolas"/>
+          <w:color w:val="2D3B45"/>
+        </w:rPr>
+      </w:pPr>
+      <w:r>
+        <w:rPr>
+          <w:rFonts w:ascii="Consolas" w:hAnsi="Consolas"/>
+          <w:color w:val="2D3B45"/>
+        </w:rPr>
+        <w:t xml:space="preserve"> </w:t>
+      </w:r>
+      <w:proofErr w:type="spellStart"/>
+      <w:r>
+        <w:rPr>
+          <w:rFonts w:ascii="Consolas" w:hAnsi="Consolas"/>
+          <w:color w:val="2D3B45"/>
+        </w:rPr>
+        <w:t>property:value</w:t>
+      </w:r>
+      <w:proofErr w:type="spellEnd"/>
+      <w:r>
+        <w:rPr>
+          <w:rFonts w:ascii="Consolas" w:hAnsi="Consolas"/>
+          <w:color w:val="2D3B45"/>
+        </w:rPr>
+        <w:t>;</w:t>
+      </w:r>
+    </w:p>
+    <w:p>
+      <w:pPr>
+        <w:pStyle w:val="HTMLPreformatted"/>
+        <w:pBdr>
+          <w:top w:val="single" w:sz="6" w:space="7" w:color="C7CDD1"/>
+          <w:left w:val="single" w:sz="6" w:space="7" w:color="C7CDD1"/>
+          <w:bottom w:val="single" w:sz="6" w:space="7" w:color="C7CDD1"/>
+          <w:right w:val="single" w:sz="6" w:space="7" w:color="C7CDD1"/>
+        </w:pBdr>
+        <w:shd w:val="clear" w:color="auto" w:fill="F5F5F5"/>
+        <w:wordWrap w:val="0"/>
+        <w:rPr>
+          <w:rFonts w:ascii="Consolas" w:hAnsi="Consolas"/>
+          <w:color w:val="2D3B45"/>
+        </w:rPr>
+      </w:pPr>
+      <w:r>
+        <w:rPr>
+          <w:rFonts w:ascii="Consolas" w:hAnsi="Consolas"/>
+          <w:color w:val="2D3B45"/>
+        </w:rPr>
+        <w:t xml:space="preserve"> </w:t>
+      </w:r>
+      <w:proofErr w:type="spellStart"/>
+      <w:r>
+        <w:rPr>
+          <w:rFonts w:ascii="Consolas" w:hAnsi="Consolas"/>
+          <w:color w:val="2D3B45"/>
+        </w:rPr>
+        <w:t>property:value</w:t>
+      </w:r>
+      <w:proofErr w:type="spellEnd"/>
+      <w:r>
+        <w:rPr>
+          <w:rFonts w:ascii="Consolas" w:hAnsi="Consolas"/>
+          <w:color w:val="2D3B45"/>
+        </w:rPr>
+        <w:t>;</w:t>
+      </w:r>
+    </w:p>
+    <w:p>
+      <w:pPr>
+        <w:pStyle w:val="HTMLPreformatted"/>
+        <w:pBdr>
+          <w:top w:val="single" w:sz="6" w:space="7" w:color="C7CDD1"/>
+          <w:left w:val="single" w:sz="6" w:space="7" w:color="C7CDD1"/>
+          <w:bottom w:val="single" w:sz="6" w:space="7" w:color="C7CDD1"/>
+          <w:right w:val="single" w:sz="6" w:space="7" w:color="C7CDD1"/>
+        </w:pBdr>
+        <w:shd w:val="clear" w:color="auto" w:fill="F5F5F5"/>
+        <w:wordWrap w:val="0"/>
+        <w:rPr>
+          <w:rFonts w:ascii="Consolas" w:hAnsi="Consolas"/>
+          <w:color w:val="2D3B45"/>
+        </w:rPr>
+      </w:pPr>
+      <w:r>
+        <w:rPr>
+          <w:rFonts w:ascii="Consolas" w:hAnsi="Consolas"/>
+          <w:color w:val="2D3B45"/>
+        </w:rPr>
+        <w:t xml:space="preserve"> }</w:t>
+      </w:r>
+    </w:p>
+    <w:p>
+      <w:pPr>
+        <w:pStyle w:val="HTMLPreformatted"/>
+        <w:pBdr>
+          <w:top w:val="single" w:sz="6" w:space="7" w:color="C7CDD1"/>
+          <w:left w:val="single" w:sz="6" w:space="7" w:color="C7CDD1"/>
+          <w:bottom w:val="single" w:sz="6" w:space="7" w:color="C7CDD1"/>
+          <w:right w:val="single" w:sz="6" w:space="7" w:color="C7CDD1"/>
+        </w:pBdr>
+        <w:shd w:val="clear" w:color="auto" w:fill="F5F5F5"/>
+        <w:wordWrap w:val="0"/>
+        <w:rPr>
+          <w:rFonts w:ascii="Consolas" w:hAnsi="Consolas"/>
+          <w:color w:val="2D3B45"/>
+        </w:rPr>
+      </w:pPr>
+      <w:r>
+        <w:rPr>
+          <w:rFonts w:ascii="Consolas" w:hAnsi="Consolas"/>
+          <w:color w:val="2D3B45"/>
+        </w:rPr>
+        <w:t>}</w:t>
+      </w:r>
+    </w:p>
+    <w:p>
+      <w:pPr>
+        <w:pStyle w:val="Heading2"/>
+        <w:pBdr>
+          <w:bottom w:val="single" w:sz="6" w:space="0" w:color="DCDCDC"/>
+        </w:pBdr>
+        <w:spacing w:before="0"/>
+        <w:rPr>
+          <w:rFonts w:ascii="Arial" w:hAnsi="Arial" w:cs="Arial"/>
+          <w:b/>
+          <w:bCs/>
+          <w:color w:val="B22222"/>
+          <w:sz w:val="20"/>
+          <w:szCs w:val="20"/>
+        </w:rPr>
+      </w:pPr>
+    </w:p>
+    <w:p>
+      <w:pPr>
+        <w:pStyle w:val="Heading2"/>
+        <w:pBdr>
+          <w:bottom w:val="single" w:sz="6" w:space="0" w:color="DCDCDC"/>
+        </w:pBdr>
+        <w:spacing w:before="0"/>
+        <w:rPr>
+          <w:rFonts w:ascii="Arial" w:hAnsi="Arial" w:cs="Arial"/>
+          <w:b/>
+          <w:bCs/>
+          <w:color w:val="B22222"/>
+          <w:sz w:val="20"/>
+          <w:szCs w:val="20"/>
+        </w:rPr>
+      </w:pPr>
+    </w:p>
+    <w:p>
+      <w:pPr>
+        <w:pStyle w:val="Heading2"/>
+        <w:pBdr>
+          <w:bottom w:val="single" w:sz="6" w:space="0" w:color="DCDCDC"/>
+        </w:pBdr>
+        <w:spacing w:before="0"/>
+        <w:rPr>
+          <w:rFonts w:ascii="Arial" w:hAnsi="Arial" w:cs="Arial"/>
+          <w:b/>
+          <w:bCs/>
+          <w:color w:val="B22222"/>
+          <w:sz w:val="20"/>
+          <w:szCs w:val="20"/>
+        </w:rPr>
+      </w:pPr>
+    </w:p>
+    <w:p/>
+    <w:p>
+      <w:pPr>
+        <w:pStyle w:val="Heading2"/>
+        <w:pBdr>
+          <w:bottom w:val="single" w:sz="6" w:space="0" w:color="DCDCDC"/>
+        </w:pBdr>
+        <w:spacing w:before="0"/>
+        <w:rPr>
+          <w:rFonts w:ascii="Arial" w:hAnsi="Arial" w:cs="Arial"/>
+          <w:b/>
+          <w:bCs/>
+          <w:color w:val="B22222"/>
+          <w:sz w:val="20"/>
+          <w:szCs w:val="20"/>
+        </w:rPr>
+      </w:pPr>
+      <w:r>
+        <w:rPr>
+          <w:rFonts w:ascii="Arial" w:hAnsi="Arial" w:cs="Arial"/>
+          <w:b/>
+          <w:bCs/>
+          <w:color w:val="B22222"/>
+          <w:sz w:val="20"/>
+          <w:szCs w:val="20"/>
+        </w:rPr>
+        <w:lastRenderedPageBreak/>
+        <w:t>Example Media Queries in Bootstrap</w:t>
+      </w:r>
+    </w:p>
+    <w:tbl>
+      <w:tblPr>
+        <w:tblW w:w="13905" w:type="dxa"/>
+        <w:tblInd w:w="75" w:type="dxa"/>
+        <w:tblCellMar>
+          <w:top w:w="15" w:type="dxa"/>
+          <w:left w:w="15" w:type="dxa"/>
+          <w:bottom w:w="15" w:type="dxa"/>
+          <w:right w:w="15" w:type="dxa"/>
+        </w:tblCellMar>
+        <w:tblLook w:val="04A0" w:firstRow="1" w:lastRow="0" w:firstColumn="1" w:lastColumn="0" w:noHBand="0" w:noVBand="1"/>
+      </w:tblPr>
+      <w:tblGrid>
+        <w:gridCol w:w="5637"/>
+        <w:gridCol w:w="8268"/>
+      </w:tblGrid>
+      <w:tr>
+        <w:trPr>
+          <w:tblHeader/>
+        </w:trPr>
+        <w:tc>
+          <w:tcPr>
+            <w:tcW w:w="0" w:type="auto"/>
+            <w:shd w:val="clear" w:color="auto" w:fill="871A1A"/>
+            <w:tcMar>
+              <w:top w:w="75" w:type="dxa"/>
+              <w:left w:w="75" w:type="dxa"/>
+              <w:bottom w:w="75" w:type="dxa"/>
+              <w:right w:w="75" w:type="dxa"/>
+            </w:tcMar>
+            <w:vAlign w:val="center"/>
+            <w:hideMark/>
+          </w:tcPr>
+          <w:p>
+            <w:pPr>
+              <w:spacing w:after="0" w:line="240" w:lineRule="auto"/>
+              <w:rPr>
+                <w:rFonts w:ascii="Verdana" w:eastAsia="Times New Roman" w:hAnsi="Verdana" w:cs="Helvetica"/>
+                <w:b/>
+                <w:bCs/>
+                <w:color w:val="FFFFFF"/>
+                <w:sz w:val="20"/>
+                <w:szCs w:val="20"/>
+              </w:rPr>
+            </w:pPr>
+            <w:r>
+              <w:rPr>
+                <w:rFonts w:ascii="Verdana" w:eastAsia="Times New Roman" w:hAnsi="Verdana" w:cs="Helvetica"/>
+                <w:b/>
+                <w:bCs/>
+                <w:color w:val="FFFFFF"/>
+                <w:sz w:val="20"/>
+                <w:szCs w:val="20"/>
+              </w:rPr>
+              <w:t>Media Query</w:t>
+            </w:r>
+          </w:p>
+        </w:tc>
+        <w:tc>
+          <w:tcPr>
+            <w:tcW w:w="0" w:type="auto"/>
+            <w:shd w:val="clear" w:color="auto" w:fill="871A1A"/>
+            <w:tcMar>
+              <w:top w:w="75" w:type="dxa"/>
+              <w:left w:w="75" w:type="dxa"/>
+              <w:bottom w:w="75" w:type="dxa"/>
+              <w:right w:w="75" w:type="dxa"/>
+            </w:tcMar>
+            <w:vAlign w:val="center"/>
+            <w:hideMark/>
+          </w:tcPr>
+          <w:p>
+            <w:pPr>
+              <w:spacing w:after="0" w:line="240" w:lineRule="auto"/>
+              <w:rPr>
+                <w:rFonts w:ascii="Verdana" w:eastAsia="Times New Roman" w:hAnsi="Verdana" w:cs="Helvetica"/>
+                <w:b/>
+                <w:bCs/>
+                <w:color w:val="FFFFFF"/>
+                <w:sz w:val="20"/>
+                <w:szCs w:val="20"/>
+              </w:rPr>
+            </w:pPr>
+            <w:r>
+              <w:rPr>
+                <w:rFonts w:ascii="Verdana" w:eastAsia="Times New Roman" w:hAnsi="Verdana" w:cs="Helvetica"/>
+                <w:b/>
+                <w:bCs/>
+                <w:color w:val="FFFFFF"/>
+                <w:sz w:val="20"/>
+                <w:szCs w:val="20"/>
+              </w:rPr>
+              <w:t>Meaning</w:t>
+            </w:r>
+          </w:p>
+        </w:tc>
+      </w:tr>
+      <w:tr>
+        <w:tc>
+          <w:tcPr>
+            <w:tcW w:w="0" w:type="auto"/>
+            <w:shd w:val="clear" w:color="auto" w:fill="FFFFFF"/>
+            <w:tcMar>
+              <w:top w:w="75" w:type="dxa"/>
+              <w:left w:w="75" w:type="dxa"/>
+              <w:bottom w:w="75" w:type="dxa"/>
+              <w:right w:w="75" w:type="dxa"/>
+            </w:tcMar>
+            <w:vAlign w:val="center"/>
+            <w:hideMark/>
+          </w:tcPr>
+          <w:p>
+            <w:pPr>
+              <w:spacing w:after="0" w:line="240" w:lineRule="auto"/>
+              <w:rPr>
+                <w:rFonts w:ascii="Verdana" w:eastAsia="Times New Roman" w:hAnsi="Verdana" w:cs="Helvetica"/>
+                <w:color w:val="2D3B45"/>
+                <w:sz w:val="20"/>
+                <w:szCs w:val="20"/>
+              </w:rPr>
+            </w:pPr>
+            <w:r>
+              <w:rPr>
+                <w:rFonts w:ascii="Verdana" w:eastAsia="Times New Roman" w:hAnsi="Verdana" w:cs="Helvetica"/>
+                <w:color w:val="2D3B45"/>
+                <w:sz w:val="20"/>
+                <w:szCs w:val="20"/>
+              </w:rPr>
+              <w:t>@media print</w:t>
+            </w:r>
+          </w:p>
+        </w:tc>
+        <w:tc>
+          <w:tcPr>
+            <w:tcW w:w="0" w:type="auto"/>
+            <w:shd w:val="clear" w:color="auto" w:fill="FFFFFF"/>
+            <w:tcMar>
+              <w:top w:w="75" w:type="dxa"/>
+              <w:left w:w="75" w:type="dxa"/>
+              <w:bottom w:w="75" w:type="dxa"/>
+              <w:right w:w="75" w:type="dxa"/>
+            </w:tcMar>
+            <w:vAlign w:val="center"/>
+            <w:hideMark/>
+          </w:tcPr>
+          <w:p>
+            <w:pPr>
+              <w:spacing w:after="0" w:line="240" w:lineRule="auto"/>
+              <w:rPr>
+                <w:rFonts w:ascii="Verdana" w:eastAsia="Times New Roman" w:hAnsi="Verdana" w:cs="Helvetica"/>
+                <w:color w:val="2D3B45"/>
+                <w:sz w:val="20"/>
+                <w:szCs w:val="20"/>
+              </w:rPr>
+            </w:pPr>
+            <w:r>
+              <w:rPr>
+                <w:rFonts w:ascii="Verdana" w:eastAsia="Times New Roman" w:hAnsi="Verdana" w:cs="Helvetica"/>
+                <w:color w:val="2D3B45"/>
+                <w:sz w:val="20"/>
+                <w:szCs w:val="20"/>
+              </w:rPr>
+              <w:t>For output sent to a printer</w:t>
+            </w:r>
+          </w:p>
+        </w:tc>
+      </w:tr>
+      <w:tr>
+        <w:tc>
+          <w:tcPr>
+            <w:tcW w:w="0" w:type="auto"/>
+            <w:shd w:val="clear" w:color="auto" w:fill="F5F5F5"/>
+            <w:tcMar>
+              <w:top w:w="75" w:type="dxa"/>
+              <w:left w:w="75" w:type="dxa"/>
+              <w:bottom w:w="75" w:type="dxa"/>
+              <w:right w:w="75" w:type="dxa"/>
+            </w:tcMar>
+            <w:vAlign w:val="center"/>
+            <w:hideMark/>
+          </w:tcPr>
+          <w:p>
+            <w:pPr>
+              <w:spacing w:after="0" w:line="240" w:lineRule="auto"/>
+              <w:rPr>
+                <w:rFonts w:ascii="Verdana" w:eastAsia="Times New Roman" w:hAnsi="Verdana" w:cs="Helvetica"/>
+                <w:color w:val="2D3B45"/>
+                <w:sz w:val="20"/>
+                <w:szCs w:val="20"/>
+              </w:rPr>
+            </w:pPr>
+            <w:r>
+              <w:rPr>
+                <w:rFonts w:ascii="Verdana" w:eastAsia="Times New Roman" w:hAnsi="Verdana" w:cs="Helvetica"/>
+                <w:color w:val="2D3B45"/>
+                <w:sz w:val="20"/>
+                <w:szCs w:val="20"/>
+              </w:rPr>
+              <w:t>@media (min-width: 768px)</w:t>
+            </w:r>
+          </w:p>
+        </w:tc>
+        <w:tc>
+          <w:tcPr>
+            <w:tcW w:w="0" w:type="auto"/>
+            <w:shd w:val="clear" w:color="auto" w:fill="F5F5F5"/>
+            <w:tcMar>
+              <w:top w:w="75" w:type="dxa"/>
+              <w:left w:w="75" w:type="dxa"/>
+              <w:bottom w:w="75" w:type="dxa"/>
+              <w:right w:w="75" w:type="dxa"/>
+            </w:tcMar>
+            <w:vAlign w:val="center"/>
+            <w:hideMark/>
+          </w:tcPr>
+          <w:p>
+            <w:pPr>
+              <w:spacing w:after="0" w:line="240" w:lineRule="auto"/>
+              <w:rPr>
+                <w:rFonts w:ascii="Verdana" w:eastAsia="Times New Roman" w:hAnsi="Verdana" w:cs="Helvetica"/>
+                <w:color w:val="2D3B45"/>
+                <w:sz w:val="20"/>
+                <w:szCs w:val="20"/>
+              </w:rPr>
+            </w:pPr>
+            <w:r>
+              <w:rPr>
+                <w:rFonts w:ascii="Verdana" w:eastAsia="Times New Roman" w:hAnsi="Verdana" w:cs="Helvetica"/>
+                <w:color w:val="2D3B45"/>
+                <w:sz w:val="20"/>
+                <w:szCs w:val="20"/>
+              </w:rPr>
+              <w:t>For a viewport at least 768px wide</w:t>
+            </w:r>
+          </w:p>
+        </w:tc>
+      </w:tr>
+      <w:tr>
+        <w:tc>
+          <w:tcPr>
+            <w:tcW w:w="0" w:type="auto"/>
+            <w:shd w:val="clear" w:color="auto" w:fill="FFFFFF"/>
+            <w:tcMar>
+              <w:top w:w="75" w:type="dxa"/>
+              <w:left w:w="75" w:type="dxa"/>
+              <w:bottom w:w="75" w:type="dxa"/>
+              <w:right w:w="75" w:type="dxa"/>
+            </w:tcMar>
+            <w:vAlign w:val="center"/>
+            <w:hideMark/>
+          </w:tcPr>
+          <w:p>
+            <w:pPr>
+              <w:spacing w:after="0" w:line="240" w:lineRule="auto"/>
+              <w:rPr>
+                <w:rFonts w:ascii="Verdana" w:eastAsia="Times New Roman" w:hAnsi="Verdana" w:cs="Helvetica"/>
+                <w:color w:val="2D3B45"/>
+                <w:sz w:val="20"/>
+                <w:szCs w:val="20"/>
+              </w:rPr>
+            </w:pPr>
+            <w:r>
+              <w:rPr>
+                <w:rFonts w:ascii="Verdana" w:eastAsia="Times New Roman" w:hAnsi="Verdana" w:cs="Helvetica"/>
+                <w:color w:val="2D3B45"/>
+                <w:sz w:val="20"/>
+                <w:szCs w:val="20"/>
+              </w:rPr>
+              <w:t>@media screen and (max-width: 767px)</w:t>
+            </w:r>
+          </w:p>
+        </w:tc>
+        <w:tc>
+          <w:tcPr>
+            <w:tcW w:w="0" w:type="auto"/>
+            <w:shd w:val="clear" w:color="auto" w:fill="FFFFFF"/>
+            <w:tcMar>
+              <w:top w:w="75" w:type="dxa"/>
+              <w:left w:w="75" w:type="dxa"/>
+              <w:bottom w:w="75" w:type="dxa"/>
+              <w:right w:w="75" w:type="dxa"/>
+            </w:tcMar>
+            <w:vAlign w:val="center"/>
+            <w:hideMark/>
+          </w:tcPr>
+          <w:p>
+            <w:pPr>
+              <w:spacing w:after="0" w:line="240" w:lineRule="auto"/>
+              <w:rPr>
+                <w:rFonts w:ascii="Verdana" w:eastAsia="Times New Roman" w:hAnsi="Verdana" w:cs="Helvetica"/>
+                <w:color w:val="2D3B45"/>
+                <w:sz w:val="20"/>
+                <w:szCs w:val="20"/>
+              </w:rPr>
+            </w:pPr>
+            <w:r>
+              <w:rPr>
+                <w:rFonts w:ascii="Verdana" w:eastAsia="Times New Roman" w:hAnsi="Verdana" w:cs="Helvetica"/>
+                <w:color w:val="2D3B45"/>
+                <w:sz w:val="20"/>
+                <w:szCs w:val="20"/>
+              </w:rPr>
+              <w:t>For viewing with a screen and the max viewing width is 767px</w:t>
+            </w:r>
+          </w:p>
+        </w:tc>
+      </w:tr>
+      <w:tr>
+        <w:tc>
+          <w:tcPr>
+            <w:tcW w:w="0" w:type="auto"/>
+            <w:shd w:val="clear" w:color="auto" w:fill="F5F5F5"/>
+            <w:tcMar>
+              <w:top w:w="75" w:type="dxa"/>
+              <w:left w:w="75" w:type="dxa"/>
+              <w:bottom w:w="75" w:type="dxa"/>
+              <w:right w:w="75" w:type="dxa"/>
+            </w:tcMar>
+            <w:vAlign w:val="center"/>
+            <w:hideMark/>
+          </w:tcPr>
+          <w:p>
+            <w:pPr>
+              <w:spacing w:after="0" w:line="240" w:lineRule="auto"/>
+              <w:rPr>
+                <w:rFonts w:ascii="Verdana" w:eastAsia="Times New Roman" w:hAnsi="Verdana" w:cs="Helvetica"/>
+                <w:color w:val="2D3B45"/>
+                <w:sz w:val="20"/>
+                <w:szCs w:val="20"/>
+              </w:rPr>
+            </w:pPr>
+            <w:r>
+              <w:rPr>
+                <w:rFonts w:ascii="Verdana" w:eastAsia="Times New Roman" w:hAnsi="Verdana" w:cs="Helvetica"/>
+                <w:color w:val="2D3B45"/>
+                <w:sz w:val="20"/>
+                <w:szCs w:val="20"/>
+              </w:rPr>
+              <w:t>@media (max-device-width: 480px) and (orientation: landscape)</w:t>
+            </w:r>
+          </w:p>
+        </w:tc>
+        <w:tc>
+          <w:tcPr>
+            <w:tcW w:w="0" w:type="auto"/>
+            <w:shd w:val="clear" w:color="auto" w:fill="F5F5F5"/>
+            <w:tcMar>
+              <w:top w:w="75" w:type="dxa"/>
+              <w:left w:w="75" w:type="dxa"/>
+              <w:bottom w:w="75" w:type="dxa"/>
+              <w:right w:w="75" w:type="dxa"/>
+            </w:tcMar>
+            <w:vAlign w:val="center"/>
+            <w:hideMark/>
+          </w:tcPr>
+          <w:p>
+            <w:pPr>
+              <w:spacing w:after="0" w:line="240" w:lineRule="auto"/>
+              <w:rPr>
+                <w:rFonts w:ascii="Verdana" w:eastAsia="Times New Roman" w:hAnsi="Verdana" w:cs="Helvetica"/>
+                <w:color w:val="2D3B45"/>
+                <w:sz w:val="20"/>
+                <w:szCs w:val="20"/>
+              </w:rPr>
+            </w:pPr>
+            <w:r>
+              <w:rPr>
+                <w:rFonts w:ascii="Verdana" w:eastAsia="Times New Roman" w:hAnsi="Verdana" w:cs="Helvetica"/>
+                <w:color w:val="2D3B45"/>
+                <w:sz w:val="20"/>
+                <w:szCs w:val="20"/>
+              </w:rPr>
+              <w:t>For devices that have a max device width of 480px and are displaying the site in landscape mode</w:t>
+            </w:r>
+          </w:p>
+        </w:tc>
+      </w:tr>
+      <w:tr>
+        <w:tc>
+          <w:tcPr>
+            <w:tcW w:w="0" w:type="auto"/>
+            <w:shd w:val="clear" w:color="auto" w:fill="FFFFFF"/>
+            <w:tcMar>
+              <w:top w:w="75" w:type="dxa"/>
+              <w:left w:w="75" w:type="dxa"/>
+              <w:bottom w:w="75" w:type="dxa"/>
+              <w:right w:w="75" w:type="dxa"/>
+            </w:tcMar>
+            <w:vAlign w:val="center"/>
+            <w:hideMark/>
+          </w:tcPr>
+          <w:p>
+            <w:pPr>
+              <w:spacing w:after="0" w:line="240" w:lineRule="auto"/>
+              <w:rPr>
+                <w:rFonts w:ascii="Verdana" w:eastAsia="Times New Roman" w:hAnsi="Verdana" w:cs="Helvetica"/>
+                <w:color w:val="2D3B45"/>
+                <w:sz w:val="20"/>
+                <w:szCs w:val="20"/>
+              </w:rPr>
+            </w:pPr>
+            <w:r>
+              <w:rPr>
+                <w:rFonts w:ascii="Verdana" w:eastAsia="Times New Roman" w:hAnsi="Verdana" w:cs="Helvetica"/>
+                <w:color w:val="2D3B45"/>
+                <w:sz w:val="20"/>
+                <w:szCs w:val="20"/>
+              </w:rPr>
+              <w:t>@media all and (transform-3d), (-webkit-transform-3d)</w:t>
+            </w:r>
+          </w:p>
+        </w:tc>
+        <w:tc>
+          <w:tcPr>
+            <w:tcW w:w="0" w:type="auto"/>
+            <w:shd w:val="clear" w:color="auto" w:fill="FFFFFF"/>
+            <w:tcMar>
+              <w:top w:w="75" w:type="dxa"/>
+              <w:left w:w="75" w:type="dxa"/>
+              <w:bottom w:w="75" w:type="dxa"/>
+              <w:right w:w="75" w:type="dxa"/>
+            </w:tcMar>
+            <w:vAlign w:val="center"/>
+            <w:hideMark/>
+          </w:tcPr>
+          <w:p>
+            <w:pPr>
+              <w:spacing w:after="0" w:line="240" w:lineRule="auto"/>
+              <w:rPr>
+                <w:rFonts w:ascii="Verdana" w:eastAsia="Times New Roman" w:hAnsi="Verdana" w:cs="Helvetica"/>
+                <w:color w:val="2D3B45"/>
+                <w:sz w:val="20"/>
+                <w:szCs w:val="20"/>
+              </w:rPr>
+            </w:pPr>
+            <w:r>
+              <w:rPr>
+                <w:rFonts w:ascii="Verdana" w:eastAsia="Times New Roman" w:hAnsi="Verdana" w:cs="Helvetica"/>
+                <w:color w:val="2D3B45"/>
+                <w:sz w:val="20"/>
+                <w:szCs w:val="20"/>
+              </w:rPr>
+              <w:t>For all types that support CSS3’s 3D transformations</w:t>
+            </w:r>
+          </w:p>
+        </w:tc>
+      </w:tr>
+    </w:tbl>
+    <w:p>
+      <w:pPr>
+        <w:spacing w:after="0"/>
+        <w:rPr>
+          <w:sz w:val="20"/>
+          <w:szCs w:val="20"/>
+        </w:rPr>
+      </w:pPr>
+    </w:p>
+    <w:p>
+      <w:pPr>
+        <w:spacing w:after="0"/>
+        <w:rPr>
+          <w:sz w:val="20"/>
+          <w:szCs w:val="20"/>
+        </w:rPr>
+      </w:pPr>
       <w:bookmarkStart w:id="0" w:name="_GoBack"/>
       <w:bookmarkEnd w:id="0"/>
     </w:p>
@@ -49930,6 +51857,155 @@
     </w:lvl>
   </w:abstractNum>
   <w:abstractNum w:abstractNumId="8" w15:restartNumberingAfterBreak="0">
+    <w:nsid w:val="37CA755C"/>
+    <w:multiLevelType w:val="multilevel"/>
+    <w:tmpl w:val="1BF28162"/>
+    <w:lvl w:ilvl="0">
+      <w:start w:val="1"/>
+      <w:numFmt w:val="bullet"/>
+      <w:lvlText w:val=""/>
+      <w:lvlJc w:val="left"/>
+      <w:pPr>
+        <w:tabs>
+          <w:tab w:val="num" w:pos="720"/>
+        </w:tabs>
+        <w:ind w:left="720" w:hanging="360"/>
+      </w:pPr>
+      <w:rPr>
+        <w:rFonts w:ascii="Symbol" w:hAnsi="Symbol" w:hint="default"/>
+        <w:sz w:val="20"/>
+      </w:rPr>
+    </w:lvl>
+    <w:lvl w:ilvl="1">
+      <w:start w:val="1"/>
+      <w:numFmt w:val="bullet"/>
+      <w:lvlText w:val="o"/>
+      <w:lvlJc w:val="left"/>
+      <w:pPr>
+        <w:tabs>
+          <w:tab w:val="num" w:pos="1440"/>
+        </w:tabs>
+        <w:ind w:left="1440" w:hanging="360"/>
+      </w:pPr>
+      <w:rPr>
+        <w:rFonts w:ascii="Courier New" w:hAnsi="Courier New" w:hint="default"/>
+        <w:sz w:val="20"/>
+      </w:rPr>
+    </w:lvl>
+    <w:lvl w:ilvl="2" w:tentative="1">
+      <w:start w:val="1"/>
+      <w:numFmt w:val="bullet"/>
+      <w:lvlText w:val=""/>
+      <w:lvlJc w:val="left"/>
+      <w:pPr>
+        <w:tabs>
+          <w:tab w:val="num" w:pos="2160"/>
+        </w:tabs>
+        <w:ind w:left="2160" w:hanging="360"/>
+      </w:pPr>
+      <w:rPr>
+        <w:rFonts w:ascii="Wingdings" w:hAnsi="Wingdings" w:hint="default"/>
+        <w:sz w:val="20"/>
+      </w:rPr>
+    </w:lvl>
+    <w:lvl w:ilvl="3" w:tentative="1">
+      <w:start w:val="1"/>
+      <w:numFmt w:val="bullet"/>
+      <w:lvlText w:val=""/>
+      <w:lvlJc w:val="left"/>
+      <w:pPr>
+        <w:tabs>
+          <w:tab w:val="num" w:pos="2880"/>
+        </w:tabs>
+        <w:ind w:left="2880" w:hanging="360"/>
+      </w:pPr>
+      <w:rPr>
+        <w:rFonts w:ascii="Wingdings" w:hAnsi="Wingdings" w:hint="default"/>
+        <w:sz w:val="20"/>
+      </w:rPr>
+    </w:lvl>
+    <w:lvl w:ilvl="4" w:tentative="1">
+      <w:start w:val="1"/>
+      <w:numFmt w:val="bullet"/>
+      <w:lvlText w:val=""/>
+      <w:lvlJc w:val="left"/>
+      <w:pPr>
+        <w:tabs>
+          <w:tab w:val="num" w:pos="3600"/>
+        </w:tabs>
+        <w:ind w:left="3600" w:hanging="360"/>
+      </w:pPr>
+      <w:rPr>
+        <w:rFonts w:ascii="Wingdings" w:hAnsi="Wingdings" w:hint="default"/>
+        <w:sz w:val="20"/>
+      </w:rPr>
+    </w:lvl>
+    <w:lvl w:ilvl="5" w:tentative="1">
+      <w:start w:val="1"/>
+      <w:numFmt w:val="bullet"/>
+      <w:lvlText w:val=""/>
+      <w:lvlJc w:val="left"/>
+      <w:pPr>
+        <w:tabs>
+          <w:tab w:val="num" w:pos="4320"/>
+        </w:tabs>
+        <w:ind w:left="4320" w:hanging="360"/>
+      </w:pPr>
+      <w:rPr>
+        <w:rFonts w:ascii="Wingdings" w:hAnsi="Wingdings" w:hint="default"/>
+        <w:sz w:val="20"/>
+      </w:rPr>
+    </w:lvl>
+    <w:lvl w:ilvl="6" w:tentative="1">
+      <w:start w:val="1"/>
+      <w:numFmt w:val="bullet"/>
+      <w:lvlText w:val=""/>
+      <w:lvlJc w:val="left"/>
+      <w:pPr>
+        <w:tabs>
+          <w:tab w:val="num" w:pos="5040"/>
+        </w:tabs>
+        <w:ind w:left="5040" w:hanging="360"/>
+      </w:pPr>
+      <w:rPr>
+        <w:rFonts w:ascii="Wingdings" w:hAnsi="Wingdings" w:hint="default"/>
+        <w:sz w:val="20"/>
+      </w:rPr>
+    </w:lvl>
+    <w:lvl w:ilvl="7" w:tentative="1">
+      <w:start w:val="1"/>
+      <w:numFmt w:val="bullet"/>
+      <w:lvlText w:val=""/>
+      <w:lvlJc w:val="left"/>
+      <w:pPr>
+        <w:tabs>
+          <w:tab w:val="num" w:pos="5760"/>
+        </w:tabs>
+        <w:ind w:left="5760" w:hanging="360"/>
+      </w:pPr>
+      <w:rPr>
+        <w:rFonts w:ascii="Wingdings" w:hAnsi="Wingdings" w:hint="default"/>
+        <w:sz w:val="20"/>
+      </w:rPr>
+    </w:lvl>
+    <w:lvl w:ilvl="8" w:tentative="1">
+      <w:start w:val="1"/>
+      <w:numFmt w:val="bullet"/>
+      <w:lvlText w:val=""/>
+      <w:lvlJc w:val="left"/>
+      <w:pPr>
+        <w:tabs>
+          <w:tab w:val="num" w:pos="6480"/>
+        </w:tabs>
+        <w:ind w:left="6480" w:hanging="360"/>
+      </w:pPr>
+      <w:rPr>
+        <w:rFonts w:ascii="Wingdings" w:hAnsi="Wingdings" w:hint="default"/>
+        <w:sz w:val="20"/>
+      </w:rPr>
+    </w:lvl>
+  </w:abstractNum>
+  <w:abstractNum w:abstractNumId="9" w15:restartNumberingAfterBreak="0">
     <w:nsid w:val="45BC10D5"/>
     <w:multiLevelType w:val="multilevel"/>
     <w:tmpl w:val="F1ACED20"/>
@@ -50078,7 +52154,7 @@
       </w:rPr>
     </w:lvl>
   </w:abstractNum>
-  <w:abstractNum w:abstractNumId="9" w15:restartNumberingAfterBreak="0">
+  <w:abstractNum w:abstractNumId="10" w15:restartNumberingAfterBreak="0">
     <w:nsid w:val="4E7A5815"/>
     <w:multiLevelType w:val="multilevel"/>
     <w:tmpl w:val="EB1AFECC"/>
@@ -50227,7 +52303,7 @@
       </w:rPr>
     </w:lvl>
   </w:abstractNum>
-  <w:abstractNum w:abstractNumId="10" w15:restartNumberingAfterBreak="0">
+  <w:abstractNum w:abstractNumId="11" w15:restartNumberingAfterBreak="0">
     <w:nsid w:val="5D2070A4"/>
     <w:multiLevelType w:val="multilevel"/>
     <w:tmpl w:val="1772E456"/>
@@ -50376,7 +52452,7 @@
       </w:rPr>
     </w:lvl>
   </w:abstractNum>
-  <w:abstractNum w:abstractNumId="11" w15:restartNumberingAfterBreak="0">
+  <w:abstractNum w:abstractNumId="12" w15:restartNumberingAfterBreak="0">
     <w:nsid w:val="5E6C2205"/>
     <w:multiLevelType w:val="multilevel"/>
     <w:tmpl w:val="A0185010"/>
@@ -50525,7 +52601,7 @@
       </w:rPr>
     </w:lvl>
   </w:abstractNum>
-  <w:abstractNum w:abstractNumId="12" w15:restartNumberingAfterBreak="0">
+  <w:abstractNum w:abstractNumId="13" w15:restartNumberingAfterBreak="0">
     <w:nsid w:val="605E4EA5"/>
     <w:multiLevelType w:val="multilevel"/>
     <w:tmpl w:val="CFE63DC8"/>
@@ -50674,7 +52750,7 @@
       </w:rPr>
     </w:lvl>
   </w:abstractNum>
-  <w:abstractNum w:abstractNumId="13" w15:restartNumberingAfterBreak="0">
+  <w:abstractNum w:abstractNumId="14" w15:restartNumberingAfterBreak="0">
     <w:nsid w:val="654F5F65"/>
     <w:multiLevelType w:val="multilevel"/>
     <w:tmpl w:val="E4620B14"/>
@@ -50823,10 +52899,10 @@
       </w:rPr>
     </w:lvl>
   </w:abstractNum>
-  <w:abstractNum w:abstractNumId="14" w15:restartNumberingAfterBreak="0">
-    <w:nsid w:val="6B364F48"/>
+  <w:abstractNum w:abstractNumId="15" w15:restartNumberingAfterBreak="0">
+    <w:nsid w:val="672844A7"/>
     <w:multiLevelType w:val="multilevel"/>
-    <w:tmpl w:val="86F251A0"/>
+    <w:tmpl w:val="DBA49C0E"/>
     <w:lvl w:ilvl="0">
       <w:start w:val="1"/>
       <w:numFmt w:val="bullet"/>
@@ -50972,7 +53048,156 @@
       </w:rPr>
     </w:lvl>
   </w:abstractNum>
-  <w:abstractNum w:abstractNumId="15" w15:restartNumberingAfterBreak="0">
+  <w:abstractNum w:abstractNumId="16" w15:restartNumberingAfterBreak="0">
+    <w:nsid w:val="6B364F48"/>
+    <w:multiLevelType w:val="multilevel"/>
+    <w:tmpl w:val="86F251A0"/>
+    <w:lvl w:ilvl="0">
+      <w:start w:val="1"/>
+      <w:numFmt w:val="bullet"/>
+      <w:lvlText w:val=""/>
+      <w:lvlJc w:val="left"/>
+      <w:pPr>
+        <w:tabs>
+          <w:tab w:val="num" w:pos="720"/>
+        </w:tabs>
+        <w:ind w:left="720" w:hanging="360"/>
+      </w:pPr>
+      <w:rPr>
+        <w:rFonts w:ascii="Symbol" w:hAnsi="Symbol" w:hint="default"/>
+        <w:sz w:val="20"/>
+      </w:rPr>
+    </w:lvl>
+    <w:lvl w:ilvl="1" w:tentative="1">
+      <w:start w:val="1"/>
+      <w:numFmt w:val="bullet"/>
+      <w:lvlText w:val="o"/>
+      <w:lvlJc w:val="left"/>
+      <w:pPr>
+        <w:tabs>
+          <w:tab w:val="num" w:pos="1440"/>
+        </w:tabs>
+        <w:ind w:left="1440" w:hanging="360"/>
+      </w:pPr>
+      <w:rPr>
+        <w:rFonts w:ascii="Courier New" w:hAnsi="Courier New" w:hint="default"/>
+        <w:sz w:val="20"/>
+      </w:rPr>
+    </w:lvl>
+    <w:lvl w:ilvl="2" w:tentative="1">
+      <w:start w:val="1"/>
+      <w:numFmt w:val="bullet"/>
+      <w:lvlText w:val=""/>
+      <w:lvlJc w:val="left"/>
+      <w:pPr>
+        <w:tabs>
+          <w:tab w:val="num" w:pos="2160"/>
+        </w:tabs>
+        <w:ind w:left="2160" w:hanging="360"/>
+      </w:pPr>
+      <w:rPr>
+        <w:rFonts w:ascii="Wingdings" w:hAnsi="Wingdings" w:hint="default"/>
+        <w:sz w:val="20"/>
+      </w:rPr>
+    </w:lvl>
+    <w:lvl w:ilvl="3" w:tentative="1">
+      <w:start w:val="1"/>
+      <w:numFmt w:val="bullet"/>
+      <w:lvlText w:val=""/>
+      <w:lvlJc w:val="left"/>
+      <w:pPr>
+        <w:tabs>
+          <w:tab w:val="num" w:pos="2880"/>
+        </w:tabs>
+        <w:ind w:left="2880" w:hanging="360"/>
+      </w:pPr>
+      <w:rPr>
+        <w:rFonts w:ascii="Wingdings" w:hAnsi="Wingdings" w:hint="default"/>
+        <w:sz w:val="20"/>
+      </w:rPr>
+    </w:lvl>
+    <w:lvl w:ilvl="4" w:tentative="1">
+      <w:start w:val="1"/>
+      <w:numFmt w:val="bullet"/>
+      <w:lvlText w:val=""/>
+      <w:lvlJc w:val="left"/>
+      <w:pPr>
+        <w:tabs>
+          <w:tab w:val="num" w:pos="3600"/>
+        </w:tabs>
+        <w:ind w:left="3600" w:hanging="360"/>
+      </w:pPr>
+      <w:rPr>
+        <w:rFonts w:ascii="Wingdings" w:hAnsi="Wingdings" w:hint="default"/>
+        <w:sz w:val="20"/>
+      </w:rPr>
+    </w:lvl>
+    <w:lvl w:ilvl="5" w:tentative="1">
+      <w:start w:val="1"/>
+      <w:numFmt w:val="bullet"/>
+      <w:lvlText w:val=""/>
+      <w:lvlJc w:val="left"/>
+      <w:pPr>
+        <w:tabs>
+          <w:tab w:val="num" w:pos="4320"/>
+        </w:tabs>
+        <w:ind w:left="4320" w:hanging="360"/>
+      </w:pPr>
+      <w:rPr>
+        <w:rFonts w:ascii="Wingdings" w:hAnsi="Wingdings" w:hint="default"/>
+        <w:sz w:val="20"/>
+      </w:rPr>
+    </w:lvl>
+    <w:lvl w:ilvl="6" w:tentative="1">
+      <w:start w:val="1"/>
+      <w:numFmt w:val="bullet"/>
+      <w:lvlText w:val=""/>
+      <w:lvlJc w:val="left"/>
+      <w:pPr>
+        <w:tabs>
+          <w:tab w:val="num" w:pos="5040"/>
+        </w:tabs>
+        <w:ind w:left="5040" w:hanging="360"/>
+      </w:pPr>
+      <w:rPr>
+        <w:rFonts w:ascii="Wingdings" w:hAnsi="Wingdings" w:hint="default"/>
+        <w:sz w:val="20"/>
+      </w:rPr>
+    </w:lvl>
+    <w:lvl w:ilvl="7" w:tentative="1">
+      <w:start w:val="1"/>
+      <w:numFmt w:val="bullet"/>
+      <w:lvlText w:val=""/>
+      <w:lvlJc w:val="left"/>
+      <w:pPr>
+        <w:tabs>
+          <w:tab w:val="num" w:pos="5760"/>
+        </w:tabs>
+        <w:ind w:left="5760" w:hanging="360"/>
+      </w:pPr>
+      <w:rPr>
+        <w:rFonts w:ascii="Wingdings" w:hAnsi="Wingdings" w:hint="default"/>
+        <w:sz w:val="20"/>
+      </w:rPr>
+    </w:lvl>
+    <w:lvl w:ilvl="8" w:tentative="1">
+      <w:start w:val="1"/>
+      <w:numFmt w:val="bullet"/>
+      <w:lvlText w:val=""/>
+      <w:lvlJc w:val="left"/>
+      <w:pPr>
+        <w:tabs>
+          <w:tab w:val="num" w:pos="6480"/>
+        </w:tabs>
+        <w:ind w:left="6480" w:hanging="360"/>
+      </w:pPr>
+      <w:rPr>
+        <w:rFonts w:ascii="Wingdings" w:hAnsi="Wingdings" w:hint="default"/>
+        <w:sz w:val="20"/>
+      </w:rPr>
+    </w:lvl>
+  </w:abstractNum>
+  <w:abstractNum w:abstractNumId="17" w15:restartNumberingAfterBreak="0">
     <w:nsid w:val="6D7918D8"/>
     <w:multiLevelType w:val="multilevel"/>
     <w:tmpl w:val="8E5E2DBA"/>
@@ -51121,7 +53346,7 @@
       </w:rPr>
     </w:lvl>
   </w:abstractNum>
-  <w:abstractNum w:abstractNumId="16" w15:restartNumberingAfterBreak="0">
+  <w:abstractNum w:abstractNumId="18" w15:restartNumberingAfterBreak="0">
     <w:nsid w:val="731E1F34"/>
     <w:multiLevelType w:val="multilevel"/>
     <w:tmpl w:val="65FA8244"/>
@@ -51271,7 +53496,7 @@
     </w:lvl>
   </w:abstractNum>
   <w:num w:numId="1">
-    <w:abstractNumId w:val="16"/>
+    <w:abstractNumId w:val="18"/>
   </w:num>
   <w:num w:numId="2">
     <w:abstractNumId w:val="0"/>
@@ -51283,28 +53508,28 @@
     <w:abstractNumId w:val="4"/>
   </w:num>
   <w:num w:numId="5">
-    <w:abstractNumId w:val="9"/>
+    <w:abstractNumId w:val="10"/>
   </w:num>
   <w:num w:numId="6">
     <w:abstractNumId w:val="3"/>
   </w:num>
   <w:num w:numId="7">
-    <w:abstractNumId w:val="11"/>
+    <w:abstractNumId w:val="12"/>
   </w:num>
   <w:num w:numId="8">
-    <w:abstractNumId w:val="15"/>
+    <w:abstractNumId w:val="17"/>
   </w:num>
   <w:num w:numId="9">
-    <w:abstractNumId w:val="10"/>
+    <w:abstractNumId w:val="11"/>
   </w:num>
   <w:num w:numId="10">
     <w:abstractNumId w:val="6"/>
   </w:num>
   <w:num w:numId="11">
-    <w:abstractNumId w:val="14"/>
+    <w:abstractNumId w:val="16"/>
   </w:num>
   <w:num w:numId="12">
-    <w:abstractNumId w:val="8"/>
+    <w:abstractNumId w:val="9"/>
   </w:num>
   <w:num w:numId="13">
     <w:abstractNumId w:val="2"/>
@@ -51313,13 +53538,19 @@
     <w:abstractNumId w:val="1"/>
   </w:num>
   <w:num w:numId="15">
-    <w:abstractNumId w:val="13"/>
+    <w:abstractNumId w:val="14"/>
   </w:num>
   <w:num w:numId="16">
-    <w:abstractNumId w:val="12"/>
+    <w:abstractNumId w:val="13"/>
   </w:num>
   <w:num w:numId="17">
     <w:abstractNumId w:val="7"/>
+  </w:num>
+  <w:num w:numId="18">
+    <w:abstractNumId w:val="8"/>
+  </w:num>
+  <w:num w:numId="19">
+    <w:abstractNumId w:val="15"/>
   </w:num>
 </w:numbering>
 </file>
@@ -51956,6 +54187,36 @@
     <w:basedOn w:val="DefaultParagraphFont"/>
     <w:rsid w:val="00410FA6"/>
   </w:style>
+  <w:style w:type="character" w:styleId="Hyperlink">
+    <w:name w:val="Hyperlink"/>
+    <w:basedOn w:val="DefaultParagraphFont"/>
+    <w:uiPriority w:val="99"/>
+    <w:semiHidden/>
+    <w:unhideWhenUsed/>
+    <w:rsid w:val="00E56E43"/>
+    <w:rPr>
+      <w:color w:val="0000FF"/>
+      <w:u w:val="single"/>
+    </w:rPr>
+  </w:style>
+  <w:style w:type="character" w:customStyle="1" w:styleId="screenreader-only">
+    <w:name w:val="screenreader-only"/>
+    <w:basedOn w:val="DefaultParagraphFont"/>
+    <w:rsid w:val="00E56E43"/>
+  </w:style>
+  <w:style w:type="character" w:styleId="HTMLCode">
+    <w:name w:val="HTML Code"/>
+    <w:basedOn w:val="DefaultParagraphFont"/>
+    <w:uiPriority w:val="99"/>
+    <w:semiHidden/>
+    <w:unhideWhenUsed/>
+    <w:rsid w:val="00E56E43"/>
+    <w:rPr>
+      <w:rFonts w:ascii="Courier New" w:eastAsia="Times New Roman" w:hAnsi="Courier New" w:cs="Courier New"/>
+      <w:sz w:val="20"/>
+      <w:szCs w:val="20"/>
+    </w:rPr>
+  </w:style>
 </w:styles>
 </file>
 

</xml_diff>

<commit_message>
done with code along 12 adding bootstrap components
</commit_message>
<xml_diff>
--- a/Notes.docx
+++ b/Notes.docx
@@ -50721,6 +50721,1237 @@
           <w:szCs w:val="20"/>
         </w:rPr>
       </w:pPr>
+    </w:p>
+    <w:p>
+      <w:pPr>
+        <w:spacing w:after="0"/>
+        <w:rPr>
+          <w:sz w:val="20"/>
+          <w:szCs w:val="20"/>
+        </w:rPr>
+      </w:pPr>
+    </w:p>
+    <w:p>
+      <w:pPr>
+        <w:spacing w:before="180" w:after="180" w:line="240" w:lineRule="auto"/>
+        <w:rPr>
+          <w:rFonts w:ascii="Verdana" w:eastAsia="Times New Roman" w:hAnsi="Verdana" w:cs="Times New Roman"/>
+          <w:color w:val="2D3B45"/>
+          <w:sz w:val="20"/>
+          <w:szCs w:val="20"/>
+        </w:rPr>
+      </w:pPr>
+      <w:r>
+        <w:rPr>
+          <w:rFonts w:ascii="Verdana" w:eastAsia="Times New Roman" w:hAnsi="Verdana" w:cs="Times New Roman"/>
+          <w:color w:val="2D3B45"/>
+          <w:sz w:val="20"/>
+          <w:szCs w:val="20"/>
+        </w:rPr>
+        <w:t>You can gain even more control by using Bootstrap's explicit typography styles. These include:</w:t>
+      </w:r>
+    </w:p>
+    <w:p>
+      <w:pPr>
+        <w:numPr>
+          <w:ilvl w:val="0"/>
+          <w:numId w:val="20"/>
+        </w:numPr>
+        <w:spacing w:beforeAutospacing="1" w:after="0" w:afterAutospacing="1" w:line="240" w:lineRule="auto"/>
+        <w:ind w:left="375"/>
+        <w:rPr>
+          <w:rFonts w:ascii="Verdana" w:eastAsia="Times New Roman" w:hAnsi="Verdana" w:cs="Helvetica"/>
+          <w:color w:val="2D3B45"/>
+          <w:sz w:val="20"/>
+          <w:szCs w:val="20"/>
+        </w:rPr>
+      </w:pPr>
+      <w:hyperlink r:id="rId35" w:tgtFrame="_blank" w:history="1">
+        <w:r>
+          <w:rPr>
+            <w:rFonts w:ascii="Verdana" w:eastAsia="Times New Roman" w:hAnsi="Verdana" w:cs="Helvetica"/>
+            <w:color w:val="0000FF"/>
+            <w:sz w:val="20"/>
+            <w:szCs w:val="20"/>
+            <w:u w:val="single"/>
+          </w:rPr>
+          <w:t>Classes for text alignment, wrapping, and effects</w:t>
+        </w:r>
+        <w:r>
+          <w:rPr>
+            <w:rFonts w:ascii="Verdana" w:eastAsia="Times New Roman" w:hAnsi="Verdana" w:cs="Helvetica"/>
+            <w:color w:val="0000FF"/>
+            <w:sz w:val="20"/>
+            <w:szCs w:val="20"/>
+            <w:u w:val="single"/>
+            <w:bdr w:val="none" w:sz="0" w:space="0" w:color="auto" w:frame="1"/>
+          </w:rPr>
+          <w:t> (Links to an external site</w:t>
+        </w:r>
+        <w:proofErr w:type="gramStart"/>
+        <w:r>
+          <w:rPr>
+            <w:rFonts w:ascii="Verdana" w:eastAsia="Times New Roman" w:hAnsi="Verdana" w:cs="Helvetica"/>
+            <w:color w:val="0000FF"/>
+            <w:sz w:val="20"/>
+            <w:szCs w:val="20"/>
+            <w:u w:val="single"/>
+            <w:bdr w:val="none" w:sz="0" w:space="0" w:color="auto" w:frame="1"/>
+          </w:rPr>
+          <w:t>.)Links</w:t>
+        </w:r>
+        <w:proofErr w:type="gramEnd"/>
+        <w:r>
+          <w:rPr>
+            <w:rFonts w:ascii="Verdana" w:eastAsia="Times New Roman" w:hAnsi="Verdana" w:cs="Helvetica"/>
+            <w:color w:val="0000FF"/>
+            <w:sz w:val="20"/>
+            <w:szCs w:val="20"/>
+            <w:u w:val="single"/>
+            <w:bdr w:val="none" w:sz="0" w:space="0" w:color="auto" w:frame="1"/>
+          </w:rPr>
+          <w:t xml:space="preserve"> to an external site.</w:t>
+        </w:r>
+      </w:hyperlink>
+    </w:p>
+    <w:p>
+      <w:pPr>
+        <w:numPr>
+          <w:ilvl w:val="0"/>
+          <w:numId w:val="20"/>
+        </w:numPr>
+        <w:spacing w:before="100" w:beforeAutospacing="1" w:after="100" w:afterAutospacing="1" w:line="240" w:lineRule="auto"/>
+        <w:ind w:left="375"/>
+        <w:rPr>
+          <w:rFonts w:ascii="Verdana" w:eastAsia="Times New Roman" w:hAnsi="Verdana" w:cs="Helvetica"/>
+          <w:color w:val="2D3B45"/>
+          <w:sz w:val="20"/>
+          <w:szCs w:val="20"/>
+        </w:rPr>
+      </w:pPr>
+      <w:r>
+        <w:rPr>
+          <w:rFonts w:ascii="Verdana" w:eastAsia="Times New Roman" w:hAnsi="Verdana" w:cs="Helvetica"/>
+          <w:color w:val="2D3B45"/>
+          <w:sz w:val="20"/>
+          <w:szCs w:val="20"/>
+        </w:rPr>
+        <w:t>Stand-out display headings: </w:t>
+      </w:r>
+      <w:r>
+        <w:rPr>
+          <w:rFonts w:ascii="Verdana" w:eastAsia="Times New Roman" w:hAnsi="Verdana" w:cs="Helvetica"/>
+          <w:color w:val="2D3B45"/>
+          <w:sz w:val="20"/>
+          <w:szCs w:val="20"/>
+        </w:rPr>
+        <w:br/>
+      </w:r>
+      <w:r>
+        <w:rPr>
+          <w:rFonts w:ascii="Consolas" w:eastAsia="Times New Roman" w:hAnsi="Consolas" w:cs="Courier New"/>
+          <w:color w:val="EE0612"/>
+          <w:sz w:val="20"/>
+          <w:szCs w:val="20"/>
+          <w:bdr w:val="single" w:sz="6" w:space="0" w:color="C7CDD1" w:frame="1"/>
+          <w:shd w:val="clear" w:color="auto" w:fill="F5F5F5"/>
+        </w:rPr>
+        <w:t>  &lt;h1 class="display-1"&gt;Important Heading&lt;/h1&gt;</w:t>
+      </w:r>
+    </w:p>
+    <w:p>
+      <w:pPr>
+        <w:numPr>
+          <w:ilvl w:val="0"/>
+          <w:numId w:val="20"/>
+        </w:numPr>
+        <w:spacing w:before="100" w:beforeAutospacing="1" w:after="100" w:afterAutospacing="1" w:line="240" w:lineRule="auto"/>
+        <w:ind w:left="375"/>
+        <w:rPr>
+          <w:rFonts w:ascii="Verdana" w:eastAsia="Times New Roman" w:hAnsi="Verdana" w:cs="Helvetica"/>
+          <w:color w:val="2D3B45"/>
+          <w:sz w:val="20"/>
+          <w:szCs w:val="20"/>
+        </w:rPr>
+      </w:pPr>
+      <w:r>
+        <w:rPr>
+          <w:rFonts w:ascii="Verdana" w:eastAsia="Times New Roman" w:hAnsi="Verdana" w:cs="Helvetica"/>
+          <w:color w:val="2D3B45"/>
+          <w:sz w:val="20"/>
+          <w:szCs w:val="20"/>
+        </w:rPr>
+        <w:t>Blockquotes</w:t>
+      </w:r>
+    </w:p>
+    <w:p>
+      <w:pPr>
+        <w:numPr>
+          <w:ilvl w:val="0"/>
+          <w:numId w:val="20"/>
+        </w:numPr>
+        <w:spacing w:before="100" w:beforeAutospacing="1" w:after="100" w:afterAutospacing="1" w:line="240" w:lineRule="auto"/>
+        <w:ind w:left="375"/>
+        <w:rPr>
+          <w:rFonts w:ascii="Verdana" w:eastAsia="Times New Roman" w:hAnsi="Verdana" w:cs="Helvetica"/>
+          <w:color w:val="2D3B45"/>
+          <w:sz w:val="20"/>
+          <w:szCs w:val="20"/>
+        </w:rPr>
+      </w:pPr>
+      <w:r>
+        <w:rPr>
+          <w:rFonts w:ascii="Verdana" w:eastAsia="Times New Roman" w:hAnsi="Verdana" w:cs="Helvetica"/>
+          <w:color w:val="2D3B45"/>
+          <w:sz w:val="20"/>
+          <w:szCs w:val="20"/>
+        </w:rPr>
+        <w:t>Emphasized paragraphs: </w:t>
+      </w:r>
+      <w:r>
+        <w:rPr>
+          <w:rFonts w:ascii="Verdana" w:eastAsia="Times New Roman" w:hAnsi="Verdana" w:cs="Helvetica"/>
+          <w:color w:val="2D3B45"/>
+          <w:sz w:val="20"/>
+          <w:szCs w:val="20"/>
+        </w:rPr>
+        <w:br/>
+      </w:r>
+      <w:r>
+        <w:rPr>
+          <w:rFonts w:ascii="Consolas" w:eastAsia="Times New Roman" w:hAnsi="Consolas" w:cs="Courier New"/>
+          <w:color w:val="EE0612"/>
+          <w:sz w:val="20"/>
+          <w:szCs w:val="20"/>
+          <w:bdr w:val="single" w:sz="6" w:space="0" w:color="C7CDD1" w:frame="1"/>
+          <w:shd w:val="clear" w:color="auto" w:fill="F5F5F5"/>
+        </w:rPr>
+        <w:t xml:space="preserve">  &lt;p class="lead"&gt;This paragraph is more important than the </w:t>
+      </w:r>
+      <w:proofErr w:type="gramStart"/>
+      <w:r>
+        <w:rPr>
+          <w:rFonts w:ascii="Consolas" w:eastAsia="Times New Roman" w:hAnsi="Consolas" w:cs="Courier New"/>
+          <w:color w:val="EE0612"/>
+          <w:sz w:val="20"/>
+          <w:szCs w:val="20"/>
+          <w:bdr w:val="single" w:sz="6" w:space="0" w:color="C7CDD1" w:frame="1"/>
+          <w:shd w:val="clear" w:color="auto" w:fill="F5F5F5"/>
+        </w:rPr>
+        <w:t>others!&lt;</w:t>
+      </w:r>
+      <w:proofErr w:type="gramEnd"/>
+      <w:r>
+        <w:rPr>
+          <w:rFonts w:ascii="Consolas" w:eastAsia="Times New Roman" w:hAnsi="Consolas" w:cs="Courier New"/>
+          <w:color w:val="EE0612"/>
+          <w:sz w:val="20"/>
+          <w:szCs w:val="20"/>
+          <w:bdr w:val="single" w:sz="6" w:space="0" w:color="C7CDD1" w:frame="1"/>
+          <w:shd w:val="clear" w:color="auto" w:fill="F5F5F5"/>
+        </w:rPr>
+        <w:t>/p&gt;</w:t>
+      </w:r>
+    </w:p>
+    <w:p>
+      <w:pPr>
+        <w:spacing w:after="0"/>
+        <w:rPr>
+          <w:rFonts w:ascii="Verdana" w:hAnsi="Verdana"/>
+          <w:color w:val="2D3B45"/>
+          <w:shd w:val="clear" w:color="auto" w:fill="FDFDFD"/>
+        </w:rPr>
+      </w:pPr>
+      <w:r>
+        <w:rPr>
+          <w:rFonts w:ascii="Verdana" w:hAnsi="Verdana"/>
+          <w:color w:val="2D3B45"/>
+          <w:shd w:val="clear" w:color="auto" w:fill="FDFDFD"/>
+        </w:rPr>
+        <w:t xml:space="preserve">Bootstrap also supports responsive tables. Wrap your &lt;table&gt; in a parent bearing </w:t>
+      </w:r>
+      <w:proofErr w:type="gramStart"/>
+      <w:r>
+        <w:rPr>
+          <w:rFonts w:ascii="Verdana" w:hAnsi="Verdana"/>
+          <w:color w:val="2D3B45"/>
+          <w:shd w:val="clear" w:color="auto" w:fill="FDFDFD"/>
+        </w:rPr>
+        <w:t>the </w:t>
+      </w:r>
+      <w:r>
+        <w:rPr>
+          <w:rStyle w:val="HTMLCode"/>
+          <w:rFonts w:ascii="Consolas" w:eastAsiaTheme="minorHAnsi" w:hAnsi="Consolas"/>
+          <w:color w:val="EE0612"/>
+          <w:bdr w:val="single" w:sz="6" w:space="0" w:color="C7CDD1" w:frame="1"/>
+          <w:shd w:val="clear" w:color="auto" w:fill="F5F5F5"/>
+        </w:rPr>
+        <w:t>.table</w:t>
+      </w:r>
+      <w:proofErr w:type="gramEnd"/>
+      <w:r>
+        <w:rPr>
+          <w:rStyle w:val="HTMLCode"/>
+          <w:rFonts w:ascii="Consolas" w:eastAsiaTheme="minorHAnsi" w:hAnsi="Consolas"/>
+          <w:color w:val="EE0612"/>
+          <w:bdr w:val="single" w:sz="6" w:space="0" w:color="C7CDD1" w:frame="1"/>
+          <w:shd w:val="clear" w:color="auto" w:fill="F5F5F5"/>
+        </w:rPr>
+        <w:t>-responsive</w:t>
+      </w:r>
+      <w:r>
+        <w:rPr>
+          <w:rFonts w:ascii="Verdana" w:hAnsi="Verdana"/>
+          <w:color w:val="2D3B45"/>
+          <w:shd w:val="clear" w:color="auto" w:fill="FDFDFD"/>
+        </w:rPr>
+        <w:t> class and your table will become scrollable if it out-grows the space available in the view.</w:t>
+      </w:r>
+    </w:p>
+    <w:p>
+      <w:pPr>
+        <w:spacing w:after="0"/>
+        <w:rPr>
+          <w:sz w:val="20"/>
+          <w:szCs w:val="20"/>
+        </w:rPr>
+      </w:pPr>
+    </w:p>
+    <w:p>
+      <w:pPr>
+        <w:spacing w:after="0" w:line="240" w:lineRule="auto"/>
+        <w:rPr>
+          <w:rFonts w:ascii="Verdana" w:eastAsia="Times New Roman" w:hAnsi="Verdana" w:cs="Times New Roman"/>
+          <w:color w:val="2D3B45"/>
+          <w:sz w:val="20"/>
+          <w:szCs w:val="20"/>
+        </w:rPr>
+      </w:pPr>
+      <w:r>
+        <w:rPr>
+          <w:rFonts w:ascii="Verdana" w:eastAsia="Times New Roman" w:hAnsi="Verdana" w:cs="Times New Roman"/>
+          <w:color w:val="2D3B45"/>
+          <w:sz w:val="20"/>
+          <w:szCs w:val="20"/>
+        </w:rPr>
+        <w:t>Forms include inputs, labels, and buttons, but there's more to style than just those. Bootstrap scales form content based on the view width. In addition to HTML controls, Bootstrap offers styles for the following form features:</w:t>
+      </w:r>
+    </w:p>
+    <w:p>
+      <w:pPr>
+        <w:numPr>
+          <w:ilvl w:val="0"/>
+          <w:numId w:val="21"/>
+        </w:numPr>
+        <w:spacing w:after="0" w:line="240" w:lineRule="auto"/>
+        <w:ind w:left="375"/>
+        <w:rPr>
+          <w:rFonts w:ascii="Verdana" w:eastAsia="Times New Roman" w:hAnsi="Verdana" w:cs="Helvetica"/>
+          <w:color w:val="2D3B45"/>
+          <w:sz w:val="20"/>
+          <w:szCs w:val="20"/>
+        </w:rPr>
+      </w:pPr>
+      <w:r>
+        <w:rPr>
+          <w:rFonts w:ascii="Verdana" w:eastAsia="Times New Roman" w:hAnsi="Verdana" w:cs="Helvetica"/>
+          <w:color w:val="2D3B45"/>
+          <w:sz w:val="20"/>
+          <w:szCs w:val="20"/>
+        </w:rPr>
+        <w:t>Control state: </w:t>
+      </w:r>
+    </w:p>
+    <w:p>
+      <w:pPr>
+        <w:numPr>
+          <w:ilvl w:val="1"/>
+          <w:numId w:val="21"/>
+        </w:numPr>
+        <w:spacing w:after="0" w:line="240" w:lineRule="auto"/>
+        <w:ind w:left="750"/>
+        <w:rPr>
+          <w:rFonts w:ascii="Verdana" w:eastAsia="Times New Roman" w:hAnsi="Verdana" w:cs="Helvetica"/>
+          <w:color w:val="2D3B45"/>
+          <w:sz w:val="20"/>
+          <w:szCs w:val="20"/>
+        </w:rPr>
+      </w:pPr>
+      <w:r>
+        <w:rPr>
+          <w:rFonts w:ascii="Verdana" w:eastAsia="Times New Roman" w:hAnsi="Verdana" w:cs="Helvetica"/>
+          <w:color w:val="2D3B45"/>
+          <w:sz w:val="20"/>
+          <w:szCs w:val="20"/>
+        </w:rPr>
+        <w:t>Focused</w:t>
+      </w:r>
+    </w:p>
+    <w:p>
+      <w:pPr>
+        <w:numPr>
+          <w:ilvl w:val="1"/>
+          <w:numId w:val="21"/>
+        </w:numPr>
+        <w:spacing w:after="0" w:line="240" w:lineRule="auto"/>
+        <w:ind w:left="750"/>
+        <w:rPr>
+          <w:rFonts w:ascii="Verdana" w:eastAsia="Times New Roman" w:hAnsi="Verdana" w:cs="Helvetica"/>
+          <w:color w:val="2D3B45"/>
+          <w:sz w:val="20"/>
+          <w:szCs w:val="20"/>
+        </w:rPr>
+      </w:pPr>
+      <w:r>
+        <w:rPr>
+          <w:rFonts w:ascii="Verdana" w:eastAsia="Times New Roman" w:hAnsi="Verdana" w:cs="Helvetica"/>
+          <w:color w:val="2D3B45"/>
+          <w:sz w:val="20"/>
+          <w:szCs w:val="20"/>
+        </w:rPr>
+        <w:t>Disabled </w:t>
+      </w:r>
+    </w:p>
+    <w:p>
+      <w:pPr>
+        <w:numPr>
+          <w:ilvl w:val="1"/>
+          <w:numId w:val="21"/>
+        </w:numPr>
+        <w:spacing w:after="0" w:line="240" w:lineRule="auto"/>
+        <w:ind w:left="750"/>
+        <w:rPr>
+          <w:rFonts w:ascii="Verdana" w:eastAsia="Times New Roman" w:hAnsi="Verdana" w:cs="Helvetica"/>
+          <w:color w:val="2D3B45"/>
+          <w:sz w:val="20"/>
+          <w:szCs w:val="20"/>
+        </w:rPr>
+      </w:pPr>
+      <w:r>
+        <w:rPr>
+          <w:rFonts w:ascii="Verdana" w:eastAsia="Times New Roman" w:hAnsi="Verdana" w:cs="Helvetica"/>
+          <w:color w:val="2D3B45"/>
+          <w:sz w:val="20"/>
+          <w:szCs w:val="20"/>
+        </w:rPr>
+        <w:t>Read-only </w:t>
+      </w:r>
+    </w:p>
+    <w:p>
+      <w:pPr>
+        <w:numPr>
+          <w:ilvl w:val="1"/>
+          <w:numId w:val="21"/>
+        </w:numPr>
+        <w:spacing w:after="0" w:line="240" w:lineRule="auto"/>
+        <w:ind w:left="750"/>
+        <w:rPr>
+          <w:rFonts w:ascii="Verdana" w:eastAsia="Times New Roman" w:hAnsi="Verdana" w:cs="Helvetica"/>
+          <w:color w:val="2D3B45"/>
+          <w:sz w:val="20"/>
+          <w:szCs w:val="20"/>
+        </w:rPr>
+      </w:pPr>
+      <w:r>
+        <w:rPr>
+          <w:rFonts w:ascii="Verdana" w:eastAsia="Times New Roman" w:hAnsi="Verdana" w:cs="Helvetica"/>
+          <w:color w:val="2D3B45"/>
+          <w:sz w:val="20"/>
+          <w:szCs w:val="20"/>
+        </w:rPr>
+        <w:t>Valid or Invalid</w:t>
+      </w:r>
+    </w:p>
+    <w:p>
+      <w:pPr>
+        <w:numPr>
+          <w:ilvl w:val="0"/>
+          <w:numId w:val="21"/>
+        </w:numPr>
+        <w:spacing w:after="0" w:line="240" w:lineRule="auto"/>
+        <w:ind w:left="375"/>
+        <w:rPr>
+          <w:rFonts w:ascii="Verdana" w:eastAsia="Times New Roman" w:hAnsi="Verdana" w:cs="Helvetica"/>
+          <w:color w:val="2D3B45"/>
+          <w:sz w:val="20"/>
+          <w:szCs w:val="20"/>
+        </w:rPr>
+      </w:pPr>
+      <w:r>
+        <w:rPr>
+          <w:rFonts w:ascii="Verdana" w:eastAsia="Times New Roman" w:hAnsi="Verdana" w:cs="Helvetica"/>
+          <w:color w:val="2D3B45"/>
+          <w:sz w:val="20"/>
+          <w:szCs w:val="20"/>
+        </w:rPr>
+        <w:t>Explicit control sizes</w:t>
+      </w:r>
+    </w:p>
+    <w:p>
+      <w:pPr>
+        <w:numPr>
+          <w:ilvl w:val="0"/>
+          <w:numId w:val="21"/>
+        </w:numPr>
+        <w:spacing w:after="0" w:line="240" w:lineRule="auto"/>
+        <w:ind w:left="375"/>
+        <w:rPr>
+          <w:rFonts w:ascii="Verdana" w:eastAsia="Times New Roman" w:hAnsi="Verdana" w:cs="Helvetica"/>
+          <w:color w:val="2D3B45"/>
+          <w:sz w:val="20"/>
+          <w:szCs w:val="20"/>
+        </w:rPr>
+      </w:pPr>
+      <w:r>
+        <w:rPr>
+          <w:rFonts w:ascii="Verdana" w:eastAsia="Times New Roman" w:hAnsi="Verdana" w:cs="Helvetica"/>
+          <w:color w:val="2D3B45"/>
+          <w:sz w:val="20"/>
+          <w:szCs w:val="20"/>
+        </w:rPr>
+        <w:t>Help text (instructions or hints)</w:t>
+      </w:r>
+    </w:p>
+    <w:p>
+      <w:pPr>
+        <w:spacing w:after="0"/>
+        <w:rPr>
+          <w:sz w:val="20"/>
+          <w:szCs w:val="20"/>
+        </w:rPr>
+      </w:pPr>
+    </w:p>
+    <w:p>
+      <w:pPr>
+        <w:spacing w:after="0"/>
+        <w:rPr>
+          <w:sz w:val="20"/>
+          <w:szCs w:val="20"/>
+        </w:rPr>
+      </w:pPr>
+    </w:p>
+    <w:p>
+      <w:pPr>
+        <w:spacing w:after="0" w:line="240" w:lineRule="auto"/>
+        <w:rPr>
+          <w:rFonts w:ascii="Verdana" w:eastAsia="Times New Roman" w:hAnsi="Verdana" w:cs="Times New Roman"/>
+          <w:color w:val="2D3B45"/>
+          <w:sz w:val="20"/>
+          <w:szCs w:val="20"/>
+        </w:rPr>
+      </w:pPr>
+      <w:r>
+        <w:rPr>
+          <w:rFonts w:ascii="Verdana" w:eastAsia="Times New Roman" w:hAnsi="Verdana" w:cs="Times New Roman"/>
+          <w:color w:val="2D3B45"/>
+          <w:sz w:val="20"/>
+          <w:szCs w:val="20"/>
+        </w:rPr>
+        <w:t>Image handling is easier with Bootstrap:</w:t>
+      </w:r>
+    </w:p>
+    <w:p>
+      <w:pPr>
+        <w:numPr>
+          <w:ilvl w:val="0"/>
+          <w:numId w:val="22"/>
+        </w:numPr>
+        <w:spacing w:after="0" w:line="240" w:lineRule="auto"/>
+        <w:ind w:left="375"/>
+        <w:rPr>
+          <w:rFonts w:ascii="Verdana" w:eastAsia="Times New Roman" w:hAnsi="Verdana" w:cs="Helvetica"/>
+          <w:color w:val="2D3B45"/>
+          <w:sz w:val="20"/>
+          <w:szCs w:val="20"/>
+        </w:rPr>
+      </w:pPr>
+      <w:r>
+        <w:rPr>
+          <w:rFonts w:ascii="Verdana" w:eastAsia="Times New Roman" w:hAnsi="Verdana" w:cs="Helvetica"/>
+          <w:color w:val="2D3B45"/>
+          <w:sz w:val="20"/>
+          <w:szCs w:val="20"/>
+        </w:rPr>
+        <w:t>Make images responsive by adding the </w:t>
+      </w:r>
+      <w:r>
+        <w:rPr>
+          <w:rFonts w:ascii="Consolas" w:eastAsia="Times New Roman" w:hAnsi="Consolas" w:cs="Courier New"/>
+          <w:color w:val="EE0612"/>
+          <w:sz w:val="20"/>
+          <w:szCs w:val="20"/>
+          <w:bdr w:val="single" w:sz="6" w:space="0" w:color="C7CDD1" w:frame="1"/>
+          <w:shd w:val="clear" w:color="auto" w:fill="F5F5F5"/>
+        </w:rPr>
+        <w:t>.</w:t>
+      </w:r>
+      <w:proofErr w:type="spellStart"/>
+      <w:r>
+        <w:rPr>
+          <w:rFonts w:ascii="Consolas" w:eastAsia="Times New Roman" w:hAnsi="Consolas" w:cs="Courier New"/>
+          <w:color w:val="EE0612"/>
+          <w:sz w:val="20"/>
+          <w:szCs w:val="20"/>
+          <w:bdr w:val="single" w:sz="6" w:space="0" w:color="C7CDD1" w:frame="1"/>
+          <w:shd w:val="clear" w:color="auto" w:fill="F5F5F5"/>
+        </w:rPr>
+        <w:t>img</w:t>
+      </w:r>
+      <w:proofErr w:type="spellEnd"/>
+      <w:r>
+        <w:rPr>
+          <w:rFonts w:ascii="Consolas" w:eastAsia="Times New Roman" w:hAnsi="Consolas" w:cs="Courier New"/>
+          <w:color w:val="EE0612"/>
+          <w:sz w:val="20"/>
+          <w:szCs w:val="20"/>
+          <w:bdr w:val="single" w:sz="6" w:space="0" w:color="C7CDD1" w:frame="1"/>
+          <w:shd w:val="clear" w:color="auto" w:fill="F5F5F5"/>
+        </w:rPr>
+        <w:t>-fluid</w:t>
+      </w:r>
+      <w:r>
+        <w:rPr>
+          <w:rFonts w:ascii="Verdana" w:eastAsia="Times New Roman" w:hAnsi="Verdana" w:cs="Helvetica"/>
+          <w:color w:val="2D3B45"/>
+          <w:sz w:val="20"/>
+          <w:szCs w:val="20"/>
+        </w:rPr>
+        <w:t> class. With it, images scale nicely within their parent.</w:t>
+      </w:r>
+    </w:p>
+    <w:p>
+      <w:pPr>
+        <w:numPr>
+          <w:ilvl w:val="0"/>
+          <w:numId w:val="22"/>
+        </w:numPr>
+        <w:spacing w:after="0" w:line="240" w:lineRule="auto"/>
+        <w:ind w:left="375"/>
+        <w:rPr>
+          <w:rFonts w:ascii="Verdana" w:eastAsia="Times New Roman" w:hAnsi="Verdana" w:cs="Helvetica"/>
+          <w:color w:val="2D3B45"/>
+          <w:sz w:val="20"/>
+          <w:szCs w:val="20"/>
+        </w:rPr>
+      </w:pPr>
+      <w:r>
+        <w:rPr>
+          <w:rFonts w:ascii="Verdana" w:eastAsia="Times New Roman" w:hAnsi="Verdana" w:cs="Helvetica"/>
+          <w:color w:val="2D3B45"/>
+          <w:sz w:val="20"/>
+          <w:szCs w:val="20"/>
+        </w:rPr>
+        <w:t>Add a gently rounded border with </w:t>
+      </w:r>
+      <w:r>
+        <w:rPr>
+          <w:rFonts w:ascii="Consolas" w:eastAsia="Times New Roman" w:hAnsi="Consolas" w:cs="Courier New"/>
+          <w:color w:val="EE0612"/>
+          <w:sz w:val="20"/>
+          <w:szCs w:val="20"/>
+          <w:bdr w:val="single" w:sz="6" w:space="0" w:color="C7CDD1" w:frame="1"/>
+          <w:shd w:val="clear" w:color="auto" w:fill="F5F5F5"/>
+        </w:rPr>
+        <w:t>.</w:t>
+      </w:r>
+      <w:proofErr w:type="spellStart"/>
+      <w:r>
+        <w:rPr>
+          <w:rFonts w:ascii="Consolas" w:eastAsia="Times New Roman" w:hAnsi="Consolas" w:cs="Courier New"/>
+          <w:color w:val="EE0612"/>
+          <w:sz w:val="20"/>
+          <w:szCs w:val="20"/>
+          <w:bdr w:val="single" w:sz="6" w:space="0" w:color="C7CDD1" w:frame="1"/>
+          <w:shd w:val="clear" w:color="auto" w:fill="F5F5F5"/>
+        </w:rPr>
+        <w:t>img</w:t>
+      </w:r>
+      <w:proofErr w:type="spellEnd"/>
+      <w:r>
+        <w:rPr>
+          <w:rFonts w:ascii="Consolas" w:eastAsia="Times New Roman" w:hAnsi="Consolas" w:cs="Courier New"/>
+          <w:color w:val="EE0612"/>
+          <w:sz w:val="20"/>
+          <w:szCs w:val="20"/>
+          <w:bdr w:val="single" w:sz="6" w:space="0" w:color="C7CDD1" w:frame="1"/>
+          <w:shd w:val="clear" w:color="auto" w:fill="F5F5F5"/>
+        </w:rPr>
+        <w:t>-thumbnail</w:t>
+      </w:r>
+      <w:r>
+        <w:rPr>
+          <w:rFonts w:ascii="Verdana" w:eastAsia="Times New Roman" w:hAnsi="Verdana" w:cs="Helvetica"/>
+          <w:color w:val="2D3B45"/>
+          <w:sz w:val="20"/>
+          <w:szCs w:val="20"/>
+        </w:rPr>
+        <w:t>.</w:t>
+      </w:r>
+    </w:p>
+    <w:p>
+      <w:pPr>
+        <w:numPr>
+          <w:ilvl w:val="0"/>
+          <w:numId w:val="22"/>
+        </w:numPr>
+        <w:spacing w:after="0" w:line="240" w:lineRule="auto"/>
+        <w:ind w:left="375"/>
+        <w:rPr>
+          <w:rFonts w:ascii="Verdana" w:eastAsia="Times New Roman" w:hAnsi="Verdana" w:cs="Helvetica"/>
+          <w:color w:val="2D3B45"/>
+          <w:sz w:val="24"/>
+          <w:szCs w:val="24"/>
+        </w:rPr>
+      </w:pPr>
+      <w:r>
+        <w:rPr>
+          <w:rFonts w:ascii="Verdana" w:eastAsia="Times New Roman" w:hAnsi="Verdana" w:cs="Helvetica"/>
+          <w:color w:val="2D3B45"/>
+          <w:sz w:val="20"/>
+          <w:szCs w:val="20"/>
+        </w:rPr>
+        <w:t>Add a more</w:t>
+      </w:r>
+      <w:r>
+        <w:rPr>
+          <w:rFonts w:ascii="Verdana" w:eastAsia="Times New Roman" w:hAnsi="Verdana" w:cs="Helvetica"/>
+          <w:color w:val="2D3B45"/>
+          <w:sz w:val="24"/>
+          <w:szCs w:val="24"/>
+        </w:rPr>
+        <w:t xml:space="preserve"> pronounced shape effect with </w:t>
+      </w:r>
+      <w:proofErr w:type="gramStart"/>
+      <w:r>
+        <w:rPr>
+          <w:rFonts w:ascii="Verdana" w:eastAsia="Times New Roman" w:hAnsi="Verdana" w:cs="Helvetica"/>
+          <w:color w:val="2D3B45"/>
+          <w:sz w:val="24"/>
+          <w:szCs w:val="24"/>
+        </w:rPr>
+        <w:t>the </w:t>
+      </w:r>
+      <w:r>
+        <w:rPr>
+          <w:rFonts w:ascii="Consolas" w:eastAsia="Times New Roman" w:hAnsi="Consolas" w:cs="Courier New"/>
+          <w:color w:val="EE0612"/>
+          <w:sz w:val="20"/>
+          <w:szCs w:val="20"/>
+          <w:bdr w:val="single" w:sz="6" w:space="0" w:color="C7CDD1" w:frame="1"/>
+          <w:shd w:val="clear" w:color="auto" w:fill="F5F5F5"/>
+        </w:rPr>
+        <w:t>.rounded</w:t>
+      </w:r>
+      <w:proofErr w:type="gramEnd"/>
+      <w:r>
+        <w:rPr>
+          <w:rFonts w:ascii="Verdana" w:eastAsia="Times New Roman" w:hAnsi="Verdana" w:cs="Helvetica"/>
+          <w:color w:val="2D3B45"/>
+          <w:sz w:val="24"/>
+          <w:szCs w:val="24"/>
+        </w:rPr>
+        <w:t> or </w:t>
+      </w:r>
+      <w:r>
+        <w:rPr>
+          <w:rFonts w:ascii="Consolas" w:eastAsia="Times New Roman" w:hAnsi="Consolas" w:cs="Courier New"/>
+          <w:color w:val="EE0612"/>
+          <w:sz w:val="20"/>
+          <w:szCs w:val="20"/>
+          <w:bdr w:val="single" w:sz="6" w:space="0" w:color="C7CDD1" w:frame="1"/>
+          <w:shd w:val="clear" w:color="auto" w:fill="F5F5F5"/>
+        </w:rPr>
+        <w:t>.rounded-circle</w:t>
+      </w:r>
+      <w:r>
+        <w:rPr>
+          <w:rFonts w:ascii="Verdana" w:eastAsia="Times New Roman" w:hAnsi="Verdana" w:cs="Helvetica"/>
+          <w:color w:val="2D3B45"/>
+          <w:sz w:val="24"/>
+          <w:szCs w:val="24"/>
+        </w:rPr>
+        <w:t> classes.</w:t>
+      </w:r>
+    </w:p>
+    <w:p>
+      <w:pPr>
+        <w:spacing w:after="0"/>
+        <w:rPr>
+          <w:sz w:val="20"/>
+          <w:szCs w:val="20"/>
+        </w:rPr>
+      </w:pPr>
+    </w:p>
+    <w:p>
+      <w:pPr>
+        <w:spacing w:after="0"/>
+        <w:rPr>
+          <w:sz w:val="20"/>
+          <w:szCs w:val="20"/>
+        </w:rPr>
+      </w:pPr>
+      <w:r>
+        <w:rPr>
+          <w:noProof/>
+          <w:sz w:val="20"/>
+          <w:szCs w:val="20"/>
+        </w:rPr>
+        <w:drawing>
+          <wp:inline distT="0" distB="0" distL="0" distR="0" wp14:anchorId="45A38783" wp14:editId="0BC94B03">
+            <wp:extent cx="3962400" cy="1250994"/>
+            <wp:effectExtent l="0" t="0" r="0" b="6350"/>
+            <wp:docPr id="32" name="Picture 32"/>
+            <wp:cNvGraphicFramePr>
+              <a:graphicFrameLocks xmlns:a="http://schemas.openxmlformats.org/drawingml/2006/main" noChangeAspect="1"/>
+            </wp:cNvGraphicFramePr>
+            <a:graphic xmlns:a="http://schemas.openxmlformats.org/drawingml/2006/main">
+              <a:graphicData uri="http://schemas.openxmlformats.org/drawingml/2006/picture">
+                <pic:pic xmlns:pic="http://schemas.openxmlformats.org/drawingml/2006/picture">
+                  <pic:nvPicPr>
+                    <pic:cNvPr id="0" name="Picture 27"/>
+                    <pic:cNvPicPr>
+                      <a:picLocks noChangeAspect="1" noChangeArrowheads="1"/>
+                    </pic:cNvPicPr>
+                  </pic:nvPicPr>
+                  <pic:blipFill>
+                    <a:blip r:embed="rId36">
+                      <a:extLst>
+                        <a:ext uri="{28A0092B-C50C-407E-A947-70E740481C1C}">
+                          <a14:useLocalDpi xmlns:a14="http://schemas.microsoft.com/office/drawing/2010/main" val="0"/>
+                        </a:ext>
+                      </a:extLst>
+                    </a:blip>
+                    <a:srcRect/>
+                    <a:stretch>
+                      <a:fillRect/>
+                    </a:stretch>
+                  </pic:blipFill>
+                  <pic:spPr bwMode="auto">
+                    <a:xfrm>
+                      <a:off x="0" y="0"/>
+                      <a:ext cx="3988732" cy="1259307"/>
+                    </a:xfrm>
+                    <a:prstGeom prst="rect">
+                      <a:avLst/>
+                    </a:prstGeom>
+                    <a:noFill/>
+                    <a:ln>
+                      <a:noFill/>
+                    </a:ln>
+                  </pic:spPr>
+                </pic:pic>
+              </a:graphicData>
+            </a:graphic>
+          </wp:inline>
+        </w:drawing>
+      </w:r>
+    </w:p>
+    <w:p>
+      <w:pPr>
+        <w:spacing w:after="0"/>
+        <w:rPr>
+          <w:sz w:val="20"/>
+          <w:szCs w:val="20"/>
+        </w:rPr>
+      </w:pPr>
+    </w:p>
+    <w:p>
+      <w:pPr>
+        <w:pStyle w:val="Heading2"/>
+        <w:pBdr>
+          <w:bottom w:val="single" w:sz="6" w:space="0" w:color="DCDCDC"/>
+        </w:pBdr>
+        <w:spacing w:before="0"/>
+        <w:rPr>
+          <w:rFonts w:ascii="Arial" w:hAnsi="Arial" w:cs="Arial"/>
+          <w:color w:val="B22222"/>
+          <w:sz w:val="20"/>
+          <w:szCs w:val="20"/>
+        </w:rPr>
+      </w:pPr>
+      <w:r>
+        <w:rPr>
+          <w:rFonts w:ascii="Arial" w:hAnsi="Arial" w:cs="Arial"/>
+          <w:b/>
+          <w:bCs/>
+          <w:color w:val="B22222"/>
+          <w:sz w:val="20"/>
+          <w:szCs w:val="20"/>
+        </w:rPr>
+        <w:lastRenderedPageBreak/>
+        <w:t>Utilities</w:t>
+      </w:r>
+    </w:p>
+    <w:p>
+      <w:pPr>
+        <w:pStyle w:val="NormalWeb"/>
+        <w:spacing w:before="0" w:beforeAutospacing="0" w:after="0" w:afterAutospacing="0"/>
+        <w:rPr>
+          <w:rFonts w:ascii="Verdana" w:hAnsi="Verdana"/>
+          <w:color w:val="2D3B45"/>
+          <w:sz w:val="20"/>
+          <w:szCs w:val="20"/>
+        </w:rPr>
+      </w:pPr>
+      <w:r>
+        <w:rPr>
+          <w:rFonts w:ascii="Verdana" w:hAnsi="Verdana"/>
+          <w:color w:val="2D3B45"/>
+          <w:sz w:val="20"/>
+          <w:szCs w:val="20"/>
+        </w:rPr>
+        <w:t>Say you want to tweak some HTML that doesn't quite fit into typography, tables, forms, or images. That's no problem. Mix and match Bootstraps utility classes to get exactly the effect you're after. Utilities include:</w:t>
+      </w:r>
+    </w:p>
+    <w:p>
+      <w:pPr>
+        <w:numPr>
+          <w:ilvl w:val="0"/>
+          <w:numId w:val="23"/>
+        </w:numPr>
+        <w:spacing w:after="0" w:line="240" w:lineRule="auto"/>
+        <w:ind w:left="375"/>
+        <w:rPr>
+          <w:rFonts w:ascii="Verdana" w:hAnsi="Verdana" w:cs="Helvetica"/>
+          <w:color w:val="2D3B45"/>
+          <w:sz w:val="20"/>
+          <w:szCs w:val="20"/>
+        </w:rPr>
+      </w:pPr>
+      <w:hyperlink r:id="rId37" w:tgtFrame="_blank" w:history="1">
+        <w:r>
+          <w:rPr>
+            <w:rStyle w:val="Hyperlink"/>
+            <w:rFonts w:ascii="Verdana" w:hAnsi="Verdana" w:cs="Helvetica"/>
+            <w:sz w:val="20"/>
+            <w:szCs w:val="20"/>
+          </w:rPr>
+          <w:t>Borders</w:t>
+        </w:r>
+        <w:r>
+          <w:rPr>
+            <w:rStyle w:val="screenreader-only"/>
+            <w:rFonts w:ascii="Verdana" w:hAnsi="Verdana" w:cs="Helvetica"/>
+            <w:color w:val="0000FF"/>
+            <w:sz w:val="20"/>
+            <w:szCs w:val="20"/>
+            <w:u w:val="single"/>
+            <w:bdr w:val="none" w:sz="0" w:space="0" w:color="auto" w:frame="1"/>
+          </w:rPr>
+          <w:t> (Links to an external site</w:t>
+        </w:r>
+        <w:proofErr w:type="gramStart"/>
+        <w:r>
+          <w:rPr>
+            <w:rStyle w:val="screenreader-only"/>
+            <w:rFonts w:ascii="Verdana" w:hAnsi="Verdana" w:cs="Helvetica"/>
+            <w:color w:val="0000FF"/>
+            <w:sz w:val="20"/>
+            <w:szCs w:val="20"/>
+            <w:u w:val="single"/>
+            <w:bdr w:val="none" w:sz="0" w:space="0" w:color="auto" w:frame="1"/>
+          </w:rPr>
+          <w:t>.)Links</w:t>
+        </w:r>
+        <w:proofErr w:type="gramEnd"/>
+        <w:r>
+          <w:rPr>
+            <w:rStyle w:val="screenreader-only"/>
+            <w:rFonts w:ascii="Verdana" w:hAnsi="Verdana" w:cs="Helvetica"/>
+            <w:color w:val="0000FF"/>
+            <w:sz w:val="20"/>
+            <w:szCs w:val="20"/>
+            <w:u w:val="single"/>
+            <w:bdr w:val="none" w:sz="0" w:space="0" w:color="auto" w:frame="1"/>
+          </w:rPr>
+          <w:t xml:space="preserve"> to an external site.</w:t>
+        </w:r>
+      </w:hyperlink>
+    </w:p>
+    <w:p>
+      <w:pPr>
+        <w:numPr>
+          <w:ilvl w:val="0"/>
+          <w:numId w:val="23"/>
+        </w:numPr>
+        <w:spacing w:after="0" w:line="240" w:lineRule="auto"/>
+        <w:ind w:left="375"/>
+        <w:rPr>
+          <w:rFonts w:ascii="Verdana" w:hAnsi="Verdana" w:cs="Helvetica"/>
+          <w:color w:val="2D3B45"/>
+          <w:sz w:val="20"/>
+          <w:szCs w:val="20"/>
+        </w:rPr>
+      </w:pPr>
+      <w:hyperlink r:id="rId38" w:tgtFrame="_blank" w:history="1">
+        <w:r>
+          <w:rPr>
+            <w:rStyle w:val="Hyperlink"/>
+            <w:rFonts w:ascii="Verdana" w:hAnsi="Verdana" w:cs="Helvetica"/>
+            <w:sz w:val="20"/>
+            <w:szCs w:val="20"/>
+          </w:rPr>
+          <w:t>Colors</w:t>
+        </w:r>
+        <w:r>
+          <w:rPr>
+            <w:rStyle w:val="screenreader-only"/>
+            <w:rFonts w:ascii="Verdana" w:hAnsi="Verdana" w:cs="Helvetica"/>
+            <w:color w:val="0000FF"/>
+            <w:sz w:val="20"/>
+            <w:szCs w:val="20"/>
+            <w:u w:val="single"/>
+            <w:bdr w:val="none" w:sz="0" w:space="0" w:color="auto" w:frame="1"/>
+          </w:rPr>
+          <w:t> (Links to an external site</w:t>
+        </w:r>
+        <w:proofErr w:type="gramStart"/>
+        <w:r>
+          <w:rPr>
+            <w:rStyle w:val="screenreader-only"/>
+            <w:rFonts w:ascii="Verdana" w:hAnsi="Verdana" w:cs="Helvetica"/>
+            <w:color w:val="0000FF"/>
+            <w:sz w:val="20"/>
+            <w:szCs w:val="20"/>
+            <w:u w:val="single"/>
+            <w:bdr w:val="none" w:sz="0" w:space="0" w:color="auto" w:frame="1"/>
+          </w:rPr>
+          <w:t>.)Links</w:t>
+        </w:r>
+        <w:proofErr w:type="gramEnd"/>
+        <w:r>
+          <w:rPr>
+            <w:rStyle w:val="screenreader-only"/>
+            <w:rFonts w:ascii="Verdana" w:hAnsi="Verdana" w:cs="Helvetica"/>
+            <w:color w:val="0000FF"/>
+            <w:sz w:val="20"/>
+            <w:szCs w:val="20"/>
+            <w:u w:val="single"/>
+            <w:bdr w:val="none" w:sz="0" w:space="0" w:color="auto" w:frame="1"/>
+          </w:rPr>
+          <w:t xml:space="preserve"> to an external site.</w:t>
+        </w:r>
+      </w:hyperlink>
+    </w:p>
+    <w:p>
+      <w:pPr>
+        <w:numPr>
+          <w:ilvl w:val="0"/>
+          <w:numId w:val="23"/>
+        </w:numPr>
+        <w:spacing w:after="0" w:line="240" w:lineRule="auto"/>
+        <w:ind w:left="375"/>
+        <w:rPr>
+          <w:rFonts w:ascii="Verdana" w:hAnsi="Verdana" w:cs="Helvetica"/>
+          <w:color w:val="2D3B45"/>
+          <w:sz w:val="20"/>
+          <w:szCs w:val="20"/>
+        </w:rPr>
+      </w:pPr>
+      <w:r>
+        <w:rPr>
+          <w:rFonts w:ascii="Verdana" w:hAnsi="Verdana" w:cs="Helvetica"/>
+          <w:color w:val="2D3B45"/>
+          <w:sz w:val="20"/>
+          <w:szCs w:val="20"/>
+        </w:rPr>
+        <w:t>Flex and float layouts</w:t>
+      </w:r>
+    </w:p>
+    <w:p>
+      <w:pPr>
+        <w:numPr>
+          <w:ilvl w:val="0"/>
+          <w:numId w:val="23"/>
+        </w:numPr>
+        <w:spacing w:after="0" w:line="240" w:lineRule="auto"/>
+        <w:ind w:left="375"/>
+        <w:rPr>
+          <w:rFonts w:ascii="Verdana" w:hAnsi="Verdana" w:cs="Helvetica"/>
+          <w:color w:val="2D3B45"/>
+          <w:sz w:val="20"/>
+          <w:szCs w:val="20"/>
+        </w:rPr>
+      </w:pPr>
+      <w:hyperlink r:id="rId39" w:tgtFrame="_blank" w:history="1">
+        <w:r>
+          <w:rPr>
+            <w:rStyle w:val="Hyperlink"/>
+            <w:rFonts w:ascii="Verdana" w:hAnsi="Verdana" w:cs="Helvetica"/>
+            <w:sz w:val="20"/>
+            <w:szCs w:val="20"/>
+          </w:rPr>
+          <w:t>Position</w:t>
+        </w:r>
+        <w:r>
+          <w:rPr>
+            <w:rStyle w:val="screenreader-only"/>
+            <w:rFonts w:ascii="Verdana" w:hAnsi="Verdana" w:cs="Helvetica"/>
+            <w:color w:val="0000FF"/>
+            <w:sz w:val="20"/>
+            <w:szCs w:val="20"/>
+            <w:u w:val="single"/>
+            <w:bdr w:val="none" w:sz="0" w:space="0" w:color="auto" w:frame="1"/>
+          </w:rPr>
+          <w:t> (Links to an external site</w:t>
+        </w:r>
+        <w:proofErr w:type="gramStart"/>
+        <w:r>
+          <w:rPr>
+            <w:rStyle w:val="screenreader-only"/>
+            <w:rFonts w:ascii="Verdana" w:hAnsi="Verdana" w:cs="Helvetica"/>
+            <w:color w:val="0000FF"/>
+            <w:sz w:val="20"/>
+            <w:szCs w:val="20"/>
+            <w:u w:val="single"/>
+            <w:bdr w:val="none" w:sz="0" w:space="0" w:color="auto" w:frame="1"/>
+          </w:rPr>
+          <w:t>.)Links</w:t>
+        </w:r>
+        <w:proofErr w:type="gramEnd"/>
+        <w:r>
+          <w:rPr>
+            <w:rStyle w:val="screenreader-only"/>
+            <w:rFonts w:ascii="Verdana" w:hAnsi="Verdana" w:cs="Helvetica"/>
+            <w:color w:val="0000FF"/>
+            <w:sz w:val="20"/>
+            <w:szCs w:val="20"/>
+            <w:u w:val="single"/>
+            <w:bdr w:val="none" w:sz="0" w:space="0" w:color="auto" w:frame="1"/>
+          </w:rPr>
+          <w:t xml:space="preserve"> to an external site.</w:t>
+        </w:r>
+      </w:hyperlink>
+    </w:p>
+    <w:p>
+      <w:pPr>
+        <w:numPr>
+          <w:ilvl w:val="0"/>
+          <w:numId w:val="23"/>
+        </w:numPr>
+        <w:spacing w:after="0" w:line="240" w:lineRule="auto"/>
+        <w:ind w:left="375"/>
+        <w:rPr>
+          <w:rFonts w:ascii="Verdana" w:hAnsi="Verdana" w:cs="Helvetica"/>
+          <w:color w:val="2D3B45"/>
+          <w:sz w:val="20"/>
+          <w:szCs w:val="20"/>
+        </w:rPr>
+      </w:pPr>
+      <w:hyperlink r:id="rId40" w:tgtFrame="_blank" w:history="1">
+        <w:r>
+          <w:rPr>
+            <w:rStyle w:val="Hyperlink"/>
+            <w:rFonts w:ascii="Verdana" w:hAnsi="Verdana" w:cs="Helvetica"/>
+            <w:sz w:val="20"/>
+            <w:szCs w:val="20"/>
+          </w:rPr>
+          <w:t>Sizes</w:t>
+        </w:r>
+        <w:r>
+          <w:rPr>
+            <w:rStyle w:val="screenreader-only"/>
+            <w:rFonts w:ascii="Verdana" w:hAnsi="Verdana" w:cs="Helvetica"/>
+            <w:color w:val="0000FF"/>
+            <w:sz w:val="20"/>
+            <w:szCs w:val="20"/>
+            <w:u w:val="single"/>
+            <w:bdr w:val="none" w:sz="0" w:space="0" w:color="auto" w:frame="1"/>
+          </w:rPr>
+          <w:t> (Links to an external site</w:t>
+        </w:r>
+        <w:proofErr w:type="gramStart"/>
+        <w:r>
+          <w:rPr>
+            <w:rStyle w:val="screenreader-only"/>
+            <w:rFonts w:ascii="Verdana" w:hAnsi="Verdana" w:cs="Helvetica"/>
+            <w:color w:val="0000FF"/>
+            <w:sz w:val="20"/>
+            <w:szCs w:val="20"/>
+            <w:u w:val="single"/>
+            <w:bdr w:val="none" w:sz="0" w:space="0" w:color="auto" w:frame="1"/>
+          </w:rPr>
+          <w:t>.)Links</w:t>
+        </w:r>
+        <w:proofErr w:type="gramEnd"/>
+        <w:r>
+          <w:rPr>
+            <w:rStyle w:val="screenreader-only"/>
+            <w:rFonts w:ascii="Verdana" w:hAnsi="Verdana" w:cs="Helvetica"/>
+            <w:color w:val="0000FF"/>
+            <w:sz w:val="20"/>
+            <w:szCs w:val="20"/>
+            <w:u w:val="single"/>
+            <w:bdr w:val="none" w:sz="0" w:space="0" w:color="auto" w:frame="1"/>
+          </w:rPr>
+          <w:t xml:space="preserve"> to an external site.</w:t>
+        </w:r>
+      </w:hyperlink>
+    </w:p>
+    <w:p>
+      <w:pPr>
+        <w:numPr>
+          <w:ilvl w:val="0"/>
+          <w:numId w:val="23"/>
+        </w:numPr>
+        <w:spacing w:after="0" w:line="240" w:lineRule="auto"/>
+        <w:ind w:left="375"/>
+        <w:rPr>
+          <w:rFonts w:ascii="Verdana" w:hAnsi="Verdana" w:cs="Helvetica"/>
+          <w:color w:val="2D3B45"/>
+          <w:sz w:val="20"/>
+          <w:szCs w:val="20"/>
+        </w:rPr>
+      </w:pPr>
+      <w:r>
+        <w:rPr>
+          <w:rFonts w:ascii="Verdana" w:hAnsi="Verdana" w:cs="Helvetica"/>
+          <w:color w:val="2D3B45"/>
+          <w:sz w:val="20"/>
+          <w:szCs w:val="20"/>
+        </w:rPr>
+        <w:t>And many more</w:t>
+      </w:r>
+    </w:p>
+    <w:p>
+      <w:pPr>
+        <w:pStyle w:val="NormalWeb"/>
+        <w:spacing w:before="0" w:beforeAutospacing="0" w:after="0" w:afterAutospacing="0"/>
+        <w:rPr>
+          <w:rFonts w:ascii="Verdana" w:hAnsi="Verdana"/>
+          <w:color w:val="2D3B45"/>
+          <w:sz w:val="20"/>
+          <w:szCs w:val="20"/>
+        </w:rPr>
+      </w:pPr>
+      <w:r>
+        <w:rPr>
+          <w:rFonts w:ascii="Verdana" w:hAnsi="Verdana"/>
+          <w:color w:val="2D3B45"/>
+          <w:sz w:val="20"/>
+          <w:szCs w:val="20"/>
+        </w:rPr>
+        <w:t>Many of Bootstrap's advanced features are simply extended and combined utility classes!</w:t>
+      </w:r>
+    </w:p>
+    <w:p>
+      <w:pPr>
+        <w:spacing w:after="0"/>
+        <w:rPr>
+          <w:sz w:val="20"/>
+          <w:szCs w:val="20"/>
+        </w:rPr>
+      </w:pPr>
+    </w:p>
+    <w:p>
+      <w:pPr>
+        <w:spacing w:after="0"/>
+        <w:rPr>
+          <w:sz w:val="20"/>
+          <w:szCs w:val="20"/>
+        </w:rPr>
+      </w:pPr>
       <w:bookmarkStart w:id="0" w:name="_GoBack"/>
       <w:bookmarkEnd w:id="0"/>
     </w:p>
@@ -50737,122 +51968,9 @@
 <file path=word/numbering.xml><?xml version="1.0" encoding="utf-8"?>
 <w:numbering xmlns:wpc="http://schemas.microsoft.com/office/word/2010/wordprocessingCanvas" xmlns:cx="http://schemas.microsoft.com/office/drawing/2014/chartex" xmlns:cx1="http://schemas.microsoft.com/office/drawing/2015/9/8/chartex" xmlns:cx2="http://schemas.microsoft.com/office/drawing/2015/10/21/chartex" xmlns:cx3="http://schemas.microsoft.com/office/drawing/2016/5/9/chartex" xmlns:cx4="http://schemas.microsoft.com/office/drawing/2016/5/10/chartex" xmlns:cx5="http://schemas.microsoft.com/office/drawing/2016/5/11/chartex" xmlns:cx6="http://schemas.microsoft.com/office/drawing/2016/5/12/chartex" xmlns:cx7="http://schemas.microsoft.com/office/drawing/2016/5/13/chartex" xmlns:cx8="http://schemas.microsoft.com/office/drawing/2016/5/14/chartex" xmlns:mc="http://schemas.openxmlformats.org/markup-compatibility/2006" xmlns:aink="http://schemas.microsoft.com/office/drawing/2016/ink" xmlns:am3d="http://schemas.microsoft.com/office/drawing/2017/model3d" xmlns:o="urn:schemas-microsoft-com:office:office" xmlns:r="http://schemas.openxmlformats.org/officeDocument/2006/relationships" xmlns:m="http://schemas.openxmlformats.org/officeDocument/2006/math" xmlns:v="urn:schemas-microsoft-com:vml" xmlns:wp14="http://schemas.microsoft.com/office/word/2010/wordprocessingDrawing" xmlns:wp="http://schemas.openxmlformats.org/drawingml/2006/wordprocessingDrawing" xmlns:w10="urn:schemas-microsoft-com:office:word" xmlns:w="http://schemas.openxmlformats.org/wordprocessingml/2006/main" xmlns:w14="http://schemas.microsoft.com/office/word/2010/wordml" xmlns:w15="http://schemas.microsoft.com/office/word/2012/wordml" xmlns:w16cid="http://schemas.microsoft.com/office/word/2016/wordml/cid" xmlns:w16se="http://schemas.microsoft.com/office/word/2015/wordml/symex" xmlns:wpg="http://schemas.microsoft.com/office/word/2010/wordprocessingGroup" xmlns:wpi="http://schemas.microsoft.com/office/word/2010/wordprocessingInk" xmlns:wne="http://schemas.microsoft.com/office/word/2006/wordml" xmlns:wps="http://schemas.microsoft.com/office/word/2010/wordprocessingShape" mc:Ignorable="w14 w15 w16se w16cid wp14">
   <w:abstractNum w:abstractNumId="0" w15:restartNumberingAfterBreak="0">
-    <w:nsid w:val="0F6A0A72"/>
+    <w:nsid w:val="03046045"/>
     <w:multiLevelType w:val="multilevel"/>
-    <w:tmpl w:val="C798C7D2"/>
-    <w:lvl w:ilvl="0">
-      <w:start w:val="1"/>
-      <w:numFmt w:val="decimal"/>
-      <w:lvlText w:val="%1."/>
-      <w:lvlJc w:val="left"/>
-      <w:pPr>
-        <w:tabs>
-          <w:tab w:val="num" w:pos="720"/>
-        </w:tabs>
-        <w:ind w:left="720" w:hanging="360"/>
-      </w:pPr>
-    </w:lvl>
-    <w:lvl w:ilvl="1" w:tentative="1">
-      <w:start w:val="1"/>
-      <w:numFmt w:val="decimal"/>
-      <w:lvlText w:val="%2."/>
-      <w:lvlJc w:val="left"/>
-      <w:pPr>
-        <w:tabs>
-          <w:tab w:val="num" w:pos="1440"/>
-        </w:tabs>
-        <w:ind w:left="1440" w:hanging="360"/>
-      </w:pPr>
-    </w:lvl>
-    <w:lvl w:ilvl="2" w:tentative="1">
-      <w:start w:val="1"/>
-      <w:numFmt w:val="decimal"/>
-      <w:lvlText w:val="%3."/>
-      <w:lvlJc w:val="left"/>
-      <w:pPr>
-        <w:tabs>
-          <w:tab w:val="num" w:pos="2160"/>
-        </w:tabs>
-        <w:ind w:left="2160" w:hanging="360"/>
-      </w:pPr>
-    </w:lvl>
-    <w:lvl w:ilvl="3" w:tentative="1">
-      <w:start w:val="1"/>
-      <w:numFmt w:val="decimal"/>
-      <w:lvlText w:val="%4."/>
-      <w:lvlJc w:val="left"/>
-      <w:pPr>
-        <w:tabs>
-          <w:tab w:val="num" w:pos="2880"/>
-        </w:tabs>
-        <w:ind w:left="2880" w:hanging="360"/>
-      </w:pPr>
-    </w:lvl>
-    <w:lvl w:ilvl="4" w:tentative="1">
-      <w:start w:val="1"/>
-      <w:numFmt w:val="decimal"/>
-      <w:lvlText w:val="%5."/>
-      <w:lvlJc w:val="left"/>
-      <w:pPr>
-        <w:tabs>
-          <w:tab w:val="num" w:pos="3600"/>
-        </w:tabs>
-        <w:ind w:left="3600" w:hanging="360"/>
-      </w:pPr>
-    </w:lvl>
-    <w:lvl w:ilvl="5" w:tentative="1">
-      <w:start w:val="1"/>
-      <w:numFmt w:val="decimal"/>
-      <w:lvlText w:val="%6."/>
-      <w:lvlJc w:val="left"/>
-      <w:pPr>
-        <w:tabs>
-          <w:tab w:val="num" w:pos="4320"/>
-        </w:tabs>
-        <w:ind w:left="4320" w:hanging="360"/>
-      </w:pPr>
-    </w:lvl>
-    <w:lvl w:ilvl="6" w:tentative="1">
-      <w:start w:val="1"/>
-      <w:numFmt w:val="decimal"/>
-      <w:lvlText w:val="%7."/>
-      <w:lvlJc w:val="left"/>
-      <w:pPr>
-        <w:tabs>
-          <w:tab w:val="num" w:pos="5040"/>
-        </w:tabs>
-        <w:ind w:left="5040" w:hanging="360"/>
-      </w:pPr>
-    </w:lvl>
-    <w:lvl w:ilvl="7" w:tentative="1">
-      <w:start w:val="1"/>
-      <w:numFmt w:val="decimal"/>
-      <w:lvlText w:val="%8."/>
-      <w:lvlJc w:val="left"/>
-      <w:pPr>
-        <w:tabs>
-          <w:tab w:val="num" w:pos="5760"/>
-        </w:tabs>
-        <w:ind w:left="5760" w:hanging="360"/>
-      </w:pPr>
-    </w:lvl>
-    <w:lvl w:ilvl="8" w:tentative="1">
-      <w:start w:val="1"/>
-      <w:numFmt w:val="decimal"/>
-      <w:lvlText w:val="%9."/>
-      <w:lvlJc w:val="left"/>
-      <w:pPr>
-        <w:tabs>
-          <w:tab w:val="num" w:pos="6480"/>
-        </w:tabs>
-        <w:ind w:left="6480" w:hanging="360"/>
-      </w:pPr>
-    </w:lvl>
-  </w:abstractNum>
-  <w:abstractNum w:abstractNumId="1" w15:restartNumberingAfterBreak="0">
-    <w:nsid w:val="1084560F"/>
-    <w:multiLevelType w:val="multilevel"/>
-    <w:tmpl w:val="A654988A"/>
+    <w:tmpl w:val="19984888"/>
     <w:lvl w:ilvl="0">
       <w:start w:val="1"/>
       <w:numFmt w:val="bullet"/>
@@ -50998,10 +52116,123 @@
       </w:rPr>
     </w:lvl>
   </w:abstractNum>
+  <w:abstractNum w:abstractNumId="1" w15:restartNumberingAfterBreak="0">
+    <w:nsid w:val="0F6A0A72"/>
+    <w:multiLevelType w:val="multilevel"/>
+    <w:tmpl w:val="C798C7D2"/>
+    <w:lvl w:ilvl="0">
+      <w:start w:val="1"/>
+      <w:numFmt w:val="decimal"/>
+      <w:lvlText w:val="%1."/>
+      <w:lvlJc w:val="left"/>
+      <w:pPr>
+        <w:tabs>
+          <w:tab w:val="num" w:pos="720"/>
+        </w:tabs>
+        <w:ind w:left="720" w:hanging="360"/>
+      </w:pPr>
+    </w:lvl>
+    <w:lvl w:ilvl="1" w:tentative="1">
+      <w:start w:val="1"/>
+      <w:numFmt w:val="decimal"/>
+      <w:lvlText w:val="%2."/>
+      <w:lvlJc w:val="left"/>
+      <w:pPr>
+        <w:tabs>
+          <w:tab w:val="num" w:pos="1440"/>
+        </w:tabs>
+        <w:ind w:left="1440" w:hanging="360"/>
+      </w:pPr>
+    </w:lvl>
+    <w:lvl w:ilvl="2" w:tentative="1">
+      <w:start w:val="1"/>
+      <w:numFmt w:val="decimal"/>
+      <w:lvlText w:val="%3."/>
+      <w:lvlJc w:val="left"/>
+      <w:pPr>
+        <w:tabs>
+          <w:tab w:val="num" w:pos="2160"/>
+        </w:tabs>
+        <w:ind w:left="2160" w:hanging="360"/>
+      </w:pPr>
+    </w:lvl>
+    <w:lvl w:ilvl="3" w:tentative="1">
+      <w:start w:val="1"/>
+      <w:numFmt w:val="decimal"/>
+      <w:lvlText w:val="%4."/>
+      <w:lvlJc w:val="left"/>
+      <w:pPr>
+        <w:tabs>
+          <w:tab w:val="num" w:pos="2880"/>
+        </w:tabs>
+        <w:ind w:left="2880" w:hanging="360"/>
+      </w:pPr>
+    </w:lvl>
+    <w:lvl w:ilvl="4" w:tentative="1">
+      <w:start w:val="1"/>
+      <w:numFmt w:val="decimal"/>
+      <w:lvlText w:val="%5."/>
+      <w:lvlJc w:val="left"/>
+      <w:pPr>
+        <w:tabs>
+          <w:tab w:val="num" w:pos="3600"/>
+        </w:tabs>
+        <w:ind w:left="3600" w:hanging="360"/>
+      </w:pPr>
+    </w:lvl>
+    <w:lvl w:ilvl="5" w:tentative="1">
+      <w:start w:val="1"/>
+      <w:numFmt w:val="decimal"/>
+      <w:lvlText w:val="%6."/>
+      <w:lvlJc w:val="left"/>
+      <w:pPr>
+        <w:tabs>
+          <w:tab w:val="num" w:pos="4320"/>
+        </w:tabs>
+        <w:ind w:left="4320" w:hanging="360"/>
+      </w:pPr>
+    </w:lvl>
+    <w:lvl w:ilvl="6" w:tentative="1">
+      <w:start w:val="1"/>
+      <w:numFmt w:val="decimal"/>
+      <w:lvlText w:val="%7."/>
+      <w:lvlJc w:val="left"/>
+      <w:pPr>
+        <w:tabs>
+          <w:tab w:val="num" w:pos="5040"/>
+        </w:tabs>
+        <w:ind w:left="5040" w:hanging="360"/>
+      </w:pPr>
+    </w:lvl>
+    <w:lvl w:ilvl="7" w:tentative="1">
+      <w:start w:val="1"/>
+      <w:numFmt w:val="decimal"/>
+      <w:lvlText w:val="%8."/>
+      <w:lvlJc w:val="left"/>
+      <w:pPr>
+        <w:tabs>
+          <w:tab w:val="num" w:pos="5760"/>
+        </w:tabs>
+        <w:ind w:left="5760" w:hanging="360"/>
+      </w:pPr>
+    </w:lvl>
+    <w:lvl w:ilvl="8" w:tentative="1">
+      <w:start w:val="1"/>
+      <w:numFmt w:val="decimal"/>
+      <w:lvlText w:val="%9."/>
+      <w:lvlJc w:val="left"/>
+      <w:pPr>
+        <w:tabs>
+          <w:tab w:val="num" w:pos="6480"/>
+        </w:tabs>
+        <w:ind w:left="6480" w:hanging="360"/>
+      </w:pPr>
+    </w:lvl>
+  </w:abstractNum>
   <w:abstractNum w:abstractNumId="2" w15:restartNumberingAfterBreak="0">
-    <w:nsid w:val="16113BD7"/>
+    <w:nsid w:val="1084560F"/>
     <w:multiLevelType w:val="multilevel"/>
-    <w:tmpl w:val="C660F758"/>
+    <w:tmpl w:val="A654988A"/>
     <w:lvl w:ilvl="0">
       <w:start w:val="1"/>
       <w:numFmt w:val="bullet"/>
@@ -51148,9 +52379,9 @@
     </w:lvl>
   </w:abstractNum>
   <w:abstractNum w:abstractNumId="3" w15:restartNumberingAfterBreak="0">
-    <w:nsid w:val="19A928FF"/>
+    <w:nsid w:val="16113BD7"/>
     <w:multiLevelType w:val="multilevel"/>
-    <w:tmpl w:val="EDE6343A"/>
+    <w:tmpl w:val="C660F758"/>
     <w:lvl w:ilvl="0">
       <w:start w:val="1"/>
       <w:numFmt w:val="bullet"/>
@@ -51297,9 +52528,9 @@
     </w:lvl>
   </w:abstractNum>
   <w:abstractNum w:abstractNumId="4" w15:restartNumberingAfterBreak="0">
-    <w:nsid w:val="1C435C3C"/>
+    <w:nsid w:val="19A928FF"/>
     <w:multiLevelType w:val="multilevel"/>
-    <w:tmpl w:val="7354D6A0"/>
+    <w:tmpl w:val="EDE6343A"/>
     <w:lvl w:ilvl="0">
       <w:start w:val="1"/>
       <w:numFmt w:val="bullet"/>
@@ -51446,122 +52677,9 @@
     </w:lvl>
   </w:abstractNum>
   <w:abstractNum w:abstractNumId="5" w15:restartNumberingAfterBreak="0">
-    <w:nsid w:val="303653C0"/>
+    <w:nsid w:val="1C435C3C"/>
     <w:multiLevelType w:val="multilevel"/>
-    <w:tmpl w:val="662C2B6E"/>
-    <w:lvl w:ilvl="0">
-      <w:start w:val="1"/>
-      <w:numFmt w:val="decimal"/>
-      <w:lvlText w:val="%1."/>
-      <w:lvlJc w:val="left"/>
-      <w:pPr>
-        <w:tabs>
-          <w:tab w:val="num" w:pos="720"/>
-        </w:tabs>
-        <w:ind w:left="720" w:hanging="360"/>
-      </w:pPr>
-    </w:lvl>
-    <w:lvl w:ilvl="1" w:tentative="1">
-      <w:start w:val="1"/>
-      <w:numFmt w:val="decimal"/>
-      <w:lvlText w:val="%2."/>
-      <w:lvlJc w:val="left"/>
-      <w:pPr>
-        <w:tabs>
-          <w:tab w:val="num" w:pos="1440"/>
-        </w:tabs>
-        <w:ind w:left="1440" w:hanging="360"/>
-      </w:pPr>
-    </w:lvl>
-    <w:lvl w:ilvl="2" w:tentative="1">
-      <w:start w:val="1"/>
-      <w:numFmt w:val="decimal"/>
-      <w:lvlText w:val="%3."/>
-      <w:lvlJc w:val="left"/>
-      <w:pPr>
-        <w:tabs>
-          <w:tab w:val="num" w:pos="2160"/>
-        </w:tabs>
-        <w:ind w:left="2160" w:hanging="360"/>
-      </w:pPr>
-    </w:lvl>
-    <w:lvl w:ilvl="3" w:tentative="1">
-      <w:start w:val="1"/>
-      <w:numFmt w:val="decimal"/>
-      <w:lvlText w:val="%4."/>
-      <w:lvlJc w:val="left"/>
-      <w:pPr>
-        <w:tabs>
-          <w:tab w:val="num" w:pos="2880"/>
-        </w:tabs>
-        <w:ind w:left="2880" w:hanging="360"/>
-      </w:pPr>
-    </w:lvl>
-    <w:lvl w:ilvl="4" w:tentative="1">
-      <w:start w:val="1"/>
-      <w:numFmt w:val="decimal"/>
-      <w:lvlText w:val="%5."/>
-      <w:lvlJc w:val="left"/>
-      <w:pPr>
-        <w:tabs>
-          <w:tab w:val="num" w:pos="3600"/>
-        </w:tabs>
-        <w:ind w:left="3600" w:hanging="360"/>
-      </w:pPr>
-    </w:lvl>
-    <w:lvl w:ilvl="5" w:tentative="1">
-      <w:start w:val="1"/>
-      <w:numFmt w:val="decimal"/>
-      <w:lvlText w:val="%6."/>
-      <w:lvlJc w:val="left"/>
-      <w:pPr>
-        <w:tabs>
-          <w:tab w:val="num" w:pos="4320"/>
-        </w:tabs>
-        <w:ind w:left="4320" w:hanging="360"/>
-      </w:pPr>
-    </w:lvl>
-    <w:lvl w:ilvl="6" w:tentative="1">
-      <w:start w:val="1"/>
-      <w:numFmt w:val="decimal"/>
-      <w:lvlText w:val="%7."/>
-      <w:lvlJc w:val="left"/>
-      <w:pPr>
-        <w:tabs>
-          <w:tab w:val="num" w:pos="5040"/>
-        </w:tabs>
-        <w:ind w:left="5040" w:hanging="360"/>
-      </w:pPr>
-    </w:lvl>
-    <w:lvl w:ilvl="7" w:tentative="1">
-      <w:start w:val="1"/>
-      <w:numFmt w:val="decimal"/>
-      <w:lvlText w:val="%8."/>
-      <w:lvlJc w:val="left"/>
-      <w:pPr>
-        <w:tabs>
-          <w:tab w:val="num" w:pos="5760"/>
-        </w:tabs>
-        <w:ind w:left="5760" w:hanging="360"/>
-      </w:pPr>
-    </w:lvl>
-    <w:lvl w:ilvl="8" w:tentative="1">
-      <w:start w:val="1"/>
-      <w:numFmt w:val="decimal"/>
-      <w:lvlText w:val="%9."/>
-      <w:lvlJc w:val="left"/>
-      <w:pPr>
-        <w:tabs>
-          <w:tab w:val="num" w:pos="6480"/>
-        </w:tabs>
-        <w:ind w:left="6480" w:hanging="360"/>
-      </w:pPr>
-    </w:lvl>
-  </w:abstractNum>
-  <w:abstractNum w:abstractNumId="6" w15:restartNumberingAfterBreak="0">
-    <w:nsid w:val="337A7BF2"/>
-    <w:multiLevelType w:val="multilevel"/>
-    <w:tmpl w:val="7F8E001A"/>
+    <w:tmpl w:val="7354D6A0"/>
     <w:lvl w:ilvl="0">
       <w:start w:val="1"/>
       <w:numFmt w:val="bullet"/>
@@ -51707,10 +52825,123 @@
       </w:rPr>
     </w:lvl>
   </w:abstractNum>
+  <w:abstractNum w:abstractNumId="6" w15:restartNumberingAfterBreak="0">
+    <w:nsid w:val="303653C0"/>
+    <w:multiLevelType w:val="multilevel"/>
+    <w:tmpl w:val="662C2B6E"/>
+    <w:lvl w:ilvl="0">
+      <w:start w:val="1"/>
+      <w:numFmt w:val="decimal"/>
+      <w:lvlText w:val="%1."/>
+      <w:lvlJc w:val="left"/>
+      <w:pPr>
+        <w:tabs>
+          <w:tab w:val="num" w:pos="720"/>
+        </w:tabs>
+        <w:ind w:left="720" w:hanging="360"/>
+      </w:pPr>
+    </w:lvl>
+    <w:lvl w:ilvl="1" w:tentative="1">
+      <w:start w:val="1"/>
+      <w:numFmt w:val="decimal"/>
+      <w:lvlText w:val="%2."/>
+      <w:lvlJc w:val="left"/>
+      <w:pPr>
+        <w:tabs>
+          <w:tab w:val="num" w:pos="1440"/>
+        </w:tabs>
+        <w:ind w:left="1440" w:hanging="360"/>
+      </w:pPr>
+    </w:lvl>
+    <w:lvl w:ilvl="2" w:tentative="1">
+      <w:start w:val="1"/>
+      <w:numFmt w:val="decimal"/>
+      <w:lvlText w:val="%3."/>
+      <w:lvlJc w:val="left"/>
+      <w:pPr>
+        <w:tabs>
+          <w:tab w:val="num" w:pos="2160"/>
+        </w:tabs>
+        <w:ind w:left="2160" w:hanging="360"/>
+      </w:pPr>
+    </w:lvl>
+    <w:lvl w:ilvl="3" w:tentative="1">
+      <w:start w:val="1"/>
+      <w:numFmt w:val="decimal"/>
+      <w:lvlText w:val="%4."/>
+      <w:lvlJc w:val="left"/>
+      <w:pPr>
+        <w:tabs>
+          <w:tab w:val="num" w:pos="2880"/>
+        </w:tabs>
+        <w:ind w:left="2880" w:hanging="360"/>
+      </w:pPr>
+    </w:lvl>
+    <w:lvl w:ilvl="4" w:tentative="1">
+      <w:start w:val="1"/>
+      <w:numFmt w:val="decimal"/>
+      <w:lvlText w:val="%5."/>
+      <w:lvlJc w:val="left"/>
+      <w:pPr>
+        <w:tabs>
+          <w:tab w:val="num" w:pos="3600"/>
+        </w:tabs>
+        <w:ind w:left="3600" w:hanging="360"/>
+      </w:pPr>
+    </w:lvl>
+    <w:lvl w:ilvl="5" w:tentative="1">
+      <w:start w:val="1"/>
+      <w:numFmt w:val="decimal"/>
+      <w:lvlText w:val="%6."/>
+      <w:lvlJc w:val="left"/>
+      <w:pPr>
+        <w:tabs>
+          <w:tab w:val="num" w:pos="4320"/>
+        </w:tabs>
+        <w:ind w:left="4320" w:hanging="360"/>
+      </w:pPr>
+    </w:lvl>
+    <w:lvl w:ilvl="6" w:tentative="1">
+      <w:start w:val="1"/>
+      <w:numFmt w:val="decimal"/>
+      <w:lvlText w:val="%7."/>
+      <w:lvlJc w:val="left"/>
+      <w:pPr>
+        <w:tabs>
+          <w:tab w:val="num" w:pos="5040"/>
+        </w:tabs>
+        <w:ind w:left="5040" w:hanging="360"/>
+      </w:pPr>
+    </w:lvl>
+    <w:lvl w:ilvl="7" w:tentative="1">
+      <w:start w:val="1"/>
+      <w:numFmt w:val="decimal"/>
+      <w:lvlText w:val="%8."/>
+      <w:lvlJc w:val="left"/>
+      <w:pPr>
+        <w:tabs>
+          <w:tab w:val="num" w:pos="5760"/>
+        </w:tabs>
+        <w:ind w:left="5760" w:hanging="360"/>
+      </w:pPr>
+    </w:lvl>
+    <w:lvl w:ilvl="8" w:tentative="1">
+      <w:start w:val="1"/>
+      <w:numFmt w:val="decimal"/>
+      <w:lvlText w:val="%9."/>
+      <w:lvlJc w:val="left"/>
+      <w:pPr>
+        <w:tabs>
+          <w:tab w:val="num" w:pos="6480"/>
+        </w:tabs>
+        <w:ind w:left="6480" w:hanging="360"/>
+      </w:pPr>
+    </w:lvl>
+  </w:abstractNum>
   <w:abstractNum w:abstractNumId="7" w15:restartNumberingAfterBreak="0">
-    <w:nsid w:val="36E64A6B"/>
+    <w:nsid w:val="337A7BF2"/>
     <w:multiLevelType w:val="multilevel"/>
-    <w:tmpl w:val="4C527E7E"/>
+    <w:tmpl w:val="7F8E001A"/>
     <w:lvl w:ilvl="0">
       <w:start w:val="1"/>
       <w:numFmt w:val="bullet"/>
@@ -51857,6 +53088,155 @@
     </w:lvl>
   </w:abstractNum>
   <w:abstractNum w:abstractNumId="8" w15:restartNumberingAfterBreak="0">
+    <w:nsid w:val="36E64A6B"/>
+    <w:multiLevelType w:val="multilevel"/>
+    <w:tmpl w:val="4C527E7E"/>
+    <w:lvl w:ilvl="0">
+      <w:start w:val="1"/>
+      <w:numFmt w:val="bullet"/>
+      <w:lvlText w:val=""/>
+      <w:lvlJc w:val="left"/>
+      <w:pPr>
+        <w:tabs>
+          <w:tab w:val="num" w:pos="720"/>
+        </w:tabs>
+        <w:ind w:left="720" w:hanging="360"/>
+      </w:pPr>
+      <w:rPr>
+        <w:rFonts w:ascii="Symbol" w:hAnsi="Symbol" w:hint="default"/>
+        <w:sz w:val="20"/>
+      </w:rPr>
+    </w:lvl>
+    <w:lvl w:ilvl="1" w:tentative="1">
+      <w:start w:val="1"/>
+      <w:numFmt w:val="bullet"/>
+      <w:lvlText w:val="o"/>
+      <w:lvlJc w:val="left"/>
+      <w:pPr>
+        <w:tabs>
+          <w:tab w:val="num" w:pos="1440"/>
+        </w:tabs>
+        <w:ind w:left="1440" w:hanging="360"/>
+      </w:pPr>
+      <w:rPr>
+        <w:rFonts w:ascii="Courier New" w:hAnsi="Courier New" w:hint="default"/>
+        <w:sz w:val="20"/>
+      </w:rPr>
+    </w:lvl>
+    <w:lvl w:ilvl="2" w:tentative="1">
+      <w:start w:val="1"/>
+      <w:numFmt w:val="bullet"/>
+      <w:lvlText w:val=""/>
+      <w:lvlJc w:val="left"/>
+      <w:pPr>
+        <w:tabs>
+          <w:tab w:val="num" w:pos="2160"/>
+        </w:tabs>
+        <w:ind w:left="2160" w:hanging="360"/>
+      </w:pPr>
+      <w:rPr>
+        <w:rFonts w:ascii="Wingdings" w:hAnsi="Wingdings" w:hint="default"/>
+        <w:sz w:val="20"/>
+      </w:rPr>
+    </w:lvl>
+    <w:lvl w:ilvl="3" w:tentative="1">
+      <w:start w:val="1"/>
+      <w:numFmt w:val="bullet"/>
+      <w:lvlText w:val=""/>
+      <w:lvlJc w:val="left"/>
+      <w:pPr>
+        <w:tabs>
+          <w:tab w:val="num" w:pos="2880"/>
+        </w:tabs>
+        <w:ind w:left="2880" w:hanging="360"/>
+      </w:pPr>
+      <w:rPr>
+        <w:rFonts w:ascii="Wingdings" w:hAnsi="Wingdings" w:hint="default"/>
+        <w:sz w:val="20"/>
+      </w:rPr>
+    </w:lvl>
+    <w:lvl w:ilvl="4" w:tentative="1">
+      <w:start w:val="1"/>
+      <w:numFmt w:val="bullet"/>
+      <w:lvlText w:val=""/>
+      <w:lvlJc w:val="left"/>
+      <w:pPr>
+        <w:tabs>
+          <w:tab w:val="num" w:pos="3600"/>
+        </w:tabs>
+        <w:ind w:left="3600" w:hanging="360"/>
+      </w:pPr>
+      <w:rPr>
+        <w:rFonts w:ascii="Wingdings" w:hAnsi="Wingdings" w:hint="default"/>
+        <w:sz w:val="20"/>
+      </w:rPr>
+    </w:lvl>
+    <w:lvl w:ilvl="5" w:tentative="1">
+      <w:start w:val="1"/>
+      <w:numFmt w:val="bullet"/>
+      <w:lvlText w:val=""/>
+      <w:lvlJc w:val="left"/>
+      <w:pPr>
+        <w:tabs>
+          <w:tab w:val="num" w:pos="4320"/>
+        </w:tabs>
+        <w:ind w:left="4320" w:hanging="360"/>
+      </w:pPr>
+      <w:rPr>
+        <w:rFonts w:ascii="Wingdings" w:hAnsi="Wingdings" w:hint="default"/>
+        <w:sz w:val="20"/>
+      </w:rPr>
+    </w:lvl>
+    <w:lvl w:ilvl="6" w:tentative="1">
+      <w:start w:val="1"/>
+      <w:numFmt w:val="bullet"/>
+      <w:lvlText w:val=""/>
+      <w:lvlJc w:val="left"/>
+      <w:pPr>
+        <w:tabs>
+          <w:tab w:val="num" w:pos="5040"/>
+        </w:tabs>
+        <w:ind w:left="5040" w:hanging="360"/>
+      </w:pPr>
+      <w:rPr>
+        <w:rFonts w:ascii="Wingdings" w:hAnsi="Wingdings" w:hint="default"/>
+        <w:sz w:val="20"/>
+      </w:rPr>
+    </w:lvl>
+    <w:lvl w:ilvl="7" w:tentative="1">
+      <w:start w:val="1"/>
+      <w:numFmt w:val="bullet"/>
+      <w:lvlText w:val=""/>
+      <w:lvlJc w:val="left"/>
+      <w:pPr>
+        <w:tabs>
+          <w:tab w:val="num" w:pos="5760"/>
+        </w:tabs>
+        <w:ind w:left="5760" w:hanging="360"/>
+      </w:pPr>
+      <w:rPr>
+        <w:rFonts w:ascii="Wingdings" w:hAnsi="Wingdings" w:hint="default"/>
+        <w:sz w:val="20"/>
+      </w:rPr>
+    </w:lvl>
+    <w:lvl w:ilvl="8" w:tentative="1">
+      <w:start w:val="1"/>
+      <w:numFmt w:val="bullet"/>
+      <w:lvlText w:val=""/>
+      <w:lvlJc w:val="left"/>
+      <w:pPr>
+        <w:tabs>
+          <w:tab w:val="num" w:pos="6480"/>
+        </w:tabs>
+        <w:ind w:left="6480" w:hanging="360"/>
+      </w:pPr>
+      <w:rPr>
+        <w:rFonts w:ascii="Wingdings" w:hAnsi="Wingdings" w:hint="default"/>
+        <w:sz w:val="20"/>
+      </w:rPr>
+    </w:lvl>
+  </w:abstractNum>
+  <w:abstractNum w:abstractNumId="9" w15:restartNumberingAfterBreak="0">
     <w:nsid w:val="37CA755C"/>
     <w:multiLevelType w:val="multilevel"/>
     <w:tmpl w:val="1BF28162"/>
@@ -52005,7 +53385,7 @@
       </w:rPr>
     </w:lvl>
   </w:abstractNum>
-  <w:abstractNum w:abstractNumId="9" w15:restartNumberingAfterBreak="0">
+  <w:abstractNum w:abstractNumId="10" w15:restartNumberingAfterBreak="0">
     <w:nsid w:val="45BC10D5"/>
     <w:multiLevelType w:val="multilevel"/>
     <w:tmpl w:val="F1ACED20"/>
@@ -52154,7 +53534,7 @@
       </w:rPr>
     </w:lvl>
   </w:abstractNum>
-  <w:abstractNum w:abstractNumId="10" w15:restartNumberingAfterBreak="0">
+  <w:abstractNum w:abstractNumId="11" w15:restartNumberingAfterBreak="0">
     <w:nsid w:val="4E7A5815"/>
     <w:multiLevelType w:val="multilevel"/>
     <w:tmpl w:val="EB1AFECC"/>
@@ -52303,7 +53683,7 @@
       </w:rPr>
     </w:lvl>
   </w:abstractNum>
-  <w:abstractNum w:abstractNumId="11" w15:restartNumberingAfterBreak="0">
+  <w:abstractNum w:abstractNumId="12" w15:restartNumberingAfterBreak="0">
     <w:nsid w:val="5D2070A4"/>
     <w:multiLevelType w:val="multilevel"/>
     <w:tmpl w:val="1772E456"/>
@@ -52452,7 +53832,7 @@
       </w:rPr>
     </w:lvl>
   </w:abstractNum>
-  <w:abstractNum w:abstractNumId="12" w15:restartNumberingAfterBreak="0">
+  <w:abstractNum w:abstractNumId="13" w15:restartNumberingAfterBreak="0">
     <w:nsid w:val="5E6C2205"/>
     <w:multiLevelType w:val="multilevel"/>
     <w:tmpl w:val="A0185010"/>
@@ -52601,7 +53981,7 @@
       </w:rPr>
     </w:lvl>
   </w:abstractNum>
-  <w:abstractNum w:abstractNumId="13" w15:restartNumberingAfterBreak="0">
+  <w:abstractNum w:abstractNumId="14" w15:restartNumberingAfterBreak="0">
     <w:nsid w:val="605E4EA5"/>
     <w:multiLevelType w:val="multilevel"/>
     <w:tmpl w:val="CFE63DC8"/>
@@ -52750,7 +54130,7 @@
       </w:rPr>
     </w:lvl>
   </w:abstractNum>
-  <w:abstractNum w:abstractNumId="14" w15:restartNumberingAfterBreak="0">
+  <w:abstractNum w:abstractNumId="15" w15:restartNumberingAfterBreak="0">
     <w:nsid w:val="654F5F65"/>
     <w:multiLevelType w:val="multilevel"/>
     <w:tmpl w:val="E4620B14"/>
@@ -52899,7 +54279,7 @@
       </w:rPr>
     </w:lvl>
   </w:abstractNum>
-  <w:abstractNum w:abstractNumId="15" w15:restartNumberingAfterBreak="0">
+  <w:abstractNum w:abstractNumId="16" w15:restartNumberingAfterBreak="0">
     <w:nsid w:val="672844A7"/>
     <w:multiLevelType w:val="multilevel"/>
     <w:tmpl w:val="DBA49C0E"/>
@@ -53048,7 +54428,7 @@
       </w:rPr>
     </w:lvl>
   </w:abstractNum>
-  <w:abstractNum w:abstractNumId="16" w15:restartNumberingAfterBreak="0">
+  <w:abstractNum w:abstractNumId="17" w15:restartNumberingAfterBreak="0">
     <w:nsid w:val="6B364F48"/>
     <w:multiLevelType w:val="multilevel"/>
     <w:tmpl w:val="86F251A0"/>
@@ -53197,7 +54577,7 @@
       </w:rPr>
     </w:lvl>
   </w:abstractNum>
-  <w:abstractNum w:abstractNumId="17" w15:restartNumberingAfterBreak="0">
+  <w:abstractNum w:abstractNumId="18" w15:restartNumberingAfterBreak="0">
     <w:nsid w:val="6D7918D8"/>
     <w:multiLevelType w:val="multilevel"/>
     <w:tmpl w:val="8E5E2DBA"/>
@@ -53346,10 +54726,10 @@
       </w:rPr>
     </w:lvl>
   </w:abstractNum>
-  <w:abstractNum w:abstractNumId="18" w15:restartNumberingAfterBreak="0">
-    <w:nsid w:val="731E1F34"/>
+  <w:abstractNum w:abstractNumId="19" w15:restartNumberingAfterBreak="0">
+    <w:nsid w:val="6F586091"/>
     <w:multiLevelType w:val="multilevel"/>
-    <w:tmpl w:val="65FA8244"/>
+    <w:tmpl w:val="EA988B1A"/>
     <w:lvl w:ilvl="0">
       <w:start w:val="1"/>
       <w:numFmt w:val="bullet"/>
@@ -53495,62 +54875,521 @@
       </w:rPr>
     </w:lvl>
   </w:abstractNum>
+  <w:abstractNum w:abstractNumId="20" w15:restartNumberingAfterBreak="0">
+    <w:nsid w:val="731E1F34"/>
+    <w:multiLevelType w:val="multilevel"/>
+    <w:tmpl w:val="65FA8244"/>
+    <w:lvl w:ilvl="0">
+      <w:start w:val="1"/>
+      <w:numFmt w:val="bullet"/>
+      <w:lvlText w:val=""/>
+      <w:lvlJc w:val="left"/>
+      <w:pPr>
+        <w:tabs>
+          <w:tab w:val="num" w:pos="720"/>
+        </w:tabs>
+        <w:ind w:left="720" w:hanging="360"/>
+      </w:pPr>
+      <w:rPr>
+        <w:rFonts w:ascii="Symbol" w:hAnsi="Symbol" w:hint="default"/>
+        <w:sz w:val="20"/>
+      </w:rPr>
+    </w:lvl>
+    <w:lvl w:ilvl="1" w:tentative="1">
+      <w:start w:val="1"/>
+      <w:numFmt w:val="bullet"/>
+      <w:lvlText w:val="o"/>
+      <w:lvlJc w:val="left"/>
+      <w:pPr>
+        <w:tabs>
+          <w:tab w:val="num" w:pos="1440"/>
+        </w:tabs>
+        <w:ind w:left="1440" w:hanging="360"/>
+      </w:pPr>
+      <w:rPr>
+        <w:rFonts w:ascii="Courier New" w:hAnsi="Courier New" w:hint="default"/>
+        <w:sz w:val="20"/>
+      </w:rPr>
+    </w:lvl>
+    <w:lvl w:ilvl="2" w:tentative="1">
+      <w:start w:val="1"/>
+      <w:numFmt w:val="bullet"/>
+      <w:lvlText w:val=""/>
+      <w:lvlJc w:val="left"/>
+      <w:pPr>
+        <w:tabs>
+          <w:tab w:val="num" w:pos="2160"/>
+        </w:tabs>
+        <w:ind w:left="2160" w:hanging="360"/>
+      </w:pPr>
+      <w:rPr>
+        <w:rFonts w:ascii="Wingdings" w:hAnsi="Wingdings" w:hint="default"/>
+        <w:sz w:val="20"/>
+      </w:rPr>
+    </w:lvl>
+    <w:lvl w:ilvl="3" w:tentative="1">
+      <w:start w:val="1"/>
+      <w:numFmt w:val="bullet"/>
+      <w:lvlText w:val=""/>
+      <w:lvlJc w:val="left"/>
+      <w:pPr>
+        <w:tabs>
+          <w:tab w:val="num" w:pos="2880"/>
+        </w:tabs>
+        <w:ind w:left="2880" w:hanging="360"/>
+      </w:pPr>
+      <w:rPr>
+        <w:rFonts w:ascii="Wingdings" w:hAnsi="Wingdings" w:hint="default"/>
+        <w:sz w:val="20"/>
+      </w:rPr>
+    </w:lvl>
+    <w:lvl w:ilvl="4" w:tentative="1">
+      <w:start w:val="1"/>
+      <w:numFmt w:val="bullet"/>
+      <w:lvlText w:val=""/>
+      <w:lvlJc w:val="left"/>
+      <w:pPr>
+        <w:tabs>
+          <w:tab w:val="num" w:pos="3600"/>
+        </w:tabs>
+        <w:ind w:left="3600" w:hanging="360"/>
+      </w:pPr>
+      <w:rPr>
+        <w:rFonts w:ascii="Wingdings" w:hAnsi="Wingdings" w:hint="default"/>
+        <w:sz w:val="20"/>
+      </w:rPr>
+    </w:lvl>
+    <w:lvl w:ilvl="5" w:tentative="1">
+      <w:start w:val="1"/>
+      <w:numFmt w:val="bullet"/>
+      <w:lvlText w:val=""/>
+      <w:lvlJc w:val="left"/>
+      <w:pPr>
+        <w:tabs>
+          <w:tab w:val="num" w:pos="4320"/>
+        </w:tabs>
+        <w:ind w:left="4320" w:hanging="360"/>
+      </w:pPr>
+      <w:rPr>
+        <w:rFonts w:ascii="Wingdings" w:hAnsi="Wingdings" w:hint="default"/>
+        <w:sz w:val="20"/>
+      </w:rPr>
+    </w:lvl>
+    <w:lvl w:ilvl="6" w:tentative="1">
+      <w:start w:val="1"/>
+      <w:numFmt w:val="bullet"/>
+      <w:lvlText w:val=""/>
+      <w:lvlJc w:val="left"/>
+      <w:pPr>
+        <w:tabs>
+          <w:tab w:val="num" w:pos="5040"/>
+        </w:tabs>
+        <w:ind w:left="5040" w:hanging="360"/>
+      </w:pPr>
+      <w:rPr>
+        <w:rFonts w:ascii="Wingdings" w:hAnsi="Wingdings" w:hint="default"/>
+        <w:sz w:val="20"/>
+      </w:rPr>
+    </w:lvl>
+    <w:lvl w:ilvl="7" w:tentative="1">
+      <w:start w:val="1"/>
+      <w:numFmt w:val="bullet"/>
+      <w:lvlText w:val=""/>
+      <w:lvlJc w:val="left"/>
+      <w:pPr>
+        <w:tabs>
+          <w:tab w:val="num" w:pos="5760"/>
+        </w:tabs>
+        <w:ind w:left="5760" w:hanging="360"/>
+      </w:pPr>
+      <w:rPr>
+        <w:rFonts w:ascii="Wingdings" w:hAnsi="Wingdings" w:hint="default"/>
+        <w:sz w:val="20"/>
+      </w:rPr>
+    </w:lvl>
+    <w:lvl w:ilvl="8" w:tentative="1">
+      <w:start w:val="1"/>
+      <w:numFmt w:val="bullet"/>
+      <w:lvlText w:val=""/>
+      <w:lvlJc w:val="left"/>
+      <w:pPr>
+        <w:tabs>
+          <w:tab w:val="num" w:pos="6480"/>
+        </w:tabs>
+        <w:ind w:left="6480" w:hanging="360"/>
+      </w:pPr>
+      <w:rPr>
+        <w:rFonts w:ascii="Wingdings" w:hAnsi="Wingdings" w:hint="default"/>
+        <w:sz w:val="20"/>
+      </w:rPr>
+    </w:lvl>
+  </w:abstractNum>
+  <w:abstractNum w:abstractNumId="21" w15:restartNumberingAfterBreak="0">
+    <w:nsid w:val="7DE213E3"/>
+    <w:multiLevelType w:val="multilevel"/>
+    <w:tmpl w:val="60121534"/>
+    <w:lvl w:ilvl="0">
+      <w:start w:val="1"/>
+      <w:numFmt w:val="bullet"/>
+      <w:lvlText w:val=""/>
+      <w:lvlJc w:val="left"/>
+      <w:pPr>
+        <w:tabs>
+          <w:tab w:val="num" w:pos="720"/>
+        </w:tabs>
+        <w:ind w:left="720" w:hanging="360"/>
+      </w:pPr>
+      <w:rPr>
+        <w:rFonts w:ascii="Symbol" w:hAnsi="Symbol" w:hint="default"/>
+        <w:sz w:val="20"/>
+      </w:rPr>
+    </w:lvl>
+    <w:lvl w:ilvl="1">
+      <w:start w:val="1"/>
+      <w:numFmt w:val="bullet"/>
+      <w:lvlText w:val="o"/>
+      <w:lvlJc w:val="left"/>
+      <w:pPr>
+        <w:tabs>
+          <w:tab w:val="num" w:pos="1440"/>
+        </w:tabs>
+        <w:ind w:left="1440" w:hanging="360"/>
+      </w:pPr>
+      <w:rPr>
+        <w:rFonts w:ascii="Courier New" w:hAnsi="Courier New" w:hint="default"/>
+        <w:sz w:val="20"/>
+      </w:rPr>
+    </w:lvl>
+    <w:lvl w:ilvl="2" w:tentative="1">
+      <w:start w:val="1"/>
+      <w:numFmt w:val="bullet"/>
+      <w:lvlText w:val=""/>
+      <w:lvlJc w:val="left"/>
+      <w:pPr>
+        <w:tabs>
+          <w:tab w:val="num" w:pos="2160"/>
+        </w:tabs>
+        <w:ind w:left="2160" w:hanging="360"/>
+      </w:pPr>
+      <w:rPr>
+        <w:rFonts w:ascii="Wingdings" w:hAnsi="Wingdings" w:hint="default"/>
+        <w:sz w:val="20"/>
+      </w:rPr>
+    </w:lvl>
+    <w:lvl w:ilvl="3" w:tentative="1">
+      <w:start w:val="1"/>
+      <w:numFmt w:val="bullet"/>
+      <w:lvlText w:val=""/>
+      <w:lvlJc w:val="left"/>
+      <w:pPr>
+        <w:tabs>
+          <w:tab w:val="num" w:pos="2880"/>
+        </w:tabs>
+        <w:ind w:left="2880" w:hanging="360"/>
+      </w:pPr>
+      <w:rPr>
+        <w:rFonts w:ascii="Wingdings" w:hAnsi="Wingdings" w:hint="default"/>
+        <w:sz w:val="20"/>
+      </w:rPr>
+    </w:lvl>
+    <w:lvl w:ilvl="4" w:tentative="1">
+      <w:start w:val="1"/>
+      <w:numFmt w:val="bullet"/>
+      <w:lvlText w:val=""/>
+      <w:lvlJc w:val="left"/>
+      <w:pPr>
+        <w:tabs>
+          <w:tab w:val="num" w:pos="3600"/>
+        </w:tabs>
+        <w:ind w:left="3600" w:hanging="360"/>
+      </w:pPr>
+      <w:rPr>
+        <w:rFonts w:ascii="Wingdings" w:hAnsi="Wingdings" w:hint="default"/>
+        <w:sz w:val="20"/>
+      </w:rPr>
+    </w:lvl>
+    <w:lvl w:ilvl="5" w:tentative="1">
+      <w:start w:val="1"/>
+      <w:numFmt w:val="bullet"/>
+      <w:lvlText w:val=""/>
+      <w:lvlJc w:val="left"/>
+      <w:pPr>
+        <w:tabs>
+          <w:tab w:val="num" w:pos="4320"/>
+        </w:tabs>
+        <w:ind w:left="4320" w:hanging="360"/>
+      </w:pPr>
+      <w:rPr>
+        <w:rFonts w:ascii="Wingdings" w:hAnsi="Wingdings" w:hint="default"/>
+        <w:sz w:val="20"/>
+      </w:rPr>
+    </w:lvl>
+    <w:lvl w:ilvl="6" w:tentative="1">
+      <w:start w:val="1"/>
+      <w:numFmt w:val="bullet"/>
+      <w:lvlText w:val=""/>
+      <w:lvlJc w:val="left"/>
+      <w:pPr>
+        <w:tabs>
+          <w:tab w:val="num" w:pos="5040"/>
+        </w:tabs>
+        <w:ind w:left="5040" w:hanging="360"/>
+      </w:pPr>
+      <w:rPr>
+        <w:rFonts w:ascii="Wingdings" w:hAnsi="Wingdings" w:hint="default"/>
+        <w:sz w:val="20"/>
+      </w:rPr>
+    </w:lvl>
+    <w:lvl w:ilvl="7" w:tentative="1">
+      <w:start w:val="1"/>
+      <w:numFmt w:val="bullet"/>
+      <w:lvlText w:val=""/>
+      <w:lvlJc w:val="left"/>
+      <w:pPr>
+        <w:tabs>
+          <w:tab w:val="num" w:pos="5760"/>
+        </w:tabs>
+        <w:ind w:left="5760" w:hanging="360"/>
+      </w:pPr>
+      <w:rPr>
+        <w:rFonts w:ascii="Wingdings" w:hAnsi="Wingdings" w:hint="default"/>
+        <w:sz w:val="20"/>
+      </w:rPr>
+    </w:lvl>
+    <w:lvl w:ilvl="8" w:tentative="1">
+      <w:start w:val="1"/>
+      <w:numFmt w:val="bullet"/>
+      <w:lvlText w:val=""/>
+      <w:lvlJc w:val="left"/>
+      <w:pPr>
+        <w:tabs>
+          <w:tab w:val="num" w:pos="6480"/>
+        </w:tabs>
+        <w:ind w:left="6480" w:hanging="360"/>
+      </w:pPr>
+      <w:rPr>
+        <w:rFonts w:ascii="Wingdings" w:hAnsi="Wingdings" w:hint="default"/>
+        <w:sz w:val="20"/>
+      </w:rPr>
+    </w:lvl>
+  </w:abstractNum>
+  <w:abstractNum w:abstractNumId="22" w15:restartNumberingAfterBreak="0">
+    <w:nsid w:val="7F54060A"/>
+    <w:multiLevelType w:val="multilevel"/>
+    <w:tmpl w:val="DED298AC"/>
+    <w:lvl w:ilvl="0">
+      <w:start w:val="1"/>
+      <w:numFmt w:val="bullet"/>
+      <w:lvlText w:val=""/>
+      <w:lvlJc w:val="left"/>
+      <w:pPr>
+        <w:tabs>
+          <w:tab w:val="num" w:pos="720"/>
+        </w:tabs>
+        <w:ind w:left="720" w:hanging="360"/>
+      </w:pPr>
+      <w:rPr>
+        <w:rFonts w:ascii="Symbol" w:hAnsi="Symbol" w:hint="default"/>
+        <w:sz w:val="20"/>
+      </w:rPr>
+    </w:lvl>
+    <w:lvl w:ilvl="1" w:tentative="1">
+      <w:start w:val="1"/>
+      <w:numFmt w:val="bullet"/>
+      <w:lvlText w:val="o"/>
+      <w:lvlJc w:val="left"/>
+      <w:pPr>
+        <w:tabs>
+          <w:tab w:val="num" w:pos="1440"/>
+        </w:tabs>
+        <w:ind w:left="1440" w:hanging="360"/>
+      </w:pPr>
+      <w:rPr>
+        <w:rFonts w:ascii="Courier New" w:hAnsi="Courier New" w:hint="default"/>
+        <w:sz w:val="20"/>
+      </w:rPr>
+    </w:lvl>
+    <w:lvl w:ilvl="2" w:tentative="1">
+      <w:start w:val="1"/>
+      <w:numFmt w:val="bullet"/>
+      <w:lvlText w:val=""/>
+      <w:lvlJc w:val="left"/>
+      <w:pPr>
+        <w:tabs>
+          <w:tab w:val="num" w:pos="2160"/>
+        </w:tabs>
+        <w:ind w:left="2160" w:hanging="360"/>
+      </w:pPr>
+      <w:rPr>
+        <w:rFonts w:ascii="Wingdings" w:hAnsi="Wingdings" w:hint="default"/>
+        <w:sz w:val="20"/>
+      </w:rPr>
+    </w:lvl>
+    <w:lvl w:ilvl="3" w:tentative="1">
+      <w:start w:val="1"/>
+      <w:numFmt w:val="bullet"/>
+      <w:lvlText w:val=""/>
+      <w:lvlJc w:val="left"/>
+      <w:pPr>
+        <w:tabs>
+          <w:tab w:val="num" w:pos="2880"/>
+        </w:tabs>
+        <w:ind w:left="2880" w:hanging="360"/>
+      </w:pPr>
+      <w:rPr>
+        <w:rFonts w:ascii="Wingdings" w:hAnsi="Wingdings" w:hint="default"/>
+        <w:sz w:val="20"/>
+      </w:rPr>
+    </w:lvl>
+    <w:lvl w:ilvl="4" w:tentative="1">
+      <w:start w:val="1"/>
+      <w:numFmt w:val="bullet"/>
+      <w:lvlText w:val=""/>
+      <w:lvlJc w:val="left"/>
+      <w:pPr>
+        <w:tabs>
+          <w:tab w:val="num" w:pos="3600"/>
+        </w:tabs>
+        <w:ind w:left="3600" w:hanging="360"/>
+      </w:pPr>
+      <w:rPr>
+        <w:rFonts w:ascii="Wingdings" w:hAnsi="Wingdings" w:hint="default"/>
+        <w:sz w:val="20"/>
+      </w:rPr>
+    </w:lvl>
+    <w:lvl w:ilvl="5" w:tentative="1">
+      <w:start w:val="1"/>
+      <w:numFmt w:val="bullet"/>
+      <w:lvlText w:val=""/>
+      <w:lvlJc w:val="left"/>
+      <w:pPr>
+        <w:tabs>
+          <w:tab w:val="num" w:pos="4320"/>
+        </w:tabs>
+        <w:ind w:left="4320" w:hanging="360"/>
+      </w:pPr>
+      <w:rPr>
+        <w:rFonts w:ascii="Wingdings" w:hAnsi="Wingdings" w:hint="default"/>
+        <w:sz w:val="20"/>
+      </w:rPr>
+    </w:lvl>
+    <w:lvl w:ilvl="6" w:tentative="1">
+      <w:start w:val="1"/>
+      <w:numFmt w:val="bullet"/>
+      <w:lvlText w:val=""/>
+      <w:lvlJc w:val="left"/>
+      <w:pPr>
+        <w:tabs>
+          <w:tab w:val="num" w:pos="5040"/>
+        </w:tabs>
+        <w:ind w:left="5040" w:hanging="360"/>
+      </w:pPr>
+      <w:rPr>
+        <w:rFonts w:ascii="Wingdings" w:hAnsi="Wingdings" w:hint="default"/>
+        <w:sz w:val="20"/>
+      </w:rPr>
+    </w:lvl>
+    <w:lvl w:ilvl="7" w:tentative="1">
+      <w:start w:val="1"/>
+      <w:numFmt w:val="bullet"/>
+      <w:lvlText w:val=""/>
+      <w:lvlJc w:val="left"/>
+      <w:pPr>
+        <w:tabs>
+          <w:tab w:val="num" w:pos="5760"/>
+        </w:tabs>
+        <w:ind w:left="5760" w:hanging="360"/>
+      </w:pPr>
+      <w:rPr>
+        <w:rFonts w:ascii="Wingdings" w:hAnsi="Wingdings" w:hint="default"/>
+        <w:sz w:val="20"/>
+      </w:rPr>
+    </w:lvl>
+    <w:lvl w:ilvl="8" w:tentative="1">
+      <w:start w:val="1"/>
+      <w:numFmt w:val="bullet"/>
+      <w:lvlText w:val=""/>
+      <w:lvlJc w:val="left"/>
+      <w:pPr>
+        <w:tabs>
+          <w:tab w:val="num" w:pos="6480"/>
+        </w:tabs>
+        <w:ind w:left="6480" w:hanging="360"/>
+      </w:pPr>
+      <w:rPr>
+        <w:rFonts w:ascii="Wingdings" w:hAnsi="Wingdings" w:hint="default"/>
+        <w:sz w:val="20"/>
+      </w:rPr>
+    </w:lvl>
+  </w:abstractNum>
   <w:num w:numId="1">
+    <w:abstractNumId w:val="20"/>
+  </w:num>
+  <w:num w:numId="2">
+    <w:abstractNumId w:val="1"/>
+  </w:num>
+  <w:num w:numId="3">
+    <w:abstractNumId w:val="6"/>
+  </w:num>
+  <w:num w:numId="4">
+    <w:abstractNumId w:val="5"/>
+  </w:num>
+  <w:num w:numId="5">
+    <w:abstractNumId w:val="11"/>
+  </w:num>
+  <w:num w:numId="6">
+    <w:abstractNumId w:val="4"/>
+  </w:num>
+  <w:num w:numId="7">
+    <w:abstractNumId w:val="13"/>
+  </w:num>
+  <w:num w:numId="8">
     <w:abstractNumId w:val="18"/>
   </w:num>
-  <w:num w:numId="2">
-    <w:abstractNumId w:val="0"/>
+  <w:num w:numId="9">
+    <w:abstractNumId w:val="12"/>
   </w:num>
-  <w:num w:numId="3">
-    <w:abstractNumId w:val="5"/>
+  <w:num w:numId="10">
+    <w:abstractNumId w:val="7"/>
   </w:num>
-  <w:num w:numId="4">
-    <w:abstractNumId w:val="4"/>
+  <w:num w:numId="11">
+    <w:abstractNumId w:val="17"/>
   </w:num>
-  <w:num w:numId="5">
+  <w:num w:numId="12">
     <w:abstractNumId w:val="10"/>
   </w:num>
-  <w:num w:numId="6">
+  <w:num w:numId="13">
     <w:abstractNumId w:val="3"/>
   </w:num>
-  <w:num w:numId="7">
-    <w:abstractNumId w:val="12"/>
+  <w:num w:numId="14">
+    <w:abstractNumId w:val="2"/>
   </w:num>
-  <w:num w:numId="8">
-    <w:abstractNumId w:val="17"/>
+  <w:num w:numId="15">
+    <w:abstractNumId w:val="15"/>
   </w:num>
-  <w:num w:numId="9">
-    <w:abstractNumId w:val="11"/>
+  <w:num w:numId="16">
+    <w:abstractNumId w:val="14"/>
   </w:num>
-  <w:num w:numId="10">
-    <w:abstractNumId w:val="6"/>
+  <w:num w:numId="17">
+    <w:abstractNumId w:val="8"/>
   </w:num>
-  <w:num w:numId="11">
+  <w:num w:numId="18">
+    <w:abstractNumId w:val="9"/>
+  </w:num>
+  <w:num w:numId="19">
     <w:abstractNumId w:val="16"/>
   </w:num>
-  <w:num w:numId="12">
-    <w:abstractNumId w:val="9"/>
+  <w:num w:numId="20">
+    <w:abstractNumId w:val="19"/>
   </w:num>
-  <w:num w:numId="13">
-    <w:abstractNumId w:val="2"/>
+  <w:num w:numId="21">
+    <w:abstractNumId w:val="21"/>
   </w:num>
-  <w:num w:numId="14">
-    <w:abstractNumId w:val="1"/>
+  <w:num w:numId="22">
+    <w:abstractNumId w:val="22"/>
   </w:num>
-  <w:num w:numId="15">
-    <w:abstractNumId w:val="14"/>
-  </w:num>
-  <w:num w:numId="16">
-    <w:abstractNumId w:val="13"/>
-  </w:num>
-  <w:num w:numId="17">
-    <w:abstractNumId w:val="7"/>
-  </w:num>
-  <w:num w:numId="18">
-    <w:abstractNumId w:val="8"/>
-  </w:num>
-  <w:num w:numId="19">
-    <w:abstractNumId w:val="15"/>
+  <w:num w:numId="23">
+    <w:abstractNumId w:val="0"/>
   </w:num>
 </w:numbering>
 </file>

</xml_diff>